<commit_message>
Added WorkerList skeletron, api update +jwt change
</commit_message>
<xml_diff>
--- a/Projekt BD.docx
+++ b/Projekt BD.docx
@@ -643,13 +643,11 @@
         <w:spacing w:line="240" w:lineRule="auto"/>
         <w:rPr>
           <w:rFonts w:cstheme="minorHAnsi"/>
-          <w:lang w:val="en-US"/>
-        </w:rPr>
-      </w:pPr>
-      <w:r>
-        <w:rPr>
-          <w:rFonts w:cstheme="minorHAnsi"/>
-          <w:lang w:val="en-US"/>
+        </w:rPr>
+      </w:pPr>
+      <w:r>
+        <w:rPr>
+          <w:rFonts w:cstheme="minorHAnsi"/>
         </w:rPr>
         <w:t>-</w:t>
       </w:r>
@@ -657,14 +655,34 @@
       <w:r>
         <w:rPr>
           <w:rFonts w:cstheme="minorHAnsi"/>
-          <w:lang w:val="en-US"/>
+        </w:rPr>
+        <w:t>idZlecenia</w:t>
+      </w:r>
+      <w:proofErr w:type="spellEnd"/>
+    </w:p>
+    <w:p>
+      <w:pPr>
+        <w:spacing w:line="240" w:lineRule="auto"/>
+        <w:rPr>
+          <w:rFonts w:cstheme="minorHAnsi"/>
+        </w:rPr>
+      </w:pPr>
+      <w:r>
+        <w:rPr>
+          <w:rFonts w:cstheme="minorHAnsi"/>
+        </w:rPr>
+        <w:t>-</w:t>
+      </w:r>
+      <w:proofErr w:type="spellStart"/>
+      <w:r>
+        <w:rPr>
+          <w:rFonts w:cstheme="minorHAnsi"/>
         </w:rPr>
         <w:t>data</w:t>
       </w:r>
       <w:r>
         <w:rPr>
           <w:rFonts w:cstheme="minorHAnsi"/>
-          <w:lang w:val="en-US"/>
         </w:rPr>
         <w:t>Wypłaty</w:t>
       </w:r>
@@ -675,13 +693,48 @@
         <w:spacing w:line="240" w:lineRule="auto"/>
         <w:rPr>
           <w:rFonts w:cstheme="minorHAnsi"/>
-          <w:lang w:val="en-US"/>
-        </w:rPr>
-      </w:pPr>
-      <w:r>
-        <w:rPr>
-          <w:rFonts w:cstheme="minorHAnsi"/>
-          <w:lang w:val="en-US"/>
+        </w:rPr>
+      </w:pPr>
+      <w:r>
+        <w:rPr>
+          <w:rFonts w:cstheme="minorHAnsi"/>
+        </w:rPr>
+        <w:t>-kwota</w:t>
+      </w:r>
+    </w:p>
+    <w:p>
+      <w:pPr>
+        <w:spacing w:line="240" w:lineRule="auto"/>
+        <w:rPr>
+          <w:rFonts w:cstheme="minorHAnsi"/>
+        </w:rPr>
+      </w:pPr>
+    </w:p>
+    <w:p>
+      <w:pPr>
+        <w:spacing w:line="240" w:lineRule="auto"/>
+        <w:rPr>
+          <w:rFonts w:cstheme="minorHAnsi"/>
+        </w:rPr>
+      </w:pPr>
+      <w:r>
+        <w:rPr>
+          <w:rFonts w:cstheme="minorHAnsi"/>
+        </w:rPr>
+        <w:t>User:</w:t>
+      </w:r>
+    </w:p>
+    <w:p>
+      <w:pPr>
+        <w:spacing w:after="0" w:line="240" w:lineRule="auto"/>
+        <w:rPr>
+          <w:rFonts w:cstheme="minorHAnsi"/>
+        </w:rPr>
+      </w:pPr>
+      <w:r>
+        <w:rPr>
+          <w:rFonts w:cstheme="minorHAnsi"/>
+          <w:color w:val="000000"/>
         </w:rPr>
         <w:t>-</w:t>
       </w:r>
@@ -689,76 +742,22 @@
       <w:r>
         <w:rPr>
           <w:rFonts w:cstheme="minorHAnsi"/>
-          <w:lang w:val="en-US"/>
-        </w:rPr>
-        <w:t>kwota</w:t>
+          <w:color w:val="000000"/>
+        </w:rPr>
+        <w:t>UserI</w:t>
+      </w:r>
+      <w:r>
+        <w:rPr>
+          <w:rFonts w:cstheme="minorHAnsi"/>
+          <w:color w:val="000000"/>
+        </w:rPr>
+        <w:t>D</w:t>
       </w:r>
       <w:proofErr w:type="spellEnd"/>
-    </w:p>
-    <w:p>
-      <w:pPr>
-        <w:spacing w:line="240" w:lineRule="auto"/>
-        <w:rPr>
-          <w:rFonts w:cstheme="minorHAnsi"/>
-          <w:lang w:val="en-US"/>
-        </w:rPr>
-      </w:pPr>
-    </w:p>
-    <w:p>
-      <w:pPr>
-        <w:spacing w:line="240" w:lineRule="auto"/>
-        <w:rPr>
-          <w:rFonts w:cstheme="minorHAnsi"/>
-          <w:lang w:val="en-US"/>
-        </w:rPr>
-      </w:pPr>
-      <w:r>
-        <w:rPr>
-          <w:rFonts w:cstheme="minorHAnsi"/>
-          <w:lang w:val="en-US"/>
-        </w:rPr>
-        <w:t>User:</w:t>
-      </w:r>
-    </w:p>
-    <w:p>
-      <w:pPr>
-        <w:spacing w:after="0" w:line="240" w:lineRule="auto"/>
-        <w:rPr>
-          <w:rFonts w:cstheme="minorHAnsi"/>
-          <w:lang w:val="en-US"/>
-        </w:rPr>
-      </w:pPr>
       <w:r>
         <w:rPr>
           <w:rFonts w:cstheme="minorHAnsi"/>
           <w:color w:val="000000"/>
-          <w:lang w:val="en-US"/>
-        </w:rPr>
-        <w:t>-</w:t>
-      </w:r>
-      <w:proofErr w:type="spellStart"/>
-      <w:r>
-        <w:rPr>
-          <w:rFonts w:cstheme="minorHAnsi"/>
-          <w:color w:val="000000"/>
-          <w:lang w:val="en-US"/>
-        </w:rPr>
-        <w:t>UserI</w:t>
-      </w:r>
-      <w:r>
-        <w:rPr>
-          <w:rFonts w:cstheme="minorHAnsi"/>
-          <w:color w:val="000000"/>
-          <w:lang w:val="en-US"/>
-        </w:rPr>
-        <w:t>D</w:t>
-      </w:r>
-      <w:proofErr w:type="spellEnd"/>
-      <w:r>
-        <w:rPr>
-          <w:rFonts w:cstheme="minorHAnsi"/>
-          <w:color w:val="000000"/>
-          <w:lang w:val="en-US"/>
         </w:rPr>
         <w:t xml:space="preserve"> </w:t>
       </w:r>
@@ -772,25 +771,24 @@
         <w:rPr>
           <w:rFonts w:cstheme="minorHAnsi"/>
           <w:color w:val="000000"/>
-          <w:lang w:val="en-US"/>
         </w:rPr>
       </w:pPr>
       <w:r>
         <w:rPr>
           <w:rFonts w:cstheme="minorHAnsi"/>
           <w:color w:val="000000"/>
-          <w:lang w:val="en-US"/>
         </w:rPr>
         <w:t>-</w:t>
       </w:r>
+      <w:proofErr w:type="spellStart"/>
       <w:r>
         <w:rPr>
           <w:rFonts w:cstheme="minorHAnsi"/>
           <w:color w:val="000000"/>
-          <w:lang w:val="en-US"/>
         </w:rPr>
         <w:t>FirstName</w:t>
       </w:r>
+      <w:proofErr w:type="spellEnd"/>
     </w:p>
     <w:p>
       <w:pPr>
@@ -973,14 +971,12 @@
         <w:spacing w:after="0" w:line="240" w:lineRule="auto"/>
         <w:rPr>
           <w:rFonts w:cstheme="minorHAnsi"/>
-          <w:lang w:val="en-US"/>
         </w:rPr>
       </w:pPr>
       <w:r>
         <w:rPr>
           <w:rFonts w:cstheme="minorHAnsi"/>
           <w:color w:val="000000"/>
-          <w:lang w:val="en-US"/>
         </w:rPr>
         <w:t>-</w:t>
       </w:r>
@@ -989,168 +985,41 @@
         <w:rPr>
           <w:rFonts w:cstheme="minorHAnsi"/>
           <w:color w:val="000000"/>
-          <w:lang w:val="en-US"/>
         </w:rPr>
         <w:t>CreatedAt</w:t>
       </w:r>
       <w:proofErr w:type="spellEnd"/>
     </w:p>
-    <w:p>
-      <w:pPr>
-        <w:rPr>
-          <w:lang w:val="en-US"/>
-        </w:rPr>
-      </w:pPr>
-    </w:p>
-    <w:p>
-      <w:pPr>
-        <w:rPr>
-          <w:lang w:val="en-US"/>
-        </w:rPr>
-      </w:pPr>
-    </w:p>
-    <w:p>
-      <w:pPr>
-        <w:rPr>
-          <w:lang w:val="en-US"/>
-        </w:rPr>
-      </w:pPr>
-    </w:p>
-    <w:p>
-      <w:pPr>
-        <w:rPr>
-          <w:lang w:val="en-US"/>
-        </w:rPr>
-      </w:pPr>
-    </w:p>
-    <w:p>
-      <w:pPr>
-        <w:rPr>
-          <w:lang w:val="en-US"/>
-        </w:rPr>
-      </w:pPr>
-    </w:p>
-    <w:p>
-      <w:pPr>
-        <w:rPr>
-          <w:lang w:val="en-US"/>
-        </w:rPr>
-      </w:pPr>
-    </w:p>
-    <w:p>
-      <w:pPr>
-        <w:rPr>
-          <w:lang w:val="en-US"/>
-        </w:rPr>
-      </w:pPr>
-    </w:p>
-    <w:p>
-      <w:pPr>
-        <w:rPr>
-          <w:lang w:val="en-US"/>
-        </w:rPr>
-      </w:pPr>
-    </w:p>
-    <w:p>
-      <w:pPr>
-        <w:rPr>
-          <w:lang w:val="en-US"/>
-        </w:rPr>
-      </w:pPr>
-    </w:p>
-    <w:p>
-      <w:pPr>
-        <w:rPr>
-          <w:lang w:val="en-US"/>
-        </w:rPr>
-      </w:pPr>
-    </w:p>
-    <w:p>
-      <w:pPr>
-        <w:rPr>
-          <w:lang w:val="en-US"/>
-        </w:rPr>
-      </w:pPr>
-    </w:p>
-    <w:p>
-      <w:pPr>
-        <w:rPr>
-          <w:lang w:val="en-US"/>
-        </w:rPr>
-      </w:pPr>
-    </w:p>
-    <w:p>
-      <w:pPr>
-        <w:rPr>
-          <w:lang w:val="en-US"/>
-        </w:rPr>
-      </w:pPr>
-    </w:p>
-    <w:p>
-      <w:pPr>
-        <w:rPr>
-          <w:lang w:val="en-US"/>
-        </w:rPr>
-      </w:pPr>
-    </w:p>
-    <w:p>
-      <w:pPr>
-        <w:rPr>
-          <w:lang w:val="en-US"/>
-        </w:rPr>
-      </w:pPr>
-    </w:p>
-    <w:p>
-      <w:pPr>
-        <w:rPr>
-          <w:lang w:val="en-US"/>
-        </w:rPr>
-      </w:pPr>
-    </w:p>
-    <w:p>
-      <w:pPr>
-        <w:rPr>
-          <w:lang w:val="en-US"/>
-        </w:rPr>
-      </w:pPr>
-    </w:p>
-    <w:p>
-      <w:pPr>
-        <w:rPr>
-          <w:lang w:val="en-US"/>
-        </w:rPr>
-      </w:pPr>
-    </w:p>
-    <w:p>
-      <w:pPr>
-        <w:rPr>
-          <w:lang w:val="en-US"/>
-        </w:rPr>
-      </w:pPr>
-    </w:p>
+    <w:p/>
+    <w:p/>
+    <w:p/>
+    <w:p/>
+    <w:p/>
+    <w:p/>
+    <w:p/>
+    <w:p/>
+    <w:p/>
+    <w:p/>
+    <w:p/>
+    <w:p/>
+    <w:p/>
+    <w:p/>
+    <w:p/>
+    <w:p/>
+    <w:p/>
+    <w:p/>
+    <w:p/>
     <w:p>
       <w:pPr>
         <w:rPr>
           <w:b/>
-          <w:lang w:val="en-US"/>
-        </w:rPr>
-      </w:pPr>
-      <w:proofErr w:type="spellStart"/>
+        </w:rPr>
+      </w:pPr>
       <w:r>
         <w:rPr>
           <w:b/>
-          <w:lang w:val="en-US"/>
-        </w:rPr>
-        <w:lastRenderedPageBreak/>
-        <w:t>Opis</w:t>
-      </w:r>
-      <w:proofErr w:type="spellEnd"/>
-      <w:r>
-        <w:rPr>
-          <w:b/>
-          <w:lang w:val="en-US"/>
-        </w:rPr>
-        <w:t>:</w:t>
+        </w:rPr>
+        <w:t>Opis:</w:t>
       </w:r>
     </w:p>
     <w:p>
@@ -1186,9 +1055,9 @@
         <w:tblLook w:val="04A0" w:firstRow="1" w:lastRow="0" w:firstColumn="1" w:lastColumn="0" w:noHBand="0" w:noVBand="1"/>
       </w:tblPr>
       <w:tblGrid>
-        <w:gridCol w:w="2764"/>
-        <w:gridCol w:w="1029"/>
-        <w:gridCol w:w="1305"/>
+        <w:gridCol w:w="3529"/>
+        <w:gridCol w:w="695"/>
+        <w:gridCol w:w="874"/>
         <w:gridCol w:w="5117"/>
       </w:tblGrid>
       <w:tr>
@@ -1197,7 +1066,7 @@
         </w:trPr>
         <w:tc>
           <w:tcPr>
-            <w:tcW w:w="2764" w:type="dxa"/>
+            <w:tcW w:w="3529" w:type="dxa"/>
           </w:tcPr>
           <w:p>
             <w:pPr>
@@ -1210,7 +1079,7 @@
         </w:tc>
         <w:tc>
           <w:tcPr>
-            <w:tcW w:w="1029" w:type="dxa"/>
+            <w:tcW w:w="695" w:type="dxa"/>
           </w:tcPr>
           <w:p>
             <w:pPr>
@@ -1223,7 +1092,7 @@
         </w:tc>
         <w:tc>
           <w:tcPr>
-            <w:tcW w:w="1305" w:type="dxa"/>
+            <w:tcW w:w="874" w:type="dxa"/>
           </w:tcPr>
           <w:p>
             <w:pPr>
@@ -1254,7 +1123,7 @@
         </w:trPr>
         <w:tc>
           <w:tcPr>
-            <w:tcW w:w="2764" w:type="dxa"/>
+            <w:tcW w:w="3529" w:type="dxa"/>
           </w:tcPr>
           <w:p>
             <w:pPr>
@@ -1287,7 +1156,7 @@
         </w:tc>
         <w:tc>
           <w:tcPr>
-            <w:tcW w:w="1029" w:type="dxa"/>
+            <w:tcW w:w="695" w:type="dxa"/>
           </w:tcPr>
           <w:p>
             <w:pPr>
@@ -1306,7 +1175,7 @@
         </w:tc>
         <w:tc>
           <w:tcPr>
-            <w:tcW w:w="1305" w:type="dxa"/>
+            <w:tcW w:w="874" w:type="dxa"/>
           </w:tcPr>
           <w:p>
             <w:pPr>
@@ -1349,7 +1218,7 @@
         </w:trPr>
         <w:tc>
           <w:tcPr>
-            <w:tcW w:w="2764" w:type="dxa"/>
+            <w:tcW w:w="3529" w:type="dxa"/>
           </w:tcPr>
           <w:p>
             <w:pPr>
@@ -1388,7 +1257,7 @@
         </w:tc>
         <w:tc>
           <w:tcPr>
-            <w:tcW w:w="1029" w:type="dxa"/>
+            <w:tcW w:w="695" w:type="dxa"/>
           </w:tcPr>
           <w:p>
             <w:pPr>
@@ -1407,7 +1276,7 @@
         </w:tc>
         <w:tc>
           <w:tcPr>
-            <w:tcW w:w="1305" w:type="dxa"/>
+            <w:tcW w:w="874" w:type="dxa"/>
           </w:tcPr>
           <w:p>
             <w:pPr>
@@ -1450,7 +1319,7 @@
         </w:trPr>
         <w:tc>
           <w:tcPr>
-            <w:tcW w:w="2764" w:type="dxa"/>
+            <w:tcW w:w="3529" w:type="dxa"/>
           </w:tcPr>
           <w:p>
             <w:pPr>
@@ -1489,7 +1358,7 @@
         </w:tc>
         <w:tc>
           <w:tcPr>
-            <w:tcW w:w="1029" w:type="dxa"/>
+            <w:tcW w:w="695" w:type="dxa"/>
           </w:tcPr>
           <w:p>
             <w:pPr>
@@ -1508,7 +1377,7 @@
         </w:tc>
         <w:tc>
           <w:tcPr>
-            <w:tcW w:w="1305" w:type="dxa"/>
+            <w:tcW w:w="874" w:type="dxa"/>
           </w:tcPr>
           <w:p>
             <w:pPr>
@@ -1551,7 +1420,7 @@
         </w:trPr>
         <w:tc>
           <w:tcPr>
-            <w:tcW w:w="2764" w:type="dxa"/>
+            <w:tcW w:w="3529" w:type="dxa"/>
           </w:tcPr>
           <w:p>
             <w:pPr>
@@ -1590,7 +1459,7 @@
         </w:tc>
         <w:tc>
           <w:tcPr>
-            <w:tcW w:w="1029" w:type="dxa"/>
+            <w:tcW w:w="695" w:type="dxa"/>
           </w:tcPr>
           <w:p>
             <w:pPr>
@@ -1609,7 +1478,7 @@
         </w:tc>
         <w:tc>
           <w:tcPr>
-            <w:tcW w:w="1305" w:type="dxa"/>
+            <w:tcW w:w="874" w:type="dxa"/>
           </w:tcPr>
           <w:p>
             <w:pPr>
@@ -1652,45 +1521,73 @@
         </w:trPr>
         <w:tc>
           <w:tcPr>
-            <w:tcW w:w="2764" w:type="dxa"/>
-          </w:tcPr>
-          <w:p>
-            <w:pPr>
-              <w:jc w:val="center"/>
-              <w:rPr>
-                <w:highlight w:val="green"/>
-              </w:rPr>
-            </w:pPr>
-            <w:r>
-              <w:rPr>
-                <w:highlight w:val="green"/>
-              </w:rPr>
-              <w:t>order/</w:t>
-            </w:r>
+            <w:tcW w:w="3529" w:type="dxa"/>
+          </w:tcPr>
+          <w:p>
+            <w:pPr>
+              <w:jc w:val="center"/>
+              <w:rPr>
+                <w:highlight w:val="yellow"/>
+              </w:rPr>
+            </w:pPr>
             <w:proofErr w:type="spellStart"/>
             <w:r>
               <w:rPr>
-                <w:highlight w:val="green"/>
-              </w:rPr>
-              <w:t>addByClient</w:t>
+                <w:highlight w:val="yellow"/>
+              </w:rPr>
+              <w:t>account</w:t>
             </w:r>
             <w:proofErr w:type="spellEnd"/>
-          </w:p>
-        </w:tc>
-        <w:tc>
-          <w:tcPr>
-            <w:tcW w:w="1029" w:type="dxa"/>
-          </w:tcPr>
-          <w:p>
-            <w:pPr>
-              <w:jc w:val="center"/>
-              <w:rPr>
-                <w:highlight w:val="green"/>
-              </w:rPr>
-            </w:pPr>
-            <w:r>
-              <w:rPr>
-                <w:highlight w:val="green"/>
+            <w:r>
+              <w:rPr>
+                <w:highlight w:val="yellow"/>
+              </w:rPr>
+              <w:t xml:space="preserve"> /</w:t>
+            </w:r>
+            <w:proofErr w:type="spellStart"/>
+            <w:r>
+              <w:rPr>
+                <w:highlight w:val="yellow"/>
+              </w:rPr>
+              <w:t>orders</w:t>
+            </w:r>
+            <w:proofErr w:type="spellEnd"/>
+            <w:r>
+              <w:rPr>
+                <w:highlight w:val="yellow"/>
+              </w:rPr>
+              <w:t>/{</w:t>
+            </w:r>
+            <w:proofErr w:type="spellStart"/>
+            <w:r>
+              <w:rPr>
+                <w:highlight w:val="yellow"/>
+              </w:rPr>
+              <w:t>userID</w:t>
+            </w:r>
+            <w:proofErr w:type="spellEnd"/>
+            <w:r>
+              <w:rPr>
+                <w:highlight w:val="yellow"/>
+              </w:rPr>
+              <w:t>}</w:t>
+            </w:r>
+          </w:p>
+        </w:tc>
+        <w:tc>
+          <w:tcPr>
+            <w:tcW w:w="695" w:type="dxa"/>
+          </w:tcPr>
+          <w:p>
+            <w:pPr>
+              <w:jc w:val="center"/>
+              <w:rPr>
+                <w:highlight w:val="yellow"/>
+              </w:rPr>
+            </w:pPr>
+            <w:r>
+              <w:rPr>
+                <w:highlight w:val="yellow"/>
               </w:rPr>
               <w:t>GET</w:t>
             </w:r>
@@ -1698,18 +1595,18 @@
         </w:tc>
         <w:tc>
           <w:tcPr>
-            <w:tcW w:w="1305" w:type="dxa"/>
-          </w:tcPr>
-          <w:p>
-            <w:pPr>
-              <w:jc w:val="center"/>
-              <w:rPr>
-                <w:highlight w:val="green"/>
-              </w:rPr>
-            </w:pPr>
-            <w:r>
-              <w:rPr>
-                <w:highlight w:val="green"/>
+            <w:tcW w:w="874" w:type="dxa"/>
+          </w:tcPr>
+          <w:p>
+            <w:pPr>
+              <w:jc w:val="center"/>
+              <w:rPr>
+                <w:highlight w:val="yellow"/>
+              </w:rPr>
+            </w:pPr>
+            <w:r>
+              <w:rPr>
+                <w:highlight w:val="yellow"/>
               </w:rPr>
               <w:t>KLIENT</w:t>
             </w:r>
@@ -1723,20 +1620,14 @@
             <w:pPr>
               <w:jc w:val="center"/>
               <w:rPr>
-                <w:highlight w:val="green"/>
-              </w:rPr>
-            </w:pPr>
-            <w:r>
-              <w:rPr>
-                <w:highlight w:val="green"/>
-              </w:rPr>
-              <w:t>Formularz dodania zlecenia</w:t>
-            </w:r>
-            <w:r>
-              <w:rPr>
-                <w:highlight w:val="green"/>
-              </w:rPr>
-              <w:t xml:space="preserve"> klienta</w:t>
+                <w:highlight w:val="yellow"/>
+              </w:rPr>
+            </w:pPr>
+            <w:r>
+              <w:rPr>
+                <w:highlight w:val="yellow"/>
+              </w:rPr>
+              <w:t>Wszystkie zlecenia klienta</w:t>
             </w:r>
           </w:p>
         </w:tc>
@@ -1747,64 +1638,94 @@
         </w:trPr>
         <w:tc>
           <w:tcPr>
-            <w:tcW w:w="2764" w:type="dxa"/>
-          </w:tcPr>
-          <w:p>
-            <w:pPr>
-              <w:jc w:val="center"/>
-              <w:rPr>
-                <w:highlight w:val="green"/>
-              </w:rPr>
-            </w:pPr>
-            <w:r>
-              <w:rPr>
-                <w:highlight w:val="green"/>
-              </w:rPr>
-              <w:t>order/</w:t>
-            </w:r>
+            <w:tcW w:w="3529" w:type="dxa"/>
+          </w:tcPr>
+          <w:p>
+            <w:pPr>
+              <w:jc w:val="center"/>
+              <w:rPr>
+                <w:highlight w:val="yellow"/>
+              </w:rPr>
+            </w:pPr>
             <w:proofErr w:type="spellStart"/>
             <w:r>
               <w:rPr>
-                <w:highlight w:val="green"/>
-              </w:rPr>
-              <w:t>addByClient</w:t>
+                <w:highlight w:val="yellow"/>
+              </w:rPr>
+              <w:t>account</w:t>
             </w:r>
             <w:proofErr w:type="spellEnd"/>
-          </w:p>
-        </w:tc>
-        <w:tc>
-          <w:tcPr>
-            <w:tcW w:w="1029" w:type="dxa"/>
-          </w:tcPr>
-          <w:p>
-            <w:pPr>
-              <w:jc w:val="center"/>
-              <w:rPr>
-                <w:highlight w:val="green"/>
-              </w:rPr>
-            </w:pPr>
-            <w:r>
-              <w:rPr>
-                <w:highlight w:val="green"/>
-              </w:rPr>
-              <w:t>POST</w:t>
-            </w:r>
-          </w:p>
-        </w:tc>
-        <w:tc>
-          <w:tcPr>
-            <w:tcW w:w="1305" w:type="dxa"/>
-          </w:tcPr>
-          <w:p>
-            <w:pPr>
-              <w:jc w:val="center"/>
-              <w:rPr>
-                <w:highlight w:val="green"/>
-              </w:rPr>
-            </w:pPr>
-            <w:r>
-              <w:rPr>
-                <w:highlight w:val="green"/>
+            <w:r>
+              <w:rPr>
+                <w:highlight w:val="yellow"/>
+              </w:rPr>
+              <w:t xml:space="preserve"> /</w:t>
+            </w:r>
+            <w:proofErr w:type="spellStart"/>
+            <w:r>
+              <w:rPr>
+                <w:highlight w:val="yellow"/>
+              </w:rPr>
+              <w:t>orders</w:t>
+            </w:r>
+            <w:proofErr w:type="spellEnd"/>
+            <w:r>
+              <w:rPr>
+                <w:highlight w:val="yellow"/>
+              </w:rPr>
+              <w:t>/{</w:t>
+            </w:r>
+            <w:proofErr w:type="spellStart"/>
+            <w:proofErr w:type="gramStart"/>
+            <w:r>
+              <w:rPr>
+                <w:highlight w:val="yellow"/>
+              </w:rPr>
+              <w:t>userID,orderID</w:t>
+            </w:r>
+            <w:proofErr w:type="spellEnd"/>
+            <w:proofErr w:type="gramEnd"/>
+            <w:r>
+              <w:rPr>
+                <w:highlight w:val="yellow"/>
+              </w:rPr>
+              <w:t>}</w:t>
+            </w:r>
+          </w:p>
+        </w:tc>
+        <w:tc>
+          <w:tcPr>
+            <w:tcW w:w="695" w:type="dxa"/>
+          </w:tcPr>
+          <w:p>
+            <w:pPr>
+              <w:jc w:val="center"/>
+              <w:rPr>
+                <w:highlight w:val="yellow"/>
+              </w:rPr>
+            </w:pPr>
+            <w:r>
+              <w:rPr>
+                <w:highlight w:val="yellow"/>
+              </w:rPr>
+              <w:t>GET</w:t>
+            </w:r>
+          </w:p>
+        </w:tc>
+        <w:tc>
+          <w:tcPr>
+            <w:tcW w:w="874" w:type="dxa"/>
+          </w:tcPr>
+          <w:p>
+            <w:pPr>
+              <w:jc w:val="center"/>
+              <w:rPr>
+                <w:highlight w:val="yellow"/>
+              </w:rPr>
+            </w:pPr>
+            <w:r>
+              <w:rPr>
+                <w:highlight w:val="yellow"/>
               </w:rPr>
               <w:t>KLIENT</w:t>
             </w:r>
@@ -1818,21 +1739,17 @@
             <w:pPr>
               <w:jc w:val="center"/>
               <w:rPr>
-                <w:highlight w:val="green"/>
-              </w:rPr>
-            </w:pPr>
-            <w:r>
-              <w:rPr>
-                <w:highlight w:val="green"/>
-              </w:rPr>
-              <w:t>Tu leci formularz zlecenia</w:t>
-            </w:r>
-            <w:r>
-              <w:rPr>
-                <w:highlight w:val="green"/>
-              </w:rPr>
-              <w:t xml:space="preserve"> klienta</w:t>
-            </w:r>
+                <w:highlight w:val="yellow"/>
+              </w:rPr>
+            </w:pPr>
+            <w:r>
+              <w:rPr>
+                <w:highlight w:val="yellow"/>
+              </w:rPr>
+              <w:t>Szczegółowe zlecenie klienta</w:t>
+            </w:r>
+            <w:bookmarkStart w:id="0" w:name="_GoBack"/>
+            <w:bookmarkEnd w:id="0"/>
           </w:p>
         </w:tc>
       </w:tr>
@@ -1842,7 +1759,7 @@
         </w:trPr>
         <w:tc>
           <w:tcPr>
-            <w:tcW w:w="2764" w:type="dxa"/>
+            <w:tcW w:w="3529" w:type="dxa"/>
           </w:tcPr>
           <w:p>
             <w:pPr>
@@ -1862,6 +1779,184 @@
               <w:rPr>
                 <w:highlight w:val="green"/>
               </w:rPr>
+              <w:t>addByClient</w:t>
+            </w:r>
+            <w:proofErr w:type="spellEnd"/>
+          </w:p>
+        </w:tc>
+        <w:tc>
+          <w:tcPr>
+            <w:tcW w:w="695" w:type="dxa"/>
+          </w:tcPr>
+          <w:p>
+            <w:pPr>
+              <w:jc w:val="center"/>
+              <w:rPr>
+                <w:highlight w:val="green"/>
+              </w:rPr>
+            </w:pPr>
+            <w:r>
+              <w:rPr>
+                <w:highlight w:val="green"/>
+              </w:rPr>
+              <w:t>GET</w:t>
+            </w:r>
+          </w:p>
+        </w:tc>
+        <w:tc>
+          <w:tcPr>
+            <w:tcW w:w="874" w:type="dxa"/>
+          </w:tcPr>
+          <w:p>
+            <w:pPr>
+              <w:jc w:val="center"/>
+              <w:rPr>
+                <w:highlight w:val="green"/>
+              </w:rPr>
+            </w:pPr>
+            <w:r>
+              <w:rPr>
+                <w:highlight w:val="green"/>
+              </w:rPr>
+              <w:t>KLIENT</w:t>
+            </w:r>
+          </w:p>
+        </w:tc>
+        <w:tc>
+          <w:tcPr>
+            <w:tcW w:w="5117" w:type="dxa"/>
+          </w:tcPr>
+          <w:p>
+            <w:pPr>
+              <w:jc w:val="center"/>
+              <w:rPr>
+                <w:highlight w:val="green"/>
+              </w:rPr>
+            </w:pPr>
+            <w:r>
+              <w:rPr>
+                <w:highlight w:val="green"/>
+              </w:rPr>
+              <w:t>Formularz dodania zlecenia klienta</w:t>
+            </w:r>
+          </w:p>
+        </w:tc>
+      </w:tr>
+      <w:tr>
+        <w:trPr>
+          <w:trHeight w:val="266"/>
+        </w:trPr>
+        <w:tc>
+          <w:tcPr>
+            <w:tcW w:w="3529" w:type="dxa"/>
+          </w:tcPr>
+          <w:p>
+            <w:pPr>
+              <w:jc w:val="center"/>
+              <w:rPr>
+                <w:highlight w:val="green"/>
+              </w:rPr>
+            </w:pPr>
+            <w:r>
+              <w:rPr>
+                <w:highlight w:val="green"/>
+              </w:rPr>
+              <w:t>order/</w:t>
+            </w:r>
+            <w:proofErr w:type="spellStart"/>
+            <w:r>
+              <w:rPr>
+                <w:highlight w:val="green"/>
+              </w:rPr>
+              <w:t>addByClient</w:t>
+            </w:r>
+            <w:proofErr w:type="spellEnd"/>
+          </w:p>
+        </w:tc>
+        <w:tc>
+          <w:tcPr>
+            <w:tcW w:w="695" w:type="dxa"/>
+          </w:tcPr>
+          <w:p>
+            <w:pPr>
+              <w:jc w:val="center"/>
+              <w:rPr>
+                <w:highlight w:val="green"/>
+              </w:rPr>
+            </w:pPr>
+            <w:r>
+              <w:rPr>
+                <w:highlight w:val="green"/>
+              </w:rPr>
+              <w:t>POST</w:t>
+            </w:r>
+          </w:p>
+        </w:tc>
+        <w:tc>
+          <w:tcPr>
+            <w:tcW w:w="874" w:type="dxa"/>
+          </w:tcPr>
+          <w:p>
+            <w:pPr>
+              <w:jc w:val="center"/>
+              <w:rPr>
+                <w:highlight w:val="green"/>
+              </w:rPr>
+            </w:pPr>
+            <w:r>
+              <w:rPr>
+                <w:highlight w:val="green"/>
+              </w:rPr>
+              <w:t>KLIENT</w:t>
+            </w:r>
+          </w:p>
+        </w:tc>
+        <w:tc>
+          <w:tcPr>
+            <w:tcW w:w="5117" w:type="dxa"/>
+          </w:tcPr>
+          <w:p>
+            <w:pPr>
+              <w:jc w:val="center"/>
+              <w:rPr>
+                <w:highlight w:val="green"/>
+              </w:rPr>
+            </w:pPr>
+            <w:r>
+              <w:rPr>
+                <w:highlight w:val="green"/>
+              </w:rPr>
+              <w:t>Tu leci formularz zlecenia klienta</w:t>
+            </w:r>
+          </w:p>
+        </w:tc>
+      </w:tr>
+      <w:tr>
+        <w:trPr>
+          <w:trHeight w:val="266"/>
+        </w:trPr>
+        <w:tc>
+          <w:tcPr>
+            <w:tcW w:w="3529" w:type="dxa"/>
+          </w:tcPr>
+          <w:p>
+            <w:pPr>
+              <w:jc w:val="center"/>
+              <w:rPr>
+                <w:highlight w:val="green"/>
+              </w:rPr>
+            </w:pPr>
+            <w:r>
+              <w:rPr>
+                <w:highlight w:val="green"/>
+              </w:rPr>
+              <w:t>order/</w:t>
+            </w:r>
+            <w:proofErr w:type="spellStart"/>
+            <w:r>
+              <w:rPr>
+                <w:highlight w:val="green"/>
+              </w:rPr>
               <w:t>showUnvalidated</w:t>
             </w:r>
             <w:proofErr w:type="spellEnd"/>
@@ -1869,7 +1964,7 @@
         </w:tc>
         <w:tc>
           <w:tcPr>
-            <w:tcW w:w="1029" w:type="dxa"/>
+            <w:tcW w:w="695" w:type="dxa"/>
           </w:tcPr>
           <w:p>
             <w:pPr>
@@ -1888,7 +1983,7 @@
         </w:tc>
         <w:tc>
           <w:tcPr>
-            <w:tcW w:w="1305" w:type="dxa"/>
+            <w:tcW w:w="874" w:type="dxa"/>
           </w:tcPr>
           <w:p>
             <w:pPr>
@@ -1931,7 +2026,7 @@
         </w:trPr>
         <w:tc>
           <w:tcPr>
-            <w:tcW w:w="2764" w:type="dxa"/>
+            <w:tcW w:w="3529" w:type="dxa"/>
           </w:tcPr>
           <w:p>
             <w:pPr>
@@ -1964,7 +2059,7 @@
         </w:tc>
         <w:tc>
           <w:tcPr>
-            <w:tcW w:w="1029" w:type="dxa"/>
+            <w:tcW w:w="695" w:type="dxa"/>
           </w:tcPr>
           <w:p>
             <w:pPr>
@@ -1983,7 +2078,7 @@
         </w:tc>
         <w:tc>
           <w:tcPr>
-            <w:tcW w:w="1305" w:type="dxa"/>
+            <w:tcW w:w="874" w:type="dxa"/>
           </w:tcPr>
           <w:p>
             <w:pPr>
@@ -2033,13 +2128,7 @@
               <w:rPr>
                 <w:highlight w:val="green"/>
               </w:rPr>
-              <w:t xml:space="preserve"> klienta</w:t>
-            </w:r>
-            <w:r>
-              <w:rPr>
-                <w:highlight w:val="green"/>
-              </w:rPr>
-              <w:t xml:space="preserve"> do zatwierdzenia</w:t>
+              <w:t xml:space="preserve"> klienta do zatwierdzenia</w:t>
             </w:r>
           </w:p>
         </w:tc>
@@ -2050,7 +2139,7 @@
         </w:trPr>
         <w:tc>
           <w:tcPr>
-            <w:tcW w:w="2764" w:type="dxa"/>
+            <w:tcW w:w="3529" w:type="dxa"/>
           </w:tcPr>
           <w:p>
             <w:pPr>
@@ -2077,7 +2166,7 @@
         </w:tc>
         <w:tc>
           <w:tcPr>
-            <w:tcW w:w="1029" w:type="dxa"/>
+            <w:tcW w:w="695" w:type="dxa"/>
           </w:tcPr>
           <w:p>
             <w:pPr>
@@ -2096,7 +2185,7 @@
         </w:tc>
         <w:tc>
           <w:tcPr>
-            <w:tcW w:w="1305" w:type="dxa"/>
+            <w:tcW w:w="874" w:type="dxa"/>
           </w:tcPr>
           <w:p>
             <w:pPr>
@@ -2128,13 +2217,7 @@
               <w:rPr>
                 <w:highlight w:val="green"/>
               </w:rPr>
-              <w:t>Tu leci formularz zlecenia</w:t>
-            </w:r>
-            <w:r>
-              <w:rPr>
-                <w:highlight w:val="green"/>
-              </w:rPr>
-              <w:t xml:space="preserve"> zatwierdzony przez Admina</w:t>
+              <w:t>Tu leci formularz zlecenia zatwierdzony przez Admina</w:t>
             </w:r>
           </w:p>
         </w:tc>
@@ -2145,7 +2228,7 @@
         </w:trPr>
         <w:tc>
           <w:tcPr>
-            <w:tcW w:w="2764" w:type="dxa"/>
+            <w:tcW w:w="3529" w:type="dxa"/>
           </w:tcPr>
           <w:p>
             <w:pPr>
@@ -2180,7 +2263,7 @@
         </w:tc>
         <w:tc>
           <w:tcPr>
-            <w:tcW w:w="1029" w:type="dxa"/>
+            <w:tcW w:w="695" w:type="dxa"/>
           </w:tcPr>
           <w:p>
             <w:pPr>
@@ -2199,7 +2282,7 @@
         </w:tc>
         <w:tc>
           <w:tcPr>
-            <w:tcW w:w="1305" w:type="dxa"/>
+            <w:tcW w:w="874" w:type="dxa"/>
           </w:tcPr>
           <w:p>
             <w:pPr>
@@ -2242,7 +2325,7 @@
         </w:trPr>
         <w:tc>
           <w:tcPr>
-            <w:tcW w:w="2764" w:type="dxa"/>
+            <w:tcW w:w="3529" w:type="dxa"/>
           </w:tcPr>
           <w:p>
             <w:pPr>
@@ -2277,7 +2360,7 @@
         </w:tc>
         <w:tc>
           <w:tcPr>
-            <w:tcW w:w="1029" w:type="dxa"/>
+            <w:tcW w:w="695" w:type="dxa"/>
           </w:tcPr>
           <w:p>
             <w:pPr>
@@ -2296,7 +2379,7 @@
         </w:tc>
         <w:tc>
           <w:tcPr>
-            <w:tcW w:w="1305" w:type="dxa"/>
+            <w:tcW w:w="874" w:type="dxa"/>
           </w:tcPr>
           <w:p>
             <w:pPr>
@@ -2330,8 +2413,6 @@
               </w:rPr>
               <w:t>Lista niezapłaconych zleceń</w:t>
             </w:r>
-            <w:bookmarkStart w:id="0" w:name="_GoBack"/>
-            <w:bookmarkEnd w:id="0"/>
           </w:p>
         </w:tc>
       </w:tr>
@@ -2341,7 +2422,7 @@
         </w:trPr>
         <w:tc>
           <w:tcPr>
-            <w:tcW w:w="2764" w:type="dxa"/>
+            <w:tcW w:w="3529" w:type="dxa"/>
           </w:tcPr>
           <w:p>
             <w:pPr>
@@ -2368,7 +2449,7 @@
         </w:tc>
         <w:tc>
           <w:tcPr>
-            <w:tcW w:w="1029" w:type="dxa"/>
+            <w:tcW w:w="695" w:type="dxa"/>
           </w:tcPr>
           <w:p>
             <w:pPr>
@@ -2387,7 +2468,7 @@
         </w:tc>
         <w:tc>
           <w:tcPr>
-            <w:tcW w:w="1305" w:type="dxa"/>
+            <w:tcW w:w="874" w:type="dxa"/>
           </w:tcPr>
           <w:p>
             <w:pPr>
@@ -2430,7 +2511,7 @@
         </w:trPr>
         <w:tc>
           <w:tcPr>
-            <w:tcW w:w="2764" w:type="dxa"/>
+            <w:tcW w:w="3529" w:type="dxa"/>
           </w:tcPr>
           <w:p>
             <w:pPr>
@@ -2465,7 +2546,7 @@
         </w:tc>
         <w:tc>
           <w:tcPr>
-            <w:tcW w:w="1029" w:type="dxa"/>
+            <w:tcW w:w="695" w:type="dxa"/>
           </w:tcPr>
           <w:p>
             <w:pPr>
@@ -2484,7 +2565,7 @@
         </w:tc>
         <w:tc>
           <w:tcPr>
-            <w:tcW w:w="1305" w:type="dxa"/>
+            <w:tcW w:w="874" w:type="dxa"/>
           </w:tcPr>
           <w:p>
             <w:pPr>
@@ -2527,7 +2608,7 @@
         </w:trPr>
         <w:tc>
           <w:tcPr>
-            <w:tcW w:w="2764" w:type="dxa"/>
+            <w:tcW w:w="3529" w:type="dxa"/>
           </w:tcPr>
           <w:p>
             <w:pPr>
@@ -2562,7 +2643,7 @@
         </w:tc>
         <w:tc>
           <w:tcPr>
-            <w:tcW w:w="1029" w:type="dxa"/>
+            <w:tcW w:w="695" w:type="dxa"/>
           </w:tcPr>
           <w:p>
             <w:pPr>
@@ -2581,7 +2662,7 @@
         </w:tc>
         <w:tc>
           <w:tcPr>
-            <w:tcW w:w="1305" w:type="dxa"/>
+            <w:tcW w:w="874" w:type="dxa"/>
           </w:tcPr>
           <w:p>
             <w:pPr>
@@ -2624,7 +2705,7 @@
         </w:trPr>
         <w:tc>
           <w:tcPr>
-            <w:tcW w:w="2764" w:type="dxa"/>
+            <w:tcW w:w="3529" w:type="dxa"/>
           </w:tcPr>
           <w:p>
             <w:pPr>
@@ -2651,7 +2732,7 @@
         </w:tc>
         <w:tc>
           <w:tcPr>
-            <w:tcW w:w="1029" w:type="dxa"/>
+            <w:tcW w:w="695" w:type="dxa"/>
           </w:tcPr>
           <w:p>
             <w:pPr>
@@ -2670,7 +2751,7 @@
         </w:tc>
         <w:tc>
           <w:tcPr>
-            <w:tcW w:w="1305" w:type="dxa"/>
+            <w:tcW w:w="874" w:type="dxa"/>
           </w:tcPr>
           <w:p>
             <w:pPr>
@@ -2713,7 +2794,7 @@
         </w:trPr>
         <w:tc>
           <w:tcPr>
-            <w:tcW w:w="2764" w:type="dxa"/>
+            <w:tcW w:w="3529" w:type="dxa"/>
           </w:tcPr>
           <w:p>
             <w:pPr>
@@ -2740,7 +2821,7 @@
         </w:tc>
         <w:tc>
           <w:tcPr>
-            <w:tcW w:w="1029" w:type="dxa"/>
+            <w:tcW w:w="695" w:type="dxa"/>
           </w:tcPr>
           <w:p>
             <w:pPr>
@@ -2759,7 +2840,7 @@
         </w:tc>
         <w:tc>
           <w:tcPr>
-            <w:tcW w:w="1305" w:type="dxa"/>
+            <w:tcW w:w="874" w:type="dxa"/>
           </w:tcPr>
           <w:p>
             <w:pPr>
@@ -2802,7 +2883,7 @@
         </w:trPr>
         <w:tc>
           <w:tcPr>
-            <w:tcW w:w="2764" w:type="dxa"/>
+            <w:tcW w:w="3529" w:type="dxa"/>
           </w:tcPr>
           <w:p>
             <w:pPr>
@@ -2837,7 +2918,7 @@
         </w:tc>
         <w:tc>
           <w:tcPr>
-            <w:tcW w:w="1029" w:type="dxa"/>
+            <w:tcW w:w="695" w:type="dxa"/>
           </w:tcPr>
           <w:p>
             <w:pPr>
@@ -2856,7 +2937,7 @@
         </w:tc>
         <w:tc>
           <w:tcPr>
-            <w:tcW w:w="1305" w:type="dxa"/>
+            <w:tcW w:w="874" w:type="dxa"/>
           </w:tcPr>
           <w:p>
             <w:pPr>
@@ -2899,7 +2980,7 @@
         </w:trPr>
         <w:tc>
           <w:tcPr>
-            <w:tcW w:w="2764" w:type="dxa"/>
+            <w:tcW w:w="3529" w:type="dxa"/>
           </w:tcPr>
           <w:p>
             <w:pPr>
@@ -2934,7 +3015,7 @@
         </w:tc>
         <w:tc>
           <w:tcPr>
-            <w:tcW w:w="1029" w:type="dxa"/>
+            <w:tcW w:w="695" w:type="dxa"/>
           </w:tcPr>
           <w:p>
             <w:pPr>
@@ -2953,7 +3034,7 @@
         </w:tc>
         <w:tc>
           <w:tcPr>
-            <w:tcW w:w="1305" w:type="dxa"/>
+            <w:tcW w:w="874" w:type="dxa"/>
           </w:tcPr>
           <w:p>
             <w:pPr>
@@ -2996,7 +3077,7 @@
         </w:trPr>
         <w:tc>
           <w:tcPr>
-            <w:tcW w:w="2764" w:type="dxa"/>
+            <w:tcW w:w="3529" w:type="dxa"/>
           </w:tcPr>
           <w:p>
             <w:pPr>
@@ -3031,7 +3112,7 @@
         </w:tc>
         <w:tc>
           <w:tcPr>
-            <w:tcW w:w="1029" w:type="dxa"/>
+            <w:tcW w:w="695" w:type="dxa"/>
           </w:tcPr>
           <w:p>
             <w:pPr>
@@ -3050,7 +3131,7 @@
         </w:tc>
         <w:tc>
           <w:tcPr>
-            <w:tcW w:w="1305" w:type="dxa"/>
+            <w:tcW w:w="874" w:type="dxa"/>
           </w:tcPr>
           <w:p>
             <w:pPr>
@@ -3093,7 +3174,7 @@
         </w:trPr>
         <w:tc>
           <w:tcPr>
-            <w:tcW w:w="2764" w:type="dxa"/>
+            <w:tcW w:w="3529" w:type="dxa"/>
           </w:tcPr>
           <w:p>
             <w:pPr>
@@ -3128,7 +3209,7 @@
         </w:tc>
         <w:tc>
           <w:tcPr>
-            <w:tcW w:w="1029" w:type="dxa"/>
+            <w:tcW w:w="695" w:type="dxa"/>
           </w:tcPr>
           <w:p>
             <w:pPr>
@@ -3147,7 +3228,7 @@
         </w:tc>
         <w:tc>
           <w:tcPr>
-            <w:tcW w:w="1305" w:type="dxa"/>
+            <w:tcW w:w="874" w:type="dxa"/>
           </w:tcPr>
           <w:p>
             <w:pPr>
@@ -3190,7 +3271,7 @@
         </w:trPr>
         <w:tc>
           <w:tcPr>
-            <w:tcW w:w="2764" w:type="dxa"/>
+            <w:tcW w:w="3529" w:type="dxa"/>
           </w:tcPr>
           <w:p>
             <w:pPr>
@@ -3231,7 +3312,7 @@
         </w:tc>
         <w:tc>
           <w:tcPr>
-            <w:tcW w:w="1029" w:type="dxa"/>
+            <w:tcW w:w="695" w:type="dxa"/>
           </w:tcPr>
           <w:p>
             <w:pPr>
@@ -3250,7 +3331,7 @@
         </w:tc>
         <w:tc>
           <w:tcPr>
-            <w:tcW w:w="1305" w:type="dxa"/>
+            <w:tcW w:w="874" w:type="dxa"/>
           </w:tcPr>
           <w:p>
             <w:pPr>
@@ -3293,7 +3374,7 @@
         </w:trPr>
         <w:tc>
           <w:tcPr>
-            <w:tcW w:w="2764" w:type="dxa"/>
+            <w:tcW w:w="3529" w:type="dxa"/>
           </w:tcPr>
           <w:p>
             <w:pPr>
@@ -3334,7 +3415,7 @@
         </w:tc>
         <w:tc>
           <w:tcPr>
-            <w:tcW w:w="1029" w:type="dxa"/>
+            <w:tcW w:w="695" w:type="dxa"/>
           </w:tcPr>
           <w:p>
             <w:pPr>
@@ -3353,7 +3434,7 @@
         </w:tc>
         <w:tc>
           <w:tcPr>
-            <w:tcW w:w="1305" w:type="dxa"/>
+            <w:tcW w:w="874" w:type="dxa"/>
           </w:tcPr>
           <w:p>
             <w:pPr>
@@ -3396,7 +3477,7 @@
         </w:trPr>
         <w:tc>
           <w:tcPr>
-            <w:tcW w:w="2764" w:type="dxa"/>
+            <w:tcW w:w="3529" w:type="dxa"/>
           </w:tcPr>
           <w:p>
             <w:pPr>
@@ -3437,7 +3518,7 @@
         </w:tc>
         <w:tc>
           <w:tcPr>
-            <w:tcW w:w="1029" w:type="dxa"/>
+            <w:tcW w:w="695" w:type="dxa"/>
           </w:tcPr>
           <w:p>
             <w:pPr>
@@ -3456,7 +3537,7 @@
         </w:tc>
         <w:tc>
           <w:tcPr>
-            <w:tcW w:w="1305" w:type="dxa"/>
+            <w:tcW w:w="874" w:type="dxa"/>
           </w:tcPr>
           <w:p>
             <w:pPr>
@@ -3499,7 +3580,7 @@
         </w:trPr>
         <w:tc>
           <w:tcPr>
-            <w:tcW w:w="2764" w:type="dxa"/>
+            <w:tcW w:w="3529" w:type="dxa"/>
           </w:tcPr>
           <w:p>
             <w:pPr>
@@ -3540,7 +3621,7 @@
         </w:tc>
         <w:tc>
           <w:tcPr>
-            <w:tcW w:w="1029" w:type="dxa"/>
+            <w:tcW w:w="695" w:type="dxa"/>
           </w:tcPr>
           <w:p>
             <w:pPr>
@@ -3559,7 +3640,7 @@
         </w:tc>
         <w:tc>
           <w:tcPr>
-            <w:tcW w:w="1305" w:type="dxa"/>
+            <w:tcW w:w="874" w:type="dxa"/>
           </w:tcPr>
           <w:p>
             <w:pPr>

</xml_diff>

<commit_message>
M I G H T Y  commit, a lot of new components added
</commit_message>
<xml_diff>
--- a/Projekt BD.docx
+++ b/Projekt BD.docx
@@ -1676,7 +1676,6 @@
               <w:t>/{</w:t>
             </w:r>
             <w:proofErr w:type="spellStart"/>
-            <w:proofErr w:type="gramStart"/>
             <w:r>
               <w:rPr>
                 <w:highlight w:val="yellow"/>
@@ -1684,7 +1683,6 @@
               <w:t>userID,orderID</w:t>
             </w:r>
             <w:proofErr w:type="spellEnd"/>
-            <w:proofErr w:type="gramEnd"/>
             <w:r>
               <w:rPr>
                 <w:highlight w:val="yellow"/>
@@ -1748,8 +1746,6 @@
               </w:rPr>
               <w:t>Szczegółowe zlecenie klienta</w:t>
             </w:r>
-            <w:bookmarkStart w:id="0" w:name="_GoBack"/>
-            <w:bookmarkEnd w:id="0"/>
           </w:p>
         </w:tc>
       </w:tr>
@@ -3679,6 +3675,19 @@
       </w:tr>
     </w:tbl>
     <w:p/>
+    <w:p/>
+    <w:p>
+      <w:r>
+        <w:t>SPA:</w:t>
+      </w:r>
+    </w:p>
+    <w:p>
+      <w:r>
+        <w:t>- info o pustej liście jeśli lista jest pusta</w:t>
+      </w:r>
+      <w:bookmarkStart w:id="0" w:name="_GoBack"/>
+      <w:bookmarkEnd w:id="0"/>
+    </w:p>
     <w:sectPr>
       <w:pgSz w:w="11906" w:h="16838"/>
       <w:pgMar w:top="1417" w:right="1417" w:bottom="1417" w:left="1417" w:header="708" w:footer="708" w:gutter="0"/>
@@ -3863,7 +3872,7 @@
       </w:pPr>
     </w:pPrDefault>
   </w:docDefaults>
-  <w:latentStyles w:defLockedState="0" w:defUIPriority="99" w:defSemiHidden="0" w:defUnhideWhenUsed="0" w:defQFormat="0" w:count="376">
+  <w:latentStyles w:defLockedState="0" w:defUIPriority="99" w:defSemiHidden="0" w:defUnhideWhenUsed="0" w:defQFormat="0" w:count="375">
     <w:lsdException w:name="Normal" w:uiPriority="0" w:qFormat="1"/>
     <w:lsdException w:name="heading 1" w:uiPriority="9" w:qFormat="1"/>
     <w:lsdException w:name="heading 2" w:semiHidden="1" w:uiPriority="9" w:unhideWhenUsed="1" w:qFormat="1"/>
@@ -4239,7 +4248,6 @@
     <w:lsdException w:name="Smart Hyperlink" w:semiHidden="1" w:unhideWhenUsed="1"/>
     <w:lsdException w:name="Hashtag" w:semiHidden="1" w:unhideWhenUsed="1"/>
     <w:lsdException w:name="Unresolved Mention" w:semiHidden="1" w:unhideWhenUsed="1"/>
-    <w:lsdException w:name="Smart Link" w:semiHidden="1" w:unhideWhenUsed="1"/>
   </w:latentStyles>
   <w:style w:type="paragraph" w:default="1" w:styleId="Normalny">
     <w:name w:val="Normal"/>

</xml_diff>

<commit_message>
Few new components added
</commit_message>
<xml_diff>
--- a/Projekt BD.docx
+++ b/Projekt BD.docx
@@ -1129,12 +1129,16 @@
             <w:pPr>
               <w:jc w:val="center"/>
               <w:rPr>
+                <w:strike/>
+                <w:color w:val="0D0D0D" w:themeColor="text1" w:themeTint="F2"/>
                 <w:highlight w:val="yellow"/>
               </w:rPr>
             </w:pPr>
             <w:proofErr w:type="spellStart"/>
             <w:r>
               <w:rPr>
+                <w:strike/>
+                <w:color w:val="0D0D0D" w:themeColor="text1" w:themeTint="F2"/>
                 <w:highlight w:val="yellow"/>
               </w:rPr>
               <w:t>account</w:t>
@@ -1142,12 +1146,16 @@
             <w:proofErr w:type="spellEnd"/>
             <w:r>
               <w:rPr>
+                <w:strike/>
+                <w:color w:val="0D0D0D" w:themeColor="text1" w:themeTint="F2"/>
                 <w:highlight w:val="yellow"/>
               </w:rPr>
               <w:t>/</w:t>
             </w:r>
             <w:r>
               <w:rPr>
+                <w:strike/>
+                <w:color w:val="0D0D0D" w:themeColor="text1" w:themeTint="F2"/>
                 <w:highlight w:val="yellow"/>
               </w:rPr>
               <w:t>login</w:t>
@@ -1162,11 +1170,15 @@
             <w:pPr>
               <w:jc w:val="center"/>
               <w:rPr>
-                <w:highlight w:val="yellow"/>
-              </w:rPr>
-            </w:pPr>
-            <w:r>
-              <w:rPr>
+                <w:strike/>
+                <w:color w:val="0D0D0D" w:themeColor="text1" w:themeTint="F2"/>
+                <w:highlight w:val="yellow"/>
+              </w:rPr>
+            </w:pPr>
+            <w:r>
+              <w:rPr>
+                <w:strike/>
+                <w:color w:val="0D0D0D" w:themeColor="text1" w:themeTint="F2"/>
                 <w:highlight w:val="yellow"/>
               </w:rPr>
               <w:t>GET</w:t>
@@ -1181,11 +1193,15 @@
             <w:pPr>
               <w:jc w:val="center"/>
               <w:rPr>
-                <w:highlight w:val="yellow"/>
-              </w:rPr>
-            </w:pPr>
-            <w:r>
-              <w:rPr>
+                <w:strike/>
+                <w:color w:val="0D0D0D" w:themeColor="text1" w:themeTint="F2"/>
+                <w:highlight w:val="yellow"/>
+              </w:rPr>
+            </w:pPr>
+            <w:r>
+              <w:rPr>
+                <w:strike/>
+                <w:color w:val="0D0D0D" w:themeColor="text1" w:themeTint="F2"/>
                 <w:highlight w:val="yellow"/>
               </w:rPr>
               <w:t>OBAJ</w:t>
@@ -1200,11 +1216,15 @@
             <w:pPr>
               <w:jc w:val="center"/>
               <w:rPr>
-                <w:highlight w:val="yellow"/>
-              </w:rPr>
-            </w:pPr>
-            <w:r>
-              <w:rPr>
+                <w:strike/>
+                <w:color w:val="0D0D0D" w:themeColor="text1" w:themeTint="F2"/>
+                <w:highlight w:val="yellow"/>
+              </w:rPr>
+            </w:pPr>
+            <w:r>
+              <w:rPr>
+                <w:strike/>
+                <w:color w:val="0D0D0D" w:themeColor="text1" w:themeTint="F2"/>
                 <w:highlight w:val="yellow"/>
               </w:rPr>
               <w:t>Strona główna - logowanie</w:t>
@@ -1224,12 +1244,16 @@
             <w:pPr>
               <w:jc w:val="center"/>
               <w:rPr>
+                <w:strike/>
+                <w:color w:val="0D0D0D" w:themeColor="text1" w:themeTint="F2"/>
                 <w:highlight w:val="yellow"/>
               </w:rPr>
             </w:pPr>
             <w:proofErr w:type="spellStart"/>
             <w:r>
               <w:rPr>
+                <w:strike/>
+                <w:color w:val="0D0D0D" w:themeColor="text1" w:themeTint="F2"/>
                 <w:highlight w:val="yellow"/>
               </w:rPr>
               <w:t>account</w:t>
@@ -1237,18 +1261,24 @@
             <w:proofErr w:type="spellEnd"/>
             <w:r>
               <w:rPr>
+                <w:strike/>
+                <w:color w:val="0D0D0D" w:themeColor="text1" w:themeTint="F2"/>
                 <w:highlight w:val="yellow"/>
               </w:rPr>
               <w:t xml:space="preserve"> </w:t>
             </w:r>
             <w:r>
               <w:rPr>
+                <w:strike/>
+                <w:color w:val="0D0D0D" w:themeColor="text1" w:themeTint="F2"/>
                 <w:highlight w:val="yellow"/>
               </w:rPr>
               <w:t>/</w:t>
             </w:r>
             <w:r>
               <w:rPr>
+                <w:strike/>
+                <w:color w:val="0D0D0D" w:themeColor="text1" w:themeTint="F2"/>
                 <w:highlight w:val="yellow"/>
               </w:rPr>
               <w:t>login</w:t>
@@ -1263,11 +1293,15 @@
             <w:pPr>
               <w:jc w:val="center"/>
               <w:rPr>
-                <w:highlight w:val="yellow"/>
-              </w:rPr>
-            </w:pPr>
-            <w:r>
-              <w:rPr>
+                <w:strike/>
+                <w:color w:val="0D0D0D" w:themeColor="text1" w:themeTint="F2"/>
+                <w:highlight w:val="yellow"/>
+              </w:rPr>
+            </w:pPr>
+            <w:r>
+              <w:rPr>
+                <w:strike/>
+                <w:color w:val="0D0D0D" w:themeColor="text1" w:themeTint="F2"/>
                 <w:highlight w:val="yellow"/>
               </w:rPr>
               <w:t>POST</w:t>
@@ -1282,11 +1316,15 @@
             <w:pPr>
               <w:jc w:val="center"/>
               <w:rPr>
-                <w:highlight w:val="yellow"/>
-              </w:rPr>
-            </w:pPr>
-            <w:r>
-              <w:rPr>
+                <w:strike/>
+                <w:color w:val="0D0D0D" w:themeColor="text1" w:themeTint="F2"/>
+                <w:highlight w:val="yellow"/>
+              </w:rPr>
+            </w:pPr>
+            <w:r>
+              <w:rPr>
+                <w:strike/>
+                <w:color w:val="0D0D0D" w:themeColor="text1" w:themeTint="F2"/>
                 <w:highlight w:val="yellow"/>
               </w:rPr>
               <w:t>OBAJ</w:t>
@@ -1301,11 +1339,15 @@
             <w:pPr>
               <w:jc w:val="center"/>
               <w:rPr>
-                <w:highlight w:val="yellow"/>
-              </w:rPr>
-            </w:pPr>
-            <w:r>
-              <w:rPr>
+                <w:strike/>
+                <w:color w:val="0D0D0D" w:themeColor="text1" w:themeTint="F2"/>
+                <w:highlight w:val="yellow"/>
+              </w:rPr>
+            </w:pPr>
+            <w:r>
+              <w:rPr>
+                <w:strike/>
+                <w:color w:val="0D0D0D" w:themeColor="text1" w:themeTint="F2"/>
                 <w:highlight w:val="yellow"/>
               </w:rPr>
               <w:t>Strona główna - logowanie</w:t>
@@ -1325,12 +1367,16 @@
             <w:pPr>
               <w:jc w:val="center"/>
               <w:rPr>
+                <w:strike/>
+                <w:color w:val="0D0D0D" w:themeColor="text1" w:themeTint="F2"/>
                 <w:highlight w:val="yellow"/>
               </w:rPr>
             </w:pPr>
             <w:proofErr w:type="spellStart"/>
             <w:r>
               <w:rPr>
+                <w:strike/>
+                <w:color w:val="0D0D0D" w:themeColor="text1" w:themeTint="F2"/>
                 <w:highlight w:val="yellow"/>
               </w:rPr>
               <w:t>account</w:t>
@@ -1338,18 +1384,24 @@
             <w:proofErr w:type="spellEnd"/>
             <w:r>
               <w:rPr>
+                <w:strike/>
+                <w:color w:val="0D0D0D" w:themeColor="text1" w:themeTint="F2"/>
                 <w:highlight w:val="yellow"/>
               </w:rPr>
               <w:t xml:space="preserve"> </w:t>
             </w:r>
             <w:r>
               <w:rPr>
+                <w:strike/>
+                <w:color w:val="0D0D0D" w:themeColor="text1" w:themeTint="F2"/>
                 <w:highlight w:val="yellow"/>
               </w:rPr>
               <w:t>/re</w:t>
             </w:r>
             <w:r>
               <w:rPr>
+                <w:strike/>
+                <w:color w:val="0D0D0D" w:themeColor="text1" w:themeTint="F2"/>
                 <w:highlight w:val="yellow"/>
               </w:rPr>
               <w:t>gister</w:t>
@@ -1364,11 +1416,15 @@
             <w:pPr>
               <w:jc w:val="center"/>
               <w:rPr>
-                <w:highlight w:val="yellow"/>
-              </w:rPr>
-            </w:pPr>
-            <w:r>
-              <w:rPr>
+                <w:strike/>
+                <w:color w:val="0D0D0D" w:themeColor="text1" w:themeTint="F2"/>
+                <w:highlight w:val="yellow"/>
+              </w:rPr>
+            </w:pPr>
+            <w:r>
+              <w:rPr>
+                <w:strike/>
+                <w:color w:val="0D0D0D" w:themeColor="text1" w:themeTint="F2"/>
                 <w:highlight w:val="yellow"/>
               </w:rPr>
               <w:t>GET</w:t>
@@ -1383,11 +1439,15 @@
             <w:pPr>
               <w:jc w:val="center"/>
               <w:rPr>
-                <w:highlight w:val="yellow"/>
-              </w:rPr>
-            </w:pPr>
-            <w:r>
-              <w:rPr>
+                <w:strike/>
+                <w:color w:val="0D0D0D" w:themeColor="text1" w:themeTint="F2"/>
+                <w:highlight w:val="yellow"/>
+              </w:rPr>
+            </w:pPr>
+            <w:r>
+              <w:rPr>
+                <w:strike/>
+                <w:color w:val="0D0D0D" w:themeColor="text1" w:themeTint="F2"/>
                 <w:highlight w:val="yellow"/>
               </w:rPr>
               <w:t>KLIENT</w:t>
@@ -1402,11 +1462,15 @@
             <w:pPr>
               <w:jc w:val="center"/>
               <w:rPr>
-                <w:highlight w:val="yellow"/>
-              </w:rPr>
-            </w:pPr>
-            <w:r>
-              <w:rPr>
+                <w:strike/>
+                <w:color w:val="0D0D0D" w:themeColor="text1" w:themeTint="F2"/>
+                <w:highlight w:val="yellow"/>
+              </w:rPr>
+            </w:pPr>
+            <w:r>
+              <w:rPr>
+                <w:strike/>
+                <w:color w:val="0D0D0D" w:themeColor="text1" w:themeTint="F2"/>
                 <w:highlight w:val="yellow"/>
               </w:rPr>
               <w:t>Rejestracja</w:t>
@@ -1426,12 +1490,16 @@
             <w:pPr>
               <w:jc w:val="center"/>
               <w:rPr>
+                <w:strike/>
+                <w:color w:val="0D0D0D" w:themeColor="text1" w:themeTint="F2"/>
                 <w:highlight w:val="yellow"/>
               </w:rPr>
             </w:pPr>
             <w:proofErr w:type="spellStart"/>
             <w:r>
               <w:rPr>
+                <w:strike/>
+                <w:color w:val="0D0D0D" w:themeColor="text1" w:themeTint="F2"/>
                 <w:highlight w:val="yellow"/>
               </w:rPr>
               <w:t>account</w:t>
@@ -1439,18 +1507,24 @@
             <w:proofErr w:type="spellEnd"/>
             <w:r>
               <w:rPr>
+                <w:strike/>
+                <w:color w:val="0D0D0D" w:themeColor="text1" w:themeTint="F2"/>
                 <w:highlight w:val="yellow"/>
               </w:rPr>
               <w:t xml:space="preserve"> </w:t>
             </w:r>
             <w:r>
               <w:rPr>
+                <w:strike/>
+                <w:color w:val="0D0D0D" w:themeColor="text1" w:themeTint="F2"/>
                 <w:highlight w:val="yellow"/>
               </w:rPr>
               <w:t>/re</w:t>
             </w:r>
             <w:r>
               <w:rPr>
+                <w:strike/>
+                <w:color w:val="0D0D0D" w:themeColor="text1" w:themeTint="F2"/>
                 <w:highlight w:val="yellow"/>
               </w:rPr>
               <w:t>gister</w:t>
@@ -1465,11 +1539,15 @@
             <w:pPr>
               <w:jc w:val="center"/>
               <w:rPr>
-                <w:highlight w:val="yellow"/>
-              </w:rPr>
-            </w:pPr>
-            <w:r>
-              <w:rPr>
+                <w:strike/>
+                <w:color w:val="0D0D0D" w:themeColor="text1" w:themeTint="F2"/>
+                <w:highlight w:val="yellow"/>
+              </w:rPr>
+            </w:pPr>
+            <w:r>
+              <w:rPr>
+                <w:strike/>
+                <w:color w:val="0D0D0D" w:themeColor="text1" w:themeTint="F2"/>
                 <w:highlight w:val="yellow"/>
               </w:rPr>
               <w:t>POST</w:t>
@@ -1484,11 +1562,15 @@
             <w:pPr>
               <w:jc w:val="center"/>
               <w:rPr>
-                <w:highlight w:val="yellow"/>
-              </w:rPr>
-            </w:pPr>
-            <w:r>
-              <w:rPr>
+                <w:strike/>
+                <w:color w:val="0D0D0D" w:themeColor="text1" w:themeTint="F2"/>
+                <w:highlight w:val="yellow"/>
+              </w:rPr>
+            </w:pPr>
+            <w:r>
+              <w:rPr>
+                <w:strike/>
+                <w:color w:val="0D0D0D" w:themeColor="text1" w:themeTint="F2"/>
                 <w:highlight w:val="yellow"/>
               </w:rPr>
               <w:t>KLIENT</w:t>
@@ -1503,11 +1585,15 @@
             <w:pPr>
               <w:jc w:val="center"/>
               <w:rPr>
-                <w:highlight w:val="yellow"/>
-              </w:rPr>
-            </w:pPr>
-            <w:r>
-              <w:rPr>
+                <w:strike/>
+                <w:color w:val="0D0D0D" w:themeColor="text1" w:themeTint="F2"/>
+                <w:highlight w:val="yellow"/>
+              </w:rPr>
+            </w:pPr>
+            <w:r>
+              <w:rPr>
+                <w:strike/>
+                <w:color w:val="0D0D0D" w:themeColor="text1" w:themeTint="F2"/>
                 <w:highlight w:val="yellow"/>
               </w:rPr>
               <w:t>Rejestracja</w:t>
@@ -1572,6 +1658,8 @@
               </w:rPr>
               <w:t>}</w:t>
             </w:r>
+            <w:bookmarkStart w:id="0" w:name="_GoBack"/>
+            <w:bookmarkEnd w:id="0"/>
           </w:p>
         </w:tc>
         <w:tc>
@@ -1761,11 +1849,13 @@
             <w:pPr>
               <w:jc w:val="center"/>
               <w:rPr>
+                <w:strike/>
                 <w:highlight w:val="green"/>
               </w:rPr>
             </w:pPr>
             <w:r>
               <w:rPr>
+                <w:strike/>
                 <w:highlight w:val="green"/>
               </w:rPr>
               <w:t>order/</w:t>
@@ -1773,6 +1863,7 @@
             <w:proofErr w:type="spellStart"/>
             <w:r>
               <w:rPr>
+                <w:strike/>
                 <w:highlight w:val="green"/>
               </w:rPr>
               <w:t>addByClient</w:t>
@@ -1788,11 +1879,13 @@
             <w:pPr>
               <w:jc w:val="center"/>
               <w:rPr>
+                <w:strike/>
                 <w:highlight w:val="green"/>
               </w:rPr>
             </w:pPr>
             <w:r>
               <w:rPr>
+                <w:strike/>
                 <w:highlight w:val="green"/>
               </w:rPr>
               <w:t>GET</w:t>
@@ -1807,11 +1900,13 @@
             <w:pPr>
               <w:jc w:val="center"/>
               <w:rPr>
+                <w:strike/>
                 <w:highlight w:val="green"/>
               </w:rPr>
             </w:pPr>
             <w:r>
               <w:rPr>
+                <w:strike/>
                 <w:highlight w:val="green"/>
               </w:rPr>
               <w:t>KLIENT</w:t>
@@ -1826,11 +1921,13 @@
             <w:pPr>
               <w:jc w:val="center"/>
               <w:rPr>
+                <w:strike/>
                 <w:highlight w:val="green"/>
               </w:rPr>
             </w:pPr>
             <w:r>
               <w:rPr>
+                <w:strike/>
                 <w:highlight w:val="green"/>
               </w:rPr>
               <w:t>Formularz dodania zlecenia klienta</w:t>
@@ -1850,11 +1947,13 @@
             <w:pPr>
               <w:jc w:val="center"/>
               <w:rPr>
+                <w:strike/>
                 <w:highlight w:val="green"/>
               </w:rPr>
             </w:pPr>
             <w:r>
               <w:rPr>
+                <w:strike/>
                 <w:highlight w:val="green"/>
               </w:rPr>
               <w:t>order/</w:t>
@@ -1862,6 +1961,7 @@
             <w:proofErr w:type="spellStart"/>
             <w:r>
               <w:rPr>
+                <w:strike/>
                 <w:highlight w:val="green"/>
               </w:rPr>
               <w:t>addByClient</w:t>
@@ -1877,11 +1977,13 @@
             <w:pPr>
               <w:jc w:val="center"/>
               <w:rPr>
+                <w:strike/>
                 <w:highlight w:val="green"/>
               </w:rPr>
             </w:pPr>
             <w:r>
               <w:rPr>
+                <w:strike/>
                 <w:highlight w:val="green"/>
               </w:rPr>
               <w:t>POST</w:t>
@@ -1896,11 +1998,13 @@
             <w:pPr>
               <w:jc w:val="center"/>
               <w:rPr>
+                <w:strike/>
                 <w:highlight w:val="green"/>
               </w:rPr>
             </w:pPr>
             <w:r>
               <w:rPr>
+                <w:strike/>
                 <w:highlight w:val="green"/>
               </w:rPr>
               <w:t>KLIENT</w:t>
@@ -1915,11 +2019,13 @@
             <w:pPr>
               <w:jc w:val="center"/>
               <w:rPr>
+                <w:strike/>
                 <w:highlight w:val="green"/>
               </w:rPr>
             </w:pPr>
             <w:r>
               <w:rPr>
+                <w:strike/>
                 <w:highlight w:val="green"/>
               </w:rPr>
               <w:t>Tu leci formularz zlecenia klienta</w:t>
@@ -1939,11 +2045,13 @@
             <w:pPr>
               <w:jc w:val="center"/>
               <w:rPr>
+                <w:strike/>
                 <w:highlight w:val="green"/>
               </w:rPr>
             </w:pPr>
             <w:r>
               <w:rPr>
+                <w:strike/>
                 <w:highlight w:val="green"/>
               </w:rPr>
               <w:t>order/</w:t>
@@ -1951,6 +2059,7 @@
             <w:proofErr w:type="spellStart"/>
             <w:r>
               <w:rPr>
+                <w:strike/>
                 <w:highlight w:val="green"/>
               </w:rPr>
               <w:t>showUnvalidated</w:t>
@@ -1966,11 +2075,13 @@
             <w:pPr>
               <w:jc w:val="center"/>
               <w:rPr>
+                <w:strike/>
                 <w:highlight w:val="green"/>
               </w:rPr>
             </w:pPr>
             <w:r>
               <w:rPr>
+                <w:strike/>
                 <w:highlight w:val="green"/>
               </w:rPr>
               <w:t>GET</w:t>
@@ -1985,11 +2096,13 @@
             <w:pPr>
               <w:jc w:val="center"/>
               <w:rPr>
+                <w:strike/>
                 <w:highlight w:val="green"/>
               </w:rPr>
             </w:pPr>
             <w:r>
               <w:rPr>
+                <w:strike/>
                 <w:highlight w:val="green"/>
               </w:rPr>
               <w:t>ADMIN</w:t>
@@ -2004,11 +2117,13 @@
             <w:pPr>
               <w:jc w:val="center"/>
               <w:rPr>
+                <w:strike/>
                 <w:highlight w:val="green"/>
               </w:rPr>
             </w:pPr>
             <w:r>
               <w:rPr>
+                <w:strike/>
                 <w:highlight w:val="green"/>
               </w:rPr>
               <w:t>Wszystkie zlecenia klienta do zatwierdzenia</w:t>
@@ -2028,11 +2143,13 @@
             <w:pPr>
               <w:jc w:val="center"/>
               <w:rPr>
+                <w:strike/>
                 <w:highlight w:val="green"/>
               </w:rPr>
             </w:pPr>
             <w:r>
               <w:rPr>
+                <w:strike/>
                 <w:highlight w:val="green"/>
               </w:rPr>
               <w:t>order/</w:t>
@@ -2040,6 +2157,7 @@
             <w:proofErr w:type="spellStart"/>
             <w:r>
               <w:rPr>
+                <w:strike/>
                 <w:highlight w:val="green"/>
               </w:rPr>
               <w:t>validate</w:t>
@@ -2047,6 +2165,7 @@
             <w:proofErr w:type="spellEnd"/>
             <w:r>
               <w:rPr>
+                <w:strike/>
                 <w:highlight w:val="green"/>
               </w:rPr>
               <w:t>/{id}</w:t>
@@ -2061,11 +2180,13 @@
             <w:pPr>
               <w:jc w:val="center"/>
               <w:rPr>
+                <w:strike/>
                 <w:highlight w:val="green"/>
               </w:rPr>
             </w:pPr>
             <w:r>
               <w:rPr>
+                <w:strike/>
                 <w:highlight w:val="green"/>
               </w:rPr>
               <w:t>GET</w:t>
@@ -2080,11 +2201,13 @@
             <w:pPr>
               <w:jc w:val="center"/>
               <w:rPr>
+                <w:strike/>
                 <w:highlight w:val="green"/>
               </w:rPr>
             </w:pPr>
             <w:r>
               <w:rPr>
+                <w:strike/>
                 <w:highlight w:val="green"/>
               </w:rPr>
               <w:t>ADMIN</w:t>
@@ -2099,32 +2222,16 @@
             <w:pPr>
               <w:jc w:val="center"/>
               <w:rPr>
+                <w:strike/>
                 <w:highlight w:val="green"/>
               </w:rPr>
             </w:pPr>
             <w:r>
               <w:rPr>
+                <w:strike/>
                 <w:highlight w:val="green"/>
               </w:rPr>
-              <w:t>Z</w:t>
-            </w:r>
-            <w:r>
-              <w:rPr>
-                <w:highlight w:val="green"/>
-              </w:rPr>
-              <w:t>leceni</w:t>
-            </w:r>
-            <w:r>
-              <w:rPr>
-                <w:highlight w:val="green"/>
-              </w:rPr>
-              <w:t>e</w:t>
-            </w:r>
-            <w:r>
-              <w:rPr>
-                <w:highlight w:val="green"/>
-              </w:rPr>
-              <w:t xml:space="preserve"> klienta do zatwierdzenia</w:t>
+              <w:t>Zlecenie klienta do zatwierdzenia</w:t>
             </w:r>
           </w:p>
         </w:tc>
@@ -2230,12 +2337,14 @@
             <w:pPr>
               <w:jc w:val="center"/>
               <w:rPr>
+                <w:strike/>
                 <w:highlight w:val="red"/>
               </w:rPr>
             </w:pPr>
             <w:proofErr w:type="spellStart"/>
             <w:r>
               <w:rPr>
+                <w:strike/>
                 <w:highlight w:val="red"/>
               </w:rPr>
               <w:t>add</w:t>
@@ -2243,6 +2352,7 @@
             <w:proofErr w:type="spellEnd"/>
             <w:r>
               <w:rPr>
+                <w:strike/>
                 <w:highlight w:val="red"/>
               </w:rPr>
               <w:t>/</w:t>
@@ -2250,6 +2360,7 @@
             <w:proofErr w:type="spellStart"/>
             <w:r>
               <w:rPr>
+                <w:strike/>
                 <w:highlight w:val="red"/>
               </w:rPr>
               <w:t>worker</w:t>
@@ -2265,11 +2376,13 @@
             <w:pPr>
               <w:jc w:val="center"/>
               <w:rPr>
-                <w:highlight w:val="red"/>
-              </w:rPr>
-            </w:pPr>
-            <w:r>
-              <w:rPr>
+                <w:strike/>
+                <w:highlight w:val="red"/>
+              </w:rPr>
+            </w:pPr>
+            <w:r>
+              <w:rPr>
+                <w:strike/>
                 <w:highlight w:val="red"/>
               </w:rPr>
               <w:t>GET</w:t>
@@ -2284,11 +2397,13 @@
             <w:pPr>
               <w:jc w:val="center"/>
               <w:rPr>
-                <w:highlight w:val="red"/>
-              </w:rPr>
-            </w:pPr>
-            <w:r>
-              <w:rPr>
+                <w:strike/>
+                <w:highlight w:val="red"/>
+              </w:rPr>
+            </w:pPr>
+            <w:r>
+              <w:rPr>
+                <w:strike/>
                 <w:highlight w:val="red"/>
               </w:rPr>
               <w:t>ADMIN</w:t>
@@ -2303,11 +2418,13 @@
             <w:pPr>
               <w:jc w:val="center"/>
               <w:rPr>
-                <w:highlight w:val="red"/>
-              </w:rPr>
-            </w:pPr>
-            <w:r>
-              <w:rPr>
+                <w:strike/>
+                <w:highlight w:val="red"/>
+              </w:rPr>
+            </w:pPr>
+            <w:r>
+              <w:rPr>
+                <w:strike/>
                 <w:highlight w:val="red"/>
               </w:rPr>
               <w:t>Dodaje nowego pracownika</w:t>
@@ -2424,12 +2541,14 @@
             <w:pPr>
               <w:jc w:val="center"/>
               <w:rPr>
+                <w:strike/>
                 <w:highlight w:val="red"/>
               </w:rPr>
             </w:pPr>
             <w:proofErr w:type="spellStart"/>
             <w:r>
               <w:rPr>
+                <w:strike/>
                 <w:highlight w:val="red"/>
               </w:rPr>
               <w:t>add</w:t>
@@ -2437,6 +2556,7 @@
             <w:proofErr w:type="spellEnd"/>
             <w:r>
               <w:rPr>
+                <w:strike/>
                 <w:highlight w:val="red"/>
               </w:rPr>
               <w:t>/team</w:t>
@@ -2451,11 +2571,13 @@
             <w:pPr>
               <w:jc w:val="center"/>
               <w:rPr>
-                <w:highlight w:val="red"/>
-              </w:rPr>
-            </w:pPr>
-            <w:r>
-              <w:rPr>
+                <w:strike/>
+                <w:highlight w:val="red"/>
+              </w:rPr>
+            </w:pPr>
+            <w:r>
+              <w:rPr>
+                <w:strike/>
                 <w:highlight w:val="red"/>
               </w:rPr>
               <w:t>GET</w:t>
@@ -2470,11 +2592,13 @@
             <w:pPr>
               <w:jc w:val="center"/>
               <w:rPr>
-                <w:highlight w:val="red"/>
-              </w:rPr>
-            </w:pPr>
-            <w:r>
-              <w:rPr>
+                <w:strike/>
+                <w:highlight w:val="red"/>
+              </w:rPr>
+            </w:pPr>
+            <w:r>
+              <w:rPr>
+                <w:strike/>
                 <w:highlight w:val="red"/>
               </w:rPr>
               <w:t>ADMIN</w:t>
@@ -2489,11 +2613,13 @@
             <w:pPr>
               <w:jc w:val="center"/>
               <w:rPr>
-                <w:highlight w:val="red"/>
-              </w:rPr>
-            </w:pPr>
-            <w:r>
-              <w:rPr>
+                <w:strike/>
+                <w:highlight w:val="red"/>
+              </w:rPr>
+            </w:pPr>
+            <w:r>
+              <w:rPr>
+                <w:strike/>
                 <w:highlight w:val="red"/>
               </w:rPr>
               <w:t>Dodaje nowy zespół</w:t>
@@ -2513,12 +2639,14 @@
             <w:pPr>
               <w:jc w:val="center"/>
               <w:rPr>
+                <w:strike/>
                 <w:highlight w:val="red"/>
               </w:rPr>
             </w:pPr>
             <w:proofErr w:type="spellStart"/>
             <w:r>
               <w:rPr>
+                <w:strike/>
                 <w:highlight w:val="red"/>
               </w:rPr>
               <w:t>add</w:t>
@@ -2526,6 +2654,7 @@
             <w:proofErr w:type="spellEnd"/>
             <w:r>
               <w:rPr>
+                <w:strike/>
                 <w:highlight w:val="red"/>
               </w:rPr>
               <w:t>/</w:t>
@@ -2533,6 +2662,7 @@
             <w:proofErr w:type="spellStart"/>
             <w:r>
               <w:rPr>
+                <w:strike/>
                 <w:highlight w:val="red"/>
               </w:rPr>
               <w:t>worker</w:t>
@@ -2548,11 +2678,13 @@
             <w:pPr>
               <w:jc w:val="center"/>
               <w:rPr>
-                <w:highlight w:val="red"/>
-              </w:rPr>
-            </w:pPr>
-            <w:r>
-              <w:rPr>
+                <w:strike/>
+                <w:highlight w:val="red"/>
+              </w:rPr>
+            </w:pPr>
+            <w:r>
+              <w:rPr>
+                <w:strike/>
                 <w:highlight w:val="red"/>
               </w:rPr>
               <w:t>POST</w:t>
@@ -2567,11 +2699,13 @@
             <w:pPr>
               <w:jc w:val="center"/>
               <w:rPr>
-                <w:highlight w:val="red"/>
-              </w:rPr>
-            </w:pPr>
-            <w:r>
-              <w:rPr>
+                <w:strike/>
+                <w:highlight w:val="red"/>
+              </w:rPr>
+            </w:pPr>
+            <w:r>
+              <w:rPr>
+                <w:strike/>
                 <w:highlight w:val="red"/>
               </w:rPr>
               <w:t>ADMIN</w:t>
@@ -2586,11 +2720,13 @@
             <w:pPr>
               <w:jc w:val="center"/>
               <w:rPr>
-                <w:highlight w:val="red"/>
-              </w:rPr>
-            </w:pPr>
-            <w:r>
-              <w:rPr>
+                <w:strike/>
+                <w:highlight w:val="red"/>
+              </w:rPr>
+            </w:pPr>
+            <w:r>
+              <w:rPr>
+                <w:strike/>
                 <w:highlight w:val="red"/>
               </w:rPr>
               <w:t>Dodaje nowego pracownika</w:t>
@@ -2707,12 +2843,14 @@
             <w:pPr>
               <w:jc w:val="center"/>
               <w:rPr>
+                <w:strike/>
                 <w:highlight w:val="red"/>
               </w:rPr>
             </w:pPr>
             <w:proofErr w:type="spellStart"/>
             <w:r>
               <w:rPr>
+                <w:strike/>
                 <w:highlight w:val="red"/>
               </w:rPr>
               <w:t>add</w:t>
@@ -2720,6 +2858,7 @@
             <w:proofErr w:type="spellEnd"/>
             <w:r>
               <w:rPr>
+                <w:strike/>
                 <w:highlight w:val="red"/>
               </w:rPr>
               <w:t>/team</w:t>
@@ -2734,11 +2873,13 @@
             <w:pPr>
               <w:jc w:val="center"/>
               <w:rPr>
-                <w:highlight w:val="red"/>
-              </w:rPr>
-            </w:pPr>
-            <w:r>
-              <w:rPr>
+                <w:strike/>
+                <w:highlight w:val="red"/>
+              </w:rPr>
+            </w:pPr>
+            <w:r>
+              <w:rPr>
+                <w:strike/>
                 <w:highlight w:val="red"/>
               </w:rPr>
               <w:t>POST</w:t>
@@ -2753,11 +2894,13 @@
             <w:pPr>
               <w:jc w:val="center"/>
               <w:rPr>
-                <w:highlight w:val="red"/>
-              </w:rPr>
-            </w:pPr>
-            <w:r>
-              <w:rPr>
+                <w:strike/>
+                <w:highlight w:val="red"/>
+              </w:rPr>
+            </w:pPr>
+            <w:r>
+              <w:rPr>
+                <w:strike/>
                 <w:highlight w:val="red"/>
               </w:rPr>
               <w:t>ADMIN</w:t>
@@ -2772,11 +2915,13 @@
             <w:pPr>
               <w:jc w:val="center"/>
               <w:rPr>
-                <w:highlight w:val="red"/>
-              </w:rPr>
-            </w:pPr>
-            <w:r>
-              <w:rPr>
+                <w:strike/>
+                <w:highlight w:val="red"/>
+              </w:rPr>
+            </w:pPr>
+            <w:r>
+              <w:rPr>
+                <w:strike/>
                 <w:highlight w:val="red"/>
               </w:rPr>
               <w:t>Dodaje nowy zespół</w:t>
@@ -2796,12 +2941,14 @@
             <w:pPr>
               <w:jc w:val="center"/>
               <w:rPr>
+                <w:strike/>
                 <w:highlight w:val="blue"/>
               </w:rPr>
             </w:pPr>
             <w:proofErr w:type="spellStart"/>
             <w:r>
               <w:rPr>
+                <w:strike/>
                 <w:highlight w:val="blue"/>
               </w:rPr>
               <w:t>comparison</w:t>
@@ -2809,6 +2956,7 @@
             <w:proofErr w:type="spellEnd"/>
             <w:r>
               <w:rPr>
+                <w:strike/>
                 <w:highlight w:val="blue"/>
               </w:rPr>
               <w:t>/index</w:t>
@@ -2823,11 +2971,13 @@
             <w:pPr>
               <w:jc w:val="center"/>
               <w:rPr>
-                <w:highlight w:val="blue"/>
-              </w:rPr>
-            </w:pPr>
-            <w:r>
-              <w:rPr>
+                <w:strike/>
+                <w:highlight w:val="blue"/>
+              </w:rPr>
+            </w:pPr>
+            <w:r>
+              <w:rPr>
+                <w:strike/>
                 <w:highlight w:val="blue"/>
               </w:rPr>
               <w:t>GET</w:t>
@@ -2842,11 +2992,13 @@
             <w:pPr>
               <w:jc w:val="center"/>
               <w:rPr>
-                <w:highlight w:val="blue"/>
-              </w:rPr>
-            </w:pPr>
-            <w:r>
-              <w:rPr>
+                <w:strike/>
+                <w:highlight w:val="blue"/>
+              </w:rPr>
+            </w:pPr>
+            <w:r>
+              <w:rPr>
+                <w:strike/>
                 <w:highlight w:val="blue"/>
               </w:rPr>
               <w:t>ADMIN</w:t>
@@ -2861,11 +3013,13 @@
             <w:pPr>
               <w:jc w:val="center"/>
               <w:rPr>
-                <w:highlight w:val="blue"/>
-              </w:rPr>
-            </w:pPr>
-            <w:r>
-              <w:rPr>
+                <w:strike/>
+                <w:highlight w:val="blue"/>
+              </w:rPr>
+            </w:pPr>
+            <w:r>
+              <w:rPr>
+                <w:strike/>
                 <w:highlight w:val="blue"/>
               </w:rPr>
               <w:t>Strona do wyboru akcji dot. zestawień</w:t>
@@ -2885,12 +3039,14 @@
             <w:pPr>
               <w:jc w:val="center"/>
               <w:rPr>
+                <w:strike/>
                 <w:highlight w:val="blue"/>
               </w:rPr>
             </w:pPr>
             <w:proofErr w:type="spellStart"/>
             <w:r>
               <w:rPr>
+                <w:strike/>
                 <w:highlight w:val="blue"/>
               </w:rPr>
               <w:t>comparison</w:t>
@@ -2898,6 +3054,7 @@
             <w:proofErr w:type="spellEnd"/>
             <w:r>
               <w:rPr>
+                <w:strike/>
                 <w:highlight w:val="blue"/>
               </w:rPr>
               <w:t>/</w:t>
@@ -2905,6 +3062,7 @@
             <w:proofErr w:type="spellStart"/>
             <w:r>
               <w:rPr>
+                <w:strike/>
                 <w:highlight w:val="blue"/>
               </w:rPr>
               <w:t>workers</w:t>
@@ -2920,11 +3078,13 @@
             <w:pPr>
               <w:jc w:val="center"/>
               <w:rPr>
-                <w:highlight w:val="blue"/>
-              </w:rPr>
-            </w:pPr>
-            <w:r>
-              <w:rPr>
+                <w:strike/>
+                <w:highlight w:val="blue"/>
+              </w:rPr>
+            </w:pPr>
+            <w:r>
+              <w:rPr>
+                <w:strike/>
                 <w:highlight w:val="blue"/>
               </w:rPr>
               <w:t>GET</w:t>
@@ -2939,11 +3099,13 @@
             <w:pPr>
               <w:jc w:val="center"/>
               <w:rPr>
-                <w:highlight w:val="blue"/>
-              </w:rPr>
-            </w:pPr>
-            <w:r>
-              <w:rPr>
+                <w:strike/>
+                <w:highlight w:val="blue"/>
+              </w:rPr>
+            </w:pPr>
+            <w:r>
+              <w:rPr>
+                <w:strike/>
                 <w:highlight w:val="blue"/>
               </w:rPr>
               <w:t>ADMIN</w:t>
@@ -2958,11 +3120,13 @@
             <w:pPr>
               <w:jc w:val="center"/>
               <w:rPr>
-                <w:highlight w:val="blue"/>
-              </w:rPr>
-            </w:pPr>
-            <w:r>
-              <w:rPr>
+                <w:strike/>
+                <w:highlight w:val="blue"/>
+              </w:rPr>
+            </w:pPr>
+            <w:r>
+              <w:rPr>
+                <w:strike/>
                 <w:highlight w:val="blue"/>
               </w:rPr>
               <w:t xml:space="preserve">Lista wszystkich pracowników </w:t>
@@ -2982,12 +3146,14 @@
             <w:pPr>
               <w:jc w:val="center"/>
               <w:rPr>
+                <w:strike/>
                 <w:highlight w:val="blue"/>
               </w:rPr>
             </w:pPr>
             <w:proofErr w:type="spellStart"/>
             <w:r>
               <w:rPr>
+                <w:strike/>
                 <w:highlight w:val="blue"/>
               </w:rPr>
               <w:t>comparison</w:t>
@@ -2995,6 +3161,7 @@
             <w:proofErr w:type="spellEnd"/>
             <w:r>
               <w:rPr>
+                <w:strike/>
                 <w:highlight w:val="blue"/>
               </w:rPr>
               <w:t>/</w:t>
@@ -3002,6 +3169,7 @@
             <w:proofErr w:type="spellStart"/>
             <w:r>
               <w:rPr>
+                <w:strike/>
                 <w:highlight w:val="blue"/>
               </w:rPr>
               <w:t>teams</w:t>
@@ -3017,11 +3185,13 @@
             <w:pPr>
               <w:jc w:val="center"/>
               <w:rPr>
-                <w:highlight w:val="blue"/>
-              </w:rPr>
-            </w:pPr>
-            <w:r>
-              <w:rPr>
+                <w:strike/>
+                <w:highlight w:val="blue"/>
+              </w:rPr>
+            </w:pPr>
+            <w:r>
+              <w:rPr>
+                <w:strike/>
                 <w:highlight w:val="blue"/>
               </w:rPr>
               <w:t>GET</w:t>
@@ -3036,11 +3206,13 @@
             <w:pPr>
               <w:jc w:val="center"/>
               <w:rPr>
-                <w:highlight w:val="blue"/>
-              </w:rPr>
-            </w:pPr>
-            <w:r>
-              <w:rPr>
+                <w:strike/>
+                <w:highlight w:val="blue"/>
+              </w:rPr>
+            </w:pPr>
+            <w:r>
+              <w:rPr>
+                <w:strike/>
                 <w:highlight w:val="blue"/>
               </w:rPr>
               <w:t>ADMIN</w:t>
@@ -3055,11 +3227,13 @@
             <w:pPr>
               <w:jc w:val="center"/>
               <w:rPr>
-                <w:highlight w:val="blue"/>
-              </w:rPr>
-            </w:pPr>
-            <w:r>
-              <w:rPr>
+                <w:strike/>
+                <w:highlight w:val="blue"/>
+              </w:rPr>
+            </w:pPr>
+            <w:r>
+              <w:rPr>
+                <w:strike/>
                 <w:highlight w:val="blue"/>
               </w:rPr>
               <w:t>Lista wszystkich zespołów</w:t>
@@ -3376,12 +3550,14 @@
             <w:pPr>
               <w:jc w:val="center"/>
               <w:rPr>
+                <w:strike/>
                 <w:highlight w:val="blue"/>
               </w:rPr>
             </w:pPr>
             <w:proofErr w:type="spellStart"/>
             <w:r>
               <w:rPr>
+                <w:strike/>
                 <w:highlight w:val="blue"/>
               </w:rPr>
               <w:t>comparison</w:t>
@@ -3389,6 +3565,7 @@
             <w:proofErr w:type="spellEnd"/>
             <w:r>
               <w:rPr>
+                <w:strike/>
                 <w:highlight w:val="blue"/>
               </w:rPr>
               <w:t>/</w:t>
@@ -3396,6 +3573,7 @@
             <w:proofErr w:type="spellStart"/>
             <w:r>
               <w:rPr>
+                <w:strike/>
                 <w:highlight w:val="blue"/>
               </w:rPr>
               <w:t>workers</w:t>
@@ -3403,6 +3581,7 @@
             <w:proofErr w:type="spellEnd"/>
             <w:r>
               <w:rPr>
+                <w:strike/>
                 <w:highlight w:val="blue"/>
               </w:rPr>
               <w:t>/{id}</w:t>
@@ -3417,11 +3596,13 @@
             <w:pPr>
               <w:jc w:val="center"/>
               <w:rPr>
-                <w:highlight w:val="blue"/>
-              </w:rPr>
-            </w:pPr>
-            <w:r>
-              <w:rPr>
+                <w:strike/>
+                <w:highlight w:val="blue"/>
+              </w:rPr>
+            </w:pPr>
+            <w:r>
+              <w:rPr>
+                <w:strike/>
                 <w:highlight w:val="blue"/>
               </w:rPr>
               <w:t>GET</w:t>
@@ -3436,11 +3617,13 @@
             <w:pPr>
               <w:jc w:val="center"/>
               <w:rPr>
-                <w:highlight w:val="blue"/>
-              </w:rPr>
-            </w:pPr>
-            <w:r>
-              <w:rPr>
+                <w:strike/>
+                <w:highlight w:val="blue"/>
+              </w:rPr>
+            </w:pPr>
+            <w:r>
+              <w:rPr>
+                <w:strike/>
                 <w:highlight w:val="blue"/>
               </w:rPr>
               <w:t>ADMIN</w:t>
@@ -3455,11 +3638,13 @@
             <w:pPr>
               <w:jc w:val="center"/>
               <w:rPr>
-                <w:highlight w:val="blue"/>
-              </w:rPr>
-            </w:pPr>
-            <w:r>
-              <w:rPr>
+                <w:strike/>
+                <w:highlight w:val="blue"/>
+              </w:rPr>
+            </w:pPr>
+            <w:r>
+              <w:rPr>
+                <w:strike/>
                 <w:highlight w:val="blue"/>
               </w:rPr>
               <w:t>Szczegółowe dane o pracowniku</w:t>
@@ -3479,12 +3664,14 @@
             <w:pPr>
               <w:jc w:val="center"/>
               <w:rPr>
+                <w:strike/>
                 <w:highlight w:val="blue"/>
               </w:rPr>
             </w:pPr>
             <w:proofErr w:type="spellStart"/>
             <w:r>
               <w:rPr>
+                <w:strike/>
                 <w:highlight w:val="blue"/>
               </w:rPr>
               <w:t>comparison</w:t>
@@ -3492,6 +3679,7 @@
             <w:proofErr w:type="spellEnd"/>
             <w:r>
               <w:rPr>
+                <w:strike/>
                 <w:highlight w:val="blue"/>
               </w:rPr>
               <w:t>/</w:t>
@@ -3499,6 +3687,7 @@
             <w:proofErr w:type="spellStart"/>
             <w:r>
               <w:rPr>
+                <w:strike/>
                 <w:highlight w:val="blue"/>
               </w:rPr>
               <w:t>teams</w:t>
@@ -3506,6 +3695,7 @@
             <w:proofErr w:type="spellEnd"/>
             <w:r>
               <w:rPr>
+                <w:strike/>
                 <w:highlight w:val="blue"/>
               </w:rPr>
               <w:t>/{id}</w:t>
@@ -3520,11 +3710,13 @@
             <w:pPr>
               <w:jc w:val="center"/>
               <w:rPr>
-                <w:highlight w:val="blue"/>
-              </w:rPr>
-            </w:pPr>
-            <w:r>
-              <w:rPr>
+                <w:strike/>
+                <w:highlight w:val="blue"/>
+              </w:rPr>
+            </w:pPr>
+            <w:r>
+              <w:rPr>
+                <w:strike/>
                 <w:highlight w:val="blue"/>
               </w:rPr>
               <w:t>GET</w:t>
@@ -3539,11 +3731,13 @@
             <w:pPr>
               <w:jc w:val="center"/>
               <w:rPr>
-                <w:highlight w:val="blue"/>
-              </w:rPr>
-            </w:pPr>
-            <w:r>
-              <w:rPr>
+                <w:strike/>
+                <w:highlight w:val="blue"/>
+              </w:rPr>
+            </w:pPr>
+            <w:r>
+              <w:rPr>
+                <w:strike/>
                 <w:highlight w:val="blue"/>
               </w:rPr>
               <w:t>ADMIN</w:t>
@@ -3558,11 +3752,13 @@
             <w:pPr>
               <w:jc w:val="center"/>
               <w:rPr>
-                <w:highlight w:val="blue"/>
-              </w:rPr>
-            </w:pPr>
-            <w:r>
-              <w:rPr>
+                <w:strike/>
+                <w:highlight w:val="blue"/>
+              </w:rPr>
+            </w:pPr>
+            <w:r>
+              <w:rPr>
+                <w:strike/>
                 <w:highlight w:val="blue"/>
               </w:rPr>
               <w:t>Szczegółowe dane o zespole</w:t>
@@ -3582,12 +3778,14 @@
             <w:pPr>
               <w:jc w:val="center"/>
               <w:rPr>
+                <w:strike/>
                 <w:highlight w:val="blue"/>
               </w:rPr>
             </w:pPr>
             <w:proofErr w:type="spellStart"/>
             <w:r>
               <w:rPr>
+                <w:strike/>
                 <w:highlight w:val="blue"/>
               </w:rPr>
               <w:t>comparison</w:t>
@@ -3595,6 +3793,7 @@
             <w:proofErr w:type="spellEnd"/>
             <w:r>
               <w:rPr>
+                <w:strike/>
                 <w:highlight w:val="blue"/>
               </w:rPr>
               <w:t>/</w:t>
@@ -3602,6 +3801,7 @@
             <w:proofErr w:type="spellStart"/>
             <w:r>
               <w:rPr>
+                <w:strike/>
                 <w:highlight w:val="blue"/>
               </w:rPr>
               <w:t>orders</w:t>
@@ -3609,6 +3809,7 @@
             <w:proofErr w:type="spellEnd"/>
             <w:r>
               <w:rPr>
+                <w:strike/>
                 <w:highlight w:val="blue"/>
               </w:rPr>
               <w:t>/{id}</w:t>
@@ -3623,11 +3824,13 @@
             <w:pPr>
               <w:jc w:val="center"/>
               <w:rPr>
-                <w:highlight w:val="blue"/>
-              </w:rPr>
-            </w:pPr>
-            <w:r>
-              <w:rPr>
+                <w:strike/>
+                <w:highlight w:val="blue"/>
+              </w:rPr>
+            </w:pPr>
+            <w:r>
+              <w:rPr>
+                <w:strike/>
                 <w:highlight w:val="blue"/>
               </w:rPr>
               <w:t>GET</w:t>
@@ -3642,11 +3845,13 @@
             <w:pPr>
               <w:jc w:val="center"/>
               <w:rPr>
-                <w:highlight w:val="blue"/>
-              </w:rPr>
-            </w:pPr>
-            <w:r>
-              <w:rPr>
+                <w:strike/>
+                <w:highlight w:val="blue"/>
+              </w:rPr>
+            </w:pPr>
+            <w:r>
+              <w:rPr>
+                <w:strike/>
                 <w:highlight w:val="blue"/>
               </w:rPr>
               <w:t>ADMIN</w:t>
@@ -3661,11 +3866,13 @@
             <w:pPr>
               <w:jc w:val="center"/>
               <w:rPr>
-                <w:highlight w:val="blue"/>
-              </w:rPr>
-            </w:pPr>
-            <w:r>
-              <w:rPr>
+                <w:strike/>
+                <w:highlight w:val="blue"/>
+              </w:rPr>
+            </w:pPr>
+            <w:r>
+              <w:rPr>
+                <w:strike/>
                 <w:highlight w:val="blue"/>
               </w:rPr>
               <w:t>Szczegółowe dane o zleceniu</w:t>
@@ -3675,19 +3882,6 @@
       </w:tr>
     </w:tbl>
     <w:p/>
-    <w:p/>
-    <w:p>
-      <w:r>
-        <w:t>SPA:</w:t>
-      </w:r>
-    </w:p>
-    <w:p>
-      <w:r>
-        <w:t>- info o pustej liście jeśli lista jest pusta</w:t>
-      </w:r>
-      <w:bookmarkStart w:id="0" w:name="_GoBack"/>
-      <w:bookmarkEnd w:id="0"/>
-    </w:p>
     <w:sectPr>
       <w:pgSz w:w="11906" w:h="16838"/>
       <w:pgMar w:top="1417" w:right="1417" w:bottom="1417" w:left="1417" w:header="708" w:footer="708" w:gutter="0"/>

</xml_diff>

<commit_message>
Finished unpaid&paid list components
</commit_message>
<xml_diff>
--- a/Projekt BD.docx
+++ b/Projekt BD.docx
@@ -2859,8 +2859,16 @@
               <w:rPr>
                 <w:highlight w:val="red"/>
               </w:rPr>
-              <w:t>Dodaje nową wypłate</w:t>
-            </w:r>
+              <w:t xml:space="preserve">Dodaje nową </w:t>
+            </w:r>
+            <w:proofErr w:type="spellStart"/>
+            <w:r>
+              <w:rPr>
+                <w:highlight w:val="red"/>
+              </w:rPr>
+              <w:t>wypłate</w:t>
+            </w:r>
+            <w:proofErr w:type="spellEnd"/>
           </w:p>
         </w:tc>
       </w:tr>
@@ -3286,12 +3294,14 @@
             <w:pPr>
               <w:jc w:val="center"/>
               <w:rPr>
+                <w:strike/>
                 <w:highlight w:val="blue"/>
               </w:rPr>
             </w:pPr>
             <w:proofErr w:type="spellStart"/>
             <w:r>
               <w:rPr>
+                <w:strike/>
                 <w:highlight w:val="blue"/>
               </w:rPr>
               <w:t>comparison</w:t>
@@ -3299,6 +3309,7 @@
             <w:proofErr w:type="spellEnd"/>
             <w:r>
               <w:rPr>
+                <w:strike/>
                 <w:highlight w:val="blue"/>
               </w:rPr>
               <w:t>/</w:t>
@@ -3306,17 +3317,10 @@
             <w:proofErr w:type="spellStart"/>
             <w:r>
               <w:rPr>
-                <w:highlight w:val="blue"/>
-              </w:rPr>
-              <w:t>o</w:t>
-            </w:r>
-            <w:bookmarkStart w:id="0" w:name="_GoBack"/>
-            <w:bookmarkEnd w:id="0"/>
-            <w:r>
-              <w:rPr>
-                <w:highlight w:val="blue"/>
-              </w:rPr>
-              <w:t>rders</w:t>
+                <w:strike/>
+                <w:highlight w:val="blue"/>
+              </w:rPr>
+              <w:t>orders</w:t>
             </w:r>
             <w:proofErr w:type="spellEnd"/>
           </w:p>
@@ -3329,11 +3333,13 @@
             <w:pPr>
               <w:jc w:val="center"/>
               <w:rPr>
-                <w:highlight w:val="blue"/>
-              </w:rPr>
-            </w:pPr>
-            <w:r>
-              <w:rPr>
+                <w:strike/>
+                <w:highlight w:val="blue"/>
+              </w:rPr>
+            </w:pPr>
+            <w:r>
+              <w:rPr>
+                <w:strike/>
                 <w:highlight w:val="blue"/>
               </w:rPr>
               <w:t>GET</w:t>
@@ -3348,11 +3354,13 @@
             <w:pPr>
               <w:jc w:val="center"/>
               <w:rPr>
-                <w:highlight w:val="blue"/>
-              </w:rPr>
-            </w:pPr>
-            <w:r>
-              <w:rPr>
+                <w:strike/>
+                <w:highlight w:val="blue"/>
+              </w:rPr>
+            </w:pPr>
+            <w:r>
+              <w:rPr>
+                <w:strike/>
                 <w:highlight w:val="blue"/>
               </w:rPr>
               <w:t>ADMIN</w:t>
@@ -3367,11 +3375,13 @@
             <w:pPr>
               <w:jc w:val="center"/>
               <w:rPr>
-                <w:highlight w:val="blue"/>
-              </w:rPr>
-            </w:pPr>
-            <w:r>
-              <w:rPr>
+                <w:strike/>
+                <w:highlight w:val="blue"/>
+              </w:rPr>
+            </w:pPr>
+            <w:r>
+              <w:rPr>
+                <w:strike/>
                 <w:highlight w:val="blue"/>
               </w:rPr>
               <w:t>Lista wszystkich zleceń</w:t>
@@ -3394,6 +3404,8 @@
                 <w:highlight w:val="blue"/>
               </w:rPr>
             </w:pPr>
+            <w:bookmarkStart w:id="0" w:name="_GoBack"/>
+            <w:bookmarkEnd w:id="0"/>
             <w:proofErr w:type="spellStart"/>
             <w:r>
               <w:rPr>

</xml_diff>

<commit_message>
WorkerDTO has a team list
</commit_message>
<xml_diff>
--- a/Projekt BD.docx
+++ b/Projekt BD.docx
@@ -47,22 +47,34 @@
         <w:rPr>
           <w:rFonts w:cstheme="minorHAnsi"/>
         </w:rPr>
+        <w:t>-id</w:t>
+      </w:r>
+      <w:r>
+        <w:rPr>
+          <w:rFonts w:cstheme="minorHAnsi"/>
+        </w:rPr>
+        <w:t>Pracownika</w:t>
+      </w:r>
+    </w:p>
+    <w:p>
+      <w:pPr>
+        <w:spacing w:line="240" w:lineRule="auto"/>
+        <w:rPr>
+          <w:rFonts w:cstheme="minorHAnsi"/>
+        </w:rPr>
+      </w:pPr>
+      <w:r>
+        <w:rPr>
+          <w:rFonts w:cstheme="minorHAnsi"/>
+        </w:rPr>
         <w:t>-</w:t>
       </w:r>
-      <w:proofErr w:type="spellStart"/>
-      <w:r>
-        <w:rPr>
-          <w:rFonts w:cstheme="minorHAnsi"/>
-        </w:rPr>
-        <w:t>id</w:t>
-      </w:r>
-      <w:r>
-        <w:rPr>
-          <w:rFonts w:cstheme="minorHAnsi"/>
-        </w:rPr>
-        <w:t>Pracownika</w:t>
-      </w:r>
-      <w:proofErr w:type="spellEnd"/>
+      <w:r>
+        <w:rPr>
+          <w:rFonts w:cstheme="minorHAnsi"/>
+        </w:rPr>
+        <w:t>imię</w:t>
+      </w:r>
     </w:p>
     <w:p>
       <w:pPr>
@@ -75,13 +87,27 @@
         <w:rPr>
           <w:rFonts w:cstheme="minorHAnsi"/>
         </w:rPr>
+        <w:t>-nazwisko</w:t>
+      </w:r>
+    </w:p>
+    <w:p>
+      <w:pPr>
+        <w:spacing w:line="240" w:lineRule="auto"/>
+        <w:rPr>
+          <w:rFonts w:cstheme="minorHAnsi"/>
+        </w:rPr>
+      </w:pPr>
+      <w:r>
+        <w:rPr>
+          <w:rFonts w:cstheme="minorHAnsi"/>
+        </w:rPr>
         <w:t>-</w:t>
       </w:r>
       <w:r>
         <w:rPr>
           <w:rFonts w:cstheme="minorHAnsi"/>
         </w:rPr>
-        <w:t>imię</w:t>
+        <w:t>specjalizacja</w:t>
       </w:r>
     </w:p>
     <w:p>
@@ -95,7 +121,7 @@
         <w:rPr>
           <w:rFonts w:cstheme="minorHAnsi"/>
         </w:rPr>
-        <w:t>-nazwisko</w:t>
+        <w:t>-roboczogodzina</w:t>
       </w:r>
     </w:p>
     <w:p>
@@ -105,6 +131,128 @@
           <w:rFonts w:cstheme="minorHAnsi"/>
         </w:rPr>
       </w:pPr>
+    </w:p>
+    <w:p>
+      <w:pPr>
+        <w:spacing w:line="240" w:lineRule="auto"/>
+        <w:rPr>
+          <w:rFonts w:cstheme="minorHAnsi"/>
+        </w:rPr>
+      </w:pPr>
+      <w:r>
+        <w:rPr>
+          <w:rFonts w:cstheme="minorHAnsi"/>
+        </w:rPr>
+        <w:t>Pracownik-Zespół:</w:t>
+      </w:r>
+    </w:p>
+    <w:p>
+      <w:pPr>
+        <w:spacing w:line="240" w:lineRule="auto"/>
+        <w:rPr>
+          <w:rFonts w:cstheme="minorHAnsi"/>
+        </w:rPr>
+      </w:pPr>
+      <w:r>
+        <w:rPr>
+          <w:rFonts w:cstheme="minorHAnsi"/>
+        </w:rPr>
+        <w:t>-idPracownika</w:t>
+      </w:r>
+    </w:p>
+    <w:p>
+      <w:pPr>
+        <w:spacing w:line="240" w:lineRule="auto"/>
+        <w:rPr>
+          <w:rFonts w:cstheme="minorHAnsi"/>
+        </w:rPr>
+      </w:pPr>
+      <w:r>
+        <w:rPr>
+          <w:rFonts w:cstheme="minorHAnsi"/>
+        </w:rPr>
+        <w:t>-idZespołu</w:t>
+      </w:r>
+    </w:p>
+    <w:p>
+      <w:pPr>
+        <w:spacing w:line="240" w:lineRule="auto"/>
+        <w:rPr>
+          <w:rFonts w:cstheme="minorHAnsi"/>
+        </w:rPr>
+      </w:pPr>
+    </w:p>
+    <w:p>
+      <w:pPr>
+        <w:spacing w:line="240" w:lineRule="auto"/>
+        <w:rPr>
+          <w:rFonts w:cstheme="minorHAnsi"/>
+        </w:rPr>
+      </w:pPr>
+      <w:r>
+        <w:rPr>
+          <w:rFonts w:cstheme="minorHAnsi"/>
+        </w:rPr>
+        <w:t>Z</w:t>
+      </w:r>
+      <w:r>
+        <w:rPr>
+          <w:rFonts w:cstheme="minorHAnsi"/>
+        </w:rPr>
+        <w:t>e</w:t>
+      </w:r>
+      <w:r>
+        <w:rPr>
+          <w:rFonts w:cstheme="minorHAnsi"/>
+        </w:rPr>
+        <w:t>sp</w:t>
+      </w:r>
+      <w:r>
+        <w:rPr>
+          <w:rFonts w:cstheme="minorHAnsi"/>
+        </w:rPr>
+        <w:t>ół</w:t>
+      </w:r>
+      <w:r>
+        <w:rPr>
+          <w:rFonts w:cstheme="minorHAnsi"/>
+        </w:rPr>
+        <w:t>:</w:t>
+      </w:r>
+    </w:p>
+    <w:p>
+      <w:pPr>
+        <w:spacing w:line="240" w:lineRule="auto"/>
+        <w:rPr>
+          <w:rFonts w:cstheme="minorHAnsi"/>
+        </w:rPr>
+      </w:pPr>
+      <w:r>
+        <w:rPr>
+          <w:rFonts w:cstheme="minorHAnsi"/>
+        </w:rPr>
+        <w:t>-id</w:t>
+      </w:r>
+      <w:r>
+        <w:rPr>
+          <w:rFonts w:cstheme="minorHAnsi"/>
+        </w:rPr>
+        <w:t>Z</w:t>
+      </w:r>
+      <w:r>
+        <w:rPr>
+          <w:rFonts w:cstheme="minorHAnsi"/>
+        </w:rPr>
+        <w:t>espołu</w:t>
+      </w:r>
+    </w:p>
+    <w:p>
+      <w:pPr>
+        <w:spacing w:line="240" w:lineRule="auto"/>
+        <w:rPr>
+          <w:rFonts w:cstheme="minorHAnsi"/>
+        </w:rPr>
+      </w:pPr>
       <w:r>
         <w:rPr>
           <w:rFonts w:cstheme="minorHAnsi"/>
@@ -115,7 +263,7 @@
         <w:rPr>
           <w:rFonts w:cstheme="minorHAnsi"/>
         </w:rPr>
-        <w:t>specjalizacja</w:t>
+        <w:t>nazwa</w:t>
       </w:r>
     </w:p>
     <w:p>
@@ -125,12 +273,6 @@
           <w:rFonts w:cstheme="minorHAnsi"/>
         </w:rPr>
       </w:pPr>
-      <w:r>
-        <w:rPr>
-          <w:rFonts w:cstheme="minorHAnsi"/>
-        </w:rPr>
-        <w:t>-roboczogodzina</w:t>
-      </w:r>
     </w:p>
     <w:p>
       <w:pPr>
@@ -139,19 +281,27 @@
           <w:rFonts w:cstheme="minorHAnsi"/>
         </w:rPr>
       </w:pPr>
+      <w:r>
+        <w:rPr>
+          <w:rFonts w:cstheme="minorHAnsi"/>
+        </w:rPr>
+        <w:t>Zespół-Zlecenie:</w:t>
+      </w:r>
     </w:p>
     <w:p>
       <w:pPr>
         <w:spacing w:line="240" w:lineRule="auto"/>
         <w:rPr>
           <w:rFonts w:cstheme="minorHAnsi"/>
-        </w:rPr>
-      </w:pPr>
-      <w:r>
-        <w:rPr>
-          <w:rFonts w:cstheme="minorHAnsi"/>
-        </w:rPr>
-        <w:t>Pracownik-Zespół:</w:t>
+          <w:lang w:val="en-US"/>
+        </w:rPr>
+      </w:pPr>
+      <w:r>
+        <w:rPr>
+          <w:rFonts w:cstheme="minorHAnsi"/>
+          <w:lang w:val="en-US"/>
+        </w:rPr>
+        <w:t>-idZespołu</w:t>
       </w:r>
     </w:p>
     <w:p>
@@ -159,89 +309,56 @@
         <w:spacing w:line="240" w:lineRule="auto"/>
         <w:rPr>
           <w:rFonts w:cstheme="minorHAnsi"/>
-        </w:rPr>
-      </w:pPr>
-      <w:r>
-        <w:rPr>
-          <w:rFonts w:cstheme="minorHAnsi"/>
-        </w:rPr>
-        <w:t>-</w:t>
-      </w:r>
-      <w:proofErr w:type="spellStart"/>
-      <w:r>
-        <w:rPr>
-          <w:rFonts w:cstheme="minorHAnsi"/>
-        </w:rPr>
-        <w:t>idPracownika</w:t>
-      </w:r>
-      <w:proofErr w:type="spellEnd"/>
+          <w:lang w:val="en-US"/>
+        </w:rPr>
+      </w:pPr>
+      <w:r>
+        <w:rPr>
+          <w:rFonts w:cstheme="minorHAnsi"/>
+          <w:lang w:val="en-US"/>
+        </w:rPr>
+        <w:t>-idZlecenia</w:t>
+      </w:r>
     </w:p>
     <w:p>
       <w:pPr>
         <w:spacing w:line="240" w:lineRule="auto"/>
         <w:rPr>
           <w:rFonts w:cstheme="minorHAnsi"/>
-        </w:rPr>
-      </w:pPr>
-      <w:r>
-        <w:rPr>
-          <w:rFonts w:cstheme="minorHAnsi"/>
-        </w:rPr>
-        <w:t>-</w:t>
-      </w:r>
-      <w:proofErr w:type="spellStart"/>
-      <w:r>
-        <w:rPr>
-          <w:rFonts w:cstheme="minorHAnsi"/>
-        </w:rPr>
-        <w:t>idZespołu</w:t>
-      </w:r>
-      <w:proofErr w:type="spellEnd"/>
+          <w:lang w:val="en-US"/>
+        </w:rPr>
+      </w:pPr>
     </w:p>
     <w:p>
       <w:pPr>
         <w:spacing w:line="240" w:lineRule="auto"/>
         <w:rPr>
           <w:rFonts w:cstheme="minorHAnsi"/>
-        </w:rPr>
-      </w:pPr>
+          <w:lang w:val="en-US"/>
+        </w:rPr>
+      </w:pPr>
+      <w:r>
+        <w:rPr>
+          <w:rFonts w:cstheme="minorHAnsi"/>
+          <w:lang w:val="en-US"/>
+        </w:rPr>
+        <w:t>Order:</w:t>
+      </w:r>
     </w:p>
     <w:p>
       <w:pPr>
         <w:spacing w:line="240" w:lineRule="auto"/>
         <w:rPr>
           <w:rFonts w:cstheme="minorHAnsi"/>
-        </w:rPr>
-      </w:pPr>
-      <w:r>
-        <w:rPr>
-          <w:rFonts w:cstheme="minorHAnsi"/>
-        </w:rPr>
-        <w:t>Z</w:t>
-      </w:r>
-      <w:r>
-        <w:rPr>
-          <w:rFonts w:cstheme="minorHAnsi"/>
-        </w:rPr>
-        <w:t>e</w:t>
-      </w:r>
-      <w:r>
-        <w:rPr>
-          <w:rFonts w:cstheme="minorHAnsi"/>
-        </w:rPr>
-        <w:t>sp</w:t>
-      </w:r>
-      <w:r>
-        <w:rPr>
-          <w:rFonts w:cstheme="minorHAnsi"/>
-        </w:rPr>
-        <w:t>ół</w:t>
-      </w:r>
-      <w:r>
-        <w:rPr>
-          <w:rFonts w:cstheme="minorHAnsi"/>
-        </w:rPr>
-        <w:t>:</w:t>
+          <w:lang w:val="en-US"/>
+        </w:rPr>
+      </w:pPr>
+      <w:r>
+        <w:rPr>
+          <w:rFonts w:cstheme="minorHAnsi"/>
+          <w:lang w:val="en-US"/>
+        </w:rPr>
+        <w:t>-OrderID</w:t>
       </w:r>
     </w:p>
     <w:p>
@@ -249,53 +366,31 @@
         <w:spacing w:line="240" w:lineRule="auto"/>
         <w:rPr>
           <w:rFonts w:cstheme="minorHAnsi"/>
-        </w:rPr>
-      </w:pPr>
-      <w:r>
-        <w:rPr>
-          <w:rFonts w:cstheme="minorHAnsi"/>
-        </w:rPr>
-        <w:t>-</w:t>
-      </w:r>
-      <w:proofErr w:type="spellStart"/>
-      <w:r>
-        <w:rPr>
-          <w:rFonts w:cstheme="minorHAnsi"/>
-        </w:rPr>
-        <w:t>id</w:t>
-      </w:r>
-      <w:r>
-        <w:rPr>
-          <w:rFonts w:cstheme="minorHAnsi"/>
-        </w:rPr>
-        <w:t>Z</w:t>
-      </w:r>
-      <w:r>
-        <w:rPr>
-          <w:rFonts w:cstheme="minorHAnsi"/>
-        </w:rPr>
-        <w:t>espołu</w:t>
-      </w:r>
-      <w:proofErr w:type="spellEnd"/>
+          <w:lang w:val="en-US"/>
+        </w:rPr>
+      </w:pPr>
+      <w:r>
+        <w:rPr>
+          <w:rFonts w:cstheme="minorHAnsi"/>
+          <w:lang w:val="en-US"/>
+        </w:rPr>
+        <w:t>-StartDate</w:t>
+      </w:r>
     </w:p>
     <w:p>
       <w:pPr>
         <w:spacing w:line="240" w:lineRule="auto"/>
         <w:rPr>
           <w:rFonts w:cstheme="minorHAnsi"/>
-        </w:rPr>
-      </w:pPr>
-      <w:r>
-        <w:rPr>
-          <w:rFonts w:cstheme="minorHAnsi"/>
-        </w:rPr>
-        <w:t>-</w:t>
-      </w:r>
-      <w:r>
-        <w:rPr>
-          <w:rFonts w:cstheme="minorHAnsi"/>
-        </w:rPr>
-        <w:t>nazwa</w:t>
+          <w:lang w:val="en-US"/>
+        </w:rPr>
+      </w:pPr>
+      <w:r>
+        <w:rPr>
+          <w:rFonts w:cstheme="minorHAnsi"/>
+          <w:lang w:val="en-US"/>
+        </w:rPr>
+        <w:t>-EndDate</w:t>
       </w:r>
     </w:p>
     <w:p>
@@ -303,8 +398,16 @@
         <w:spacing w:line="240" w:lineRule="auto"/>
         <w:rPr>
           <w:rFonts w:cstheme="minorHAnsi"/>
-        </w:rPr>
-      </w:pPr>
+          <w:lang w:val="en-US"/>
+        </w:rPr>
+      </w:pPr>
+      <w:r>
+        <w:rPr>
+          <w:rFonts w:cstheme="minorHAnsi"/>
+          <w:lang w:val="en-US"/>
+        </w:rPr>
+        <w:t>-Cost</w:t>
+      </w:r>
     </w:p>
     <w:p>
       <w:pPr>
@@ -317,187 +420,8 @@
         <w:rPr>
           <w:rFonts w:cstheme="minorHAnsi"/>
         </w:rPr>
-        <w:t>Zespół-Zlecenie:</w:t>
-      </w:r>
-    </w:p>
-    <w:p>
-      <w:pPr>
-        <w:spacing w:line="240" w:lineRule="auto"/>
-        <w:rPr>
-          <w:rFonts w:cstheme="minorHAnsi"/>
-          <w:lang w:val="en-US"/>
-        </w:rPr>
-      </w:pPr>
-      <w:r>
-        <w:rPr>
-          <w:rFonts w:cstheme="minorHAnsi"/>
-          <w:lang w:val="en-US"/>
-        </w:rPr>
-        <w:t>-</w:t>
-      </w:r>
-      <w:proofErr w:type="spellStart"/>
-      <w:r>
-        <w:rPr>
-          <w:rFonts w:cstheme="minorHAnsi"/>
-          <w:lang w:val="en-US"/>
-        </w:rPr>
-        <w:t>idZespołu</w:t>
-      </w:r>
-      <w:proofErr w:type="spellEnd"/>
-    </w:p>
-    <w:p>
-      <w:pPr>
-        <w:spacing w:line="240" w:lineRule="auto"/>
-        <w:rPr>
-          <w:rFonts w:cstheme="minorHAnsi"/>
-          <w:lang w:val="en-US"/>
-        </w:rPr>
-      </w:pPr>
-      <w:r>
-        <w:rPr>
-          <w:rFonts w:cstheme="minorHAnsi"/>
-          <w:lang w:val="en-US"/>
-        </w:rPr>
-        <w:t>-</w:t>
-      </w:r>
-      <w:proofErr w:type="spellStart"/>
-      <w:r>
-        <w:rPr>
-          <w:rFonts w:cstheme="minorHAnsi"/>
-          <w:lang w:val="en-US"/>
-        </w:rPr>
-        <w:t>idZlecenia</w:t>
-      </w:r>
-      <w:proofErr w:type="spellEnd"/>
-    </w:p>
-    <w:p>
-      <w:pPr>
-        <w:spacing w:line="240" w:lineRule="auto"/>
-        <w:rPr>
-          <w:rFonts w:cstheme="minorHAnsi"/>
-          <w:lang w:val="en-US"/>
-        </w:rPr>
-      </w:pPr>
-    </w:p>
-    <w:p>
-      <w:pPr>
-        <w:spacing w:line="240" w:lineRule="auto"/>
-        <w:rPr>
-          <w:rFonts w:cstheme="minorHAnsi"/>
-          <w:lang w:val="en-US"/>
-        </w:rPr>
-      </w:pPr>
-      <w:r>
-        <w:rPr>
-          <w:rFonts w:cstheme="minorHAnsi"/>
-          <w:lang w:val="en-US"/>
-        </w:rPr>
-        <w:t>Order:</w:t>
-      </w:r>
-    </w:p>
-    <w:p>
-      <w:pPr>
-        <w:spacing w:line="240" w:lineRule="auto"/>
-        <w:rPr>
-          <w:rFonts w:cstheme="minorHAnsi"/>
-          <w:lang w:val="en-US"/>
-        </w:rPr>
-      </w:pPr>
-      <w:r>
-        <w:rPr>
-          <w:rFonts w:cstheme="minorHAnsi"/>
-          <w:lang w:val="en-US"/>
-        </w:rPr>
-        <w:t>-</w:t>
-      </w:r>
-      <w:proofErr w:type="spellStart"/>
-      <w:r>
-        <w:rPr>
-          <w:rFonts w:cstheme="minorHAnsi"/>
-          <w:lang w:val="en-US"/>
-        </w:rPr>
-        <w:t>OrderID</w:t>
-      </w:r>
-      <w:proofErr w:type="spellEnd"/>
-    </w:p>
-    <w:p>
-      <w:pPr>
-        <w:spacing w:line="240" w:lineRule="auto"/>
-        <w:rPr>
-          <w:rFonts w:cstheme="minorHAnsi"/>
-          <w:lang w:val="en-US"/>
-        </w:rPr>
-      </w:pPr>
-      <w:r>
-        <w:rPr>
-          <w:rFonts w:cstheme="minorHAnsi"/>
-          <w:lang w:val="en-US"/>
-        </w:rPr>
-        <w:t>-StartDate</w:t>
-      </w:r>
-    </w:p>
-    <w:p>
-      <w:pPr>
-        <w:spacing w:line="240" w:lineRule="auto"/>
-        <w:rPr>
-          <w:rFonts w:cstheme="minorHAnsi"/>
-          <w:lang w:val="en-US"/>
-        </w:rPr>
-      </w:pPr>
-      <w:r>
-        <w:rPr>
-          <w:rFonts w:cstheme="minorHAnsi"/>
-          <w:lang w:val="en-US"/>
-        </w:rPr>
-        <w:t>-</w:t>
-      </w:r>
-      <w:proofErr w:type="spellStart"/>
-      <w:r>
-        <w:rPr>
-          <w:rFonts w:cstheme="minorHAnsi"/>
-          <w:lang w:val="en-US"/>
-        </w:rPr>
-        <w:t>EndDate</w:t>
-      </w:r>
-      <w:proofErr w:type="spellEnd"/>
-    </w:p>
-    <w:p>
-      <w:pPr>
-        <w:spacing w:line="240" w:lineRule="auto"/>
-        <w:rPr>
-          <w:rFonts w:cstheme="minorHAnsi"/>
-          <w:lang w:val="en-US"/>
-        </w:rPr>
-      </w:pPr>
-      <w:r>
-        <w:rPr>
-          <w:rFonts w:cstheme="minorHAnsi"/>
-          <w:lang w:val="en-US"/>
-        </w:rPr>
-        <w:t>-Cost</w:t>
-      </w:r>
-    </w:p>
-    <w:p>
-      <w:pPr>
-        <w:spacing w:line="240" w:lineRule="auto"/>
-        <w:rPr>
-          <w:rFonts w:cstheme="minorHAnsi"/>
-        </w:rPr>
-      </w:pPr>
-      <w:r>
-        <w:rPr>
-          <w:rFonts w:cstheme="minorHAnsi"/>
-        </w:rPr>
-        <w:t>-</w:t>
-      </w:r>
-      <w:proofErr w:type="spellStart"/>
-      <w:r>
-        <w:rPr>
-          <w:rFonts w:cstheme="minorHAnsi"/>
-        </w:rPr>
-        <w:t>UserID</w:t>
-      </w:r>
-      <w:proofErr w:type="spellEnd"/>
+        <w:t>-UserID</w:t>
+      </w:r>
     </w:p>
     <w:p>
       <w:pPr>
@@ -511,16 +435,8 @@
         <w:rPr>
           <w:rFonts w:cstheme="minorHAnsi"/>
         </w:rPr>
-        <w:t xml:space="preserve">- </w:t>
-      </w:r>
-      <w:proofErr w:type="spellStart"/>
-      <w:r>
-        <w:rPr>
-          <w:rFonts w:cstheme="minorHAnsi"/>
-        </w:rPr>
-        <w:t>Description</w:t>
-      </w:r>
-      <w:proofErr w:type="spellEnd"/>
+        <w:t>- Description</w:t>
+      </w:r>
     </w:p>
     <w:p>
       <w:pPr>
@@ -536,16 +452,8 @@
         <w:rPr>
           <w:rFonts w:cstheme="minorHAnsi"/>
         </w:rPr>
-        <w:t xml:space="preserve">- </w:t>
-      </w:r>
-      <w:proofErr w:type="spellStart"/>
-      <w:r>
-        <w:rPr>
-          <w:rFonts w:cstheme="minorHAnsi"/>
-        </w:rPr>
-        <w:t>Validated</w:t>
-      </w:r>
-      <w:proofErr w:type="spellEnd"/>
+        <w:t>- Validated</w:t>
+      </w:r>
     </w:p>
     <w:p>
       <w:pPr>
@@ -605,155 +513,121 @@
         <w:rPr>
           <w:rFonts w:cstheme="minorHAnsi"/>
         </w:rPr>
+        <w:t>-idWypłaty</w:t>
+      </w:r>
+    </w:p>
+    <w:p>
+      <w:pPr>
+        <w:spacing w:line="240" w:lineRule="auto"/>
+        <w:rPr>
+          <w:rFonts w:cstheme="minorHAnsi"/>
+        </w:rPr>
+      </w:pPr>
+      <w:r>
+        <w:rPr>
+          <w:rFonts w:cstheme="minorHAnsi"/>
+        </w:rPr>
+        <w:t>-idPracownika</w:t>
+      </w:r>
+    </w:p>
+    <w:p>
+      <w:pPr>
+        <w:spacing w:line="240" w:lineRule="auto"/>
+        <w:rPr>
+          <w:rFonts w:cstheme="minorHAnsi"/>
+        </w:rPr>
+      </w:pPr>
+      <w:r>
+        <w:rPr>
+          <w:rFonts w:cstheme="minorHAnsi"/>
+        </w:rPr>
+        <w:t>-idZlecenia</w:t>
+      </w:r>
+    </w:p>
+    <w:p>
+      <w:pPr>
+        <w:spacing w:line="240" w:lineRule="auto"/>
+        <w:rPr>
+          <w:rFonts w:cstheme="minorHAnsi"/>
+        </w:rPr>
+      </w:pPr>
+      <w:r>
+        <w:rPr>
+          <w:rFonts w:cstheme="minorHAnsi"/>
+        </w:rPr>
+        <w:t>-data</w:t>
+      </w:r>
+      <w:r>
+        <w:rPr>
+          <w:rFonts w:cstheme="minorHAnsi"/>
+        </w:rPr>
+        <w:t>Wypłaty</w:t>
+      </w:r>
+    </w:p>
+    <w:p>
+      <w:pPr>
+        <w:spacing w:line="240" w:lineRule="auto"/>
+        <w:rPr>
+          <w:rFonts w:cstheme="minorHAnsi"/>
+        </w:rPr>
+      </w:pPr>
+      <w:r>
+        <w:rPr>
+          <w:rFonts w:cstheme="minorHAnsi"/>
+        </w:rPr>
+        <w:t>-kwota</w:t>
+      </w:r>
+    </w:p>
+    <w:p>
+      <w:pPr>
+        <w:spacing w:line="240" w:lineRule="auto"/>
+        <w:rPr>
+          <w:rFonts w:cstheme="minorHAnsi"/>
+        </w:rPr>
+      </w:pPr>
+    </w:p>
+    <w:p>
+      <w:pPr>
+        <w:spacing w:line="240" w:lineRule="auto"/>
+        <w:rPr>
+          <w:rFonts w:cstheme="minorHAnsi"/>
+        </w:rPr>
+      </w:pPr>
+      <w:r>
+        <w:rPr>
+          <w:rFonts w:cstheme="minorHAnsi"/>
+        </w:rPr>
+        <w:t>User:</w:t>
+      </w:r>
+    </w:p>
+    <w:p>
+      <w:pPr>
+        <w:spacing w:after="0" w:line="240" w:lineRule="auto"/>
+        <w:rPr>
+          <w:rFonts w:cstheme="minorHAnsi"/>
+        </w:rPr>
+      </w:pPr>
+      <w:r>
+        <w:rPr>
+          <w:rFonts w:cstheme="minorHAnsi"/>
+          <w:color w:val="000000"/>
+        </w:rPr>
         <w:t>-</w:t>
       </w:r>
-      <w:proofErr w:type="spellStart"/>
-      <w:r>
-        <w:rPr>
-          <w:rFonts w:cstheme="minorHAnsi"/>
-        </w:rPr>
-        <w:t>idWypłaty</w:t>
-      </w:r>
-      <w:proofErr w:type="spellEnd"/>
-    </w:p>
-    <w:p>
-      <w:pPr>
-        <w:spacing w:line="240" w:lineRule="auto"/>
-        <w:rPr>
-          <w:rFonts w:cstheme="minorHAnsi"/>
-        </w:rPr>
-      </w:pPr>
-      <w:r>
-        <w:rPr>
-          <w:rFonts w:cstheme="minorHAnsi"/>
-        </w:rPr>
-        <w:t>-</w:t>
-      </w:r>
-      <w:proofErr w:type="spellStart"/>
-      <w:r>
-        <w:rPr>
-          <w:rFonts w:cstheme="minorHAnsi"/>
-        </w:rPr>
-        <w:t>idPracownika</w:t>
-      </w:r>
-      <w:proofErr w:type="spellEnd"/>
-    </w:p>
-    <w:p>
-      <w:pPr>
-        <w:spacing w:line="240" w:lineRule="auto"/>
-        <w:rPr>
-          <w:rFonts w:cstheme="minorHAnsi"/>
-        </w:rPr>
-      </w:pPr>
-      <w:r>
-        <w:rPr>
-          <w:rFonts w:cstheme="minorHAnsi"/>
-        </w:rPr>
-        <w:t>-</w:t>
-      </w:r>
-      <w:proofErr w:type="spellStart"/>
-      <w:r>
-        <w:rPr>
-          <w:rFonts w:cstheme="minorHAnsi"/>
-        </w:rPr>
-        <w:t>idZlecenia</w:t>
-      </w:r>
-      <w:proofErr w:type="spellEnd"/>
-    </w:p>
-    <w:p>
-      <w:pPr>
-        <w:spacing w:line="240" w:lineRule="auto"/>
-        <w:rPr>
-          <w:rFonts w:cstheme="minorHAnsi"/>
-        </w:rPr>
-      </w:pPr>
-      <w:r>
-        <w:rPr>
-          <w:rFonts w:cstheme="minorHAnsi"/>
-        </w:rPr>
-        <w:t>-</w:t>
-      </w:r>
-      <w:proofErr w:type="spellStart"/>
-      <w:r>
-        <w:rPr>
-          <w:rFonts w:cstheme="minorHAnsi"/>
-        </w:rPr>
-        <w:t>data</w:t>
-      </w:r>
-      <w:r>
-        <w:rPr>
-          <w:rFonts w:cstheme="minorHAnsi"/>
-        </w:rPr>
-        <w:t>Wypłaty</w:t>
-      </w:r>
-      <w:proofErr w:type="spellEnd"/>
-    </w:p>
-    <w:p>
-      <w:pPr>
-        <w:spacing w:line="240" w:lineRule="auto"/>
-        <w:rPr>
-          <w:rFonts w:cstheme="minorHAnsi"/>
-        </w:rPr>
-      </w:pPr>
-      <w:r>
-        <w:rPr>
-          <w:rFonts w:cstheme="minorHAnsi"/>
-        </w:rPr>
-        <w:t>-kwota</w:t>
-      </w:r>
-    </w:p>
-    <w:p>
-      <w:pPr>
-        <w:spacing w:line="240" w:lineRule="auto"/>
-        <w:rPr>
-          <w:rFonts w:cstheme="minorHAnsi"/>
-        </w:rPr>
-      </w:pPr>
-    </w:p>
-    <w:p>
-      <w:pPr>
-        <w:spacing w:line="240" w:lineRule="auto"/>
-        <w:rPr>
-          <w:rFonts w:cstheme="minorHAnsi"/>
-        </w:rPr>
-      </w:pPr>
-      <w:r>
-        <w:rPr>
-          <w:rFonts w:cstheme="minorHAnsi"/>
-        </w:rPr>
-        <w:t>User:</w:t>
-      </w:r>
-    </w:p>
-    <w:p>
-      <w:pPr>
-        <w:spacing w:after="0" w:line="240" w:lineRule="auto"/>
-        <w:rPr>
-          <w:rFonts w:cstheme="minorHAnsi"/>
-        </w:rPr>
-      </w:pPr>
       <w:r>
         <w:rPr>
           <w:rFonts w:cstheme="minorHAnsi"/>
           <w:color w:val="000000"/>
         </w:rPr>
-        <w:t>-</w:t>
-      </w:r>
-      <w:proofErr w:type="spellStart"/>
+        <w:t>UserI</w:t>
+      </w:r>
       <w:r>
         <w:rPr>
           <w:rFonts w:cstheme="minorHAnsi"/>
           <w:color w:val="000000"/>
         </w:rPr>
-        <w:t>UserI</w:t>
-      </w:r>
-      <w:r>
-        <w:rPr>
-          <w:rFonts w:cstheme="minorHAnsi"/>
-          <w:color w:val="000000"/>
-        </w:rPr>
         <w:t>D</w:t>
       </w:r>
-      <w:proofErr w:type="spellEnd"/>
       <w:r>
         <w:rPr>
           <w:rFonts w:cstheme="minorHAnsi"/>
@@ -780,7 +654,6 @@
         </w:rPr>
         <w:t>-</w:t>
       </w:r>
-      <w:proofErr w:type="spellStart"/>
       <w:r>
         <w:rPr>
           <w:rFonts w:cstheme="minorHAnsi"/>
@@ -788,7 +661,6 @@
         </w:rPr>
         <w:t>FirstName</w:t>
       </w:r>
-      <w:proofErr w:type="spellEnd"/>
     </w:p>
     <w:p>
       <w:pPr>
@@ -810,7 +682,6 @@
         </w:rPr>
         <w:t>-</w:t>
       </w:r>
-      <w:proofErr w:type="spellStart"/>
       <w:r>
         <w:rPr>
           <w:rFonts w:cstheme="minorHAnsi"/>
@@ -819,7 +690,6 @@
         </w:rPr>
         <w:t>LastName</w:t>
       </w:r>
-      <w:proofErr w:type="spellEnd"/>
     </w:p>
     <w:p>
       <w:pPr>
@@ -980,7 +850,6 @@
         </w:rPr>
         <w:t>-</w:t>
       </w:r>
-      <w:proofErr w:type="spellStart"/>
       <w:r>
         <w:rPr>
           <w:rFonts w:cstheme="minorHAnsi"/>
@@ -988,7 +857,6 @@
         </w:rPr>
         <w:t>CreatedAt</w:t>
       </w:r>
-      <w:proofErr w:type="spellEnd"/>
     </w:p>
     <w:p/>
     <w:p/>
@@ -1132,14 +1000,12 @@
                 <w:highlight w:val="yellow"/>
               </w:rPr>
             </w:pPr>
-            <w:proofErr w:type="spellStart"/>
             <w:r>
               <w:rPr>
                 <w:highlight w:val="yellow"/>
               </w:rPr>
               <w:t>account</w:t>
             </w:r>
-            <w:proofErr w:type="spellEnd"/>
             <w:r>
               <w:rPr>
                 <w:highlight w:val="yellow"/>
@@ -1227,14 +1093,12 @@
                 <w:highlight w:val="yellow"/>
               </w:rPr>
             </w:pPr>
-            <w:proofErr w:type="spellStart"/>
             <w:r>
               <w:rPr>
                 <w:highlight w:val="yellow"/>
               </w:rPr>
               <w:t>account</w:t>
             </w:r>
-            <w:proofErr w:type="spellEnd"/>
             <w:r>
               <w:rPr>
                 <w:highlight w:val="yellow"/>
@@ -1328,14 +1192,12 @@
                 <w:highlight w:val="yellow"/>
               </w:rPr>
             </w:pPr>
-            <w:proofErr w:type="spellStart"/>
             <w:r>
               <w:rPr>
                 <w:highlight w:val="yellow"/>
               </w:rPr>
               <w:t>account</w:t>
             </w:r>
-            <w:proofErr w:type="spellEnd"/>
             <w:r>
               <w:rPr>
                 <w:highlight w:val="yellow"/>
@@ -1429,14 +1291,12 @@
                 <w:highlight w:val="yellow"/>
               </w:rPr>
             </w:pPr>
-            <w:proofErr w:type="spellStart"/>
             <w:r>
               <w:rPr>
                 <w:highlight w:val="yellow"/>
               </w:rPr>
               <w:t>account</w:t>
             </w:r>
-            <w:proofErr w:type="spellEnd"/>
             <w:r>
               <w:rPr>
                 <w:highlight w:val="yellow"/>
@@ -1530,47 +1390,23 @@
                 <w:highlight w:val="yellow"/>
               </w:rPr>
             </w:pPr>
-            <w:proofErr w:type="spellStart"/>
             <w:r>
               <w:rPr>
                 <w:highlight w:val="yellow"/>
               </w:rPr>
               <w:t>account</w:t>
             </w:r>
-            <w:proofErr w:type="spellEnd"/>
             <w:r>
               <w:rPr>
                 <w:highlight w:val="yellow"/>
               </w:rPr>
               <w:t xml:space="preserve"> /</w:t>
             </w:r>
-            <w:proofErr w:type="spellStart"/>
-            <w:r>
-              <w:rPr>
-                <w:highlight w:val="yellow"/>
-              </w:rPr>
-              <w:t>orders</w:t>
-            </w:r>
-            <w:proofErr w:type="spellEnd"/>
-            <w:r>
-              <w:rPr>
-                <w:highlight w:val="yellow"/>
-              </w:rPr>
-              <w:t>/{</w:t>
-            </w:r>
-            <w:proofErr w:type="spellStart"/>
-            <w:r>
-              <w:rPr>
-                <w:highlight w:val="yellow"/>
-              </w:rPr>
-              <w:t>userID</w:t>
-            </w:r>
-            <w:proofErr w:type="spellEnd"/>
-            <w:r>
-              <w:rPr>
-                <w:highlight w:val="yellow"/>
-              </w:rPr>
-              <w:t>}</w:t>
+            <w:r>
+              <w:rPr>
+                <w:highlight w:val="yellow"/>
+              </w:rPr>
+              <w:t>orders/{userID}</w:t>
             </w:r>
           </w:p>
         </w:tc>
@@ -1647,49 +1483,23 @@
                 <w:highlight w:val="yellow"/>
               </w:rPr>
             </w:pPr>
-            <w:proofErr w:type="spellStart"/>
             <w:r>
               <w:rPr>
                 <w:highlight w:val="yellow"/>
               </w:rPr>
               <w:t>account</w:t>
             </w:r>
-            <w:proofErr w:type="spellEnd"/>
             <w:r>
               <w:rPr>
                 <w:highlight w:val="yellow"/>
               </w:rPr>
               <w:t xml:space="preserve"> /</w:t>
             </w:r>
-            <w:proofErr w:type="spellStart"/>
-            <w:r>
-              <w:rPr>
-                <w:highlight w:val="yellow"/>
-              </w:rPr>
-              <w:t>orders</w:t>
-            </w:r>
-            <w:proofErr w:type="spellEnd"/>
-            <w:r>
-              <w:rPr>
-                <w:highlight w:val="yellow"/>
-              </w:rPr>
-              <w:t>/{</w:t>
-            </w:r>
-            <w:proofErr w:type="spellStart"/>
-            <w:proofErr w:type="gramStart"/>
-            <w:r>
-              <w:rPr>
-                <w:highlight w:val="yellow"/>
-              </w:rPr>
-              <w:t>userID,orderID</w:t>
-            </w:r>
-            <w:proofErr w:type="spellEnd"/>
-            <w:proofErr w:type="gramEnd"/>
-            <w:r>
-              <w:rPr>
-                <w:highlight w:val="yellow"/>
-              </w:rPr>
-              <w:t>}</w:t>
+            <w:r>
+              <w:rPr>
+                <w:highlight w:val="yellow"/>
+              </w:rPr>
+              <w:t>orders/{userID,orderID}</w:t>
             </w:r>
           </w:p>
         </w:tc>
@@ -1748,8 +1558,6 @@
               </w:rPr>
               <w:t>Szczegółowe zlecenie klienta</w:t>
             </w:r>
-            <w:bookmarkStart w:id="0" w:name="_GoBack"/>
-            <w:bookmarkEnd w:id="0"/>
           </w:p>
         </w:tc>
       </w:tr>
@@ -1772,16 +1580,8 @@
               <w:rPr>
                 <w:highlight w:val="green"/>
               </w:rPr>
-              <w:t>order/</w:t>
-            </w:r>
-            <w:proofErr w:type="spellStart"/>
-            <w:r>
-              <w:rPr>
-                <w:highlight w:val="green"/>
-              </w:rPr>
-              <w:t>addByClient</w:t>
-            </w:r>
-            <w:proofErr w:type="spellEnd"/>
+              <w:t>order/addByClient</w:t>
+            </w:r>
           </w:p>
         </w:tc>
         <w:tc>
@@ -1861,16 +1661,8 @@
               <w:rPr>
                 <w:highlight w:val="green"/>
               </w:rPr>
-              <w:t>order/</w:t>
-            </w:r>
-            <w:proofErr w:type="spellStart"/>
-            <w:r>
-              <w:rPr>
-                <w:highlight w:val="green"/>
-              </w:rPr>
-              <w:t>addByClient</w:t>
-            </w:r>
-            <w:proofErr w:type="spellEnd"/>
+              <w:t>order/addByClient</w:t>
+            </w:r>
           </w:p>
         </w:tc>
         <w:tc>
@@ -1952,14 +1744,12 @@
               </w:rPr>
               <w:t>order/</w:t>
             </w:r>
-            <w:proofErr w:type="spellStart"/>
             <w:r>
               <w:rPr>
                 <w:highlight w:val="green"/>
               </w:rPr>
               <w:t>showUnvalidated</w:t>
             </w:r>
-            <w:proofErr w:type="spellEnd"/>
           </w:p>
         </w:tc>
         <w:tc>
@@ -2039,16 +1829,8 @@
               <w:rPr>
                 <w:highlight w:val="green"/>
               </w:rPr>
-              <w:t>order/</w:t>
-            </w:r>
-            <w:proofErr w:type="spellStart"/>
-            <w:r>
-              <w:rPr>
-                <w:highlight w:val="green"/>
-              </w:rPr>
-              <w:t>validate</w:t>
-            </w:r>
-            <w:proofErr w:type="spellEnd"/>
+              <w:t>order/validate</w:t>
+            </w:r>
             <w:r>
               <w:rPr>
                 <w:highlight w:val="green"/>
@@ -2152,16 +1934,8 @@
               <w:rPr>
                 <w:highlight w:val="green"/>
               </w:rPr>
-              <w:t>order/</w:t>
-            </w:r>
-            <w:proofErr w:type="spellStart"/>
-            <w:r>
-              <w:rPr>
-                <w:highlight w:val="green"/>
-              </w:rPr>
-              <w:t>validate</w:t>
-            </w:r>
-            <w:proofErr w:type="spellEnd"/>
+              <w:t>order/validate</w:t>
+            </w:r>
           </w:p>
         </w:tc>
         <w:tc>
@@ -2237,28 +2011,12 @@
                 <w:highlight w:val="red"/>
               </w:rPr>
             </w:pPr>
-            <w:proofErr w:type="spellStart"/>
-            <w:r>
-              <w:rPr>
-                <w:highlight w:val="red"/>
-              </w:rPr>
-              <w:t>add</w:t>
-            </w:r>
-            <w:proofErr w:type="spellEnd"/>
-            <w:r>
-              <w:rPr>
-                <w:highlight w:val="red"/>
-              </w:rPr>
-              <w:t>/</w:t>
-            </w:r>
-            <w:proofErr w:type="spellStart"/>
-            <w:r>
-              <w:rPr>
-                <w:highlight w:val="red"/>
-              </w:rPr>
-              <w:t>worker</w:t>
-            </w:r>
-            <w:proofErr w:type="spellEnd"/>
+            <w:r>
+              <w:rPr>
+                <w:highlight w:val="red"/>
+              </w:rPr>
+              <w:t>add/worker</w:t>
+            </w:r>
           </w:p>
         </w:tc>
         <w:tc>
@@ -2334,28 +2092,12 @@
                 <w:highlight w:val="red"/>
               </w:rPr>
             </w:pPr>
-            <w:proofErr w:type="spellStart"/>
-            <w:r>
-              <w:rPr>
-                <w:highlight w:val="red"/>
-              </w:rPr>
-              <w:t>add</w:t>
-            </w:r>
-            <w:proofErr w:type="spellEnd"/>
-            <w:r>
-              <w:rPr>
-                <w:highlight w:val="red"/>
-              </w:rPr>
-              <w:t>/</w:t>
-            </w:r>
-            <w:proofErr w:type="spellStart"/>
-            <w:r>
-              <w:rPr>
-                <w:highlight w:val="red"/>
-              </w:rPr>
-              <w:t>payment</w:t>
-            </w:r>
-            <w:proofErr w:type="spellEnd"/>
+            <w:r>
+              <w:rPr>
+                <w:highlight w:val="red"/>
+              </w:rPr>
+              <w:t>add/payment</w:t>
+            </w:r>
           </w:p>
         </w:tc>
         <w:tc>
@@ -2431,19 +2173,11 @@
                 <w:highlight w:val="red"/>
               </w:rPr>
             </w:pPr>
-            <w:proofErr w:type="spellStart"/>
-            <w:r>
-              <w:rPr>
-                <w:highlight w:val="red"/>
-              </w:rPr>
-              <w:t>add</w:t>
-            </w:r>
-            <w:proofErr w:type="spellEnd"/>
-            <w:r>
-              <w:rPr>
-                <w:highlight w:val="red"/>
-              </w:rPr>
-              <w:t>/team</w:t>
+            <w:r>
+              <w:rPr>
+                <w:highlight w:val="red"/>
+              </w:rPr>
+              <w:t>add/team</w:t>
             </w:r>
           </w:p>
         </w:tc>
@@ -2520,28 +2254,12 @@
                 <w:highlight w:val="red"/>
               </w:rPr>
             </w:pPr>
-            <w:proofErr w:type="spellStart"/>
-            <w:r>
-              <w:rPr>
-                <w:highlight w:val="red"/>
-              </w:rPr>
-              <w:t>add</w:t>
-            </w:r>
-            <w:proofErr w:type="spellEnd"/>
-            <w:r>
-              <w:rPr>
-                <w:highlight w:val="red"/>
-              </w:rPr>
-              <w:t>/</w:t>
-            </w:r>
-            <w:proofErr w:type="spellStart"/>
-            <w:r>
-              <w:rPr>
-                <w:highlight w:val="red"/>
-              </w:rPr>
-              <w:t>worker</w:t>
-            </w:r>
-            <w:proofErr w:type="spellEnd"/>
+            <w:r>
+              <w:rPr>
+                <w:highlight w:val="red"/>
+              </w:rPr>
+              <w:t>add/worker</w:t>
+            </w:r>
           </w:p>
         </w:tc>
         <w:tc>
@@ -2617,28 +2335,12 @@
                 <w:highlight w:val="red"/>
               </w:rPr>
             </w:pPr>
-            <w:proofErr w:type="spellStart"/>
-            <w:r>
-              <w:rPr>
-                <w:highlight w:val="red"/>
-              </w:rPr>
-              <w:t>add</w:t>
-            </w:r>
-            <w:proofErr w:type="spellEnd"/>
-            <w:r>
-              <w:rPr>
-                <w:highlight w:val="red"/>
-              </w:rPr>
-              <w:t>/</w:t>
-            </w:r>
-            <w:proofErr w:type="spellStart"/>
-            <w:r>
-              <w:rPr>
-                <w:highlight w:val="red"/>
-              </w:rPr>
-              <w:t>payment</w:t>
-            </w:r>
-            <w:proofErr w:type="spellEnd"/>
+            <w:r>
+              <w:rPr>
+                <w:highlight w:val="red"/>
+              </w:rPr>
+              <w:t>add/payment</w:t>
+            </w:r>
           </w:p>
         </w:tc>
         <w:tc>
@@ -2714,19 +2416,11 @@
                 <w:highlight w:val="red"/>
               </w:rPr>
             </w:pPr>
-            <w:proofErr w:type="spellStart"/>
-            <w:r>
-              <w:rPr>
-                <w:highlight w:val="red"/>
-              </w:rPr>
-              <w:t>add</w:t>
-            </w:r>
-            <w:proofErr w:type="spellEnd"/>
-            <w:r>
-              <w:rPr>
-                <w:highlight w:val="red"/>
-              </w:rPr>
-              <w:t>/team</w:t>
+            <w:r>
+              <w:rPr>
+                <w:highlight w:val="red"/>
+              </w:rPr>
+              <w:t>add/team</w:t>
             </w:r>
           </w:p>
         </w:tc>
@@ -2803,14 +2497,12 @@
                 <w:highlight w:val="blue"/>
               </w:rPr>
             </w:pPr>
-            <w:proofErr w:type="spellStart"/>
             <w:r>
               <w:rPr>
                 <w:highlight w:val="blue"/>
               </w:rPr>
               <w:t>comparison</w:t>
             </w:r>
-            <w:proofErr w:type="spellEnd"/>
             <w:r>
               <w:rPr>
                 <w:highlight w:val="blue"/>
@@ -2892,28 +2584,24 @@
                 <w:highlight w:val="blue"/>
               </w:rPr>
             </w:pPr>
-            <w:proofErr w:type="spellStart"/>
             <w:r>
               <w:rPr>
                 <w:highlight w:val="blue"/>
               </w:rPr>
               <w:t>comparison</w:t>
             </w:r>
-            <w:proofErr w:type="spellEnd"/>
             <w:r>
               <w:rPr>
                 <w:highlight w:val="blue"/>
               </w:rPr>
               <w:t>/</w:t>
             </w:r>
-            <w:proofErr w:type="spellStart"/>
             <w:r>
               <w:rPr>
                 <w:highlight w:val="blue"/>
               </w:rPr>
               <w:t>workers</w:t>
             </w:r>
-            <w:proofErr w:type="spellEnd"/>
           </w:p>
         </w:tc>
         <w:tc>
@@ -2989,28 +2677,24 @@
                 <w:highlight w:val="blue"/>
               </w:rPr>
             </w:pPr>
-            <w:proofErr w:type="spellStart"/>
             <w:r>
               <w:rPr>
                 <w:highlight w:val="blue"/>
               </w:rPr>
               <w:t>comparison</w:t>
             </w:r>
-            <w:proofErr w:type="spellEnd"/>
             <w:r>
               <w:rPr>
                 <w:highlight w:val="blue"/>
               </w:rPr>
               <w:t>/</w:t>
             </w:r>
-            <w:proofErr w:type="spellStart"/>
             <w:r>
               <w:rPr>
                 <w:highlight w:val="blue"/>
               </w:rPr>
               <w:t>teams</w:t>
             </w:r>
-            <w:proofErr w:type="spellEnd"/>
           </w:p>
         </w:tc>
         <w:tc>
@@ -3086,28 +2770,24 @@
                 <w:highlight w:val="blue"/>
               </w:rPr>
             </w:pPr>
-            <w:proofErr w:type="spellStart"/>
             <w:r>
               <w:rPr>
                 <w:highlight w:val="blue"/>
               </w:rPr>
               <w:t>comparison</w:t>
             </w:r>
-            <w:proofErr w:type="spellEnd"/>
             <w:r>
               <w:rPr>
                 <w:highlight w:val="blue"/>
               </w:rPr>
               <w:t>/</w:t>
             </w:r>
-            <w:proofErr w:type="spellStart"/>
             <w:r>
               <w:rPr>
                 <w:highlight w:val="blue"/>
               </w:rPr>
               <w:t>orders</w:t>
             </w:r>
-            <w:proofErr w:type="spellEnd"/>
           </w:p>
         </w:tc>
         <w:tc>
@@ -3183,28 +2863,24 @@
                 <w:highlight w:val="blue"/>
               </w:rPr>
             </w:pPr>
-            <w:proofErr w:type="spellStart"/>
             <w:r>
               <w:rPr>
                 <w:highlight w:val="blue"/>
               </w:rPr>
               <w:t>comparison</w:t>
             </w:r>
-            <w:proofErr w:type="spellEnd"/>
             <w:r>
               <w:rPr>
                 <w:highlight w:val="blue"/>
               </w:rPr>
               <w:t>/</w:t>
             </w:r>
-            <w:proofErr w:type="spellStart"/>
             <w:r>
               <w:rPr>
                 <w:highlight w:val="blue"/>
               </w:rPr>
               <w:t>payments</w:t>
             </w:r>
-            <w:proofErr w:type="spellEnd"/>
           </w:p>
         </w:tc>
         <w:tc>
@@ -3280,33 +2956,23 @@
                 <w:highlight w:val="blue"/>
               </w:rPr>
             </w:pPr>
-            <w:proofErr w:type="spellStart"/>
             <w:r>
               <w:rPr>
                 <w:highlight w:val="blue"/>
               </w:rPr>
               <w:t>comparison</w:t>
             </w:r>
-            <w:proofErr w:type="spellEnd"/>
             <w:r>
               <w:rPr>
                 <w:highlight w:val="blue"/>
               </w:rPr>
               <w:t>/</w:t>
             </w:r>
-            <w:proofErr w:type="spellStart"/>
-            <w:r>
-              <w:rPr>
-                <w:highlight w:val="blue"/>
-              </w:rPr>
-              <w:t>payments</w:t>
-            </w:r>
-            <w:proofErr w:type="spellEnd"/>
-            <w:r>
-              <w:rPr>
-                <w:highlight w:val="blue"/>
-              </w:rPr>
-              <w:t>/{id}</w:t>
+            <w:r>
+              <w:rPr>
+                <w:highlight w:val="blue"/>
+              </w:rPr>
+              <w:t>payments/{id}</w:t>
             </w:r>
           </w:p>
         </w:tc>
@@ -3383,33 +3049,23 @@
                 <w:highlight w:val="blue"/>
               </w:rPr>
             </w:pPr>
-            <w:proofErr w:type="spellStart"/>
             <w:r>
               <w:rPr>
                 <w:highlight w:val="blue"/>
               </w:rPr>
               <w:t>comparison</w:t>
             </w:r>
-            <w:proofErr w:type="spellEnd"/>
             <w:r>
               <w:rPr>
                 <w:highlight w:val="blue"/>
               </w:rPr>
               <w:t>/</w:t>
             </w:r>
-            <w:proofErr w:type="spellStart"/>
-            <w:r>
-              <w:rPr>
-                <w:highlight w:val="blue"/>
-              </w:rPr>
-              <w:t>workers</w:t>
-            </w:r>
-            <w:proofErr w:type="spellEnd"/>
-            <w:r>
-              <w:rPr>
-                <w:highlight w:val="blue"/>
-              </w:rPr>
-              <w:t>/{id}</w:t>
+            <w:r>
+              <w:rPr>
+                <w:highlight w:val="blue"/>
+              </w:rPr>
+              <w:t>workers/{id}</w:t>
             </w:r>
           </w:p>
         </w:tc>
@@ -3486,33 +3142,23 @@
                 <w:highlight w:val="blue"/>
               </w:rPr>
             </w:pPr>
-            <w:proofErr w:type="spellStart"/>
             <w:r>
               <w:rPr>
                 <w:highlight w:val="blue"/>
               </w:rPr>
               <w:t>comparison</w:t>
             </w:r>
-            <w:proofErr w:type="spellEnd"/>
             <w:r>
               <w:rPr>
                 <w:highlight w:val="blue"/>
               </w:rPr>
               <w:t>/</w:t>
             </w:r>
-            <w:proofErr w:type="spellStart"/>
-            <w:r>
-              <w:rPr>
-                <w:highlight w:val="blue"/>
-              </w:rPr>
-              <w:t>teams</w:t>
-            </w:r>
-            <w:proofErr w:type="spellEnd"/>
-            <w:r>
-              <w:rPr>
-                <w:highlight w:val="blue"/>
-              </w:rPr>
-              <w:t>/{id}</w:t>
+            <w:r>
+              <w:rPr>
+                <w:highlight w:val="blue"/>
+              </w:rPr>
+              <w:t>teams/{id}</w:t>
             </w:r>
           </w:p>
         </w:tc>
@@ -3589,33 +3235,23 @@
                 <w:highlight w:val="blue"/>
               </w:rPr>
             </w:pPr>
-            <w:proofErr w:type="spellStart"/>
             <w:r>
               <w:rPr>
                 <w:highlight w:val="blue"/>
               </w:rPr>
               <w:t>comparison</w:t>
             </w:r>
-            <w:proofErr w:type="spellEnd"/>
             <w:r>
               <w:rPr>
                 <w:highlight w:val="blue"/>
               </w:rPr>
               <w:t>/</w:t>
             </w:r>
-            <w:proofErr w:type="spellStart"/>
-            <w:r>
-              <w:rPr>
-                <w:highlight w:val="blue"/>
-              </w:rPr>
-              <w:t>orders</w:t>
-            </w:r>
-            <w:proofErr w:type="spellEnd"/>
-            <w:r>
-              <w:rPr>
-                <w:highlight w:val="blue"/>
-              </w:rPr>
-              <w:t>/{id}</w:t>
+            <w:r>
+              <w:rPr>
+                <w:highlight w:val="blue"/>
+              </w:rPr>
+              <w:t>orders/{id}</w:t>
             </w:r>
           </w:p>
         </w:tc>
@@ -3679,6 +3315,62 @@
       </w:tr>
     </w:tbl>
     <w:p/>
+    <w:p>
+      <w:r>
+        <w:t>Problemy:</w:t>
+      </w:r>
+    </w:p>
+    <w:p>
+      <w:r>
+        <w:t xml:space="preserve">Gdy </w:t>
+      </w:r>
+      <w:r>
+        <w:t>wybieram</w:t>
+      </w:r>
+      <w:r>
+        <w:t xml:space="preserve"> listę zespołów i mam w bazie więcej niż jeden zespół to wyświetla mi tylko imię i nazwisko jednego z zespołów.</w:t>
+      </w:r>
+    </w:p>
+    <w:p>
+      <w:r>
+        <w:t xml:space="preserve">Worker ma teraz listę zespołów, do których </w:t>
+      </w:r>
+      <w:r>
+        <w:t>należy</w:t>
+      </w:r>
+    </w:p>
+    <w:p>
+      <w:r>
+        <w:t>Zamówienia</w:t>
+      </w:r>
+      <w:r>
+        <w:t xml:space="preserve"> zatwierdzone - brak odp po </w:t>
+      </w:r>
+      <w:r>
+        <w:t>przyciśnięciu</w:t>
+      </w:r>
+      <w:r>
+        <w:t xml:space="preserve"> button</w:t>
+      </w:r>
+    </w:p>
+    <w:p>
+      <w:r>
+        <w:t xml:space="preserve">Lista nieopłaconych </w:t>
+      </w:r>
+      <w:r>
+        <w:t>zamówień</w:t>
+      </w:r>
+      <w:r>
+        <w:t xml:space="preserve"> - nie wyświetlają się zespoły, koszt = 0 zł</w:t>
+      </w:r>
+      <w:bookmarkStart w:id="0" w:name="_GoBack"/>
+      <w:bookmarkEnd w:id="0"/>
+    </w:p>
+    <w:p>
+      <w:r>
+        <w:t>Aktywny przycisk rejestracji po zalogowaniu</w:t>
+      </w:r>
+    </w:p>
     <w:sectPr>
       <w:pgSz w:w="11906" w:h="16838"/>
       <w:pgMar w:top="1417" w:right="1417" w:bottom="1417" w:left="1417" w:header="708" w:footer="708" w:gutter="0"/>

</xml_diff>

<commit_message>
Done paymend stuff, first usable version
</commit_message>
<xml_diff>
--- a/Projekt BD.docx
+++ b/Projekt BD.docx
@@ -1129,16 +1129,12 @@
             <w:pPr>
               <w:jc w:val="center"/>
               <w:rPr>
-                <w:strike/>
-                <w:color w:val="0D0D0D" w:themeColor="text1" w:themeTint="F2"/>
                 <w:highlight w:val="yellow"/>
               </w:rPr>
             </w:pPr>
             <w:proofErr w:type="spellStart"/>
             <w:r>
               <w:rPr>
-                <w:strike/>
-                <w:color w:val="0D0D0D" w:themeColor="text1" w:themeTint="F2"/>
                 <w:highlight w:val="yellow"/>
               </w:rPr>
               <w:t>account</w:t>
@@ -1146,16 +1142,12 @@
             <w:proofErr w:type="spellEnd"/>
             <w:r>
               <w:rPr>
-                <w:strike/>
-                <w:color w:val="0D0D0D" w:themeColor="text1" w:themeTint="F2"/>
                 <w:highlight w:val="yellow"/>
               </w:rPr>
               <w:t>/</w:t>
             </w:r>
             <w:r>
               <w:rPr>
-                <w:strike/>
-                <w:color w:val="0D0D0D" w:themeColor="text1" w:themeTint="F2"/>
                 <w:highlight w:val="yellow"/>
               </w:rPr>
               <w:t>login</w:t>
@@ -1170,15 +1162,11 @@
             <w:pPr>
               <w:jc w:val="center"/>
               <w:rPr>
-                <w:strike/>
-                <w:color w:val="0D0D0D" w:themeColor="text1" w:themeTint="F2"/>
-                <w:highlight w:val="yellow"/>
-              </w:rPr>
-            </w:pPr>
-            <w:r>
-              <w:rPr>
-                <w:strike/>
-                <w:color w:val="0D0D0D" w:themeColor="text1" w:themeTint="F2"/>
+                <w:highlight w:val="yellow"/>
+              </w:rPr>
+            </w:pPr>
+            <w:r>
+              <w:rPr>
                 <w:highlight w:val="yellow"/>
               </w:rPr>
               <w:t>GET</w:t>
@@ -1193,15 +1181,11 @@
             <w:pPr>
               <w:jc w:val="center"/>
               <w:rPr>
-                <w:strike/>
-                <w:color w:val="0D0D0D" w:themeColor="text1" w:themeTint="F2"/>
-                <w:highlight w:val="yellow"/>
-              </w:rPr>
-            </w:pPr>
-            <w:r>
-              <w:rPr>
-                <w:strike/>
-                <w:color w:val="0D0D0D" w:themeColor="text1" w:themeTint="F2"/>
+                <w:highlight w:val="yellow"/>
+              </w:rPr>
+            </w:pPr>
+            <w:r>
+              <w:rPr>
                 <w:highlight w:val="yellow"/>
               </w:rPr>
               <w:t>OBAJ</w:t>
@@ -1216,15 +1200,11 @@
             <w:pPr>
               <w:jc w:val="center"/>
               <w:rPr>
-                <w:strike/>
-                <w:color w:val="0D0D0D" w:themeColor="text1" w:themeTint="F2"/>
-                <w:highlight w:val="yellow"/>
-              </w:rPr>
-            </w:pPr>
-            <w:r>
-              <w:rPr>
-                <w:strike/>
-                <w:color w:val="0D0D0D" w:themeColor="text1" w:themeTint="F2"/>
+                <w:highlight w:val="yellow"/>
+              </w:rPr>
+            </w:pPr>
+            <w:r>
+              <w:rPr>
                 <w:highlight w:val="yellow"/>
               </w:rPr>
               <w:t>Strona główna - logowanie</w:t>
@@ -1244,16 +1224,12 @@
             <w:pPr>
               <w:jc w:val="center"/>
               <w:rPr>
-                <w:strike/>
-                <w:color w:val="0D0D0D" w:themeColor="text1" w:themeTint="F2"/>
                 <w:highlight w:val="yellow"/>
               </w:rPr>
             </w:pPr>
             <w:proofErr w:type="spellStart"/>
             <w:r>
               <w:rPr>
-                <w:strike/>
-                <w:color w:val="0D0D0D" w:themeColor="text1" w:themeTint="F2"/>
                 <w:highlight w:val="yellow"/>
               </w:rPr>
               <w:t>account</w:t>
@@ -1261,24 +1237,18 @@
             <w:proofErr w:type="spellEnd"/>
             <w:r>
               <w:rPr>
-                <w:strike/>
-                <w:color w:val="0D0D0D" w:themeColor="text1" w:themeTint="F2"/>
                 <w:highlight w:val="yellow"/>
               </w:rPr>
               <w:t xml:space="preserve"> </w:t>
             </w:r>
             <w:r>
               <w:rPr>
-                <w:strike/>
-                <w:color w:val="0D0D0D" w:themeColor="text1" w:themeTint="F2"/>
                 <w:highlight w:val="yellow"/>
               </w:rPr>
               <w:t>/</w:t>
             </w:r>
             <w:r>
               <w:rPr>
-                <w:strike/>
-                <w:color w:val="0D0D0D" w:themeColor="text1" w:themeTint="F2"/>
                 <w:highlight w:val="yellow"/>
               </w:rPr>
               <w:t>login</w:t>
@@ -1293,15 +1263,11 @@
             <w:pPr>
               <w:jc w:val="center"/>
               <w:rPr>
-                <w:strike/>
-                <w:color w:val="0D0D0D" w:themeColor="text1" w:themeTint="F2"/>
-                <w:highlight w:val="yellow"/>
-              </w:rPr>
-            </w:pPr>
-            <w:r>
-              <w:rPr>
-                <w:strike/>
-                <w:color w:val="0D0D0D" w:themeColor="text1" w:themeTint="F2"/>
+                <w:highlight w:val="yellow"/>
+              </w:rPr>
+            </w:pPr>
+            <w:r>
+              <w:rPr>
                 <w:highlight w:val="yellow"/>
               </w:rPr>
               <w:t>POST</w:t>
@@ -1316,15 +1282,11 @@
             <w:pPr>
               <w:jc w:val="center"/>
               <w:rPr>
-                <w:strike/>
-                <w:color w:val="0D0D0D" w:themeColor="text1" w:themeTint="F2"/>
-                <w:highlight w:val="yellow"/>
-              </w:rPr>
-            </w:pPr>
-            <w:r>
-              <w:rPr>
-                <w:strike/>
-                <w:color w:val="0D0D0D" w:themeColor="text1" w:themeTint="F2"/>
+                <w:highlight w:val="yellow"/>
+              </w:rPr>
+            </w:pPr>
+            <w:r>
+              <w:rPr>
                 <w:highlight w:val="yellow"/>
               </w:rPr>
               <w:t>OBAJ</w:t>
@@ -1339,15 +1301,11 @@
             <w:pPr>
               <w:jc w:val="center"/>
               <w:rPr>
-                <w:strike/>
-                <w:color w:val="0D0D0D" w:themeColor="text1" w:themeTint="F2"/>
-                <w:highlight w:val="yellow"/>
-              </w:rPr>
-            </w:pPr>
-            <w:r>
-              <w:rPr>
-                <w:strike/>
-                <w:color w:val="0D0D0D" w:themeColor="text1" w:themeTint="F2"/>
+                <w:highlight w:val="yellow"/>
+              </w:rPr>
+            </w:pPr>
+            <w:r>
+              <w:rPr>
                 <w:highlight w:val="yellow"/>
               </w:rPr>
               <w:t>Strona główna - logowanie</w:t>
@@ -1367,16 +1325,12 @@
             <w:pPr>
               <w:jc w:val="center"/>
               <w:rPr>
-                <w:strike/>
-                <w:color w:val="0D0D0D" w:themeColor="text1" w:themeTint="F2"/>
                 <w:highlight w:val="yellow"/>
               </w:rPr>
             </w:pPr>
             <w:proofErr w:type="spellStart"/>
             <w:r>
               <w:rPr>
-                <w:strike/>
-                <w:color w:val="0D0D0D" w:themeColor="text1" w:themeTint="F2"/>
                 <w:highlight w:val="yellow"/>
               </w:rPr>
               <w:t>account</w:t>
@@ -1384,24 +1338,18 @@
             <w:proofErr w:type="spellEnd"/>
             <w:r>
               <w:rPr>
-                <w:strike/>
-                <w:color w:val="0D0D0D" w:themeColor="text1" w:themeTint="F2"/>
                 <w:highlight w:val="yellow"/>
               </w:rPr>
               <w:t xml:space="preserve"> </w:t>
             </w:r>
             <w:r>
               <w:rPr>
-                <w:strike/>
-                <w:color w:val="0D0D0D" w:themeColor="text1" w:themeTint="F2"/>
                 <w:highlight w:val="yellow"/>
               </w:rPr>
               <w:t>/re</w:t>
             </w:r>
             <w:r>
               <w:rPr>
-                <w:strike/>
-                <w:color w:val="0D0D0D" w:themeColor="text1" w:themeTint="F2"/>
                 <w:highlight w:val="yellow"/>
               </w:rPr>
               <w:t>gister</w:t>
@@ -1416,15 +1364,11 @@
             <w:pPr>
               <w:jc w:val="center"/>
               <w:rPr>
-                <w:strike/>
-                <w:color w:val="0D0D0D" w:themeColor="text1" w:themeTint="F2"/>
-                <w:highlight w:val="yellow"/>
-              </w:rPr>
-            </w:pPr>
-            <w:r>
-              <w:rPr>
-                <w:strike/>
-                <w:color w:val="0D0D0D" w:themeColor="text1" w:themeTint="F2"/>
+                <w:highlight w:val="yellow"/>
+              </w:rPr>
+            </w:pPr>
+            <w:r>
+              <w:rPr>
                 <w:highlight w:val="yellow"/>
               </w:rPr>
               <w:t>GET</w:t>
@@ -1439,15 +1383,11 @@
             <w:pPr>
               <w:jc w:val="center"/>
               <w:rPr>
-                <w:strike/>
-                <w:color w:val="0D0D0D" w:themeColor="text1" w:themeTint="F2"/>
-                <w:highlight w:val="yellow"/>
-              </w:rPr>
-            </w:pPr>
-            <w:r>
-              <w:rPr>
-                <w:strike/>
-                <w:color w:val="0D0D0D" w:themeColor="text1" w:themeTint="F2"/>
+                <w:highlight w:val="yellow"/>
+              </w:rPr>
+            </w:pPr>
+            <w:r>
+              <w:rPr>
                 <w:highlight w:val="yellow"/>
               </w:rPr>
               <w:t>KLIENT</w:t>
@@ -1462,15 +1402,11 @@
             <w:pPr>
               <w:jc w:val="center"/>
               <w:rPr>
-                <w:strike/>
-                <w:color w:val="0D0D0D" w:themeColor="text1" w:themeTint="F2"/>
-                <w:highlight w:val="yellow"/>
-              </w:rPr>
-            </w:pPr>
-            <w:r>
-              <w:rPr>
-                <w:strike/>
-                <w:color w:val="0D0D0D" w:themeColor="text1" w:themeTint="F2"/>
+                <w:highlight w:val="yellow"/>
+              </w:rPr>
+            </w:pPr>
+            <w:r>
+              <w:rPr>
                 <w:highlight w:val="yellow"/>
               </w:rPr>
               <w:t>Rejestracja</w:t>
@@ -1490,16 +1426,12 @@
             <w:pPr>
               <w:jc w:val="center"/>
               <w:rPr>
-                <w:strike/>
-                <w:color w:val="0D0D0D" w:themeColor="text1" w:themeTint="F2"/>
                 <w:highlight w:val="yellow"/>
               </w:rPr>
             </w:pPr>
             <w:proofErr w:type="spellStart"/>
             <w:r>
               <w:rPr>
-                <w:strike/>
-                <w:color w:val="0D0D0D" w:themeColor="text1" w:themeTint="F2"/>
                 <w:highlight w:val="yellow"/>
               </w:rPr>
               <w:t>account</w:t>
@@ -1507,24 +1439,18 @@
             <w:proofErr w:type="spellEnd"/>
             <w:r>
               <w:rPr>
-                <w:strike/>
-                <w:color w:val="0D0D0D" w:themeColor="text1" w:themeTint="F2"/>
                 <w:highlight w:val="yellow"/>
               </w:rPr>
               <w:t xml:space="preserve"> </w:t>
             </w:r>
             <w:r>
               <w:rPr>
-                <w:strike/>
-                <w:color w:val="0D0D0D" w:themeColor="text1" w:themeTint="F2"/>
                 <w:highlight w:val="yellow"/>
               </w:rPr>
               <w:t>/re</w:t>
             </w:r>
             <w:r>
               <w:rPr>
-                <w:strike/>
-                <w:color w:val="0D0D0D" w:themeColor="text1" w:themeTint="F2"/>
                 <w:highlight w:val="yellow"/>
               </w:rPr>
               <w:t>gister</w:t>
@@ -1539,15 +1465,11 @@
             <w:pPr>
               <w:jc w:val="center"/>
               <w:rPr>
-                <w:strike/>
-                <w:color w:val="0D0D0D" w:themeColor="text1" w:themeTint="F2"/>
-                <w:highlight w:val="yellow"/>
-              </w:rPr>
-            </w:pPr>
-            <w:r>
-              <w:rPr>
-                <w:strike/>
-                <w:color w:val="0D0D0D" w:themeColor="text1" w:themeTint="F2"/>
+                <w:highlight w:val="yellow"/>
+              </w:rPr>
+            </w:pPr>
+            <w:r>
+              <w:rPr>
                 <w:highlight w:val="yellow"/>
               </w:rPr>
               <w:t>POST</w:t>
@@ -1562,15 +1484,11 @@
             <w:pPr>
               <w:jc w:val="center"/>
               <w:rPr>
-                <w:strike/>
-                <w:color w:val="0D0D0D" w:themeColor="text1" w:themeTint="F2"/>
-                <w:highlight w:val="yellow"/>
-              </w:rPr>
-            </w:pPr>
-            <w:r>
-              <w:rPr>
-                <w:strike/>
-                <w:color w:val="0D0D0D" w:themeColor="text1" w:themeTint="F2"/>
+                <w:highlight w:val="yellow"/>
+              </w:rPr>
+            </w:pPr>
+            <w:r>
+              <w:rPr>
                 <w:highlight w:val="yellow"/>
               </w:rPr>
               <w:t>KLIENT</w:t>
@@ -1585,148 +1503,14 @@
             <w:pPr>
               <w:jc w:val="center"/>
               <w:rPr>
-                <w:strike/>
-                <w:color w:val="0D0D0D" w:themeColor="text1" w:themeTint="F2"/>
-                <w:highlight w:val="yellow"/>
-              </w:rPr>
-            </w:pPr>
-            <w:r>
-              <w:rPr>
-                <w:strike/>
-                <w:color w:val="0D0D0D" w:themeColor="text1" w:themeTint="F2"/>
+                <w:highlight w:val="yellow"/>
+              </w:rPr>
+            </w:pPr>
+            <w:r>
+              <w:rPr>
                 <w:highlight w:val="yellow"/>
               </w:rPr>
               <w:t>Rejestracja</w:t>
-            </w:r>
-          </w:p>
-        </w:tc>
-      </w:tr>
-      <w:tr>
-        <w:trPr>
-          <w:trHeight w:val="353"/>
-        </w:trPr>
-        <w:tc>
-          <w:tcPr>
-            <w:tcW w:w="3529" w:type="dxa"/>
-          </w:tcPr>
-          <w:p>
-            <w:pPr>
-              <w:jc w:val="center"/>
-              <w:rPr>
-                <w:strike/>
-                <w:highlight w:val="yellow"/>
-              </w:rPr>
-            </w:pPr>
-            <w:proofErr w:type="spellStart"/>
-            <w:r>
-              <w:rPr>
-                <w:strike/>
-                <w:highlight w:val="yellow"/>
-              </w:rPr>
-              <w:t>account</w:t>
-            </w:r>
-            <w:proofErr w:type="spellEnd"/>
-            <w:r>
-              <w:rPr>
-                <w:strike/>
-                <w:highlight w:val="yellow"/>
-              </w:rPr>
-              <w:t xml:space="preserve"> /</w:t>
-            </w:r>
-            <w:proofErr w:type="spellStart"/>
-            <w:r>
-              <w:rPr>
-                <w:strike/>
-                <w:highlight w:val="yellow"/>
-              </w:rPr>
-              <w:t>orders</w:t>
-            </w:r>
-            <w:proofErr w:type="spellEnd"/>
-            <w:r>
-              <w:rPr>
-                <w:strike/>
-                <w:highlight w:val="yellow"/>
-              </w:rPr>
-              <w:t>/{</w:t>
-            </w:r>
-            <w:proofErr w:type="spellStart"/>
-            <w:r>
-              <w:rPr>
-                <w:strike/>
-                <w:highlight w:val="yellow"/>
-              </w:rPr>
-              <w:t>userID</w:t>
-            </w:r>
-            <w:proofErr w:type="spellEnd"/>
-            <w:r>
-              <w:rPr>
-                <w:strike/>
-                <w:highlight w:val="yellow"/>
-              </w:rPr>
-              <w:t>}</w:t>
-            </w:r>
-          </w:p>
-        </w:tc>
-        <w:tc>
-          <w:tcPr>
-            <w:tcW w:w="695" w:type="dxa"/>
-          </w:tcPr>
-          <w:p>
-            <w:pPr>
-              <w:jc w:val="center"/>
-              <w:rPr>
-                <w:strike/>
-                <w:highlight w:val="yellow"/>
-              </w:rPr>
-            </w:pPr>
-            <w:r>
-              <w:rPr>
-                <w:strike/>
-                <w:highlight w:val="yellow"/>
-              </w:rPr>
-              <w:t>GET</w:t>
-            </w:r>
-          </w:p>
-        </w:tc>
-        <w:tc>
-          <w:tcPr>
-            <w:tcW w:w="874" w:type="dxa"/>
-          </w:tcPr>
-          <w:p>
-            <w:pPr>
-              <w:jc w:val="center"/>
-              <w:rPr>
-                <w:strike/>
-                <w:highlight w:val="yellow"/>
-              </w:rPr>
-            </w:pPr>
-            <w:r>
-              <w:rPr>
-                <w:strike/>
-                <w:highlight w:val="yellow"/>
-              </w:rPr>
-              <w:t>KLIENT</w:t>
-            </w:r>
-          </w:p>
-        </w:tc>
-        <w:tc>
-          <w:tcPr>
-            <w:tcW w:w="5117" w:type="dxa"/>
-          </w:tcPr>
-          <w:p>
-            <w:pPr>
-              <w:jc w:val="center"/>
-              <w:rPr>
-                <w:strike/>
-                <w:highlight w:val="yellow"/>
-              </w:rPr>
-            </w:pPr>
-            <w:r>
-              <w:rPr>
-                <w:strike/>
-                <w:highlight w:val="yellow"/>
-              </w:rPr>
-              <w:t>Wszystkie zlecenia klienta</w:t>
             </w:r>
           </w:p>
         </w:tc>
@@ -1743,14 +1527,12 @@
             <w:pPr>
               <w:jc w:val="center"/>
               <w:rPr>
-                <w:strike/>
                 <w:highlight w:val="yellow"/>
               </w:rPr>
             </w:pPr>
             <w:proofErr w:type="spellStart"/>
             <w:r>
               <w:rPr>
-                <w:strike/>
                 <w:highlight w:val="yellow"/>
               </w:rPr>
               <w:t>account</w:t>
@@ -1758,7 +1540,6 @@
             <w:proofErr w:type="spellEnd"/>
             <w:r>
               <w:rPr>
-                <w:strike/>
                 <w:highlight w:val="yellow"/>
               </w:rPr>
               <w:t xml:space="preserve"> /</w:t>
@@ -1766,7 +1547,6 @@
             <w:proofErr w:type="spellStart"/>
             <w:r>
               <w:rPr>
-                <w:strike/>
                 <w:highlight w:val="yellow"/>
               </w:rPr>
               <w:t>orders</w:t>
@@ -1774,7 +1554,6 @@
             <w:proofErr w:type="spellEnd"/>
             <w:r>
               <w:rPr>
-                <w:strike/>
                 <w:highlight w:val="yellow"/>
               </w:rPr>
               <w:t>/{</w:t>
@@ -1782,15 +1561,13 @@
             <w:proofErr w:type="spellStart"/>
             <w:r>
               <w:rPr>
-                <w:strike/>
-                <w:highlight w:val="yellow"/>
-              </w:rPr>
-              <w:t>userID,orderID</w:t>
+                <w:highlight w:val="yellow"/>
+              </w:rPr>
+              <w:t>userID</w:t>
             </w:r>
             <w:proofErr w:type="spellEnd"/>
             <w:r>
               <w:rPr>
-                <w:strike/>
                 <w:highlight w:val="yellow"/>
               </w:rPr>
               <w:t>}</w:t>
@@ -1805,13 +1582,11 @@
             <w:pPr>
               <w:jc w:val="center"/>
               <w:rPr>
-                <w:strike/>
-                <w:highlight w:val="yellow"/>
-              </w:rPr>
-            </w:pPr>
-            <w:r>
-              <w:rPr>
-                <w:strike/>
+                <w:highlight w:val="yellow"/>
+              </w:rPr>
+            </w:pPr>
+            <w:r>
+              <w:rPr>
                 <w:highlight w:val="yellow"/>
               </w:rPr>
               <w:t>GET</w:t>
@@ -1826,13 +1601,11 @@
             <w:pPr>
               <w:jc w:val="center"/>
               <w:rPr>
-                <w:strike/>
-                <w:highlight w:val="yellow"/>
-              </w:rPr>
-            </w:pPr>
-            <w:r>
-              <w:rPr>
-                <w:strike/>
+                <w:highlight w:val="yellow"/>
+              </w:rPr>
+            </w:pPr>
+            <w:r>
+              <w:rPr>
                 <w:highlight w:val="yellow"/>
               </w:rPr>
               <w:t>KLIENT</w:t>
@@ -1847,16 +1620,14 @@
             <w:pPr>
               <w:jc w:val="center"/>
               <w:rPr>
-                <w:strike/>
-                <w:highlight w:val="yellow"/>
-              </w:rPr>
-            </w:pPr>
-            <w:r>
-              <w:rPr>
-                <w:strike/>
-                <w:highlight w:val="yellow"/>
-              </w:rPr>
-              <w:t>Szczegółowe zlecenie klienta</w:t>
+                <w:highlight w:val="yellow"/>
+              </w:rPr>
+            </w:pPr>
+            <w:r>
+              <w:rPr>
+                <w:highlight w:val="yellow"/>
+              </w:rPr>
+              <w:t>Wszystkie zlecenia klienta</w:t>
             </w:r>
           </w:p>
         </w:tc>
@@ -1873,26 +1644,51 @@
             <w:pPr>
               <w:jc w:val="center"/>
               <w:rPr>
-                <w:strike/>
-                <w:highlight w:val="green"/>
-              </w:rPr>
-            </w:pPr>
-            <w:r>
-              <w:rPr>
-                <w:strike/>
-                <w:highlight w:val="green"/>
-              </w:rPr>
-              <w:t>order/</w:t>
-            </w:r>
+                <w:highlight w:val="yellow"/>
+              </w:rPr>
+            </w:pPr>
             <w:proofErr w:type="spellStart"/>
             <w:r>
               <w:rPr>
-                <w:strike/>
-                <w:highlight w:val="green"/>
-              </w:rPr>
-              <w:t>addByClient</w:t>
+                <w:highlight w:val="yellow"/>
+              </w:rPr>
+              <w:t>account</w:t>
             </w:r>
             <w:proofErr w:type="spellEnd"/>
+            <w:r>
+              <w:rPr>
+                <w:highlight w:val="yellow"/>
+              </w:rPr>
+              <w:t xml:space="preserve"> /</w:t>
+            </w:r>
+            <w:proofErr w:type="spellStart"/>
+            <w:r>
+              <w:rPr>
+                <w:highlight w:val="yellow"/>
+              </w:rPr>
+              <w:t>orders</w:t>
+            </w:r>
+            <w:proofErr w:type="spellEnd"/>
+            <w:r>
+              <w:rPr>
+                <w:highlight w:val="yellow"/>
+              </w:rPr>
+              <w:t>/{</w:t>
+            </w:r>
+            <w:proofErr w:type="spellStart"/>
+            <w:r>
+              <w:rPr>
+                <w:highlight w:val="yellow"/>
+              </w:rPr>
+              <w:t>userID,orderID</w:t>
+            </w:r>
+            <w:proofErr w:type="spellEnd"/>
+            <w:r>
+              <w:rPr>
+                <w:highlight w:val="yellow"/>
+              </w:rPr>
+              <w:t>}</w:t>
+            </w:r>
           </w:p>
         </w:tc>
         <w:tc>
@@ -1903,14 +1699,12 @@
             <w:pPr>
               <w:jc w:val="center"/>
               <w:rPr>
-                <w:strike/>
-                <w:highlight w:val="green"/>
-              </w:rPr>
-            </w:pPr>
-            <w:r>
-              <w:rPr>
-                <w:strike/>
-                <w:highlight w:val="green"/>
+                <w:highlight w:val="yellow"/>
+              </w:rPr>
+            </w:pPr>
+            <w:r>
+              <w:rPr>
+                <w:highlight w:val="yellow"/>
               </w:rPr>
               <w:t>GET</w:t>
             </w:r>
@@ -1924,14 +1718,12 @@
             <w:pPr>
               <w:jc w:val="center"/>
               <w:rPr>
-                <w:strike/>
-                <w:highlight w:val="green"/>
-              </w:rPr>
-            </w:pPr>
-            <w:r>
-              <w:rPr>
-                <w:strike/>
-                <w:highlight w:val="green"/>
+                <w:highlight w:val="yellow"/>
+              </w:rPr>
+            </w:pPr>
+            <w:r>
+              <w:rPr>
+                <w:highlight w:val="yellow"/>
               </w:rPr>
               <w:t>KLIENT</w:t>
             </w:r>
@@ -1945,16 +1737,14 @@
             <w:pPr>
               <w:jc w:val="center"/>
               <w:rPr>
-                <w:strike/>
-                <w:highlight w:val="green"/>
-              </w:rPr>
-            </w:pPr>
-            <w:r>
-              <w:rPr>
-                <w:strike/>
-                <w:highlight w:val="green"/>
-              </w:rPr>
-              <w:t>Formularz dodania zlecenia klienta</w:t>
+                <w:highlight w:val="yellow"/>
+              </w:rPr>
+            </w:pPr>
+            <w:r>
+              <w:rPr>
+                <w:highlight w:val="yellow"/>
+              </w:rPr>
+              <w:t>Szczegółowe zlecenie klienta</w:t>
             </w:r>
           </w:p>
         </w:tc>
@@ -1971,13 +1761,11 @@
             <w:pPr>
               <w:jc w:val="center"/>
               <w:rPr>
-                <w:strike/>
-                <w:highlight w:val="green"/>
-              </w:rPr>
-            </w:pPr>
-            <w:r>
-              <w:rPr>
-                <w:strike/>
+                <w:highlight w:val="green"/>
+              </w:rPr>
+            </w:pPr>
+            <w:r>
+              <w:rPr>
                 <w:highlight w:val="green"/>
               </w:rPr>
               <w:t>order/</w:t>
@@ -1985,7 +1773,6 @@
             <w:proofErr w:type="spellStart"/>
             <w:r>
               <w:rPr>
-                <w:strike/>
                 <w:highlight w:val="green"/>
               </w:rPr>
               <w:t>addByClient</w:t>
@@ -2001,16 +1788,14 @@
             <w:pPr>
               <w:jc w:val="center"/>
               <w:rPr>
-                <w:strike/>
-                <w:highlight w:val="green"/>
-              </w:rPr>
-            </w:pPr>
-            <w:r>
-              <w:rPr>
-                <w:strike/>
-                <w:highlight w:val="green"/>
-              </w:rPr>
-              <w:t>POST</w:t>
+                <w:highlight w:val="green"/>
+              </w:rPr>
+            </w:pPr>
+            <w:r>
+              <w:rPr>
+                <w:highlight w:val="green"/>
+              </w:rPr>
+              <w:t>GET</w:t>
             </w:r>
           </w:p>
         </w:tc>
@@ -2022,13 +1807,11 @@
             <w:pPr>
               <w:jc w:val="center"/>
               <w:rPr>
-                <w:strike/>
-                <w:highlight w:val="green"/>
-              </w:rPr>
-            </w:pPr>
-            <w:r>
-              <w:rPr>
-                <w:strike/>
+                <w:highlight w:val="green"/>
+              </w:rPr>
+            </w:pPr>
+            <w:r>
+              <w:rPr>
                 <w:highlight w:val="green"/>
               </w:rPr>
               <w:t>KLIENT</w:t>
@@ -2043,16 +1826,14 @@
             <w:pPr>
               <w:jc w:val="center"/>
               <w:rPr>
-                <w:strike/>
-                <w:highlight w:val="green"/>
-              </w:rPr>
-            </w:pPr>
-            <w:r>
-              <w:rPr>
-                <w:strike/>
-                <w:highlight w:val="green"/>
-              </w:rPr>
-              <w:t>Tu leci formularz zlecenia klienta</w:t>
+                <w:highlight w:val="green"/>
+              </w:rPr>
+            </w:pPr>
+            <w:r>
+              <w:rPr>
+                <w:highlight w:val="green"/>
+              </w:rPr>
+              <w:t>Formularz dodania zlecenia klienta</w:t>
             </w:r>
           </w:p>
         </w:tc>
@@ -2069,13 +1850,11 @@
             <w:pPr>
               <w:jc w:val="center"/>
               <w:rPr>
-                <w:strike/>
-                <w:highlight w:val="green"/>
-              </w:rPr>
-            </w:pPr>
-            <w:r>
-              <w:rPr>
-                <w:strike/>
+                <w:highlight w:val="green"/>
+              </w:rPr>
+            </w:pPr>
+            <w:r>
+              <w:rPr>
                 <w:highlight w:val="green"/>
               </w:rPr>
               <w:t>order/</w:t>
@@ -2083,7 +1862,95 @@
             <w:proofErr w:type="spellStart"/>
             <w:r>
               <w:rPr>
-                <w:strike/>
+                <w:highlight w:val="green"/>
+              </w:rPr>
+              <w:t>addByClient</w:t>
+            </w:r>
+            <w:proofErr w:type="spellEnd"/>
+          </w:p>
+        </w:tc>
+        <w:tc>
+          <w:tcPr>
+            <w:tcW w:w="695" w:type="dxa"/>
+          </w:tcPr>
+          <w:p>
+            <w:pPr>
+              <w:jc w:val="center"/>
+              <w:rPr>
+                <w:highlight w:val="green"/>
+              </w:rPr>
+            </w:pPr>
+            <w:r>
+              <w:rPr>
+                <w:highlight w:val="green"/>
+              </w:rPr>
+              <w:t>POST</w:t>
+            </w:r>
+          </w:p>
+        </w:tc>
+        <w:tc>
+          <w:tcPr>
+            <w:tcW w:w="874" w:type="dxa"/>
+          </w:tcPr>
+          <w:p>
+            <w:pPr>
+              <w:jc w:val="center"/>
+              <w:rPr>
+                <w:highlight w:val="green"/>
+              </w:rPr>
+            </w:pPr>
+            <w:r>
+              <w:rPr>
+                <w:highlight w:val="green"/>
+              </w:rPr>
+              <w:t>KLIENT</w:t>
+            </w:r>
+          </w:p>
+        </w:tc>
+        <w:tc>
+          <w:tcPr>
+            <w:tcW w:w="5117" w:type="dxa"/>
+          </w:tcPr>
+          <w:p>
+            <w:pPr>
+              <w:jc w:val="center"/>
+              <w:rPr>
+                <w:highlight w:val="green"/>
+              </w:rPr>
+            </w:pPr>
+            <w:r>
+              <w:rPr>
+                <w:highlight w:val="green"/>
+              </w:rPr>
+              <w:t>Tu leci formularz zlecenia klienta</w:t>
+            </w:r>
+          </w:p>
+        </w:tc>
+      </w:tr>
+      <w:tr>
+        <w:trPr>
+          <w:trHeight w:val="266"/>
+        </w:trPr>
+        <w:tc>
+          <w:tcPr>
+            <w:tcW w:w="3529" w:type="dxa"/>
+          </w:tcPr>
+          <w:p>
+            <w:pPr>
+              <w:jc w:val="center"/>
+              <w:rPr>
+                <w:highlight w:val="green"/>
+              </w:rPr>
+            </w:pPr>
+            <w:r>
+              <w:rPr>
+                <w:highlight w:val="green"/>
+              </w:rPr>
+              <w:t>order/</w:t>
+            </w:r>
+            <w:proofErr w:type="spellStart"/>
+            <w:r>
+              <w:rPr>
                 <w:highlight w:val="green"/>
               </w:rPr>
               <w:t>showUnvalidated</w:t>
@@ -2099,13 +1966,11 @@
             <w:pPr>
               <w:jc w:val="center"/>
               <w:rPr>
-                <w:strike/>
-                <w:highlight w:val="green"/>
-              </w:rPr>
-            </w:pPr>
-            <w:r>
-              <w:rPr>
-                <w:strike/>
+                <w:highlight w:val="green"/>
+              </w:rPr>
+            </w:pPr>
+            <w:r>
+              <w:rPr>
                 <w:highlight w:val="green"/>
               </w:rPr>
               <w:t>GET</w:t>
@@ -2120,13 +1985,11 @@
             <w:pPr>
               <w:jc w:val="center"/>
               <w:rPr>
-                <w:strike/>
-                <w:highlight w:val="green"/>
-              </w:rPr>
-            </w:pPr>
-            <w:r>
-              <w:rPr>
-                <w:strike/>
+                <w:highlight w:val="green"/>
+              </w:rPr>
+            </w:pPr>
+            <w:r>
+              <w:rPr>
                 <w:highlight w:val="green"/>
               </w:rPr>
               <w:t>ADMIN</w:t>
@@ -2141,13 +2004,11 @@
             <w:pPr>
               <w:jc w:val="center"/>
               <w:rPr>
-                <w:strike/>
-                <w:highlight w:val="green"/>
-              </w:rPr>
-            </w:pPr>
-            <w:r>
-              <w:rPr>
-                <w:strike/>
+                <w:highlight w:val="green"/>
+              </w:rPr>
+            </w:pPr>
+            <w:r>
+              <w:rPr>
                 <w:highlight w:val="green"/>
               </w:rPr>
               <w:t>Wszystkie zlecenia klienta do zatwierdzenia</w:t>
@@ -2167,13 +2028,11 @@
             <w:pPr>
               <w:jc w:val="center"/>
               <w:rPr>
-                <w:strike/>
-                <w:highlight w:val="green"/>
-              </w:rPr>
-            </w:pPr>
-            <w:r>
-              <w:rPr>
-                <w:strike/>
+                <w:highlight w:val="green"/>
+              </w:rPr>
+            </w:pPr>
+            <w:r>
+              <w:rPr>
                 <w:highlight w:val="green"/>
               </w:rPr>
               <w:t>order/</w:t>
@@ -2181,7 +2040,6 @@
             <w:proofErr w:type="spellStart"/>
             <w:r>
               <w:rPr>
-                <w:strike/>
                 <w:highlight w:val="green"/>
               </w:rPr>
               <w:t>validate</w:t>
@@ -2189,7 +2047,6 @@
             <w:proofErr w:type="spellEnd"/>
             <w:r>
               <w:rPr>
-                <w:strike/>
                 <w:highlight w:val="green"/>
               </w:rPr>
               <w:t>/{id}</w:t>
@@ -2204,13 +2061,11 @@
             <w:pPr>
               <w:jc w:val="center"/>
               <w:rPr>
-                <w:strike/>
-                <w:highlight w:val="green"/>
-              </w:rPr>
-            </w:pPr>
-            <w:r>
-              <w:rPr>
-                <w:strike/>
+                <w:highlight w:val="green"/>
+              </w:rPr>
+            </w:pPr>
+            <w:r>
+              <w:rPr>
                 <w:highlight w:val="green"/>
               </w:rPr>
               <w:t>GET</w:t>
@@ -2225,13 +2080,11 @@
             <w:pPr>
               <w:jc w:val="center"/>
               <w:rPr>
-                <w:strike/>
-                <w:highlight w:val="green"/>
-              </w:rPr>
-            </w:pPr>
-            <w:r>
-              <w:rPr>
-                <w:strike/>
+                <w:highlight w:val="green"/>
+              </w:rPr>
+            </w:pPr>
+            <w:r>
+              <w:rPr>
                 <w:highlight w:val="green"/>
               </w:rPr>
               <w:t>ADMIN</w:t>
@@ -2246,16 +2099,32 @@
             <w:pPr>
               <w:jc w:val="center"/>
               <w:rPr>
-                <w:strike/>
-                <w:highlight w:val="green"/>
-              </w:rPr>
-            </w:pPr>
-            <w:r>
-              <w:rPr>
-                <w:strike/>
-                <w:highlight w:val="green"/>
-              </w:rPr>
-              <w:t>Zlecenie klienta do zatwierdzenia</w:t>
+                <w:highlight w:val="green"/>
+              </w:rPr>
+            </w:pPr>
+            <w:r>
+              <w:rPr>
+                <w:highlight w:val="green"/>
+              </w:rPr>
+              <w:t>Z</w:t>
+            </w:r>
+            <w:r>
+              <w:rPr>
+                <w:highlight w:val="green"/>
+              </w:rPr>
+              <w:t>leceni</w:t>
+            </w:r>
+            <w:r>
+              <w:rPr>
+                <w:highlight w:val="green"/>
+              </w:rPr>
+              <w:t>e</w:t>
+            </w:r>
+            <w:r>
+              <w:rPr>
+                <w:highlight w:val="green"/>
+              </w:rPr>
+              <w:t xml:space="preserve"> klienta do zatwierdzenia</w:t>
             </w:r>
           </w:p>
         </w:tc>
@@ -2272,13 +2141,11 @@
             <w:pPr>
               <w:jc w:val="center"/>
               <w:rPr>
-                <w:strike/>
-                <w:highlight w:val="green"/>
-              </w:rPr>
-            </w:pPr>
-            <w:r>
-              <w:rPr>
-                <w:strike/>
+                <w:highlight w:val="green"/>
+              </w:rPr>
+            </w:pPr>
+            <w:r>
+              <w:rPr>
                 <w:highlight w:val="green"/>
               </w:rPr>
               <w:t>order/</w:t>
@@ -2286,7 +2153,6 @@
             <w:proofErr w:type="spellStart"/>
             <w:r>
               <w:rPr>
-                <w:strike/>
                 <w:highlight w:val="green"/>
               </w:rPr>
               <w:t>validate</w:t>
@@ -2302,13 +2168,11 @@
             <w:pPr>
               <w:jc w:val="center"/>
               <w:rPr>
-                <w:strike/>
-                <w:highlight w:val="green"/>
-              </w:rPr>
-            </w:pPr>
-            <w:r>
-              <w:rPr>
-                <w:strike/>
+                <w:highlight w:val="green"/>
+              </w:rPr>
+            </w:pPr>
+            <w:r>
+              <w:rPr>
                 <w:highlight w:val="green"/>
               </w:rPr>
               <w:t>POST</w:t>
@@ -2323,13 +2187,11 @@
             <w:pPr>
               <w:jc w:val="center"/>
               <w:rPr>
-                <w:strike/>
-                <w:highlight w:val="green"/>
-              </w:rPr>
-            </w:pPr>
-            <w:r>
-              <w:rPr>
-                <w:strike/>
+                <w:highlight w:val="green"/>
+              </w:rPr>
+            </w:pPr>
+            <w:r>
+              <w:rPr>
                 <w:highlight w:val="green"/>
               </w:rPr>
               <w:t>ADMIN</w:t>
@@ -2344,13 +2206,11 @@
             <w:pPr>
               <w:jc w:val="center"/>
               <w:rPr>
-                <w:strike/>
-                <w:highlight w:val="green"/>
-              </w:rPr>
-            </w:pPr>
-            <w:r>
-              <w:rPr>
-                <w:strike/>
+                <w:highlight w:val="green"/>
+              </w:rPr>
+            </w:pPr>
+            <w:r>
+              <w:rPr>
                 <w:highlight w:val="green"/>
               </w:rPr>
               <w:t>Tu leci formularz zlecenia zatwierdzony przez Admina</w:t>
@@ -2370,14 +2230,12 @@
             <w:pPr>
               <w:jc w:val="center"/>
               <w:rPr>
-                <w:strike/>
                 <w:highlight w:val="red"/>
               </w:rPr>
             </w:pPr>
             <w:proofErr w:type="spellStart"/>
             <w:r>
               <w:rPr>
-                <w:strike/>
                 <w:highlight w:val="red"/>
               </w:rPr>
               <w:t>add</w:t>
@@ -2385,7 +2243,6 @@
             <w:proofErr w:type="spellEnd"/>
             <w:r>
               <w:rPr>
-                <w:strike/>
                 <w:highlight w:val="red"/>
               </w:rPr>
               <w:t>/</w:t>
@@ -2393,7 +2250,6 @@
             <w:proofErr w:type="spellStart"/>
             <w:r>
               <w:rPr>
-                <w:strike/>
                 <w:highlight w:val="red"/>
               </w:rPr>
               <w:t>worker</w:t>
@@ -2409,13 +2265,11 @@
             <w:pPr>
               <w:jc w:val="center"/>
               <w:rPr>
-                <w:strike/>
-                <w:highlight w:val="red"/>
-              </w:rPr>
-            </w:pPr>
-            <w:r>
-              <w:rPr>
-                <w:strike/>
+                <w:highlight w:val="red"/>
+              </w:rPr>
+            </w:pPr>
+            <w:r>
+              <w:rPr>
                 <w:highlight w:val="red"/>
               </w:rPr>
               <w:t>GET</w:t>
@@ -2430,13 +2284,11 @@
             <w:pPr>
               <w:jc w:val="center"/>
               <w:rPr>
-                <w:strike/>
-                <w:highlight w:val="red"/>
-              </w:rPr>
-            </w:pPr>
-            <w:r>
-              <w:rPr>
-                <w:strike/>
+                <w:highlight w:val="red"/>
+              </w:rPr>
+            </w:pPr>
+            <w:r>
+              <w:rPr>
                 <w:highlight w:val="red"/>
               </w:rPr>
               <w:t>ADMIN</w:t>
@@ -2451,13 +2303,11 @@
             <w:pPr>
               <w:jc w:val="center"/>
               <w:rPr>
-                <w:strike/>
-                <w:highlight w:val="red"/>
-              </w:rPr>
-            </w:pPr>
-            <w:r>
-              <w:rPr>
-                <w:strike/>
+                <w:highlight w:val="red"/>
+              </w:rPr>
+            </w:pPr>
+            <w:r>
+              <w:rPr>
                 <w:highlight w:val="red"/>
               </w:rPr>
               <w:t>Dodaje nowego pracownika</w:t>
@@ -2574,14 +2424,12 @@
             <w:pPr>
               <w:jc w:val="center"/>
               <w:rPr>
-                <w:strike/>
                 <w:highlight w:val="red"/>
               </w:rPr>
             </w:pPr>
             <w:proofErr w:type="spellStart"/>
             <w:r>
               <w:rPr>
-                <w:strike/>
                 <w:highlight w:val="red"/>
               </w:rPr>
               <w:t>add</w:t>
@@ -2589,7 +2437,6 @@
             <w:proofErr w:type="spellEnd"/>
             <w:r>
               <w:rPr>
-                <w:strike/>
                 <w:highlight w:val="red"/>
               </w:rPr>
               <w:t>/team</w:t>
@@ -2604,13 +2451,11 @@
             <w:pPr>
               <w:jc w:val="center"/>
               <w:rPr>
-                <w:strike/>
-                <w:highlight w:val="red"/>
-              </w:rPr>
-            </w:pPr>
-            <w:r>
-              <w:rPr>
-                <w:strike/>
+                <w:highlight w:val="red"/>
+              </w:rPr>
+            </w:pPr>
+            <w:r>
+              <w:rPr>
                 <w:highlight w:val="red"/>
               </w:rPr>
               <w:t>GET</w:t>
@@ -2625,13 +2470,11 @@
             <w:pPr>
               <w:jc w:val="center"/>
               <w:rPr>
-                <w:strike/>
-                <w:highlight w:val="red"/>
-              </w:rPr>
-            </w:pPr>
-            <w:r>
-              <w:rPr>
-                <w:strike/>
+                <w:highlight w:val="red"/>
+              </w:rPr>
+            </w:pPr>
+            <w:r>
+              <w:rPr>
                 <w:highlight w:val="red"/>
               </w:rPr>
               <w:t>ADMIN</w:t>
@@ -2646,13 +2489,11 @@
             <w:pPr>
               <w:jc w:val="center"/>
               <w:rPr>
-                <w:strike/>
-                <w:highlight w:val="red"/>
-              </w:rPr>
-            </w:pPr>
-            <w:r>
-              <w:rPr>
-                <w:strike/>
+                <w:highlight w:val="red"/>
+              </w:rPr>
+            </w:pPr>
+            <w:r>
+              <w:rPr>
                 <w:highlight w:val="red"/>
               </w:rPr>
               <w:t>Dodaje nowy zespół</w:t>
@@ -2672,14 +2513,12 @@
             <w:pPr>
               <w:jc w:val="center"/>
               <w:rPr>
-                <w:strike/>
                 <w:highlight w:val="red"/>
               </w:rPr>
             </w:pPr>
             <w:proofErr w:type="spellStart"/>
             <w:r>
               <w:rPr>
-                <w:strike/>
                 <w:highlight w:val="red"/>
               </w:rPr>
               <w:t>add</w:t>
@@ -2687,7 +2526,6 @@
             <w:proofErr w:type="spellEnd"/>
             <w:r>
               <w:rPr>
-                <w:strike/>
                 <w:highlight w:val="red"/>
               </w:rPr>
               <w:t>/</w:t>
@@ -2695,7 +2533,6 @@
             <w:proofErr w:type="spellStart"/>
             <w:r>
               <w:rPr>
-                <w:strike/>
                 <w:highlight w:val="red"/>
               </w:rPr>
               <w:t>worker</w:t>
@@ -2711,13 +2548,11 @@
             <w:pPr>
               <w:jc w:val="center"/>
               <w:rPr>
-                <w:strike/>
-                <w:highlight w:val="red"/>
-              </w:rPr>
-            </w:pPr>
-            <w:r>
-              <w:rPr>
-                <w:strike/>
+                <w:highlight w:val="red"/>
+              </w:rPr>
+            </w:pPr>
+            <w:r>
+              <w:rPr>
                 <w:highlight w:val="red"/>
               </w:rPr>
               <w:t>POST</w:t>
@@ -2732,13 +2567,11 @@
             <w:pPr>
               <w:jc w:val="center"/>
               <w:rPr>
-                <w:strike/>
-                <w:highlight w:val="red"/>
-              </w:rPr>
-            </w:pPr>
-            <w:r>
-              <w:rPr>
-                <w:strike/>
+                <w:highlight w:val="red"/>
+              </w:rPr>
+            </w:pPr>
+            <w:r>
+              <w:rPr>
                 <w:highlight w:val="red"/>
               </w:rPr>
               <w:t>ADMIN</w:t>
@@ -2753,13 +2586,11 @@
             <w:pPr>
               <w:jc w:val="center"/>
               <w:rPr>
-                <w:strike/>
-                <w:highlight w:val="red"/>
-              </w:rPr>
-            </w:pPr>
-            <w:r>
-              <w:rPr>
-                <w:strike/>
+                <w:highlight w:val="red"/>
+              </w:rPr>
+            </w:pPr>
+            <w:r>
+              <w:rPr>
                 <w:highlight w:val="red"/>
               </w:rPr>
               <w:t>Dodaje nowego pracownika</w:t>
@@ -2884,14 +2715,12 @@
             <w:pPr>
               <w:jc w:val="center"/>
               <w:rPr>
-                <w:strike/>
                 <w:highlight w:val="red"/>
               </w:rPr>
             </w:pPr>
             <w:proofErr w:type="spellStart"/>
             <w:r>
               <w:rPr>
-                <w:strike/>
                 <w:highlight w:val="red"/>
               </w:rPr>
               <w:t>add</w:t>
@@ -2899,7 +2728,6 @@
             <w:proofErr w:type="spellEnd"/>
             <w:r>
               <w:rPr>
-                <w:strike/>
                 <w:highlight w:val="red"/>
               </w:rPr>
               <w:t>/team</w:t>
@@ -2914,13 +2742,11 @@
             <w:pPr>
               <w:jc w:val="center"/>
               <w:rPr>
-                <w:strike/>
-                <w:highlight w:val="red"/>
-              </w:rPr>
-            </w:pPr>
-            <w:r>
-              <w:rPr>
-                <w:strike/>
+                <w:highlight w:val="red"/>
+              </w:rPr>
+            </w:pPr>
+            <w:r>
+              <w:rPr>
                 <w:highlight w:val="red"/>
               </w:rPr>
               <w:t>POST</w:t>
@@ -2935,13 +2761,11 @@
             <w:pPr>
               <w:jc w:val="center"/>
               <w:rPr>
-                <w:strike/>
-                <w:highlight w:val="red"/>
-              </w:rPr>
-            </w:pPr>
-            <w:r>
-              <w:rPr>
-                <w:strike/>
+                <w:highlight w:val="red"/>
+              </w:rPr>
+            </w:pPr>
+            <w:r>
+              <w:rPr>
                 <w:highlight w:val="red"/>
               </w:rPr>
               <w:t>ADMIN</w:t>
@@ -2956,13 +2780,11 @@
             <w:pPr>
               <w:jc w:val="center"/>
               <w:rPr>
-                <w:strike/>
-                <w:highlight w:val="red"/>
-              </w:rPr>
-            </w:pPr>
-            <w:r>
-              <w:rPr>
-                <w:strike/>
+                <w:highlight w:val="red"/>
+              </w:rPr>
+            </w:pPr>
+            <w:r>
+              <w:rPr>
                 <w:highlight w:val="red"/>
               </w:rPr>
               <w:t>Dodaje nowy zespół</w:t>
@@ -2982,14 +2804,12 @@
             <w:pPr>
               <w:jc w:val="center"/>
               <w:rPr>
-                <w:strike/>
                 <w:highlight w:val="blue"/>
               </w:rPr>
             </w:pPr>
             <w:proofErr w:type="spellStart"/>
             <w:r>
               <w:rPr>
-                <w:strike/>
                 <w:highlight w:val="blue"/>
               </w:rPr>
               <w:t>comparison</w:t>
@@ -2997,7 +2817,6 @@
             <w:proofErr w:type="spellEnd"/>
             <w:r>
               <w:rPr>
-                <w:strike/>
                 <w:highlight w:val="blue"/>
               </w:rPr>
               <w:t>/index</w:t>
@@ -3012,13 +2831,11 @@
             <w:pPr>
               <w:jc w:val="center"/>
               <w:rPr>
-                <w:strike/>
-                <w:highlight w:val="blue"/>
-              </w:rPr>
-            </w:pPr>
-            <w:r>
-              <w:rPr>
-                <w:strike/>
+                <w:highlight w:val="blue"/>
+              </w:rPr>
+            </w:pPr>
+            <w:r>
+              <w:rPr>
                 <w:highlight w:val="blue"/>
               </w:rPr>
               <w:t>GET</w:t>
@@ -3033,13 +2850,11 @@
             <w:pPr>
               <w:jc w:val="center"/>
               <w:rPr>
-                <w:strike/>
-                <w:highlight w:val="blue"/>
-              </w:rPr>
-            </w:pPr>
-            <w:r>
-              <w:rPr>
-                <w:strike/>
+                <w:highlight w:val="blue"/>
+              </w:rPr>
+            </w:pPr>
+            <w:r>
+              <w:rPr>
                 <w:highlight w:val="blue"/>
               </w:rPr>
               <w:t>ADMIN</w:t>
@@ -3054,13 +2869,11 @@
             <w:pPr>
               <w:jc w:val="center"/>
               <w:rPr>
-                <w:strike/>
-                <w:highlight w:val="blue"/>
-              </w:rPr>
-            </w:pPr>
-            <w:r>
-              <w:rPr>
-                <w:strike/>
+                <w:highlight w:val="blue"/>
+              </w:rPr>
+            </w:pPr>
+            <w:r>
+              <w:rPr>
                 <w:highlight w:val="blue"/>
               </w:rPr>
               <w:t>Strona do wyboru akcji dot. zestawień</w:t>
@@ -3080,14 +2893,12 @@
             <w:pPr>
               <w:jc w:val="center"/>
               <w:rPr>
-                <w:strike/>
                 <w:highlight w:val="blue"/>
               </w:rPr>
             </w:pPr>
             <w:proofErr w:type="spellStart"/>
             <w:r>
               <w:rPr>
-                <w:strike/>
                 <w:highlight w:val="blue"/>
               </w:rPr>
               <w:t>comparison</w:t>
@@ -3095,7 +2906,6 @@
             <w:proofErr w:type="spellEnd"/>
             <w:r>
               <w:rPr>
-                <w:strike/>
                 <w:highlight w:val="blue"/>
               </w:rPr>
               <w:t>/</w:t>
@@ -3103,7 +2913,6 @@
             <w:proofErr w:type="spellStart"/>
             <w:r>
               <w:rPr>
-                <w:strike/>
                 <w:highlight w:val="blue"/>
               </w:rPr>
               <w:t>workers</w:t>
@@ -3119,13 +2928,11 @@
             <w:pPr>
               <w:jc w:val="center"/>
               <w:rPr>
-                <w:strike/>
-                <w:highlight w:val="blue"/>
-              </w:rPr>
-            </w:pPr>
-            <w:r>
-              <w:rPr>
-                <w:strike/>
+                <w:highlight w:val="blue"/>
+              </w:rPr>
+            </w:pPr>
+            <w:r>
+              <w:rPr>
                 <w:highlight w:val="blue"/>
               </w:rPr>
               <w:t>GET</w:t>
@@ -3140,13 +2947,11 @@
             <w:pPr>
               <w:jc w:val="center"/>
               <w:rPr>
-                <w:strike/>
-                <w:highlight w:val="blue"/>
-              </w:rPr>
-            </w:pPr>
-            <w:r>
-              <w:rPr>
-                <w:strike/>
+                <w:highlight w:val="blue"/>
+              </w:rPr>
+            </w:pPr>
+            <w:r>
+              <w:rPr>
                 <w:highlight w:val="blue"/>
               </w:rPr>
               <w:t>ADMIN</w:t>
@@ -3161,13 +2966,11 @@
             <w:pPr>
               <w:jc w:val="center"/>
               <w:rPr>
-                <w:strike/>
-                <w:highlight w:val="blue"/>
-              </w:rPr>
-            </w:pPr>
-            <w:r>
-              <w:rPr>
-                <w:strike/>
+                <w:highlight w:val="blue"/>
+              </w:rPr>
+            </w:pPr>
+            <w:r>
+              <w:rPr>
                 <w:highlight w:val="blue"/>
               </w:rPr>
               <w:t xml:space="preserve">Lista wszystkich pracowników </w:t>
@@ -3187,14 +2990,12 @@
             <w:pPr>
               <w:jc w:val="center"/>
               <w:rPr>
-                <w:strike/>
                 <w:highlight w:val="blue"/>
               </w:rPr>
             </w:pPr>
             <w:proofErr w:type="spellStart"/>
             <w:r>
               <w:rPr>
-                <w:strike/>
                 <w:highlight w:val="blue"/>
               </w:rPr>
               <w:t>comparison</w:t>
@@ -3202,7 +3003,6 @@
             <w:proofErr w:type="spellEnd"/>
             <w:r>
               <w:rPr>
-                <w:strike/>
                 <w:highlight w:val="blue"/>
               </w:rPr>
               <w:t>/</w:t>
@@ -3210,7 +3010,6 @@
             <w:proofErr w:type="spellStart"/>
             <w:r>
               <w:rPr>
-                <w:strike/>
                 <w:highlight w:val="blue"/>
               </w:rPr>
               <w:t>teams</w:t>
@@ -3226,13 +3025,11 @@
             <w:pPr>
               <w:jc w:val="center"/>
               <w:rPr>
-                <w:strike/>
-                <w:highlight w:val="blue"/>
-              </w:rPr>
-            </w:pPr>
-            <w:r>
-              <w:rPr>
-                <w:strike/>
+                <w:highlight w:val="blue"/>
+              </w:rPr>
+            </w:pPr>
+            <w:r>
+              <w:rPr>
                 <w:highlight w:val="blue"/>
               </w:rPr>
               <w:t>GET</w:t>
@@ -3247,13 +3044,11 @@
             <w:pPr>
               <w:jc w:val="center"/>
               <w:rPr>
-                <w:strike/>
-                <w:highlight w:val="blue"/>
-              </w:rPr>
-            </w:pPr>
-            <w:r>
-              <w:rPr>
-                <w:strike/>
+                <w:highlight w:val="blue"/>
+              </w:rPr>
+            </w:pPr>
+            <w:r>
+              <w:rPr>
                 <w:highlight w:val="blue"/>
               </w:rPr>
               <w:t>ADMIN</w:t>
@@ -3268,13 +3063,11 @@
             <w:pPr>
               <w:jc w:val="center"/>
               <w:rPr>
-                <w:strike/>
-                <w:highlight w:val="blue"/>
-              </w:rPr>
-            </w:pPr>
-            <w:r>
-              <w:rPr>
-                <w:strike/>
+                <w:highlight w:val="blue"/>
+              </w:rPr>
+            </w:pPr>
+            <w:r>
+              <w:rPr>
                 <w:highlight w:val="blue"/>
               </w:rPr>
               <w:t>Lista wszystkich zespołów</w:t>
@@ -3294,14 +3087,12 @@
             <w:pPr>
               <w:jc w:val="center"/>
               <w:rPr>
-                <w:strike/>
                 <w:highlight w:val="blue"/>
               </w:rPr>
             </w:pPr>
             <w:proofErr w:type="spellStart"/>
             <w:r>
               <w:rPr>
-                <w:strike/>
                 <w:highlight w:val="blue"/>
               </w:rPr>
               <w:t>comparison</w:t>
@@ -3309,7 +3100,6 @@
             <w:proofErr w:type="spellEnd"/>
             <w:r>
               <w:rPr>
-                <w:strike/>
                 <w:highlight w:val="blue"/>
               </w:rPr>
               <w:t>/</w:t>
@@ -3317,7 +3107,6 @@
             <w:proofErr w:type="spellStart"/>
             <w:r>
               <w:rPr>
-                <w:strike/>
                 <w:highlight w:val="blue"/>
               </w:rPr>
               <w:t>orders</w:t>
@@ -3333,13 +3122,11 @@
             <w:pPr>
               <w:jc w:val="center"/>
               <w:rPr>
-                <w:strike/>
-                <w:highlight w:val="blue"/>
-              </w:rPr>
-            </w:pPr>
-            <w:r>
-              <w:rPr>
-                <w:strike/>
+                <w:highlight w:val="blue"/>
+              </w:rPr>
+            </w:pPr>
+            <w:r>
+              <w:rPr>
                 <w:highlight w:val="blue"/>
               </w:rPr>
               <w:t>GET</w:t>
@@ -3354,13 +3141,11 @@
             <w:pPr>
               <w:jc w:val="center"/>
               <w:rPr>
-                <w:strike/>
-                <w:highlight w:val="blue"/>
-              </w:rPr>
-            </w:pPr>
-            <w:r>
-              <w:rPr>
-                <w:strike/>
+                <w:highlight w:val="blue"/>
+              </w:rPr>
+            </w:pPr>
+            <w:r>
+              <w:rPr>
                 <w:highlight w:val="blue"/>
               </w:rPr>
               <w:t>ADMIN</w:t>
@@ -3375,13 +3160,11 @@
             <w:pPr>
               <w:jc w:val="center"/>
               <w:rPr>
-                <w:strike/>
-                <w:highlight w:val="blue"/>
-              </w:rPr>
-            </w:pPr>
-            <w:r>
-              <w:rPr>
-                <w:strike/>
+                <w:highlight w:val="blue"/>
+              </w:rPr>
+            </w:pPr>
+            <w:r>
+              <w:rPr>
                 <w:highlight w:val="blue"/>
               </w:rPr>
               <w:t>Lista wszystkich zleceń</w:t>
@@ -3404,8 +3187,6 @@
                 <w:highlight w:val="blue"/>
               </w:rPr>
             </w:pPr>
-            <w:bookmarkStart w:id="0" w:name="_GoBack"/>
-            <w:bookmarkEnd w:id="0"/>
             <w:proofErr w:type="spellStart"/>
             <w:r>
               <w:rPr>
@@ -3603,14 +3384,12 @@
             <w:pPr>
               <w:jc w:val="center"/>
               <w:rPr>
-                <w:strike/>
                 <w:highlight w:val="blue"/>
               </w:rPr>
             </w:pPr>
             <w:proofErr w:type="spellStart"/>
             <w:r>
               <w:rPr>
-                <w:strike/>
                 <w:highlight w:val="blue"/>
               </w:rPr>
               <w:t>comparison</w:t>
@@ -3618,7 +3397,6 @@
             <w:proofErr w:type="spellEnd"/>
             <w:r>
               <w:rPr>
-                <w:strike/>
                 <w:highlight w:val="blue"/>
               </w:rPr>
               <w:t>/</w:t>
@@ -3626,7 +3404,6 @@
             <w:proofErr w:type="spellStart"/>
             <w:r>
               <w:rPr>
-                <w:strike/>
                 <w:highlight w:val="blue"/>
               </w:rPr>
               <w:t>workers</w:t>
@@ -3634,7 +3411,6 @@
             <w:proofErr w:type="spellEnd"/>
             <w:r>
               <w:rPr>
-                <w:strike/>
                 <w:highlight w:val="blue"/>
               </w:rPr>
               <w:t>/{id}</w:t>
@@ -3649,13 +3425,11 @@
             <w:pPr>
               <w:jc w:val="center"/>
               <w:rPr>
-                <w:strike/>
-                <w:highlight w:val="blue"/>
-              </w:rPr>
-            </w:pPr>
-            <w:r>
-              <w:rPr>
-                <w:strike/>
+                <w:highlight w:val="blue"/>
+              </w:rPr>
+            </w:pPr>
+            <w:r>
+              <w:rPr>
                 <w:highlight w:val="blue"/>
               </w:rPr>
               <w:t>GET</w:t>
@@ -3670,13 +3444,11 @@
             <w:pPr>
               <w:jc w:val="center"/>
               <w:rPr>
-                <w:strike/>
-                <w:highlight w:val="blue"/>
-              </w:rPr>
-            </w:pPr>
-            <w:r>
-              <w:rPr>
-                <w:strike/>
+                <w:highlight w:val="blue"/>
+              </w:rPr>
+            </w:pPr>
+            <w:r>
+              <w:rPr>
                 <w:highlight w:val="blue"/>
               </w:rPr>
               <w:t>ADMIN</w:t>
@@ -3691,13 +3463,11 @@
             <w:pPr>
               <w:jc w:val="center"/>
               <w:rPr>
-                <w:strike/>
-                <w:highlight w:val="blue"/>
-              </w:rPr>
-            </w:pPr>
-            <w:r>
-              <w:rPr>
-                <w:strike/>
+                <w:highlight w:val="blue"/>
+              </w:rPr>
+            </w:pPr>
+            <w:r>
+              <w:rPr>
                 <w:highlight w:val="blue"/>
               </w:rPr>
               <w:t>Szczegółowe dane o pracowniku</w:t>
@@ -3717,14 +3487,12 @@
             <w:pPr>
               <w:jc w:val="center"/>
               <w:rPr>
-                <w:strike/>
                 <w:highlight w:val="blue"/>
               </w:rPr>
             </w:pPr>
             <w:proofErr w:type="spellStart"/>
             <w:r>
               <w:rPr>
-                <w:strike/>
                 <w:highlight w:val="blue"/>
               </w:rPr>
               <w:t>comparison</w:t>
@@ -3732,7 +3500,6 @@
             <w:proofErr w:type="spellEnd"/>
             <w:r>
               <w:rPr>
-                <w:strike/>
                 <w:highlight w:val="blue"/>
               </w:rPr>
               <w:t>/</w:t>
@@ -3740,7 +3507,6 @@
             <w:proofErr w:type="spellStart"/>
             <w:r>
               <w:rPr>
-                <w:strike/>
                 <w:highlight w:val="blue"/>
               </w:rPr>
               <w:t>teams</w:t>
@@ -3748,7 +3514,6 @@
             <w:proofErr w:type="spellEnd"/>
             <w:r>
               <w:rPr>
-                <w:strike/>
                 <w:highlight w:val="blue"/>
               </w:rPr>
               <w:t>/{id}</w:t>
@@ -3763,13 +3528,11 @@
             <w:pPr>
               <w:jc w:val="center"/>
               <w:rPr>
-                <w:strike/>
-                <w:highlight w:val="blue"/>
-              </w:rPr>
-            </w:pPr>
-            <w:r>
-              <w:rPr>
-                <w:strike/>
+                <w:highlight w:val="blue"/>
+              </w:rPr>
+            </w:pPr>
+            <w:r>
+              <w:rPr>
                 <w:highlight w:val="blue"/>
               </w:rPr>
               <w:t>GET</w:t>
@@ -3784,13 +3547,11 @@
             <w:pPr>
               <w:jc w:val="center"/>
               <w:rPr>
-                <w:strike/>
-                <w:highlight w:val="blue"/>
-              </w:rPr>
-            </w:pPr>
-            <w:r>
-              <w:rPr>
-                <w:strike/>
+                <w:highlight w:val="blue"/>
+              </w:rPr>
+            </w:pPr>
+            <w:r>
+              <w:rPr>
                 <w:highlight w:val="blue"/>
               </w:rPr>
               <w:t>ADMIN</w:t>
@@ -3805,13 +3566,11 @@
             <w:pPr>
               <w:jc w:val="center"/>
               <w:rPr>
-                <w:strike/>
-                <w:highlight w:val="blue"/>
-              </w:rPr>
-            </w:pPr>
-            <w:r>
-              <w:rPr>
-                <w:strike/>
+                <w:highlight w:val="blue"/>
+              </w:rPr>
+            </w:pPr>
+            <w:r>
+              <w:rPr>
                 <w:highlight w:val="blue"/>
               </w:rPr>
               <w:t>Szczegółowe dane o zespole</w:t>
@@ -3831,14 +3590,12 @@
             <w:pPr>
               <w:jc w:val="center"/>
               <w:rPr>
-                <w:strike/>
                 <w:highlight w:val="blue"/>
               </w:rPr>
             </w:pPr>
             <w:proofErr w:type="spellStart"/>
             <w:r>
               <w:rPr>
-                <w:strike/>
                 <w:highlight w:val="blue"/>
               </w:rPr>
               <w:t>comparison</w:t>
@@ -3846,7 +3603,6 @@
             <w:proofErr w:type="spellEnd"/>
             <w:r>
               <w:rPr>
-                <w:strike/>
                 <w:highlight w:val="blue"/>
               </w:rPr>
               <w:t>/</w:t>
@@ -3854,7 +3610,6 @@
             <w:proofErr w:type="spellStart"/>
             <w:r>
               <w:rPr>
-                <w:strike/>
                 <w:highlight w:val="blue"/>
               </w:rPr>
               <w:t>orders</w:t>
@@ -3862,7 +3617,6 @@
             <w:proofErr w:type="spellEnd"/>
             <w:r>
               <w:rPr>
-                <w:strike/>
                 <w:highlight w:val="blue"/>
               </w:rPr>
               <w:t>/{id}</w:t>
@@ -3877,13 +3631,11 @@
             <w:pPr>
               <w:jc w:val="center"/>
               <w:rPr>
-                <w:strike/>
-                <w:highlight w:val="blue"/>
-              </w:rPr>
-            </w:pPr>
-            <w:r>
-              <w:rPr>
-                <w:strike/>
+                <w:highlight w:val="blue"/>
+              </w:rPr>
+            </w:pPr>
+            <w:r>
+              <w:rPr>
                 <w:highlight w:val="blue"/>
               </w:rPr>
               <w:t>GET</w:t>
@@ -3898,13 +3650,11 @@
             <w:pPr>
               <w:jc w:val="center"/>
               <w:rPr>
-                <w:strike/>
-                <w:highlight w:val="blue"/>
-              </w:rPr>
-            </w:pPr>
-            <w:r>
-              <w:rPr>
-                <w:strike/>
+                <w:highlight w:val="blue"/>
+              </w:rPr>
+            </w:pPr>
+            <w:r>
+              <w:rPr>
                 <w:highlight w:val="blue"/>
               </w:rPr>
               <w:t>ADMIN</w:t>
@@ -3919,13 +3669,11 @@
             <w:pPr>
               <w:jc w:val="center"/>
               <w:rPr>
-                <w:strike/>
-                <w:highlight w:val="blue"/>
-              </w:rPr>
-            </w:pPr>
-            <w:r>
-              <w:rPr>
-                <w:strike/>
+                <w:highlight w:val="blue"/>
+              </w:rPr>
+            </w:pPr>
+            <w:r>
+              <w:rPr>
                 <w:highlight w:val="blue"/>
               </w:rPr>
               <w:t>Szczegółowe dane o zleceniu</w:t>
@@ -3935,6 +3683,139 @@
       </w:tr>
     </w:tbl>
     <w:p/>
+    <w:p>
+      <w:r>
+        <w:t>Problemy:</w:t>
+      </w:r>
+    </w:p>
+    <w:p>
+      <w:r>
+        <w:rPr>
+          <w:strike/>
+        </w:rPr>
+        <w:t>Gdy wybieram listę zespołów i mam w bazie więcej niż jeden zespół to wyświetla mi tylko imię i nazwisko jednego z zespołów.</w:t>
+      </w:r>
+      <w:r>
+        <w:t xml:space="preserve"> </w:t>
+      </w:r>
+      <w:r>
+        <w:t>(</w:t>
+      </w:r>
+      <w:r>
+        <w:rPr>
+          <w:b/>
+          <w:color w:val="FF0000"/>
+        </w:rPr>
+        <w:t>U MNIE DZIAŁA)</w:t>
+      </w:r>
+    </w:p>
+    <w:p>
+      <w:pPr>
+        <w:rPr>
+          <w:strike/>
+        </w:rPr>
+      </w:pPr>
+      <w:proofErr w:type="spellStart"/>
+      <w:r>
+        <w:rPr>
+          <w:strike/>
+        </w:rPr>
+        <w:t>Worker</w:t>
+      </w:r>
+      <w:proofErr w:type="spellEnd"/>
+      <w:r>
+        <w:rPr>
+          <w:strike/>
+        </w:rPr>
+        <w:t xml:space="preserve"> ma teraz listę zespołów, do których należy</w:t>
+      </w:r>
+    </w:p>
+    <w:p>
+      <w:pPr>
+        <w:rPr>
+          <w:b/>
+          <w:color w:val="FF0000"/>
+        </w:rPr>
+      </w:pPr>
+      <w:r>
+        <w:rPr>
+          <w:strike/>
+        </w:rPr>
+        <w:t xml:space="preserve">Zamówienia zatwierdzone - brak </w:t>
+      </w:r>
+      <w:proofErr w:type="spellStart"/>
+      <w:r>
+        <w:rPr>
+          <w:strike/>
+        </w:rPr>
+        <w:t>odp</w:t>
+      </w:r>
+      <w:proofErr w:type="spellEnd"/>
+      <w:r>
+        <w:rPr>
+          <w:strike/>
+        </w:rPr>
+        <w:t xml:space="preserve"> po przyciśnięciu </w:t>
+      </w:r>
+      <w:r>
+        <w:rPr>
+          <w:strike/>
+        </w:rPr>
+        <w:t>buton</w:t>
+      </w:r>
+      <w:r>
+        <w:t xml:space="preserve"> (</w:t>
+      </w:r>
+      <w:r>
+        <w:rPr>
+          <w:b/>
+          <w:color w:val="FF0000"/>
+        </w:rPr>
+        <w:t>U MNIE DZIAŁA)</w:t>
+      </w:r>
+    </w:p>
+    <w:p>
+      <w:r>
+        <w:rPr>
+          <w:strike/>
+        </w:rPr>
+        <w:t>Lista nieopłaconych zamówień - nie wyświetlają się zespoły, koszt = 0 zł</w:t>
+      </w:r>
+      <w:r>
+        <w:t xml:space="preserve"> </w:t>
+      </w:r>
+      <w:r>
+        <w:t>(</w:t>
+      </w:r>
+      <w:r>
+        <w:rPr>
+          <w:b/>
+          <w:color w:val="FF0000"/>
+        </w:rPr>
+        <w:t>U MNIE DZIAŁA)</w:t>
+      </w:r>
+    </w:p>
+    <w:p>
+      <w:pPr>
+        <w:rPr>
+          <w:strike/>
+        </w:rPr>
+      </w:pPr>
+      <w:r>
+        <w:rPr>
+          <w:strike/>
+        </w:rPr>
+        <w:t>Aktywny przycisk rejestracji po zalogowa</w:t>
+      </w:r>
+      <w:bookmarkStart w:id="0" w:name="_GoBack"/>
+      <w:bookmarkEnd w:id="0"/>
+      <w:r>
+        <w:rPr>
+          <w:strike/>
+        </w:rPr>
+        <w:t>niu</w:t>
+      </w:r>
+    </w:p>
     <w:sectPr>
       <w:pgSz w:w="11906" w:h="16838"/>
       <w:pgMar w:top="1417" w:right="1417" w:bottom="1417" w:left="1417" w:header="708" w:footer="708" w:gutter="0"/>

</xml_diff>

<commit_message>
More validation, small fixes
</commit_message>
<xml_diff>
--- a/Projekt BD.docx
+++ b/Projekt BD.docx
@@ -47,7 +47,14 @@
         <w:rPr>
           <w:rFonts w:cstheme="minorHAnsi"/>
         </w:rPr>
-        <w:t>-id</w:t>
+        <w:t>-</w:t>
+      </w:r>
+      <w:proofErr w:type="spellStart"/>
+      <w:r>
+        <w:rPr>
+          <w:rFonts w:cstheme="minorHAnsi"/>
+        </w:rPr>
+        <w:t>id</w:t>
       </w:r>
       <w:r>
         <w:rPr>
@@ -55,6 +62,7 @@
         </w:rPr>
         <w:t>Pracownika</w:t>
       </w:r>
+      <w:proofErr w:type="spellEnd"/>
     </w:p>
     <w:p>
       <w:pPr>
@@ -157,8 +165,16 @@
         <w:rPr>
           <w:rFonts w:cstheme="minorHAnsi"/>
         </w:rPr>
-        <w:t>-idPracownika</w:t>
-      </w:r>
+        <w:t>-</w:t>
+      </w:r>
+      <w:proofErr w:type="spellStart"/>
+      <w:r>
+        <w:rPr>
+          <w:rFonts w:cstheme="minorHAnsi"/>
+        </w:rPr>
+        <w:t>idPracownika</w:t>
+      </w:r>
+      <w:proofErr w:type="spellEnd"/>
     </w:p>
     <w:p>
       <w:pPr>
@@ -171,8 +187,16 @@
         <w:rPr>
           <w:rFonts w:cstheme="minorHAnsi"/>
         </w:rPr>
-        <w:t>-idZespołu</w:t>
-      </w:r>
+        <w:t>-</w:t>
+      </w:r>
+      <w:proofErr w:type="spellStart"/>
+      <w:r>
+        <w:rPr>
+          <w:rFonts w:cstheme="minorHAnsi"/>
+        </w:rPr>
+        <w:t>idZespołu</w:t>
+      </w:r>
+      <w:proofErr w:type="spellEnd"/>
     </w:p>
     <w:p>
       <w:pPr>
@@ -231,7 +255,14 @@
         <w:rPr>
           <w:rFonts w:cstheme="minorHAnsi"/>
         </w:rPr>
-        <w:t>-id</w:t>
+        <w:t>-</w:t>
+      </w:r>
+      <w:proofErr w:type="spellStart"/>
+      <w:r>
+        <w:rPr>
+          <w:rFonts w:cstheme="minorHAnsi"/>
+        </w:rPr>
+        <w:t>id</w:t>
       </w:r>
       <w:r>
         <w:rPr>
@@ -245,6 +276,7 @@
         </w:rPr>
         <w:t>espołu</w:t>
       </w:r>
+      <w:proofErr w:type="spellEnd"/>
     </w:p>
     <w:p>
       <w:pPr>
@@ -301,8 +333,17 @@
           <w:rFonts w:cstheme="minorHAnsi"/>
           <w:lang w:val="en-US"/>
         </w:rPr>
-        <w:t>-idZespołu</w:t>
-      </w:r>
+        <w:t>-</w:t>
+      </w:r>
+      <w:proofErr w:type="spellStart"/>
+      <w:r>
+        <w:rPr>
+          <w:rFonts w:cstheme="minorHAnsi"/>
+          <w:lang w:val="en-US"/>
+        </w:rPr>
+        <w:t>idZespołu</w:t>
+      </w:r>
+      <w:proofErr w:type="spellEnd"/>
     </w:p>
     <w:p>
       <w:pPr>
@@ -317,8 +358,17 @@
           <w:rFonts w:cstheme="minorHAnsi"/>
           <w:lang w:val="en-US"/>
         </w:rPr>
-        <w:t>-idZlecenia</w:t>
-      </w:r>
+        <w:t>-</w:t>
+      </w:r>
+      <w:proofErr w:type="spellStart"/>
+      <w:r>
+        <w:rPr>
+          <w:rFonts w:cstheme="minorHAnsi"/>
+          <w:lang w:val="en-US"/>
+        </w:rPr>
+        <w:t>idZlecenia</w:t>
+      </w:r>
+      <w:proofErr w:type="spellEnd"/>
     </w:p>
     <w:p>
       <w:pPr>
@@ -358,8 +408,17 @@
           <w:rFonts w:cstheme="minorHAnsi"/>
           <w:lang w:val="en-US"/>
         </w:rPr>
-        <w:t>-OrderID</w:t>
-      </w:r>
+        <w:t>-</w:t>
+      </w:r>
+      <w:proofErr w:type="spellStart"/>
+      <w:r>
+        <w:rPr>
+          <w:rFonts w:cstheme="minorHAnsi"/>
+          <w:lang w:val="en-US"/>
+        </w:rPr>
+        <w:t>OrderID</w:t>
+      </w:r>
+      <w:proofErr w:type="spellEnd"/>
     </w:p>
     <w:p>
       <w:pPr>
@@ -390,8 +449,17 @@
           <w:rFonts w:cstheme="minorHAnsi"/>
           <w:lang w:val="en-US"/>
         </w:rPr>
-        <w:t>-EndDate</w:t>
-      </w:r>
+        <w:t>-</w:t>
+      </w:r>
+      <w:proofErr w:type="spellStart"/>
+      <w:r>
+        <w:rPr>
+          <w:rFonts w:cstheme="minorHAnsi"/>
+          <w:lang w:val="en-US"/>
+        </w:rPr>
+        <w:t>EndDate</w:t>
+      </w:r>
+      <w:proofErr w:type="spellEnd"/>
     </w:p>
     <w:p>
       <w:pPr>
@@ -420,8 +488,16 @@
         <w:rPr>
           <w:rFonts w:cstheme="minorHAnsi"/>
         </w:rPr>
-        <w:t>-UserID</w:t>
-      </w:r>
+        <w:t>-</w:t>
+      </w:r>
+      <w:proofErr w:type="spellStart"/>
+      <w:r>
+        <w:rPr>
+          <w:rFonts w:cstheme="minorHAnsi"/>
+        </w:rPr>
+        <w:t>UserID</w:t>
+      </w:r>
+      <w:proofErr w:type="spellEnd"/>
     </w:p>
     <w:p>
       <w:pPr>
@@ -435,8 +511,16 @@
         <w:rPr>
           <w:rFonts w:cstheme="minorHAnsi"/>
         </w:rPr>
-        <w:t>- Description</w:t>
-      </w:r>
+        <w:t xml:space="preserve">- </w:t>
+      </w:r>
+      <w:proofErr w:type="spellStart"/>
+      <w:r>
+        <w:rPr>
+          <w:rFonts w:cstheme="minorHAnsi"/>
+        </w:rPr>
+        <w:t>Description</w:t>
+      </w:r>
+      <w:proofErr w:type="spellEnd"/>
     </w:p>
     <w:p>
       <w:pPr>
@@ -452,8 +536,16 @@
         <w:rPr>
           <w:rFonts w:cstheme="minorHAnsi"/>
         </w:rPr>
-        <w:t>- Validated</w:t>
-      </w:r>
+        <w:t xml:space="preserve">- </w:t>
+      </w:r>
+      <w:proofErr w:type="spellStart"/>
+      <w:r>
+        <w:rPr>
+          <w:rFonts w:cstheme="minorHAnsi"/>
+        </w:rPr>
+        <w:t>Validated</w:t>
+      </w:r>
+      <w:proofErr w:type="spellEnd"/>
     </w:p>
     <w:p>
       <w:pPr>
@@ -513,8 +605,16 @@
         <w:rPr>
           <w:rFonts w:cstheme="minorHAnsi"/>
         </w:rPr>
-        <w:t>-idWypłaty</w:t>
-      </w:r>
+        <w:t>-</w:t>
+      </w:r>
+      <w:proofErr w:type="spellStart"/>
+      <w:r>
+        <w:rPr>
+          <w:rFonts w:cstheme="minorHAnsi"/>
+        </w:rPr>
+        <w:t>idWypłaty</w:t>
+      </w:r>
+      <w:proofErr w:type="spellEnd"/>
     </w:p>
     <w:p>
       <w:pPr>
@@ -527,8 +627,16 @@
         <w:rPr>
           <w:rFonts w:cstheme="minorHAnsi"/>
         </w:rPr>
-        <w:t>-idPracownika</w:t>
-      </w:r>
+        <w:t>-</w:t>
+      </w:r>
+      <w:proofErr w:type="spellStart"/>
+      <w:r>
+        <w:rPr>
+          <w:rFonts w:cstheme="minorHAnsi"/>
+        </w:rPr>
+        <w:t>idPracownika</w:t>
+      </w:r>
+      <w:proofErr w:type="spellEnd"/>
     </w:p>
     <w:p>
       <w:pPr>
@@ -541,8 +649,16 @@
         <w:rPr>
           <w:rFonts w:cstheme="minorHAnsi"/>
         </w:rPr>
-        <w:t>-idZlecenia</w:t>
-      </w:r>
+        <w:t>-</w:t>
+      </w:r>
+      <w:proofErr w:type="spellStart"/>
+      <w:r>
+        <w:rPr>
+          <w:rFonts w:cstheme="minorHAnsi"/>
+        </w:rPr>
+        <w:t>idZlecenia</w:t>
+      </w:r>
+      <w:proofErr w:type="spellEnd"/>
     </w:p>
     <w:p>
       <w:pPr>
@@ -555,7 +671,14 @@
         <w:rPr>
           <w:rFonts w:cstheme="minorHAnsi"/>
         </w:rPr>
-        <w:t>-data</w:t>
+        <w:t>-</w:t>
+      </w:r>
+      <w:proofErr w:type="spellStart"/>
+      <w:r>
+        <w:rPr>
+          <w:rFonts w:cstheme="minorHAnsi"/>
+        </w:rPr>
+        <w:t>data</w:t>
       </w:r>
       <w:r>
         <w:rPr>
@@ -563,6 +686,7 @@
         </w:rPr>
         <w:t>Wypłaty</w:t>
       </w:r>
+      <w:proofErr w:type="spellEnd"/>
     </w:p>
     <w:p>
       <w:pPr>
@@ -614,6 +738,7 @@
         </w:rPr>
         <w:t>-</w:t>
       </w:r>
+      <w:proofErr w:type="spellStart"/>
       <w:r>
         <w:rPr>
           <w:rFonts w:cstheme="minorHAnsi"/>
@@ -628,6 +753,7 @@
         </w:rPr>
         <w:t>D</w:t>
       </w:r>
+      <w:proofErr w:type="spellEnd"/>
       <w:r>
         <w:rPr>
           <w:rFonts w:cstheme="minorHAnsi"/>
@@ -654,6 +780,7 @@
         </w:rPr>
         <w:t>-</w:t>
       </w:r>
+      <w:proofErr w:type="spellStart"/>
       <w:r>
         <w:rPr>
           <w:rFonts w:cstheme="minorHAnsi"/>
@@ -661,6 +788,7 @@
         </w:rPr>
         <w:t>FirstName</w:t>
       </w:r>
+      <w:proofErr w:type="spellEnd"/>
     </w:p>
     <w:p>
       <w:pPr>
@@ -682,6 +810,7 @@
         </w:rPr>
         <w:t>-</w:t>
       </w:r>
+      <w:proofErr w:type="spellStart"/>
       <w:r>
         <w:rPr>
           <w:rFonts w:cstheme="minorHAnsi"/>
@@ -690,6 +819,7 @@
         </w:rPr>
         <w:t>LastName</w:t>
       </w:r>
+      <w:proofErr w:type="spellEnd"/>
     </w:p>
     <w:p>
       <w:pPr>
@@ -850,6 +980,7 @@
         </w:rPr>
         <w:t>-</w:t>
       </w:r>
+      <w:proofErr w:type="spellStart"/>
       <w:r>
         <w:rPr>
           <w:rFonts w:cstheme="minorHAnsi"/>
@@ -857,6 +988,7 @@
         </w:rPr>
         <w:t>CreatedAt</w:t>
       </w:r>
+      <w:proofErr w:type="spellEnd"/>
     </w:p>
     <w:p/>
     <w:p/>
@@ -1000,12 +1132,14 @@
                 <w:highlight w:val="yellow"/>
               </w:rPr>
             </w:pPr>
+            <w:proofErr w:type="spellStart"/>
             <w:r>
               <w:rPr>
                 <w:highlight w:val="yellow"/>
               </w:rPr>
               <w:t>account</w:t>
             </w:r>
+            <w:proofErr w:type="spellEnd"/>
             <w:r>
               <w:rPr>
                 <w:highlight w:val="yellow"/>
@@ -1093,12 +1227,14 @@
                 <w:highlight w:val="yellow"/>
               </w:rPr>
             </w:pPr>
+            <w:proofErr w:type="spellStart"/>
             <w:r>
               <w:rPr>
                 <w:highlight w:val="yellow"/>
               </w:rPr>
               <w:t>account</w:t>
             </w:r>
+            <w:proofErr w:type="spellEnd"/>
             <w:r>
               <w:rPr>
                 <w:highlight w:val="yellow"/>
@@ -1192,12 +1328,14 @@
                 <w:highlight w:val="yellow"/>
               </w:rPr>
             </w:pPr>
+            <w:proofErr w:type="spellStart"/>
             <w:r>
               <w:rPr>
                 <w:highlight w:val="yellow"/>
               </w:rPr>
               <w:t>account</w:t>
             </w:r>
+            <w:proofErr w:type="spellEnd"/>
             <w:r>
               <w:rPr>
                 <w:highlight w:val="yellow"/>
@@ -1291,12 +1429,14 @@
                 <w:highlight w:val="yellow"/>
               </w:rPr>
             </w:pPr>
+            <w:proofErr w:type="spellStart"/>
             <w:r>
               <w:rPr>
                 <w:highlight w:val="yellow"/>
               </w:rPr>
               <w:t>account</w:t>
             </w:r>
+            <w:proofErr w:type="spellEnd"/>
             <w:r>
               <w:rPr>
                 <w:highlight w:val="yellow"/>
@@ -1390,23 +1530,47 @@
                 <w:highlight w:val="yellow"/>
               </w:rPr>
             </w:pPr>
+            <w:proofErr w:type="spellStart"/>
             <w:r>
               <w:rPr>
                 <w:highlight w:val="yellow"/>
               </w:rPr>
               <w:t>account</w:t>
             </w:r>
+            <w:proofErr w:type="spellEnd"/>
             <w:r>
               <w:rPr>
                 <w:highlight w:val="yellow"/>
               </w:rPr>
               <w:t xml:space="preserve"> /</w:t>
             </w:r>
-            <w:r>
-              <w:rPr>
-                <w:highlight w:val="yellow"/>
-              </w:rPr>
-              <w:t>orders/{userID}</w:t>
+            <w:proofErr w:type="spellStart"/>
+            <w:r>
+              <w:rPr>
+                <w:highlight w:val="yellow"/>
+              </w:rPr>
+              <w:t>orders</w:t>
+            </w:r>
+            <w:proofErr w:type="spellEnd"/>
+            <w:r>
+              <w:rPr>
+                <w:highlight w:val="yellow"/>
+              </w:rPr>
+              <w:t>/{</w:t>
+            </w:r>
+            <w:proofErr w:type="spellStart"/>
+            <w:r>
+              <w:rPr>
+                <w:highlight w:val="yellow"/>
+              </w:rPr>
+              <w:t>userID</w:t>
+            </w:r>
+            <w:proofErr w:type="spellEnd"/>
+            <w:r>
+              <w:rPr>
+                <w:highlight w:val="yellow"/>
+              </w:rPr>
+              <w:t>}</w:t>
             </w:r>
           </w:p>
         </w:tc>
@@ -1483,23 +1647,49 @@
                 <w:highlight w:val="yellow"/>
               </w:rPr>
             </w:pPr>
+            <w:proofErr w:type="spellStart"/>
             <w:r>
               <w:rPr>
                 <w:highlight w:val="yellow"/>
               </w:rPr>
               <w:t>account</w:t>
             </w:r>
+            <w:proofErr w:type="spellEnd"/>
             <w:r>
               <w:rPr>
                 <w:highlight w:val="yellow"/>
               </w:rPr>
               <w:t xml:space="preserve"> /</w:t>
             </w:r>
-            <w:r>
-              <w:rPr>
-                <w:highlight w:val="yellow"/>
-              </w:rPr>
-              <w:t>orders/{userID,orderID}</w:t>
+            <w:proofErr w:type="spellStart"/>
+            <w:r>
+              <w:rPr>
+                <w:highlight w:val="yellow"/>
+              </w:rPr>
+              <w:t>orders</w:t>
+            </w:r>
+            <w:proofErr w:type="spellEnd"/>
+            <w:r>
+              <w:rPr>
+                <w:highlight w:val="yellow"/>
+              </w:rPr>
+              <w:t>/{</w:t>
+            </w:r>
+            <w:proofErr w:type="spellStart"/>
+            <w:proofErr w:type="gramStart"/>
+            <w:r>
+              <w:rPr>
+                <w:highlight w:val="yellow"/>
+              </w:rPr>
+              <w:t>userID,orderID</w:t>
+            </w:r>
+            <w:proofErr w:type="spellEnd"/>
+            <w:proofErr w:type="gramEnd"/>
+            <w:r>
+              <w:rPr>
+                <w:highlight w:val="yellow"/>
+              </w:rPr>
+              <w:t>}</w:t>
             </w:r>
           </w:p>
         </w:tc>
@@ -1580,8 +1770,16 @@
               <w:rPr>
                 <w:highlight w:val="green"/>
               </w:rPr>
-              <w:t>order/addByClient</w:t>
-            </w:r>
+              <w:t>order/</w:t>
+            </w:r>
+            <w:proofErr w:type="spellStart"/>
+            <w:r>
+              <w:rPr>
+                <w:highlight w:val="green"/>
+              </w:rPr>
+              <w:t>addByClient</w:t>
+            </w:r>
+            <w:proofErr w:type="spellEnd"/>
           </w:p>
         </w:tc>
         <w:tc>
@@ -1661,8 +1859,16 @@
               <w:rPr>
                 <w:highlight w:val="green"/>
               </w:rPr>
-              <w:t>order/addByClient</w:t>
-            </w:r>
+              <w:t>order/</w:t>
+            </w:r>
+            <w:proofErr w:type="spellStart"/>
+            <w:r>
+              <w:rPr>
+                <w:highlight w:val="green"/>
+              </w:rPr>
+              <w:t>addByClient</w:t>
+            </w:r>
+            <w:proofErr w:type="spellEnd"/>
           </w:p>
         </w:tc>
         <w:tc>
@@ -1744,12 +1950,14 @@
               </w:rPr>
               <w:t>order/</w:t>
             </w:r>
+            <w:proofErr w:type="spellStart"/>
             <w:r>
               <w:rPr>
                 <w:highlight w:val="green"/>
               </w:rPr>
               <w:t>showUnvalidated</w:t>
             </w:r>
+            <w:proofErr w:type="spellEnd"/>
           </w:p>
         </w:tc>
         <w:tc>
@@ -1829,8 +2037,16 @@
               <w:rPr>
                 <w:highlight w:val="green"/>
               </w:rPr>
-              <w:t>order/validate</w:t>
-            </w:r>
+              <w:t>order/</w:t>
+            </w:r>
+            <w:proofErr w:type="spellStart"/>
+            <w:r>
+              <w:rPr>
+                <w:highlight w:val="green"/>
+              </w:rPr>
+              <w:t>validate</w:t>
+            </w:r>
+            <w:proofErr w:type="spellEnd"/>
             <w:r>
               <w:rPr>
                 <w:highlight w:val="green"/>
@@ -1934,8 +2150,16 @@
               <w:rPr>
                 <w:highlight w:val="green"/>
               </w:rPr>
-              <w:t>order/validate</w:t>
-            </w:r>
+              <w:t>order/</w:t>
+            </w:r>
+            <w:proofErr w:type="spellStart"/>
+            <w:r>
+              <w:rPr>
+                <w:highlight w:val="green"/>
+              </w:rPr>
+              <w:t>validate</w:t>
+            </w:r>
+            <w:proofErr w:type="spellEnd"/>
           </w:p>
         </w:tc>
         <w:tc>
@@ -2011,12 +2235,28 @@
                 <w:highlight w:val="red"/>
               </w:rPr>
             </w:pPr>
-            <w:r>
-              <w:rPr>
-                <w:highlight w:val="red"/>
-              </w:rPr>
-              <w:t>add/worker</w:t>
-            </w:r>
+            <w:proofErr w:type="spellStart"/>
+            <w:r>
+              <w:rPr>
+                <w:highlight w:val="red"/>
+              </w:rPr>
+              <w:t>add</w:t>
+            </w:r>
+            <w:proofErr w:type="spellEnd"/>
+            <w:r>
+              <w:rPr>
+                <w:highlight w:val="red"/>
+              </w:rPr>
+              <w:t>/</w:t>
+            </w:r>
+            <w:proofErr w:type="spellStart"/>
+            <w:r>
+              <w:rPr>
+                <w:highlight w:val="red"/>
+              </w:rPr>
+              <w:t>worker</w:t>
+            </w:r>
+            <w:proofErr w:type="spellEnd"/>
           </w:p>
         </w:tc>
         <w:tc>
@@ -2092,12 +2332,28 @@
                 <w:highlight w:val="red"/>
               </w:rPr>
             </w:pPr>
-            <w:r>
-              <w:rPr>
-                <w:highlight w:val="red"/>
-              </w:rPr>
-              <w:t>add/payment</w:t>
-            </w:r>
+            <w:proofErr w:type="spellStart"/>
+            <w:r>
+              <w:rPr>
+                <w:highlight w:val="red"/>
+              </w:rPr>
+              <w:t>add</w:t>
+            </w:r>
+            <w:proofErr w:type="spellEnd"/>
+            <w:r>
+              <w:rPr>
+                <w:highlight w:val="red"/>
+              </w:rPr>
+              <w:t>/</w:t>
+            </w:r>
+            <w:proofErr w:type="spellStart"/>
+            <w:r>
+              <w:rPr>
+                <w:highlight w:val="red"/>
+              </w:rPr>
+              <w:t>payment</w:t>
+            </w:r>
+            <w:proofErr w:type="spellEnd"/>
           </w:p>
         </w:tc>
         <w:tc>
@@ -2173,11 +2429,19 @@
                 <w:highlight w:val="red"/>
               </w:rPr>
             </w:pPr>
-            <w:r>
-              <w:rPr>
-                <w:highlight w:val="red"/>
-              </w:rPr>
-              <w:t>add/team</w:t>
+            <w:proofErr w:type="spellStart"/>
+            <w:r>
+              <w:rPr>
+                <w:highlight w:val="red"/>
+              </w:rPr>
+              <w:t>add</w:t>
+            </w:r>
+            <w:proofErr w:type="spellEnd"/>
+            <w:r>
+              <w:rPr>
+                <w:highlight w:val="red"/>
+              </w:rPr>
+              <w:t>/team</w:t>
             </w:r>
           </w:p>
         </w:tc>
@@ -2254,12 +2518,28 @@
                 <w:highlight w:val="red"/>
               </w:rPr>
             </w:pPr>
-            <w:r>
-              <w:rPr>
-                <w:highlight w:val="red"/>
-              </w:rPr>
-              <w:t>add/worker</w:t>
-            </w:r>
+            <w:proofErr w:type="spellStart"/>
+            <w:r>
+              <w:rPr>
+                <w:highlight w:val="red"/>
+              </w:rPr>
+              <w:t>add</w:t>
+            </w:r>
+            <w:proofErr w:type="spellEnd"/>
+            <w:r>
+              <w:rPr>
+                <w:highlight w:val="red"/>
+              </w:rPr>
+              <w:t>/</w:t>
+            </w:r>
+            <w:proofErr w:type="spellStart"/>
+            <w:r>
+              <w:rPr>
+                <w:highlight w:val="red"/>
+              </w:rPr>
+              <w:t>worker</w:t>
+            </w:r>
+            <w:proofErr w:type="spellEnd"/>
           </w:p>
         </w:tc>
         <w:tc>
@@ -2335,12 +2615,28 @@
                 <w:highlight w:val="red"/>
               </w:rPr>
             </w:pPr>
-            <w:r>
-              <w:rPr>
-                <w:highlight w:val="red"/>
-              </w:rPr>
-              <w:t>add/payment</w:t>
-            </w:r>
+            <w:proofErr w:type="spellStart"/>
+            <w:r>
+              <w:rPr>
+                <w:highlight w:val="red"/>
+              </w:rPr>
+              <w:t>add</w:t>
+            </w:r>
+            <w:proofErr w:type="spellEnd"/>
+            <w:r>
+              <w:rPr>
+                <w:highlight w:val="red"/>
+              </w:rPr>
+              <w:t>/</w:t>
+            </w:r>
+            <w:proofErr w:type="spellStart"/>
+            <w:r>
+              <w:rPr>
+                <w:highlight w:val="red"/>
+              </w:rPr>
+              <w:t>payment</w:t>
+            </w:r>
+            <w:proofErr w:type="spellEnd"/>
           </w:p>
         </w:tc>
         <w:tc>
@@ -2396,8 +2692,16 @@
               <w:rPr>
                 <w:highlight w:val="red"/>
               </w:rPr>
-              <w:t>Dodaje nową wypłate</w:t>
-            </w:r>
+              <w:t xml:space="preserve">Dodaje nową </w:t>
+            </w:r>
+            <w:proofErr w:type="spellStart"/>
+            <w:r>
+              <w:rPr>
+                <w:highlight w:val="red"/>
+              </w:rPr>
+              <w:t>wypłate</w:t>
+            </w:r>
+            <w:proofErr w:type="spellEnd"/>
           </w:p>
         </w:tc>
       </w:tr>
@@ -2416,11 +2720,19 @@
                 <w:highlight w:val="red"/>
               </w:rPr>
             </w:pPr>
-            <w:r>
-              <w:rPr>
-                <w:highlight w:val="red"/>
-              </w:rPr>
-              <w:t>add/team</w:t>
+            <w:proofErr w:type="spellStart"/>
+            <w:r>
+              <w:rPr>
+                <w:highlight w:val="red"/>
+              </w:rPr>
+              <w:t>add</w:t>
+            </w:r>
+            <w:proofErr w:type="spellEnd"/>
+            <w:r>
+              <w:rPr>
+                <w:highlight w:val="red"/>
+              </w:rPr>
+              <w:t>/team</w:t>
             </w:r>
           </w:p>
         </w:tc>
@@ -2497,12 +2809,14 @@
                 <w:highlight w:val="blue"/>
               </w:rPr>
             </w:pPr>
+            <w:proofErr w:type="spellStart"/>
             <w:r>
               <w:rPr>
                 <w:highlight w:val="blue"/>
               </w:rPr>
               <w:t>comparison</w:t>
             </w:r>
+            <w:proofErr w:type="spellEnd"/>
             <w:r>
               <w:rPr>
                 <w:highlight w:val="blue"/>
@@ -2584,24 +2898,28 @@
                 <w:highlight w:val="blue"/>
               </w:rPr>
             </w:pPr>
+            <w:proofErr w:type="spellStart"/>
             <w:r>
               <w:rPr>
                 <w:highlight w:val="blue"/>
               </w:rPr>
               <w:t>comparison</w:t>
             </w:r>
+            <w:proofErr w:type="spellEnd"/>
             <w:r>
               <w:rPr>
                 <w:highlight w:val="blue"/>
               </w:rPr>
               <w:t>/</w:t>
             </w:r>
+            <w:proofErr w:type="spellStart"/>
             <w:r>
               <w:rPr>
                 <w:highlight w:val="blue"/>
               </w:rPr>
               <w:t>workers</w:t>
             </w:r>
+            <w:proofErr w:type="spellEnd"/>
           </w:p>
         </w:tc>
         <w:tc>
@@ -2677,24 +2995,28 @@
                 <w:highlight w:val="blue"/>
               </w:rPr>
             </w:pPr>
+            <w:proofErr w:type="spellStart"/>
             <w:r>
               <w:rPr>
                 <w:highlight w:val="blue"/>
               </w:rPr>
               <w:t>comparison</w:t>
             </w:r>
+            <w:proofErr w:type="spellEnd"/>
             <w:r>
               <w:rPr>
                 <w:highlight w:val="blue"/>
               </w:rPr>
               <w:t>/</w:t>
             </w:r>
+            <w:proofErr w:type="spellStart"/>
             <w:r>
               <w:rPr>
                 <w:highlight w:val="blue"/>
               </w:rPr>
               <w:t>teams</w:t>
             </w:r>
+            <w:proofErr w:type="spellEnd"/>
           </w:p>
         </w:tc>
         <w:tc>
@@ -2770,24 +3092,28 @@
                 <w:highlight w:val="blue"/>
               </w:rPr>
             </w:pPr>
+            <w:proofErr w:type="spellStart"/>
             <w:r>
               <w:rPr>
                 <w:highlight w:val="blue"/>
               </w:rPr>
               <w:t>comparison</w:t>
             </w:r>
+            <w:proofErr w:type="spellEnd"/>
             <w:r>
               <w:rPr>
                 <w:highlight w:val="blue"/>
               </w:rPr>
               <w:t>/</w:t>
             </w:r>
+            <w:proofErr w:type="spellStart"/>
             <w:r>
               <w:rPr>
                 <w:highlight w:val="blue"/>
               </w:rPr>
               <w:t>orders</w:t>
             </w:r>
+            <w:proofErr w:type="spellEnd"/>
           </w:p>
         </w:tc>
         <w:tc>
@@ -2863,24 +3189,28 @@
                 <w:highlight w:val="blue"/>
               </w:rPr>
             </w:pPr>
+            <w:proofErr w:type="spellStart"/>
             <w:r>
               <w:rPr>
                 <w:highlight w:val="blue"/>
               </w:rPr>
               <w:t>comparison</w:t>
             </w:r>
+            <w:proofErr w:type="spellEnd"/>
             <w:r>
               <w:rPr>
                 <w:highlight w:val="blue"/>
               </w:rPr>
               <w:t>/</w:t>
             </w:r>
+            <w:proofErr w:type="spellStart"/>
             <w:r>
               <w:rPr>
                 <w:highlight w:val="blue"/>
               </w:rPr>
               <w:t>payments</w:t>
             </w:r>
+            <w:proofErr w:type="spellEnd"/>
           </w:p>
         </w:tc>
         <w:tc>
@@ -2956,23 +3286,33 @@
                 <w:highlight w:val="blue"/>
               </w:rPr>
             </w:pPr>
+            <w:proofErr w:type="spellStart"/>
             <w:r>
               <w:rPr>
                 <w:highlight w:val="blue"/>
               </w:rPr>
               <w:t>comparison</w:t>
             </w:r>
+            <w:proofErr w:type="spellEnd"/>
             <w:r>
               <w:rPr>
                 <w:highlight w:val="blue"/>
               </w:rPr>
               <w:t>/</w:t>
             </w:r>
-            <w:r>
-              <w:rPr>
-                <w:highlight w:val="blue"/>
-              </w:rPr>
-              <w:t>payments/{id}</w:t>
+            <w:proofErr w:type="spellStart"/>
+            <w:r>
+              <w:rPr>
+                <w:highlight w:val="blue"/>
+              </w:rPr>
+              <w:t>payments</w:t>
+            </w:r>
+            <w:proofErr w:type="spellEnd"/>
+            <w:r>
+              <w:rPr>
+                <w:highlight w:val="blue"/>
+              </w:rPr>
+              <w:t>/{id}</w:t>
             </w:r>
           </w:p>
         </w:tc>
@@ -3049,23 +3389,33 @@
                 <w:highlight w:val="blue"/>
               </w:rPr>
             </w:pPr>
+            <w:proofErr w:type="spellStart"/>
             <w:r>
               <w:rPr>
                 <w:highlight w:val="blue"/>
               </w:rPr>
               <w:t>comparison</w:t>
             </w:r>
+            <w:proofErr w:type="spellEnd"/>
             <w:r>
               <w:rPr>
                 <w:highlight w:val="blue"/>
               </w:rPr>
               <w:t>/</w:t>
             </w:r>
-            <w:r>
-              <w:rPr>
-                <w:highlight w:val="blue"/>
-              </w:rPr>
-              <w:t>workers/{id}</w:t>
+            <w:proofErr w:type="spellStart"/>
+            <w:r>
+              <w:rPr>
+                <w:highlight w:val="blue"/>
+              </w:rPr>
+              <w:t>workers</w:t>
+            </w:r>
+            <w:proofErr w:type="spellEnd"/>
+            <w:r>
+              <w:rPr>
+                <w:highlight w:val="blue"/>
+              </w:rPr>
+              <w:t>/{id}</w:t>
             </w:r>
           </w:p>
         </w:tc>
@@ -3142,23 +3492,33 @@
                 <w:highlight w:val="blue"/>
               </w:rPr>
             </w:pPr>
+            <w:proofErr w:type="spellStart"/>
             <w:r>
               <w:rPr>
                 <w:highlight w:val="blue"/>
               </w:rPr>
               <w:t>comparison</w:t>
             </w:r>
+            <w:proofErr w:type="spellEnd"/>
             <w:r>
               <w:rPr>
                 <w:highlight w:val="blue"/>
               </w:rPr>
               <w:t>/</w:t>
             </w:r>
-            <w:r>
-              <w:rPr>
-                <w:highlight w:val="blue"/>
-              </w:rPr>
-              <w:t>teams/{id}</w:t>
+            <w:proofErr w:type="spellStart"/>
+            <w:r>
+              <w:rPr>
+                <w:highlight w:val="blue"/>
+              </w:rPr>
+              <w:t>teams</w:t>
+            </w:r>
+            <w:proofErr w:type="spellEnd"/>
+            <w:r>
+              <w:rPr>
+                <w:highlight w:val="blue"/>
+              </w:rPr>
+              <w:t>/{id}</w:t>
             </w:r>
           </w:p>
         </w:tc>
@@ -3235,23 +3595,33 @@
                 <w:highlight w:val="blue"/>
               </w:rPr>
             </w:pPr>
+            <w:proofErr w:type="spellStart"/>
             <w:r>
               <w:rPr>
                 <w:highlight w:val="blue"/>
               </w:rPr>
               <w:t>comparison</w:t>
             </w:r>
+            <w:proofErr w:type="spellEnd"/>
             <w:r>
               <w:rPr>
                 <w:highlight w:val="blue"/>
               </w:rPr>
               <w:t>/</w:t>
             </w:r>
-            <w:r>
-              <w:rPr>
-                <w:highlight w:val="blue"/>
-              </w:rPr>
-              <w:t>orders/{id}</w:t>
+            <w:proofErr w:type="spellStart"/>
+            <w:r>
+              <w:rPr>
+                <w:highlight w:val="blue"/>
+              </w:rPr>
+              <w:t>orders</w:t>
+            </w:r>
+            <w:proofErr w:type="spellEnd"/>
+            <w:r>
+              <w:rPr>
+                <w:highlight w:val="blue"/>
+              </w:rPr>
+              <w:t>/{id}</w:t>
             </w:r>
           </w:p>
         </w:tc>
@@ -3317,59 +3687,31 @@
     <w:p/>
     <w:p>
       <w:r>
-        <w:t>Problemy:</w:t>
-      </w:r>
-    </w:p>
-    <w:p>
-      <w:r>
-        <w:t xml:space="preserve">Gdy </w:t>
-      </w:r>
-      <w:r>
-        <w:t>wybieram</w:t>
-      </w:r>
-      <w:r>
-        <w:t xml:space="preserve"> listę zespołów i mam w bazie więcej niż jeden zespół to wyświetla mi tylko imię i nazwisko jednego z zespołów.</w:t>
-      </w:r>
-    </w:p>
-    <w:p>
-      <w:r>
-        <w:t xml:space="preserve">Worker ma teraz listę zespołów, do których </w:t>
-      </w:r>
-      <w:r>
-        <w:t>należy</w:t>
-      </w:r>
-    </w:p>
-    <w:p>
-      <w:r>
-        <w:t>Zamówienia</w:t>
-      </w:r>
-      <w:r>
-        <w:t xml:space="preserve"> zatwierdzone - brak odp po </w:t>
-      </w:r>
-      <w:r>
-        <w:t>przyciśnięciu</w:t>
-      </w:r>
-      <w:r>
-        <w:t xml:space="preserve"> button</w:t>
-      </w:r>
-    </w:p>
-    <w:p>
-      <w:r>
-        <w:t xml:space="preserve">Lista nieopłaconych </w:t>
-      </w:r>
-      <w:r>
-        <w:t>zamówień</w:t>
-      </w:r>
-      <w:r>
-        <w:t xml:space="preserve"> - nie wyświetlają się zespoły, koszt = 0 zł</w:t>
+        <w:t>Pr</w:t>
+      </w:r>
+      <w:r>
+        <w:t xml:space="preserve">zyszłe </w:t>
+      </w:r>
+      <w:proofErr w:type="spellStart"/>
+      <w:r>
+        <w:t>ficzery</w:t>
+      </w:r>
+      <w:proofErr w:type="spellEnd"/>
+      <w:r>
+        <w:t>:</w:t>
+      </w:r>
+    </w:p>
+    <w:p>
+      <w:r>
+        <w:t>Przy dodawaniu pracownika do zespołu oprócz imienia I nazwiska warto dodać jego specjalizacje</w:t>
+      </w:r>
+    </w:p>
+    <w:p>
+      <w:r>
+        <w:t xml:space="preserve">Zrobić hiperłącza </w:t>
       </w:r>
       <w:bookmarkStart w:id="0" w:name="_GoBack"/>
       <w:bookmarkEnd w:id="0"/>
-    </w:p>
-    <w:p>
-      <w:r>
-        <w:t>Aktywny przycisk rejestracji po zalogowaniu</w:t>
-      </w:r>
     </w:p>
     <w:sectPr>
       <w:pgSz w:w="11906" w:h="16838"/>

</xml_diff>

<commit_message>
Deleting + improvements in dates and teams
</commit_message>
<xml_diff>
--- a/Projekt BD.docx
+++ b/Projekt BD.docx
@@ -47,22 +47,34 @@
         <w:rPr>
           <w:rFonts w:cstheme="minorHAnsi"/>
         </w:rPr>
+        <w:t>-id</w:t>
+      </w:r>
+      <w:r>
+        <w:rPr>
+          <w:rFonts w:cstheme="minorHAnsi"/>
+        </w:rPr>
+        <w:t>Pracownika</w:t>
+      </w:r>
+    </w:p>
+    <w:p>
+      <w:pPr>
+        <w:spacing w:line="240" w:lineRule="auto"/>
+        <w:rPr>
+          <w:rFonts w:cstheme="minorHAnsi"/>
+        </w:rPr>
+      </w:pPr>
+      <w:r>
+        <w:rPr>
+          <w:rFonts w:cstheme="minorHAnsi"/>
+        </w:rPr>
         <w:t>-</w:t>
       </w:r>
-      <w:proofErr w:type="spellStart"/>
-      <w:r>
-        <w:rPr>
-          <w:rFonts w:cstheme="minorHAnsi"/>
-        </w:rPr>
-        <w:t>id</w:t>
-      </w:r>
-      <w:r>
-        <w:rPr>
-          <w:rFonts w:cstheme="minorHAnsi"/>
-        </w:rPr>
-        <w:t>Pracownika</w:t>
-      </w:r>
-      <w:proofErr w:type="spellEnd"/>
+      <w:r>
+        <w:rPr>
+          <w:rFonts w:cstheme="minorHAnsi"/>
+        </w:rPr>
+        <w:t>imię</w:t>
+      </w:r>
     </w:p>
     <w:p>
       <w:pPr>
@@ -75,13 +87,27 @@
         <w:rPr>
           <w:rFonts w:cstheme="minorHAnsi"/>
         </w:rPr>
+        <w:t>-nazwisko</w:t>
+      </w:r>
+    </w:p>
+    <w:p>
+      <w:pPr>
+        <w:spacing w:line="240" w:lineRule="auto"/>
+        <w:rPr>
+          <w:rFonts w:cstheme="minorHAnsi"/>
+        </w:rPr>
+      </w:pPr>
+      <w:r>
+        <w:rPr>
+          <w:rFonts w:cstheme="minorHAnsi"/>
+        </w:rPr>
         <w:t>-</w:t>
       </w:r>
       <w:r>
         <w:rPr>
           <w:rFonts w:cstheme="minorHAnsi"/>
         </w:rPr>
-        <w:t>imię</w:t>
+        <w:t>specjalizacja</w:t>
       </w:r>
     </w:p>
     <w:p>
@@ -95,7 +121,7 @@
         <w:rPr>
           <w:rFonts w:cstheme="minorHAnsi"/>
         </w:rPr>
-        <w:t>-nazwisko</w:t>
+        <w:t>-roboczogodzina</w:t>
       </w:r>
     </w:p>
     <w:p>
@@ -105,6 +131,128 @@
           <w:rFonts w:cstheme="minorHAnsi"/>
         </w:rPr>
       </w:pPr>
+    </w:p>
+    <w:p>
+      <w:pPr>
+        <w:spacing w:line="240" w:lineRule="auto"/>
+        <w:rPr>
+          <w:rFonts w:cstheme="minorHAnsi"/>
+        </w:rPr>
+      </w:pPr>
+      <w:r>
+        <w:rPr>
+          <w:rFonts w:cstheme="minorHAnsi"/>
+        </w:rPr>
+        <w:t>Pracownik-Zespół:</w:t>
+      </w:r>
+    </w:p>
+    <w:p>
+      <w:pPr>
+        <w:spacing w:line="240" w:lineRule="auto"/>
+        <w:rPr>
+          <w:rFonts w:cstheme="minorHAnsi"/>
+        </w:rPr>
+      </w:pPr>
+      <w:r>
+        <w:rPr>
+          <w:rFonts w:cstheme="minorHAnsi"/>
+        </w:rPr>
+        <w:t>-idPracownika</w:t>
+      </w:r>
+    </w:p>
+    <w:p>
+      <w:pPr>
+        <w:spacing w:line="240" w:lineRule="auto"/>
+        <w:rPr>
+          <w:rFonts w:cstheme="minorHAnsi"/>
+        </w:rPr>
+      </w:pPr>
+      <w:r>
+        <w:rPr>
+          <w:rFonts w:cstheme="minorHAnsi"/>
+        </w:rPr>
+        <w:t>-idZespołu</w:t>
+      </w:r>
+    </w:p>
+    <w:p>
+      <w:pPr>
+        <w:spacing w:line="240" w:lineRule="auto"/>
+        <w:rPr>
+          <w:rFonts w:cstheme="minorHAnsi"/>
+        </w:rPr>
+      </w:pPr>
+    </w:p>
+    <w:p>
+      <w:pPr>
+        <w:spacing w:line="240" w:lineRule="auto"/>
+        <w:rPr>
+          <w:rFonts w:cstheme="minorHAnsi"/>
+        </w:rPr>
+      </w:pPr>
+      <w:r>
+        <w:rPr>
+          <w:rFonts w:cstheme="minorHAnsi"/>
+        </w:rPr>
+        <w:t>Z</w:t>
+      </w:r>
+      <w:r>
+        <w:rPr>
+          <w:rFonts w:cstheme="minorHAnsi"/>
+        </w:rPr>
+        <w:t>e</w:t>
+      </w:r>
+      <w:r>
+        <w:rPr>
+          <w:rFonts w:cstheme="minorHAnsi"/>
+        </w:rPr>
+        <w:t>sp</w:t>
+      </w:r>
+      <w:r>
+        <w:rPr>
+          <w:rFonts w:cstheme="minorHAnsi"/>
+        </w:rPr>
+        <w:t>ół</w:t>
+      </w:r>
+      <w:r>
+        <w:rPr>
+          <w:rFonts w:cstheme="minorHAnsi"/>
+        </w:rPr>
+        <w:t>:</w:t>
+      </w:r>
+    </w:p>
+    <w:p>
+      <w:pPr>
+        <w:spacing w:line="240" w:lineRule="auto"/>
+        <w:rPr>
+          <w:rFonts w:cstheme="minorHAnsi"/>
+        </w:rPr>
+      </w:pPr>
+      <w:r>
+        <w:rPr>
+          <w:rFonts w:cstheme="minorHAnsi"/>
+        </w:rPr>
+        <w:t>-id</w:t>
+      </w:r>
+      <w:r>
+        <w:rPr>
+          <w:rFonts w:cstheme="minorHAnsi"/>
+        </w:rPr>
+        <w:t>Z</w:t>
+      </w:r>
+      <w:r>
+        <w:rPr>
+          <w:rFonts w:cstheme="minorHAnsi"/>
+        </w:rPr>
+        <w:t>espołu</w:t>
+      </w:r>
+    </w:p>
+    <w:p>
+      <w:pPr>
+        <w:spacing w:line="240" w:lineRule="auto"/>
+        <w:rPr>
+          <w:rFonts w:cstheme="minorHAnsi"/>
+        </w:rPr>
+      </w:pPr>
       <w:r>
         <w:rPr>
           <w:rFonts w:cstheme="minorHAnsi"/>
@@ -115,7 +263,7 @@
         <w:rPr>
           <w:rFonts w:cstheme="minorHAnsi"/>
         </w:rPr>
-        <w:t>specjalizacja</w:t>
+        <w:t>nazwa</w:t>
       </w:r>
     </w:p>
     <w:p>
@@ -125,12 +273,6 @@
           <w:rFonts w:cstheme="minorHAnsi"/>
         </w:rPr>
       </w:pPr>
-      <w:r>
-        <w:rPr>
-          <w:rFonts w:cstheme="minorHAnsi"/>
-        </w:rPr>
-        <w:t>-roboczogodzina</w:t>
-      </w:r>
     </w:p>
     <w:p>
       <w:pPr>
@@ -139,19 +281,27 @@
           <w:rFonts w:cstheme="minorHAnsi"/>
         </w:rPr>
       </w:pPr>
+      <w:r>
+        <w:rPr>
+          <w:rFonts w:cstheme="minorHAnsi"/>
+        </w:rPr>
+        <w:t>Zespół-Zlecenie:</w:t>
+      </w:r>
     </w:p>
     <w:p>
       <w:pPr>
         <w:spacing w:line="240" w:lineRule="auto"/>
         <w:rPr>
           <w:rFonts w:cstheme="minorHAnsi"/>
-        </w:rPr>
-      </w:pPr>
-      <w:r>
-        <w:rPr>
-          <w:rFonts w:cstheme="minorHAnsi"/>
-        </w:rPr>
-        <w:t>Pracownik-Zespół:</w:t>
+          <w:lang w:val="en-US"/>
+        </w:rPr>
+      </w:pPr>
+      <w:r>
+        <w:rPr>
+          <w:rFonts w:cstheme="minorHAnsi"/>
+          <w:lang w:val="en-US"/>
+        </w:rPr>
+        <w:t>-idZespołu</w:t>
       </w:r>
     </w:p>
     <w:p>
@@ -159,89 +309,56 @@
         <w:spacing w:line="240" w:lineRule="auto"/>
         <w:rPr>
           <w:rFonts w:cstheme="minorHAnsi"/>
-        </w:rPr>
-      </w:pPr>
-      <w:r>
-        <w:rPr>
-          <w:rFonts w:cstheme="minorHAnsi"/>
-        </w:rPr>
-        <w:t>-</w:t>
-      </w:r>
-      <w:proofErr w:type="spellStart"/>
-      <w:r>
-        <w:rPr>
-          <w:rFonts w:cstheme="minorHAnsi"/>
-        </w:rPr>
-        <w:t>idPracownika</w:t>
-      </w:r>
-      <w:proofErr w:type="spellEnd"/>
+          <w:lang w:val="en-US"/>
+        </w:rPr>
+      </w:pPr>
+      <w:r>
+        <w:rPr>
+          <w:rFonts w:cstheme="minorHAnsi"/>
+          <w:lang w:val="en-US"/>
+        </w:rPr>
+        <w:t>-idZlecenia</w:t>
+      </w:r>
     </w:p>
     <w:p>
       <w:pPr>
         <w:spacing w:line="240" w:lineRule="auto"/>
         <w:rPr>
           <w:rFonts w:cstheme="minorHAnsi"/>
-        </w:rPr>
-      </w:pPr>
-      <w:r>
-        <w:rPr>
-          <w:rFonts w:cstheme="minorHAnsi"/>
-        </w:rPr>
-        <w:t>-</w:t>
-      </w:r>
-      <w:proofErr w:type="spellStart"/>
-      <w:r>
-        <w:rPr>
-          <w:rFonts w:cstheme="minorHAnsi"/>
-        </w:rPr>
-        <w:t>idZespołu</w:t>
-      </w:r>
-      <w:proofErr w:type="spellEnd"/>
+          <w:lang w:val="en-US"/>
+        </w:rPr>
+      </w:pPr>
     </w:p>
     <w:p>
       <w:pPr>
         <w:spacing w:line="240" w:lineRule="auto"/>
         <w:rPr>
           <w:rFonts w:cstheme="minorHAnsi"/>
-        </w:rPr>
-      </w:pPr>
+          <w:lang w:val="en-US"/>
+        </w:rPr>
+      </w:pPr>
+      <w:r>
+        <w:rPr>
+          <w:rFonts w:cstheme="minorHAnsi"/>
+          <w:lang w:val="en-US"/>
+        </w:rPr>
+        <w:t>Order:</w:t>
+      </w:r>
     </w:p>
     <w:p>
       <w:pPr>
         <w:spacing w:line="240" w:lineRule="auto"/>
         <w:rPr>
           <w:rFonts w:cstheme="minorHAnsi"/>
-        </w:rPr>
-      </w:pPr>
-      <w:r>
-        <w:rPr>
-          <w:rFonts w:cstheme="minorHAnsi"/>
-        </w:rPr>
-        <w:t>Z</w:t>
-      </w:r>
-      <w:r>
-        <w:rPr>
-          <w:rFonts w:cstheme="minorHAnsi"/>
-        </w:rPr>
-        <w:t>e</w:t>
-      </w:r>
-      <w:r>
-        <w:rPr>
-          <w:rFonts w:cstheme="minorHAnsi"/>
-        </w:rPr>
-        <w:t>sp</w:t>
-      </w:r>
-      <w:r>
-        <w:rPr>
-          <w:rFonts w:cstheme="minorHAnsi"/>
-        </w:rPr>
-        <w:t>ół</w:t>
-      </w:r>
-      <w:r>
-        <w:rPr>
-          <w:rFonts w:cstheme="minorHAnsi"/>
-        </w:rPr>
-        <w:t>:</w:t>
+          <w:lang w:val="en-US"/>
+        </w:rPr>
+      </w:pPr>
+      <w:r>
+        <w:rPr>
+          <w:rFonts w:cstheme="minorHAnsi"/>
+          <w:lang w:val="en-US"/>
+        </w:rPr>
+        <w:t>-OrderID</w:t>
       </w:r>
     </w:p>
     <w:p>
@@ -249,53 +366,31 @@
         <w:spacing w:line="240" w:lineRule="auto"/>
         <w:rPr>
           <w:rFonts w:cstheme="minorHAnsi"/>
-        </w:rPr>
-      </w:pPr>
-      <w:r>
-        <w:rPr>
-          <w:rFonts w:cstheme="minorHAnsi"/>
-        </w:rPr>
-        <w:t>-</w:t>
-      </w:r>
-      <w:proofErr w:type="spellStart"/>
-      <w:r>
-        <w:rPr>
-          <w:rFonts w:cstheme="minorHAnsi"/>
-        </w:rPr>
-        <w:t>id</w:t>
-      </w:r>
-      <w:r>
-        <w:rPr>
-          <w:rFonts w:cstheme="minorHAnsi"/>
-        </w:rPr>
-        <w:t>Z</w:t>
-      </w:r>
-      <w:r>
-        <w:rPr>
-          <w:rFonts w:cstheme="minorHAnsi"/>
-        </w:rPr>
-        <w:t>espołu</w:t>
-      </w:r>
-      <w:proofErr w:type="spellEnd"/>
+          <w:lang w:val="en-US"/>
+        </w:rPr>
+      </w:pPr>
+      <w:r>
+        <w:rPr>
+          <w:rFonts w:cstheme="minorHAnsi"/>
+          <w:lang w:val="en-US"/>
+        </w:rPr>
+        <w:t>-StartDate</w:t>
+      </w:r>
     </w:p>
     <w:p>
       <w:pPr>
         <w:spacing w:line="240" w:lineRule="auto"/>
         <w:rPr>
           <w:rFonts w:cstheme="minorHAnsi"/>
-        </w:rPr>
-      </w:pPr>
-      <w:r>
-        <w:rPr>
-          <w:rFonts w:cstheme="minorHAnsi"/>
-        </w:rPr>
-        <w:t>-</w:t>
-      </w:r>
-      <w:r>
-        <w:rPr>
-          <w:rFonts w:cstheme="minorHAnsi"/>
-        </w:rPr>
-        <w:t>nazwa</w:t>
+          <w:lang w:val="en-US"/>
+        </w:rPr>
+      </w:pPr>
+      <w:r>
+        <w:rPr>
+          <w:rFonts w:cstheme="minorHAnsi"/>
+          <w:lang w:val="en-US"/>
+        </w:rPr>
+        <w:t>-EndDate</w:t>
       </w:r>
     </w:p>
     <w:p>
@@ -303,8 +398,16 @@
         <w:spacing w:line="240" w:lineRule="auto"/>
         <w:rPr>
           <w:rFonts w:cstheme="minorHAnsi"/>
-        </w:rPr>
-      </w:pPr>
+          <w:lang w:val="en-US"/>
+        </w:rPr>
+      </w:pPr>
+      <w:r>
+        <w:rPr>
+          <w:rFonts w:cstheme="minorHAnsi"/>
+          <w:lang w:val="en-US"/>
+        </w:rPr>
+        <w:t>-Cost</w:t>
+      </w:r>
     </w:p>
     <w:p>
       <w:pPr>
@@ -317,187 +420,8 @@
         <w:rPr>
           <w:rFonts w:cstheme="minorHAnsi"/>
         </w:rPr>
-        <w:t>Zespół-Zlecenie:</w:t>
-      </w:r>
-    </w:p>
-    <w:p>
-      <w:pPr>
-        <w:spacing w:line="240" w:lineRule="auto"/>
-        <w:rPr>
-          <w:rFonts w:cstheme="minorHAnsi"/>
-          <w:lang w:val="en-US"/>
-        </w:rPr>
-      </w:pPr>
-      <w:r>
-        <w:rPr>
-          <w:rFonts w:cstheme="minorHAnsi"/>
-          <w:lang w:val="en-US"/>
-        </w:rPr>
-        <w:t>-</w:t>
-      </w:r>
-      <w:proofErr w:type="spellStart"/>
-      <w:r>
-        <w:rPr>
-          <w:rFonts w:cstheme="minorHAnsi"/>
-          <w:lang w:val="en-US"/>
-        </w:rPr>
-        <w:t>idZespołu</w:t>
-      </w:r>
-      <w:proofErr w:type="spellEnd"/>
-    </w:p>
-    <w:p>
-      <w:pPr>
-        <w:spacing w:line="240" w:lineRule="auto"/>
-        <w:rPr>
-          <w:rFonts w:cstheme="minorHAnsi"/>
-          <w:lang w:val="en-US"/>
-        </w:rPr>
-      </w:pPr>
-      <w:r>
-        <w:rPr>
-          <w:rFonts w:cstheme="minorHAnsi"/>
-          <w:lang w:val="en-US"/>
-        </w:rPr>
-        <w:t>-</w:t>
-      </w:r>
-      <w:proofErr w:type="spellStart"/>
-      <w:r>
-        <w:rPr>
-          <w:rFonts w:cstheme="minorHAnsi"/>
-          <w:lang w:val="en-US"/>
-        </w:rPr>
-        <w:t>idZlecenia</w:t>
-      </w:r>
-      <w:proofErr w:type="spellEnd"/>
-    </w:p>
-    <w:p>
-      <w:pPr>
-        <w:spacing w:line="240" w:lineRule="auto"/>
-        <w:rPr>
-          <w:rFonts w:cstheme="minorHAnsi"/>
-          <w:lang w:val="en-US"/>
-        </w:rPr>
-      </w:pPr>
-    </w:p>
-    <w:p>
-      <w:pPr>
-        <w:spacing w:line="240" w:lineRule="auto"/>
-        <w:rPr>
-          <w:rFonts w:cstheme="minorHAnsi"/>
-          <w:lang w:val="en-US"/>
-        </w:rPr>
-      </w:pPr>
-      <w:r>
-        <w:rPr>
-          <w:rFonts w:cstheme="minorHAnsi"/>
-          <w:lang w:val="en-US"/>
-        </w:rPr>
-        <w:t>Order:</w:t>
-      </w:r>
-    </w:p>
-    <w:p>
-      <w:pPr>
-        <w:spacing w:line="240" w:lineRule="auto"/>
-        <w:rPr>
-          <w:rFonts w:cstheme="minorHAnsi"/>
-          <w:lang w:val="en-US"/>
-        </w:rPr>
-      </w:pPr>
-      <w:r>
-        <w:rPr>
-          <w:rFonts w:cstheme="minorHAnsi"/>
-          <w:lang w:val="en-US"/>
-        </w:rPr>
-        <w:t>-</w:t>
-      </w:r>
-      <w:proofErr w:type="spellStart"/>
-      <w:r>
-        <w:rPr>
-          <w:rFonts w:cstheme="minorHAnsi"/>
-          <w:lang w:val="en-US"/>
-        </w:rPr>
-        <w:t>OrderID</w:t>
-      </w:r>
-      <w:proofErr w:type="spellEnd"/>
-    </w:p>
-    <w:p>
-      <w:pPr>
-        <w:spacing w:line="240" w:lineRule="auto"/>
-        <w:rPr>
-          <w:rFonts w:cstheme="minorHAnsi"/>
-          <w:lang w:val="en-US"/>
-        </w:rPr>
-      </w:pPr>
-      <w:r>
-        <w:rPr>
-          <w:rFonts w:cstheme="minorHAnsi"/>
-          <w:lang w:val="en-US"/>
-        </w:rPr>
-        <w:t>-StartDate</w:t>
-      </w:r>
-    </w:p>
-    <w:p>
-      <w:pPr>
-        <w:spacing w:line="240" w:lineRule="auto"/>
-        <w:rPr>
-          <w:rFonts w:cstheme="minorHAnsi"/>
-          <w:lang w:val="en-US"/>
-        </w:rPr>
-      </w:pPr>
-      <w:r>
-        <w:rPr>
-          <w:rFonts w:cstheme="minorHAnsi"/>
-          <w:lang w:val="en-US"/>
-        </w:rPr>
-        <w:t>-</w:t>
-      </w:r>
-      <w:proofErr w:type="spellStart"/>
-      <w:r>
-        <w:rPr>
-          <w:rFonts w:cstheme="minorHAnsi"/>
-          <w:lang w:val="en-US"/>
-        </w:rPr>
-        <w:t>EndDate</w:t>
-      </w:r>
-      <w:proofErr w:type="spellEnd"/>
-    </w:p>
-    <w:p>
-      <w:pPr>
-        <w:spacing w:line="240" w:lineRule="auto"/>
-        <w:rPr>
-          <w:rFonts w:cstheme="minorHAnsi"/>
-          <w:lang w:val="en-US"/>
-        </w:rPr>
-      </w:pPr>
-      <w:r>
-        <w:rPr>
-          <w:rFonts w:cstheme="minorHAnsi"/>
-          <w:lang w:val="en-US"/>
-        </w:rPr>
-        <w:t>-Cost</w:t>
-      </w:r>
-    </w:p>
-    <w:p>
-      <w:pPr>
-        <w:spacing w:line="240" w:lineRule="auto"/>
-        <w:rPr>
-          <w:rFonts w:cstheme="minorHAnsi"/>
-        </w:rPr>
-      </w:pPr>
-      <w:r>
-        <w:rPr>
-          <w:rFonts w:cstheme="minorHAnsi"/>
-        </w:rPr>
-        <w:t>-</w:t>
-      </w:r>
-      <w:proofErr w:type="spellStart"/>
-      <w:r>
-        <w:rPr>
-          <w:rFonts w:cstheme="minorHAnsi"/>
-        </w:rPr>
-        <w:t>UserID</w:t>
-      </w:r>
-      <w:proofErr w:type="spellEnd"/>
+        <w:t>-UserID</w:t>
+      </w:r>
     </w:p>
     <w:p>
       <w:pPr>
@@ -511,16 +435,8 @@
         <w:rPr>
           <w:rFonts w:cstheme="minorHAnsi"/>
         </w:rPr>
-        <w:t xml:space="preserve">- </w:t>
-      </w:r>
-      <w:proofErr w:type="spellStart"/>
-      <w:r>
-        <w:rPr>
-          <w:rFonts w:cstheme="minorHAnsi"/>
-        </w:rPr>
-        <w:t>Description</w:t>
-      </w:r>
-      <w:proofErr w:type="spellEnd"/>
+        <w:t>- Description</w:t>
+      </w:r>
     </w:p>
     <w:p>
       <w:pPr>
@@ -536,16 +452,8 @@
         <w:rPr>
           <w:rFonts w:cstheme="minorHAnsi"/>
         </w:rPr>
-        <w:t xml:space="preserve">- </w:t>
-      </w:r>
-      <w:proofErr w:type="spellStart"/>
-      <w:r>
-        <w:rPr>
-          <w:rFonts w:cstheme="minorHAnsi"/>
-        </w:rPr>
-        <w:t>Validated</w:t>
-      </w:r>
-      <w:proofErr w:type="spellEnd"/>
+        <w:t>- Validated</w:t>
+      </w:r>
     </w:p>
     <w:p>
       <w:pPr>
@@ -605,155 +513,121 @@
         <w:rPr>
           <w:rFonts w:cstheme="minorHAnsi"/>
         </w:rPr>
+        <w:t>-idWypłaty</w:t>
+      </w:r>
+    </w:p>
+    <w:p>
+      <w:pPr>
+        <w:spacing w:line="240" w:lineRule="auto"/>
+        <w:rPr>
+          <w:rFonts w:cstheme="minorHAnsi"/>
+        </w:rPr>
+      </w:pPr>
+      <w:r>
+        <w:rPr>
+          <w:rFonts w:cstheme="minorHAnsi"/>
+        </w:rPr>
+        <w:t>-idPracownika</w:t>
+      </w:r>
+    </w:p>
+    <w:p>
+      <w:pPr>
+        <w:spacing w:line="240" w:lineRule="auto"/>
+        <w:rPr>
+          <w:rFonts w:cstheme="minorHAnsi"/>
+        </w:rPr>
+      </w:pPr>
+      <w:r>
+        <w:rPr>
+          <w:rFonts w:cstheme="minorHAnsi"/>
+        </w:rPr>
+        <w:t>-idZlecenia</w:t>
+      </w:r>
+    </w:p>
+    <w:p>
+      <w:pPr>
+        <w:spacing w:line="240" w:lineRule="auto"/>
+        <w:rPr>
+          <w:rFonts w:cstheme="minorHAnsi"/>
+        </w:rPr>
+      </w:pPr>
+      <w:r>
+        <w:rPr>
+          <w:rFonts w:cstheme="minorHAnsi"/>
+        </w:rPr>
+        <w:t>-data</w:t>
+      </w:r>
+      <w:r>
+        <w:rPr>
+          <w:rFonts w:cstheme="minorHAnsi"/>
+        </w:rPr>
+        <w:t>Wypłaty</w:t>
+      </w:r>
+    </w:p>
+    <w:p>
+      <w:pPr>
+        <w:spacing w:line="240" w:lineRule="auto"/>
+        <w:rPr>
+          <w:rFonts w:cstheme="minorHAnsi"/>
+        </w:rPr>
+      </w:pPr>
+      <w:r>
+        <w:rPr>
+          <w:rFonts w:cstheme="minorHAnsi"/>
+        </w:rPr>
+        <w:t>-kwota</w:t>
+      </w:r>
+    </w:p>
+    <w:p>
+      <w:pPr>
+        <w:spacing w:line="240" w:lineRule="auto"/>
+        <w:rPr>
+          <w:rFonts w:cstheme="minorHAnsi"/>
+        </w:rPr>
+      </w:pPr>
+    </w:p>
+    <w:p>
+      <w:pPr>
+        <w:spacing w:line="240" w:lineRule="auto"/>
+        <w:rPr>
+          <w:rFonts w:cstheme="minorHAnsi"/>
+        </w:rPr>
+      </w:pPr>
+      <w:r>
+        <w:rPr>
+          <w:rFonts w:cstheme="minorHAnsi"/>
+        </w:rPr>
+        <w:t>User:</w:t>
+      </w:r>
+    </w:p>
+    <w:p>
+      <w:pPr>
+        <w:spacing w:after="0" w:line="240" w:lineRule="auto"/>
+        <w:rPr>
+          <w:rFonts w:cstheme="minorHAnsi"/>
+        </w:rPr>
+      </w:pPr>
+      <w:r>
+        <w:rPr>
+          <w:rFonts w:cstheme="minorHAnsi"/>
+          <w:color w:val="000000"/>
+        </w:rPr>
         <w:t>-</w:t>
       </w:r>
-      <w:proofErr w:type="spellStart"/>
-      <w:r>
-        <w:rPr>
-          <w:rFonts w:cstheme="minorHAnsi"/>
-        </w:rPr>
-        <w:t>idWypłaty</w:t>
-      </w:r>
-      <w:proofErr w:type="spellEnd"/>
-    </w:p>
-    <w:p>
-      <w:pPr>
-        <w:spacing w:line="240" w:lineRule="auto"/>
-        <w:rPr>
-          <w:rFonts w:cstheme="minorHAnsi"/>
-        </w:rPr>
-      </w:pPr>
-      <w:r>
-        <w:rPr>
-          <w:rFonts w:cstheme="minorHAnsi"/>
-        </w:rPr>
-        <w:t>-</w:t>
-      </w:r>
-      <w:proofErr w:type="spellStart"/>
-      <w:r>
-        <w:rPr>
-          <w:rFonts w:cstheme="minorHAnsi"/>
-        </w:rPr>
-        <w:t>idPracownika</w:t>
-      </w:r>
-      <w:proofErr w:type="spellEnd"/>
-    </w:p>
-    <w:p>
-      <w:pPr>
-        <w:spacing w:line="240" w:lineRule="auto"/>
-        <w:rPr>
-          <w:rFonts w:cstheme="minorHAnsi"/>
-        </w:rPr>
-      </w:pPr>
-      <w:r>
-        <w:rPr>
-          <w:rFonts w:cstheme="minorHAnsi"/>
-        </w:rPr>
-        <w:t>-</w:t>
-      </w:r>
-      <w:proofErr w:type="spellStart"/>
-      <w:r>
-        <w:rPr>
-          <w:rFonts w:cstheme="minorHAnsi"/>
-        </w:rPr>
-        <w:t>idZlecenia</w:t>
-      </w:r>
-      <w:proofErr w:type="spellEnd"/>
-    </w:p>
-    <w:p>
-      <w:pPr>
-        <w:spacing w:line="240" w:lineRule="auto"/>
-        <w:rPr>
-          <w:rFonts w:cstheme="minorHAnsi"/>
-        </w:rPr>
-      </w:pPr>
-      <w:r>
-        <w:rPr>
-          <w:rFonts w:cstheme="minorHAnsi"/>
-        </w:rPr>
-        <w:t>-</w:t>
-      </w:r>
-      <w:proofErr w:type="spellStart"/>
-      <w:r>
-        <w:rPr>
-          <w:rFonts w:cstheme="minorHAnsi"/>
-        </w:rPr>
-        <w:t>data</w:t>
-      </w:r>
-      <w:r>
-        <w:rPr>
-          <w:rFonts w:cstheme="minorHAnsi"/>
-        </w:rPr>
-        <w:t>Wypłaty</w:t>
-      </w:r>
-      <w:proofErr w:type="spellEnd"/>
-    </w:p>
-    <w:p>
-      <w:pPr>
-        <w:spacing w:line="240" w:lineRule="auto"/>
-        <w:rPr>
-          <w:rFonts w:cstheme="minorHAnsi"/>
-        </w:rPr>
-      </w:pPr>
-      <w:r>
-        <w:rPr>
-          <w:rFonts w:cstheme="minorHAnsi"/>
-        </w:rPr>
-        <w:t>-kwota</w:t>
-      </w:r>
-    </w:p>
-    <w:p>
-      <w:pPr>
-        <w:spacing w:line="240" w:lineRule="auto"/>
-        <w:rPr>
-          <w:rFonts w:cstheme="minorHAnsi"/>
-        </w:rPr>
-      </w:pPr>
-    </w:p>
-    <w:p>
-      <w:pPr>
-        <w:spacing w:line="240" w:lineRule="auto"/>
-        <w:rPr>
-          <w:rFonts w:cstheme="minorHAnsi"/>
-        </w:rPr>
-      </w:pPr>
-      <w:r>
-        <w:rPr>
-          <w:rFonts w:cstheme="minorHAnsi"/>
-        </w:rPr>
-        <w:t>User:</w:t>
-      </w:r>
-    </w:p>
-    <w:p>
-      <w:pPr>
-        <w:spacing w:after="0" w:line="240" w:lineRule="auto"/>
-        <w:rPr>
-          <w:rFonts w:cstheme="minorHAnsi"/>
-        </w:rPr>
-      </w:pPr>
       <w:r>
         <w:rPr>
           <w:rFonts w:cstheme="minorHAnsi"/>
           <w:color w:val="000000"/>
         </w:rPr>
-        <w:t>-</w:t>
-      </w:r>
-      <w:proofErr w:type="spellStart"/>
+        <w:t>UserI</w:t>
+      </w:r>
       <w:r>
         <w:rPr>
           <w:rFonts w:cstheme="minorHAnsi"/>
           <w:color w:val="000000"/>
         </w:rPr>
-        <w:t>UserI</w:t>
-      </w:r>
-      <w:r>
-        <w:rPr>
-          <w:rFonts w:cstheme="minorHAnsi"/>
-          <w:color w:val="000000"/>
-        </w:rPr>
         <w:t>D</w:t>
       </w:r>
-      <w:proofErr w:type="spellEnd"/>
       <w:r>
         <w:rPr>
           <w:rFonts w:cstheme="minorHAnsi"/>
@@ -780,7 +654,6 @@
         </w:rPr>
         <w:t>-</w:t>
       </w:r>
-      <w:proofErr w:type="spellStart"/>
       <w:r>
         <w:rPr>
           <w:rFonts w:cstheme="minorHAnsi"/>
@@ -788,7 +661,6 @@
         </w:rPr>
         <w:t>FirstName</w:t>
       </w:r>
-      <w:proofErr w:type="spellEnd"/>
     </w:p>
     <w:p>
       <w:pPr>
@@ -810,7 +682,6 @@
         </w:rPr>
         <w:t>-</w:t>
       </w:r>
-      <w:proofErr w:type="spellStart"/>
       <w:r>
         <w:rPr>
           <w:rFonts w:cstheme="minorHAnsi"/>
@@ -819,7 +690,6 @@
         </w:rPr>
         <w:t>LastName</w:t>
       </w:r>
-      <w:proofErr w:type="spellEnd"/>
     </w:p>
     <w:p>
       <w:pPr>
@@ -980,7 +850,6 @@
         </w:rPr>
         <w:t>-</w:t>
       </w:r>
-      <w:proofErr w:type="spellStart"/>
       <w:r>
         <w:rPr>
           <w:rFonts w:cstheme="minorHAnsi"/>
@@ -988,7 +857,6 @@
         </w:rPr>
         <w:t>CreatedAt</w:t>
       </w:r>
-      <w:proofErr w:type="spellEnd"/>
     </w:p>
     <w:p/>
     <w:p/>
@@ -1132,14 +1000,12 @@
                 <w:highlight w:val="yellow"/>
               </w:rPr>
             </w:pPr>
-            <w:proofErr w:type="spellStart"/>
             <w:r>
               <w:rPr>
                 <w:highlight w:val="yellow"/>
               </w:rPr>
               <w:t>account</w:t>
             </w:r>
-            <w:proofErr w:type="spellEnd"/>
             <w:r>
               <w:rPr>
                 <w:highlight w:val="yellow"/>
@@ -1227,14 +1093,12 @@
                 <w:highlight w:val="yellow"/>
               </w:rPr>
             </w:pPr>
-            <w:proofErr w:type="spellStart"/>
             <w:r>
               <w:rPr>
                 <w:highlight w:val="yellow"/>
               </w:rPr>
               <w:t>account</w:t>
             </w:r>
-            <w:proofErr w:type="spellEnd"/>
             <w:r>
               <w:rPr>
                 <w:highlight w:val="yellow"/>
@@ -1328,14 +1192,12 @@
                 <w:highlight w:val="yellow"/>
               </w:rPr>
             </w:pPr>
-            <w:proofErr w:type="spellStart"/>
             <w:r>
               <w:rPr>
                 <w:highlight w:val="yellow"/>
               </w:rPr>
               <w:t>account</w:t>
             </w:r>
-            <w:proofErr w:type="spellEnd"/>
             <w:r>
               <w:rPr>
                 <w:highlight w:val="yellow"/>
@@ -1429,14 +1291,12 @@
                 <w:highlight w:val="yellow"/>
               </w:rPr>
             </w:pPr>
-            <w:proofErr w:type="spellStart"/>
             <w:r>
               <w:rPr>
                 <w:highlight w:val="yellow"/>
               </w:rPr>
               <w:t>account</w:t>
             </w:r>
-            <w:proofErr w:type="spellEnd"/>
             <w:r>
               <w:rPr>
                 <w:highlight w:val="yellow"/>
@@ -1530,47 +1390,23 @@
                 <w:highlight w:val="yellow"/>
               </w:rPr>
             </w:pPr>
-            <w:proofErr w:type="spellStart"/>
             <w:r>
               <w:rPr>
                 <w:highlight w:val="yellow"/>
               </w:rPr>
               <w:t>account</w:t>
             </w:r>
-            <w:proofErr w:type="spellEnd"/>
             <w:r>
               <w:rPr>
                 <w:highlight w:val="yellow"/>
               </w:rPr>
               <w:t xml:space="preserve"> /</w:t>
             </w:r>
-            <w:proofErr w:type="spellStart"/>
-            <w:r>
-              <w:rPr>
-                <w:highlight w:val="yellow"/>
-              </w:rPr>
-              <w:t>orders</w:t>
-            </w:r>
-            <w:proofErr w:type="spellEnd"/>
-            <w:r>
-              <w:rPr>
-                <w:highlight w:val="yellow"/>
-              </w:rPr>
-              <w:t>/{</w:t>
-            </w:r>
-            <w:proofErr w:type="spellStart"/>
-            <w:r>
-              <w:rPr>
-                <w:highlight w:val="yellow"/>
-              </w:rPr>
-              <w:t>userID</w:t>
-            </w:r>
-            <w:proofErr w:type="spellEnd"/>
-            <w:r>
-              <w:rPr>
-                <w:highlight w:val="yellow"/>
-              </w:rPr>
-              <w:t>}</w:t>
+            <w:r>
+              <w:rPr>
+                <w:highlight w:val="yellow"/>
+              </w:rPr>
+              <w:t>orders/{userID}</w:t>
             </w:r>
           </w:p>
         </w:tc>
@@ -1647,47 +1483,23 @@
                 <w:highlight w:val="yellow"/>
               </w:rPr>
             </w:pPr>
-            <w:proofErr w:type="spellStart"/>
             <w:r>
               <w:rPr>
                 <w:highlight w:val="yellow"/>
               </w:rPr>
               <w:t>account</w:t>
             </w:r>
-            <w:proofErr w:type="spellEnd"/>
             <w:r>
               <w:rPr>
                 <w:highlight w:val="yellow"/>
               </w:rPr>
               <w:t xml:space="preserve"> /</w:t>
             </w:r>
-            <w:proofErr w:type="spellStart"/>
-            <w:r>
-              <w:rPr>
-                <w:highlight w:val="yellow"/>
-              </w:rPr>
-              <w:t>orders</w:t>
-            </w:r>
-            <w:proofErr w:type="spellEnd"/>
-            <w:r>
-              <w:rPr>
-                <w:highlight w:val="yellow"/>
-              </w:rPr>
-              <w:t>/{</w:t>
-            </w:r>
-            <w:proofErr w:type="spellStart"/>
-            <w:r>
-              <w:rPr>
-                <w:highlight w:val="yellow"/>
-              </w:rPr>
-              <w:t>userID,orderID</w:t>
-            </w:r>
-            <w:proofErr w:type="spellEnd"/>
-            <w:r>
-              <w:rPr>
-                <w:highlight w:val="yellow"/>
-              </w:rPr>
-              <w:t>}</w:t>
+            <w:r>
+              <w:rPr>
+                <w:highlight w:val="yellow"/>
+              </w:rPr>
+              <w:t>orders/{userID,orderID}</w:t>
             </w:r>
           </w:p>
         </w:tc>
@@ -1768,16 +1580,8 @@
               <w:rPr>
                 <w:highlight w:val="green"/>
               </w:rPr>
-              <w:t>order/</w:t>
-            </w:r>
-            <w:proofErr w:type="spellStart"/>
-            <w:r>
-              <w:rPr>
-                <w:highlight w:val="green"/>
-              </w:rPr>
-              <w:t>addByClient</w:t>
-            </w:r>
-            <w:proofErr w:type="spellEnd"/>
+              <w:t>order/addByClient</w:t>
+            </w:r>
           </w:p>
         </w:tc>
         <w:tc>
@@ -1857,16 +1661,8 @@
               <w:rPr>
                 <w:highlight w:val="green"/>
               </w:rPr>
-              <w:t>order/</w:t>
-            </w:r>
-            <w:proofErr w:type="spellStart"/>
-            <w:r>
-              <w:rPr>
-                <w:highlight w:val="green"/>
-              </w:rPr>
-              <w:t>addByClient</w:t>
-            </w:r>
-            <w:proofErr w:type="spellEnd"/>
+              <w:t>order/addByClient</w:t>
+            </w:r>
           </w:p>
         </w:tc>
         <w:tc>
@@ -1948,14 +1744,12 @@
               </w:rPr>
               <w:t>order/</w:t>
             </w:r>
-            <w:proofErr w:type="spellStart"/>
             <w:r>
               <w:rPr>
                 <w:highlight w:val="green"/>
               </w:rPr>
               <w:t>showUnvalidated</w:t>
             </w:r>
-            <w:proofErr w:type="spellEnd"/>
           </w:p>
         </w:tc>
         <w:tc>
@@ -2035,16 +1829,8 @@
               <w:rPr>
                 <w:highlight w:val="green"/>
               </w:rPr>
-              <w:t>order/</w:t>
-            </w:r>
-            <w:proofErr w:type="spellStart"/>
-            <w:r>
-              <w:rPr>
-                <w:highlight w:val="green"/>
-              </w:rPr>
-              <w:t>validate</w:t>
-            </w:r>
-            <w:proofErr w:type="spellEnd"/>
+              <w:t>order/validate</w:t>
+            </w:r>
             <w:r>
               <w:rPr>
                 <w:highlight w:val="green"/>
@@ -2148,16 +1934,8 @@
               <w:rPr>
                 <w:highlight w:val="green"/>
               </w:rPr>
-              <w:t>order/</w:t>
-            </w:r>
-            <w:proofErr w:type="spellStart"/>
-            <w:r>
-              <w:rPr>
-                <w:highlight w:val="green"/>
-              </w:rPr>
-              <w:t>validate</w:t>
-            </w:r>
-            <w:proofErr w:type="spellEnd"/>
+              <w:t>order/validate</w:t>
+            </w:r>
           </w:p>
         </w:tc>
         <w:tc>
@@ -2233,28 +2011,12 @@
                 <w:highlight w:val="red"/>
               </w:rPr>
             </w:pPr>
-            <w:proofErr w:type="spellStart"/>
             <w:r>
               <w:rPr>
                 <w:highlight w:val="red"/>
               </w:rPr>
-              <w:t>add</w:t>
-            </w:r>
-            <w:proofErr w:type="spellEnd"/>
-            <w:r>
-              <w:rPr>
-                <w:highlight w:val="red"/>
-              </w:rPr>
-              <w:t>/</w:t>
-            </w:r>
-            <w:proofErr w:type="spellStart"/>
-            <w:r>
-              <w:rPr>
-                <w:highlight w:val="red"/>
-              </w:rPr>
-              <w:t>worker</w:t>
-            </w:r>
-            <w:proofErr w:type="spellEnd"/>
+              <w:t>add/worker</w:t>
+            </w:r>
           </w:p>
         </w:tc>
         <w:tc>
@@ -2330,28 +2092,12 @@
                 <w:highlight w:val="red"/>
               </w:rPr>
             </w:pPr>
-            <w:proofErr w:type="spellStart"/>
             <w:r>
               <w:rPr>
                 <w:highlight w:val="red"/>
               </w:rPr>
-              <w:t>add</w:t>
-            </w:r>
-            <w:proofErr w:type="spellEnd"/>
-            <w:r>
-              <w:rPr>
-                <w:highlight w:val="red"/>
-              </w:rPr>
-              <w:t>/</w:t>
-            </w:r>
-            <w:proofErr w:type="spellStart"/>
-            <w:r>
-              <w:rPr>
-                <w:highlight w:val="red"/>
-              </w:rPr>
-              <w:t>payment</w:t>
-            </w:r>
-            <w:proofErr w:type="spellEnd"/>
+              <w:t>add/payment</w:t>
+            </w:r>
           </w:p>
         </w:tc>
         <w:tc>
@@ -2427,19 +2173,11 @@
                 <w:highlight w:val="red"/>
               </w:rPr>
             </w:pPr>
-            <w:proofErr w:type="spellStart"/>
             <w:r>
               <w:rPr>
                 <w:highlight w:val="red"/>
               </w:rPr>
-              <w:t>add</w:t>
-            </w:r>
-            <w:proofErr w:type="spellEnd"/>
-            <w:r>
-              <w:rPr>
-                <w:highlight w:val="red"/>
-              </w:rPr>
-              <w:t>/team</w:t>
+              <w:t>add/team</w:t>
             </w:r>
           </w:p>
         </w:tc>
@@ -2516,28 +2254,12 @@
                 <w:highlight w:val="red"/>
               </w:rPr>
             </w:pPr>
-            <w:proofErr w:type="spellStart"/>
             <w:r>
               <w:rPr>
                 <w:highlight w:val="red"/>
               </w:rPr>
-              <w:t>add</w:t>
-            </w:r>
-            <w:proofErr w:type="spellEnd"/>
-            <w:r>
-              <w:rPr>
-                <w:highlight w:val="red"/>
-              </w:rPr>
-              <w:t>/</w:t>
-            </w:r>
-            <w:proofErr w:type="spellStart"/>
-            <w:r>
-              <w:rPr>
-                <w:highlight w:val="red"/>
-              </w:rPr>
-              <w:t>worker</w:t>
-            </w:r>
-            <w:proofErr w:type="spellEnd"/>
+              <w:t>add/worker</w:t>
+            </w:r>
           </w:p>
         </w:tc>
         <w:tc>
@@ -2613,33 +2335,36 @@
                 <w:highlight w:val="red"/>
               </w:rPr>
             </w:pPr>
-            <w:proofErr w:type="spellStart"/>
             <w:r>
               <w:rPr>
                 <w:highlight w:val="red"/>
               </w:rPr>
-              <w:t>add</w:t>
-            </w:r>
-            <w:proofErr w:type="spellEnd"/>
-            <w:r>
+              <w:t>add/payment</w:t>
+            </w:r>
+          </w:p>
+        </w:tc>
+        <w:tc>
+          <w:tcPr>
+            <w:tcW w:w="695" w:type="dxa"/>
+          </w:tcPr>
+          <w:p>
+            <w:pPr>
+              <w:jc w:val="center"/>
               <w:rPr>
                 <w:highlight w:val="red"/>
               </w:rPr>
-              <w:t>/</w:t>
-            </w:r>
-            <w:proofErr w:type="spellStart"/>
+            </w:pPr>
             <w:r>
               <w:rPr>
                 <w:highlight w:val="red"/>
               </w:rPr>
-              <w:t>payment</w:t>
-            </w:r>
-            <w:proofErr w:type="spellEnd"/>
-          </w:p>
-        </w:tc>
-        <w:tc>
-          <w:tcPr>
-            <w:tcW w:w="695" w:type="dxa"/>
+              <w:t>POST</w:t>
+            </w:r>
+          </w:p>
+        </w:tc>
+        <w:tc>
+          <w:tcPr>
+            <w:tcW w:w="874" w:type="dxa"/>
           </w:tcPr>
           <w:p>
             <w:pPr>
@@ -2652,13 +2377,13 @@
               <w:rPr>
                 <w:highlight w:val="red"/>
               </w:rPr>
-              <w:t>POST</w:t>
-            </w:r>
-          </w:p>
-        </w:tc>
-        <w:tc>
-          <w:tcPr>
-            <w:tcW w:w="874" w:type="dxa"/>
+              <w:t>ADMIN</w:t>
+            </w:r>
+          </w:p>
+        </w:tc>
+        <w:tc>
+          <w:tcPr>
+            <w:tcW w:w="5117" w:type="dxa"/>
           </w:tcPr>
           <w:p>
             <w:pPr>
@@ -2671,35 +2396,8 @@
               <w:rPr>
                 <w:highlight w:val="red"/>
               </w:rPr>
-              <w:t>ADMIN</w:t>
-            </w:r>
-          </w:p>
-        </w:tc>
-        <w:tc>
-          <w:tcPr>
-            <w:tcW w:w="5117" w:type="dxa"/>
-          </w:tcPr>
-          <w:p>
-            <w:pPr>
-              <w:jc w:val="center"/>
-              <w:rPr>
-                <w:highlight w:val="red"/>
-              </w:rPr>
-            </w:pPr>
-            <w:r>
-              <w:rPr>
-                <w:highlight w:val="red"/>
-              </w:rPr>
-              <w:t xml:space="preserve">Dodaje nową </w:t>
-            </w:r>
-            <w:proofErr w:type="spellStart"/>
-            <w:r>
-              <w:rPr>
-                <w:highlight w:val="red"/>
-              </w:rPr>
-              <w:t>wypłate</w:t>
-            </w:r>
-            <w:proofErr w:type="spellEnd"/>
+              <w:t>Dodaje nową wypłate</w:t>
+            </w:r>
           </w:p>
         </w:tc>
       </w:tr>
@@ -2718,19 +2416,11 @@
                 <w:highlight w:val="red"/>
               </w:rPr>
             </w:pPr>
-            <w:proofErr w:type="spellStart"/>
             <w:r>
               <w:rPr>
                 <w:highlight w:val="red"/>
               </w:rPr>
-              <w:t>add</w:t>
-            </w:r>
-            <w:proofErr w:type="spellEnd"/>
-            <w:r>
-              <w:rPr>
-                <w:highlight w:val="red"/>
-              </w:rPr>
-              <w:t>/team</w:t>
+              <w:t>add/team</w:t>
             </w:r>
           </w:p>
         </w:tc>
@@ -2807,14 +2497,12 @@
                 <w:highlight w:val="blue"/>
               </w:rPr>
             </w:pPr>
-            <w:proofErr w:type="spellStart"/>
             <w:r>
               <w:rPr>
                 <w:highlight w:val="blue"/>
               </w:rPr>
               <w:t>comparison</w:t>
             </w:r>
-            <w:proofErr w:type="spellEnd"/>
             <w:r>
               <w:rPr>
                 <w:highlight w:val="blue"/>
@@ -2896,28 +2584,24 @@
                 <w:highlight w:val="blue"/>
               </w:rPr>
             </w:pPr>
-            <w:proofErr w:type="spellStart"/>
             <w:r>
               <w:rPr>
                 <w:highlight w:val="blue"/>
               </w:rPr>
               <w:t>comparison</w:t>
             </w:r>
-            <w:proofErr w:type="spellEnd"/>
             <w:r>
               <w:rPr>
                 <w:highlight w:val="blue"/>
               </w:rPr>
               <w:t>/</w:t>
             </w:r>
-            <w:proofErr w:type="spellStart"/>
             <w:r>
               <w:rPr>
                 <w:highlight w:val="blue"/>
               </w:rPr>
               <w:t>workers</w:t>
             </w:r>
-            <w:proofErr w:type="spellEnd"/>
           </w:p>
         </w:tc>
         <w:tc>
@@ -2993,28 +2677,24 @@
                 <w:highlight w:val="blue"/>
               </w:rPr>
             </w:pPr>
-            <w:proofErr w:type="spellStart"/>
             <w:r>
               <w:rPr>
                 <w:highlight w:val="blue"/>
               </w:rPr>
               <w:t>comparison</w:t>
             </w:r>
-            <w:proofErr w:type="spellEnd"/>
             <w:r>
               <w:rPr>
                 <w:highlight w:val="blue"/>
               </w:rPr>
               <w:t>/</w:t>
             </w:r>
-            <w:proofErr w:type="spellStart"/>
             <w:r>
               <w:rPr>
                 <w:highlight w:val="blue"/>
               </w:rPr>
               <w:t>teams</w:t>
             </w:r>
-            <w:proofErr w:type="spellEnd"/>
           </w:p>
         </w:tc>
         <w:tc>
@@ -3090,28 +2770,24 @@
                 <w:highlight w:val="blue"/>
               </w:rPr>
             </w:pPr>
-            <w:proofErr w:type="spellStart"/>
             <w:r>
               <w:rPr>
                 <w:highlight w:val="blue"/>
               </w:rPr>
               <w:t>comparison</w:t>
             </w:r>
-            <w:proofErr w:type="spellEnd"/>
             <w:r>
               <w:rPr>
                 <w:highlight w:val="blue"/>
               </w:rPr>
               <w:t>/</w:t>
             </w:r>
-            <w:proofErr w:type="spellStart"/>
             <w:r>
               <w:rPr>
                 <w:highlight w:val="blue"/>
               </w:rPr>
               <w:t>orders</w:t>
             </w:r>
-            <w:proofErr w:type="spellEnd"/>
           </w:p>
         </w:tc>
         <w:tc>
@@ -3187,28 +2863,24 @@
                 <w:highlight w:val="blue"/>
               </w:rPr>
             </w:pPr>
-            <w:proofErr w:type="spellStart"/>
             <w:r>
               <w:rPr>
                 <w:highlight w:val="blue"/>
               </w:rPr>
               <w:t>comparison</w:t>
             </w:r>
-            <w:proofErr w:type="spellEnd"/>
             <w:r>
               <w:rPr>
                 <w:highlight w:val="blue"/>
               </w:rPr>
               <w:t>/</w:t>
             </w:r>
-            <w:proofErr w:type="spellStart"/>
             <w:r>
               <w:rPr>
                 <w:highlight w:val="blue"/>
               </w:rPr>
               <w:t>payments</w:t>
             </w:r>
-            <w:proofErr w:type="spellEnd"/>
           </w:p>
         </w:tc>
         <w:tc>
@@ -3284,33 +2956,23 @@
                 <w:highlight w:val="blue"/>
               </w:rPr>
             </w:pPr>
-            <w:proofErr w:type="spellStart"/>
             <w:r>
               <w:rPr>
                 <w:highlight w:val="blue"/>
               </w:rPr>
               <w:t>comparison</w:t>
             </w:r>
-            <w:proofErr w:type="spellEnd"/>
             <w:r>
               <w:rPr>
                 <w:highlight w:val="blue"/>
               </w:rPr>
               <w:t>/</w:t>
             </w:r>
-            <w:proofErr w:type="spellStart"/>
-            <w:r>
-              <w:rPr>
-                <w:highlight w:val="blue"/>
-              </w:rPr>
-              <w:t>payments</w:t>
-            </w:r>
-            <w:proofErr w:type="spellEnd"/>
-            <w:r>
-              <w:rPr>
-                <w:highlight w:val="blue"/>
-              </w:rPr>
-              <w:t>/{id}</w:t>
+            <w:r>
+              <w:rPr>
+                <w:highlight w:val="blue"/>
+              </w:rPr>
+              <w:t>payments/{id}</w:t>
             </w:r>
           </w:p>
         </w:tc>
@@ -3387,33 +3049,23 @@
                 <w:highlight w:val="blue"/>
               </w:rPr>
             </w:pPr>
-            <w:proofErr w:type="spellStart"/>
             <w:r>
               <w:rPr>
                 <w:highlight w:val="blue"/>
               </w:rPr>
               <w:t>comparison</w:t>
             </w:r>
-            <w:proofErr w:type="spellEnd"/>
             <w:r>
               <w:rPr>
                 <w:highlight w:val="blue"/>
               </w:rPr>
               <w:t>/</w:t>
             </w:r>
-            <w:proofErr w:type="spellStart"/>
-            <w:r>
-              <w:rPr>
-                <w:highlight w:val="blue"/>
-              </w:rPr>
-              <w:t>workers</w:t>
-            </w:r>
-            <w:proofErr w:type="spellEnd"/>
-            <w:r>
-              <w:rPr>
-                <w:highlight w:val="blue"/>
-              </w:rPr>
-              <w:t>/{id}</w:t>
+            <w:r>
+              <w:rPr>
+                <w:highlight w:val="blue"/>
+              </w:rPr>
+              <w:t>workers/{id}</w:t>
             </w:r>
           </w:p>
         </w:tc>
@@ -3490,33 +3142,23 @@
                 <w:highlight w:val="blue"/>
               </w:rPr>
             </w:pPr>
-            <w:proofErr w:type="spellStart"/>
             <w:r>
               <w:rPr>
                 <w:highlight w:val="blue"/>
               </w:rPr>
               <w:t>comparison</w:t>
             </w:r>
-            <w:proofErr w:type="spellEnd"/>
             <w:r>
               <w:rPr>
                 <w:highlight w:val="blue"/>
               </w:rPr>
               <w:t>/</w:t>
             </w:r>
-            <w:proofErr w:type="spellStart"/>
-            <w:r>
-              <w:rPr>
-                <w:highlight w:val="blue"/>
-              </w:rPr>
-              <w:t>teams</w:t>
-            </w:r>
-            <w:proofErr w:type="spellEnd"/>
-            <w:r>
-              <w:rPr>
-                <w:highlight w:val="blue"/>
-              </w:rPr>
-              <w:t>/{id}</w:t>
+            <w:r>
+              <w:rPr>
+                <w:highlight w:val="blue"/>
+              </w:rPr>
+              <w:t>teams/{id}</w:t>
             </w:r>
           </w:p>
         </w:tc>
@@ -3593,33 +3235,23 @@
                 <w:highlight w:val="blue"/>
               </w:rPr>
             </w:pPr>
-            <w:proofErr w:type="spellStart"/>
             <w:r>
               <w:rPr>
                 <w:highlight w:val="blue"/>
               </w:rPr>
               <w:t>comparison</w:t>
             </w:r>
-            <w:proofErr w:type="spellEnd"/>
             <w:r>
               <w:rPr>
                 <w:highlight w:val="blue"/>
               </w:rPr>
               <w:t>/</w:t>
             </w:r>
-            <w:proofErr w:type="spellStart"/>
-            <w:r>
-              <w:rPr>
-                <w:highlight w:val="blue"/>
-              </w:rPr>
-              <w:t>orders</w:t>
-            </w:r>
-            <w:proofErr w:type="spellEnd"/>
-            <w:r>
-              <w:rPr>
-                <w:highlight w:val="blue"/>
-              </w:rPr>
-              <w:t>/{id}</w:t>
+            <w:r>
+              <w:rPr>
+                <w:highlight w:val="blue"/>
+              </w:rPr>
+              <w:t>orders/{id}</w:t>
             </w:r>
           </w:p>
         </w:tc>
@@ -3677,145 +3309,584 @@
                 <w:highlight w:val="blue"/>
               </w:rPr>
               <w:t>Szczegółowe dane o zleceniu</w:t>
+            </w:r>
+          </w:p>
+        </w:tc>
+      </w:tr>
+      <w:tr>
+        <w:trPr>
+          <w:trHeight w:val="266"/>
+        </w:trPr>
+        <w:tc>
+          <w:tcPr>
+            <w:tcW w:w="3529" w:type="dxa"/>
+          </w:tcPr>
+          <w:p>
+            <w:pPr>
+              <w:jc w:val="center"/>
+              <w:rPr>
+                <w:highlight w:val="darkCyan"/>
+              </w:rPr>
+            </w:pPr>
+            <w:r>
+              <w:rPr>
+                <w:highlight w:val="darkCyan"/>
+              </w:rPr>
+              <w:t>delete/order/{id}</w:t>
+            </w:r>
+          </w:p>
+        </w:tc>
+        <w:tc>
+          <w:tcPr>
+            <w:tcW w:w="695" w:type="dxa"/>
+          </w:tcPr>
+          <w:p>
+            <w:pPr>
+              <w:jc w:val="center"/>
+              <w:rPr>
+                <w:highlight w:val="darkCyan"/>
+              </w:rPr>
+            </w:pPr>
+            <w:r>
+              <w:rPr>
+                <w:highlight w:val="darkCyan"/>
+              </w:rPr>
+              <w:t>GET</w:t>
+            </w:r>
+          </w:p>
+        </w:tc>
+        <w:tc>
+          <w:tcPr>
+            <w:tcW w:w="874" w:type="dxa"/>
+          </w:tcPr>
+          <w:p>
+            <w:pPr>
+              <w:jc w:val="center"/>
+              <w:rPr>
+                <w:highlight w:val="darkCyan"/>
+              </w:rPr>
+            </w:pPr>
+            <w:r>
+              <w:rPr>
+                <w:highlight w:val="darkCyan"/>
+              </w:rPr>
+              <w:t>ADMIN</w:t>
+            </w:r>
+          </w:p>
+        </w:tc>
+        <w:tc>
+          <w:tcPr>
+            <w:tcW w:w="5117" w:type="dxa"/>
+          </w:tcPr>
+          <w:p>
+            <w:pPr>
+              <w:jc w:val="center"/>
+              <w:rPr>
+                <w:highlight w:val="darkCyan"/>
+              </w:rPr>
+            </w:pPr>
+            <w:r>
+              <w:rPr>
+                <w:highlight w:val="darkCyan"/>
+              </w:rPr>
+              <w:t>Usuwa niezatwierdzone zlecenie</w:t>
+            </w:r>
+          </w:p>
+        </w:tc>
+      </w:tr>
+      <w:tr>
+        <w:trPr>
+          <w:trHeight w:val="266"/>
+        </w:trPr>
+        <w:tc>
+          <w:tcPr>
+            <w:tcW w:w="3529" w:type="dxa"/>
+          </w:tcPr>
+          <w:p>
+            <w:pPr>
+              <w:jc w:val="center"/>
+              <w:rPr>
+                <w:highlight w:val="darkCyan"/>
+              </w:rPr>
+            </w:pPr>
+            <w:r>
+              <w:rPr>
+                <w:highlight w:val="darkCyan"/>
+              </w:rPr>
+              <w:t>delete/team/{id}</w:t>
+            </w:r>
+          </w:p>
+        </w:tc>
+        <w:tc>
+          <w:tcPr>
+            <w:tcW w:w="695" w:type="dxa"/>
+          </w:tcPr>
+          <w:p>
+            <w:pPr>
+              <w:jc w:val="center"/>
+              <w:rPr>
+                <w:highlight w:val="darkCyan"/>
+              </w:rPr>
+            </w:pPr>
+            <w:r>
+              <w:rPr>
+                <w:highlight w:val="darkCyan"/>
+              </w:rPr>
+              <w:t>GET</w:t>
+            </w:r>
+          </w:p>
+        </w:tc>
+        <w:tc>
+          <w:tcPr>
+            <w:tcW w:w="874" w:type="dxa"/>
+          </w:tcPr>
+          <w:p>
+            <w:pPr>
+              <w:jc w:val="center"/>
+              <w:rPr>
+                <w:highlight w:val="darkCyan"/>
+              </w:rPr>
+            </w:pPr>
+            <w:r>
+              <w:rPr>
+                <w:highlight w:val="darkCyan"/>
+              </w:rPr>
+              <w:t>ADMIN</w:t>
+            </w:r>
+          </w:p>
+        </w:tc>
+        <w:tc>
+          <w:tcPr>
+            <w:tcW w:w="5117" w:type="dxa"/>
+          </w:tcPr>
+          <w:p>
+            <w:pPr>
+              <w:jc w:val="center"/>
+              <w:rPr>
+                <w:highlight w:val="darkCyan"/>
+              </w:rPr>
+            </w:pPr>
+            <w:r>
+              <w:rPr>
+                <w:highlight w:val="darkCyan"/>
+              </w:rPr>
+              <w:t>Usuwa zespół</w:t>
+            </w:r>
+          </w:p>
+        </w:tc>
+      </w:tr>
+      <w:tr>
+        <w:trPr>
+          <w:trHeight w:val="266"/>
+        </w:trPr>
+        <w:tc>
+          <w:tcPr>
+            <w:tcW w:w="3529" w:type="dxa"/>
+          </w:tcPr>
+          <w:p>
+            <w:pPr>
+              <w:jc w:val="center"/>
+              <w:rPr>
+                <w:highlight w:val="darkCyan"/>
+              </w:rPr>
+            </w:pPr>
+            <w:r>
+              <w:rPr>
+                <w:highlight w:val="darkCyan"/>
+              </w:rPr>
+              <w:t>delete/worker/{id}</w:t>
+            </w:r>
+          </w:p>
+        </w:tc>
+        <w:tc>
+          <w:tcPr>
+            <w:tcW w:w="695" w:type="dxa"/>
+          </w:tcPr>
+          <w:p>
+            <w:pPr>
+              <w:jc w:val="center"/>
+              <w:rPr>
+                <w:highlight w:val="darkCyan"/>
+              </w:rPr>
+            </w:pPr>
+            <w:r>
+              <w:rPr>
+                <w:highlight w:val="darkCyan"/>
+              </w:rPr>
+              <w:t>GET</w:t>
+            </w:r>
+          </w:p>
+        </w:tc>
+        <w:tc>
+          <w:tcPr>
+            <w:tcW w:w="874" w:type="dxa"/>
+          </w:tcPr>
+          <w:p>
+            <w:pPr>
+              <w:jc w:val="center"/>
+              <w:rPr>
+                <w:highlight w:val="darkCyan"/>
+              </w:rPr>
+            </w:pPr>
+            <w:r>
+              <w:rPr>
+                <w:highlight w:val="darkCyan"/>
+              </w:rPr>
+              <w:t>ADMIN</w:t>
+            </w:r>
+          </w:p>
+        </w:tc>
+        <w:tc>
+          <w:tcPr>
+            <w:tcW w:w="5117" w:type="dxa"/>
+          </w:tcPr>
+          <w:p>
+            <w:pPr>
+              <w:jc w:val="center"/>
+              <w:rPr>
+                <w:highlight w:val="darkCyan"/>
+              </w:rPr>
+            </w:pPr>
+            <w:r>
+              <w:rPr>
+                <w:highlight w:val="darkCyan"/>
+              </w:rPr>
+              <w:t>Usuwa pracownika</w:t>
+            </w:r>
+          </w:p>
+        </w:tc>
+      </w:tr>
+      <w:tr>
+        <w:trPr>
+          <w:trHeight w:val="266"/>
+        </w:trPr>
+        <w:tc>
+          <w:tcPr>
+            <w:tcW w:w="3529" w:type="dxa"/>
+          </w:tcPr>
+          <w:p>
+            <w:pPr>
+              <w:jc w:val="center"/>
+              <w:rPr>
+                <w:highlight w:val="magenta"/>
+              </w:rPr>
+            </w:pPr>
+            <w:r>
+              <w:rPr>
+                <w:highlight w:val="magenta"/>
+              </w:rPr>
+              <w:t>edit/order</w:t>
+            </w:r>
+          </w:p>
+        </w:tc>
+        <w:tc>
+          <w:tcPr>
+            <w:tcW w:w="695" w:type="dxa"/>
+          </w:tcPr>
+          <w:p>
+            <w:pPr>
+              <w:jc w:val="center"/>
+              <w:rPr>
+                <w:highlight w:val="magenta"/>
+              </w:rPr>
+            </w:pPr>
+            <w:r>
+              <w:rPr>
+                <w:highlight w:val="magenta"/>
+              </w:rPr>
+              <w:t>POST</w:t>
+            </w:r>
+          </w:p>
+        </w:tc>
+        <w:tc>
+          <w:tcPr>
+            <w:tcW w:w="874" w:type="dxa"/>
+          </w:tcPr>
+          <w:p>
+            <w:pPr>
+              <w:jc w:val="center"/>
+              <w:rPr>
+                <w:highlight w:val="magenta"/>
+              </w:rPr>
+            </w:pPr>
+            <w:r>
+              <w:rPr>
+                <w:highlight w:val="magenta"/>
+              </w:rPr>
+              <w:t>ADMIN</w:t>
+            </w:r>
+          </w:p>
+        </w:tc>
+        <w:tc>
+          <w:tcPr>
+            <w:tcW w:w="5117" w:type="dxa"/>
+          </w:tcPr>
+          <w:p>
+            <w:pPr>
+              <w:jc w:val="center"/>
+              <w:rPr>
+                <w:highlight w:val="magenta"/>
+              </w:rPr>
+            </w:pPr>
+            <w:r>
+              <w:rPr>
+                <w:highlight w:val="magenta"/>
+              </w:rPr>
+              <w:t>Edytuje</w:t>
+            </w:r>
+            <w:r>
+              <w:rPr>
+                <w:highlight w:val="magenta"/>
+              </w:rPr>
+              <w:t xml:space="preserve"> zatwierdzone zlecenie</w:t>
+            </w:r>
+          </w:p>
+        </w:tc>
+      </w:tr>
+      <w:tr>
+        <w:trPr>
+          <w:trHeight w:val="266"/>
+        </w:trPr>
+        <w:tc>
+          <w:tcPr>
+            <w:tcW w:w="3529" w:type="dxa"/>
+          </w:tcPr>
+          <w:p>
+            <w:pPr>
+              <w:jc w:val="center"/>
+              <w:rPr>
+                <w:highlight w:val="magenta"/>
+              </w:rPr>
+            </w:pPr>
+            <w:r>
+              <w:rPr>
+                <w:highlight w:val="magenta"/>
+              </w:rPr>
+              <w:t>edit/team</w:t>
+            </w:r>
+          </w:p>
+        </w:tc>
+        <w:tc>
+          <w:tcPr>
+            <w:tcW w:w="695" w:type="dxa"/>
+          </w:tcPr>
+          <w:p>
+            <w:pPr>
+              <w:jc w:val="center"/>
+              <w:rPr>
+                <w:highlight w:val="magenta"/>
+              </w:rPr>
+            </w:pPr>
+            <w:r>
+              <w:rPr>
+                <w:highlight w:val="magenta"/>
+              </w:rPr>
+              <w:t>POST</w:t>
+            </w:r>
+          </w:p>
+        </w:tc>
+        <w:tc>
+          <w:tcPr>
+            <w:tcW w:w="874" w:type="dxa"/>
+          </w:tcPr>
+          <w:p>
+            <w:pPr>
+              <w:jc w:val="center"/>
+              <w:rPr>
+                <w:highlight w:val="magenta"/>
+              </w:rPr>
+            </w:pPr>
+            <w:r>
+              <w:rPr>
+                <w:highlight w:val="magenta"/>
+              </w:rPr>
+              <w:t>ADMIN</w:t>
+            </w:r>
+          </w:p>
+        </w:tc>
+        <w:tc>
+          <w:tcPr>
+            <w:tcW w:w="5117" w:type="dxa"/>
+          </w:tcPr>
+          <w:p>
+            <w:pPr>
+              <w:jc w:val="center"/>
+              <w:rPr>
+                <w:highlight w:val="magenta"/>
+              </w:rPr>
+            </w:pPr>
+            <w:r>
+              <w:rPr>
+                <w:highlight w:val="magenta"/>
+              </w:rPr>
+              <w:t>Edytuje</w:t>
+            </w:r>
+            <w:r>
+              <w:rPr>
+                <w:highlight w:val="magenta"/>
+              </w:rPr>
+              <w:t xml:space="preserve"> zespół</w:t>
+            </w:r>
+          </w:p>
+        </w:tc>
+      </w:tr>
+      <w:tr>
+        <w:trPr>
+          <w:trHeight w:val="266"/>
+        </w:trPr>
+        <w:tc>
+          <w:tcPr>
+            <w:tcW w:w="3529" w:type="dxa"/>
+          </w:tcPr>
+          <w:p>
+            <w:pPr>
+              <w:jc w:val="center"/>
+              <w:rPr>
+                <w:highlight w:val="magenta"/>
+              </w:rPr>
+            </w:pPr>
+            <w:r>
+              <w:rPr>
+                <w:highlight w:val="magenta"/>
+              </w:rPr>
+              <w:t>edit/worker</w:t>
+            </w:r>
+          </w:p>
+        </w:tc>
+        <w:tc>
+          <w:tcPr>
+            <w:tcW w:w="695" w:type="dxa"/>
+          </w:tcPr>
+          <w:p>
+            <w:pPr>
+              <w:jc w:val="center"/>
+              <w:rPr>
+                <w:highlight w:val="magenta"/>
+              </w:rPr>
+            </w:pPr>
+            <w:r>
+              <w:rPr>
+                <w:highlight w:val="magenta"/>
+              </w:rPr>
+              <w:t>POST</w:t>
+            </w:r>
+          </w:p>
+        </w:tc>
+        <w:tc>
+          <w:tcPr>
+            <w:tcW w:w="874" w:type="dxa"/>
+          </w:tcPr>
+          <w:p>
+            <w:pPr>
+              <w:jc w:val="center"/>
+              <w:rPr>
+                <w:highlight w:val="magenta"/>
+              </w:rPr>
+            </w:pPr>
+            <w:r>
+              <w:rPr>
+                <w:highlight w:val="magenta"/>
+              </w:rPr>
+              <w:t>ADMIN</w:t>
+            </w:r>
+          </w:p>
+        </w:tc>
+        <w:tc>
+          <w:tcPr>
+            <w:tcW w:w="5117" w:type="dxa"/>
+          </w:tcPr>
+          <w:p>
+            <w:pPr>
+              <w:jc w:val="center"/>
+              <w:rPr>
+                <w:highlight w:val="magenta"/>
+              </w:rPr>
+            </w:pPr>
+            <w:r>
+              <w:rPr>
+                <w:highlight w:val="magenta"/>
+              </w:rPr>
+              <w:t>Edytuje</w:t>
+            </w:r>
+            <w:r>
+              <w:rPr>
+                <w:highlight w:val="magenta"/>
+              </w:rPr>
+              <w:t xml:space="preserve"> pracownika</w:t>
             </w:r>
           </w:p>
         </w:tc>
       </w:tr>
     </w:tbl>
-    <w:p/>
-    <w:p>
-      <w:r>
-        <w:t>Problemy:</w:t>
-      </w:r>
-    </w:p>
-    <w:p>
-      <w:r>
-        <w:rPr>
-          <w:strike/>
-        </w:rPr>
-        <w:t>Gdy wybieram listę zespołów i mam w bazie więcej niż jeden zespół to wyświetla mi tylko imię i nazwisko jednego z zespołów.</w:t>
-      </w:r>
-      <w:r>
-        <w:t xml:space="preserve"> </w:t>
-      </w:r>
-      <w:r>
-        <w:t>(</w:t>
-      </w:r>
-      <w:r>
-        <w:rPr>
-          <w:b/>
-          <w:color w:val="FF0000"/>
-        </w:rPr>
-        <w:t>U MNIE DZIAŁA)</w:t>
-      </w:r>
-    </w:p>
-    <w:p>
-      <w:pPr>
-        <w:rPr>
-          <w:strike/>
-        </w:rPr>
-      </w:pPr>
-      <w:proofErr w:type="spellStart"/>
-      <w:r>
-        <w:rPr>
-          <w:strike/>
-        </w:rPr>
-        <w:t>Worker</w:t>
-      </w:r>
-      <w:proofErr w:type="spellEnd"/>
-      <w:r>
-        <w:rPr>
-          <w:strike/>
-        </w:rPr>
-        <w:t xml:space="preserve"> ma teraz listę zespołów, do których należy</w:t>
-      </w:r>
-    </w:p>
-    <w:p>
-      <w:pPr>
-        <w:rPr>
-          <w:b/>
-          <w:color w:val="FF0000"/>
-        </w:rPr>
-      </w:pPr>
-      <w:r>
-        <w:rPr>
-          <w:strike/>
-        </w:rPr>
-        <w:t xml:space="preserve">Zamówienia zatwierdzone - brak </w:t>
-      </w:r>
-      <w:proofErr w:type="spellStart"/>
-      <w:r>
-        <w:rPr>
-          <w:strike/>
-        </w:rPr>
-        <w:t>odp</w:t>
-      </w:r>
-      <w:proofErr w:type="spellEnd"/>
-      <w:r>
-        <w:rPr>
-          <w:strike/>
-        </w:rPr>
-        <w:t xml:space="preserve"> po przyciśnięciu </w:t>
-      </w:r>
-      <w:r>
-        <w:rPr>
-          <w:strike/>
-        </w:rPr>
-        <w:t>buton</w:t>
-      </w:r>
-      <w:r>
-        <w:t xml:space="preserve"> (</w:t>
-      </w:r>
-      <w:r>
-        <w:rPr>
-          <w:b/>
-          <w:color w:val="FF0000"/>
-        </w:rPr>
-        <w:t>U MNIE DZIAŁA)</w:t>
-      </w:r>
-    </w:p>
-    <w:p>
-      <w:r>
-        <w:rPr>
-          <w:strike/>
-        </w:rPr>
-        <w:t>Lista nieopłaconych zamówień - nie wyświetlają się zespoły, koszt = 0 zł</w:t>
-      </w:r>
-      <w:r>
-        <w:t xml:space="preserve"> </w:t>
-      </w:r>
-      <w:r>
-        <w:t>(</w:t>
-      </w:r>
-      <w:r>
-        <w:rPr>
-          <w:b/>
-          <w:color w:val="FF0000"/>
-        </w:rPr>
-        <w:t>U MNIE DZIAŁA)</w:t>
-      </w:r>
-    </w:p>
-    <w:p>
-      <w:pPr>
-        <w:rPr>
-          <w:strike/>
-        </w:rPr>
-      </w:pPr>
-      <w:r>
-        <w:rPr>
-          <w:strike/>
-        </w:rPr>
-        <w:t>Aktywny przycisk rejestracji po zalogowa</w:t>
+    <w:p>
+      <w:r>
+        <w:t>Pr</w:t>
+      </w:r>
+      <w:r>
+        <w:t>zyszłe ficzery:</w:t>
+      </w:r>
+    </w:p>
+    <w:p>
+      <w:r>
+        <w:t xml:space="preserve">Przy dodawaniu pracownika do zespołu oprócz imienia </w:t>
+      </w:r>
+      <w:r>
+        <w:t>i</w:t>
+      </w:r>
+      <w:r>
+        <w:t xml:space="preserve"> nazwiska warto dodać jego specjalizacje</w:t>
+      </w:r>
+    </w:p>
+    <w:p>
+      <w:r>
+        <w:t xml:space="preserve">Zrobić hiperłącza </w:t>
+      </w:r>
+    </w:p>
+    <w:p>
+      <w:r>
+        <w:t>Przyciski do usuwania</w:t>
+      </w:r>
+      <w:r>
+        <w:t xml:space="preserve"> (team, worker, niezwalidowany order)</w:t>
+      </w:r>
+    </w:p>
+    <w:p>
+      <w:pPr>
+        <w:rPr>
+          <w:lang w:val="en-US"/>
+        </w:rPr>
+      </w:pPr>
+      <w:r>
+        <w:rPr>
+          <w:lang w:val="en-US"/>
+        </w:rPr>
+        <w:t>Edycja (worker, team, zwalidowany order)</w:t>
+      </w:r>
+    </w:p>
+    <w:p>
+      <w:r>
+        <w:t>Przy walidacji zamówienia data w</w:t>
+      </w:r>
+      <w:r>
+        <w:t xml:space="preserve"> kalendarzu do wyboru tylko taka, która jest późniejsza niż data rozpoczęcia (czy da się tak?)</w:t>
+      </w:r>
+      <w:r>
+        <w:t xml:space="preserve">                  </w:t>
       </w:r>
       <w:bookmarkStart w:id="0" w:name="_GoBack"/>
       <w:bookmarkEnd w:id="0"/>
       <w:r>
-        <w:rPr>
-          <w:strike/>
-        </w:rPr>
-        <w:t>niu</w:t>
-      </w:r>
-    </w:p>
+        <w:t xml:space="preserve">Sortowanie zatwierdzonych zleceń </w:t>
+      </w:r>
+      <w:r>
+        <w:t xml:space="preserve">i </w:t>
+      </w:r>
+      <w:r>
+        <w:t>wypłat po dacie.</w:t>
+      </w:r>
+    </w:p>
+    <w:p/>
+    <w:p/>
     <w:sectPr>
       <w:pgSz w:w="11906" w:h="16838"/>
       <w:pgMar w:top="1417" w:right="1417" w:bottom="1417" w:left="1417" w:header="708" w:footer="708" w:gutter="0"/>
@@ -4000,7 +4071,7 @@
       </w:pPr>
     </w:pPrDefault>
   </w:docDefaults>
-  <w:latentStyles w:defLockedState="0" w:defUIPriority="99" w:defSemiHidden="0" w:defUnhideWhenUsed="0" w:defQFormat="0" w:count="375">
+  <w:latentStyles w:defLockedState="0" w:defUIPriority="99" w:defSemiHidden="0" w:defUnhideWhenUsed="0" w:defQFormat="0" w:count="376">
     <w:lsdException w:name="Normal" w:uiPriority="0" w:qFormat="1"/>
     <w:lsdException w:name="heading 1" w:uiPriority="9" w:qFormat="1"/>
     <w:lsdException w:name="heading 2" w:semiHidden="1" w:uiPriority="9" w:unhideWhenUsed="1" w:qFormat="1"/>
@@ -4376,6 +4447,7 @@
     <w:lsdException w:name="Smart Hyperlink" w:semiHidden="1" w:unhideWhenUsed="1"/>
     <w:lsdException w:name="Hashtag" w:semiHidden="1" w:unhideWhenUsed="1"/>
     <w:lsdException w:name="Unresolved Mention" w:semiHidden="1" w:unhideWhenUsed="1"/>
+    <w:lsdException w:name="Smart Link" w:semiHidden="1" w:unhideWhenUsed="1"/>
   </w:latentStyles>
   <w:style w:type="paragraph" w:default="1" w:styleId="Normalny">
     <w:name w:val="Normal"/>

</xml_diff>

<commit_message>
Report func added,worker/team deactivation
</commit_message>
<xml_diff>
--- a/Projekt BD.docx
+++ b/Projekt BD.docx
@@ -8,38 +8,8 @@
           <w:b/>
         </w:rPr>
       </w:pPr>
-      <w:r>
-        <w:rPr>
-          <w:b/>
-        </w:rPr>
-        <w:t>Opis:</w:t>
-      </w:r>
-    </w:p>
-    <w:p>
-      <w:r>
-        <w:t>Admin</w:t>
-      </w:r>
-      <w:r>
-        <w:t xml:space="preserve"> może dodawać nowe zlecenia,</w:t>
-      </w:r>
-      <w:r>
-        <w:t xml:space="preserve"> ma także dostęp do zestawiania wszystkich zleceń, pracowników, zespołów. Będzie mógł ich usuwać, dodawać</w:t>
-      </w:r>
-      <w:r>
-        <w:t xml:space="preserve"> </w:t>
-      </w:r>
-      <w:r>
-        <w:t xml:space="preserve">i </w:t>
-      </w:r>
-      <w:r>
-        <w:t xml:space="preserve">może </w:t>
-      </w:r>
-      <w:r>
-        <w:t>edytować</w:t>
-      </w:r>
-      <w:r>
-        <w:t>.</w:t>
-      </w:r>
+      <w:bookmarkStart w:id="0" w:name="_GoBack"/>
+      <w:bookmarkEnd w:id="0"/>
     </w:p>
     <w:tbl>
       <w:tblPr>
@@ -48,10 +18,10 @@
         <w:tblLook w:val="04A0" w:firstRow="1" w:lastRow="0" w:firstColumn="1" w:lastColumn="0" w:noHBand="0" w:noVBand="1"/>
       </w:tblPr>
       <w:tblGrid>
-        <w:gridCol w:w="3743"/>
+        <w:gridCol w:w="3811"/>
         <w:gridCol w:w="694"/>
         <w:gridCol w:w="873"/>
-        <w:gridCol w:w="4905"/>
+        <w:gridCol w:w="4837"/>
       </w:tblGrid>
       <w:tr>
         <w:trPr>
@@ -122,9 +92,11 @@
             <w:pPr>
               <w:jc w:val="center"/>
             </w:pPr>
+            <w:proofErr w:type="spellStart"/>
             <w:r>
               <w:t>account</w:t>
             </w:r>
+            <w:proofErr w:type="spellEnd"/>
             <w:r>
               <w:t>/</w:t>
             </w:r>
@@ -185,8 +157,13 @@
             <w:pPr>
               <w:jc w:val="center"/>
             </w:pPr>
-            <w:r>
-              <w:t xml:space="preserve">account </w:t>
+            <w:proofErr w:type="spellStart"/>
+            <w:r>
+              <w:t>account</w:t>
+            </w:r>
+            <w:proofErr w:type="spellEnd"/>
+            <w:r>
+              <w:t xml:space="preserve"> </w:t>
             </w:r>
             <w:r>
               <w:t>/</w:t>
@@ -248,8 +225,13 @@
             <w:pPr>
               <w:jc w:val="center"/>
             </w:pPr>
-            <w:r>
-              <w:t xml:space="preserve">account </w:t>
+            <w:proofErr w:type="spellStart"/>
+            <w:r>
+              <w:t>account</w:t>
+            </w:r>
+            <w:proofErr w:type="spellEnd"/>
+            <w:r>
+              <w:t xml:space="preserve"> </w:t>
             </w:r>
             <w:r>
               <w:t>/re</w:t>
@@ -311,8 +293,13 @@
             <w:pPr>
               <w:jc w:val="center"/>
             </w:pPr>
-            <w:r>
-              <w:t xml:space="preserve">account </w:t>
+            <w:proofErr w:type="spellStart"/>
+            <w:r>
+              <w:t>account</w:t>
+            </w:r>
+            <w:proofErr w:type="spellEnd"/>
+            <w:r>
+              <w:t xml:space="preserve"> </w:t>
             </w:r>
             <w:r>
               <w:t>/re</w:t>
@@ -374,8 +361,29 @@
             <w:pPr>
               <w:jc w:val="center"/>
             </w:pPr>
-            <w:r>
-              <w:t>account /orders/{userID}</w:t>
+            <w:proofErr w:type="spellStart"/>
+            <w:r>
+              <w:t>account</w:t>
+            </w:r>
+            <w:proofErr w:type="spellEnd"/>
+            <w:r>
+              <w:t xml:space="preserve"> /</w:t>
+            </w:r>
+            <w:proofErr w:type="spellStart"/>
+            <w:r>
+              <w:t>orders</w:t>
+            </w:r>
+            <w:proofErr w:type="spellEnd"/>
+            <w:r>
+              <w:t>/{</w:t>
+            </w:r>
+            <w:proofErr w:type="spellStart"/>
+            <w:r>
+              <w:t>userID</w:t>
+            </w:r>
+            <w:proofErr w:type="spellEnd"/>
+            <w:r>
+              <w:t>}</w:t>
             </w:r>
           </w:p>
         </w:tc>
@@ -431,8 +439,31 @@
             <w:pPr>
               <w:jc w:val="center"/>
             </w:pPr>
-            <w:r>
-              <w:t>account /orders/{userID,orderID}</w:t>
+            <w:proofErr w:type="spellStart"/>
+            <w:r>
+              <w:t>account</w:t>
+            </w:r>
+            <w:proofErr w:type="spellEnd"/>
+            <w:r>
+              <w:t xml:space="preserve"> /</w:t>
+            </w:r>
+            <w:proofErr w:type="spellStart"/>
+            <w:r>
+              <w:t>orders</w:t>
+            </w:r>
+            <w:proofErr w:type="spellEnd"/>
+            <w:r>
+              <w:t>/{</w:t>
+            </w:r>
+            <w:proofErr w:type="spellStart"/>
+            <w:proofErr w:type="gramStart"/>
+            <w:r>
+              <w:t>userID,orderID</w:t>
+            </w:r>
+            <w:proofErr w:type="spellEnd"/>
+            <w:proofErr w:type="gramEnd"/>
+            <w:r>
+              <w:t>}</w:t>
             </w:r>
           </w:p>
         </w:tc>
@@ -489,8 +520,13 @@
               <w:jc w:val="center"/>
             </w:pPr>
             <w:r>
-              <w:t>order/addByClient</w:t>
-            </w:r>
+              <w:t>order/</w:t>
+            </w:r>
+            <w:proofErr w:type="spellStart"/>
+            <w:r>
+              <w:t>addByClient</w:t>
+            </w:r>
+            <w:proofErr w:type="spellEnd"/>
           </w:p>
         </w:tc>
         <w:tc>
@@ -546,8 +582,13 @@
               <w:jc w:val="center"/>
             </w:pPr>
             <w:r>
-              <w:t>order/addByClient</w:t>
-            </w:r>
+              <w:t>order/</w:t>
+            </w:r>
+            <w:proofErr w:type="spellStart"/>
+            <w:r>
+              <w:t>addByClient</w:t>
+            </w:r>
+            <w:proofErr w:type="spellEnd"/>
           </w:p>
         </w:tc>
         <w:tc>
@@ -603,8 +644,13 @@
               <w:jc w:val="center"/>
             </w:pPr>
             <w:r>
-              <w:t>order/showUnvalidated</w:t>
-            </w:r>
+              <w:t>order/</w:t>
+            </w:r>
+            <w:proofErr w:type="spellStart"/>
+            <w:r>
+              <w:t>showUnvalidated</w:t>
+            </w:r>
+            <w:proofErr w:type="spellEnd"/>
           </w:p>
         </w:tc>
         <w:tc>
@@ -660,7 +706,15 @@
               <w:jc w:val="center"/>
             </w:pPr>
             <w:r>
-              <w:t>order/validate/{id}</w:t>
+              <w:t>order/</w:t>
+            </w:r>
+            <w:proofErr w:type="spellStart"/>
+            <w:r>
+              <w:t>validate</w:t>
+            </w:r>
+            <w:proofErr w:type="spellEnd"/>
+            <w:r>
+              <w:t>/{id}</w:t>
             </w:r>
           </w:p>
         </w:tc>
@@ -717,8 +771,13 @@
               <w:jc w:val="center"/>
             </w:pPr>
             <w:r>
-              <w:t>order/validate</w:t>
-            </w:r>
+              <w:t>order/</w:t>
+            </w:r>
+            <w:proofErr w:type="spellStart"/>
+            <w:r>
+              <w:t>validate</w:t>
+            </w:r>
+            <w:proofErr w:type="spellEnd"/>
           </w:p>
         </w:tc>
         <w:tc>
@@ -773,9 +832,19 @@
             <w:pPr>
               <w:jc w:val="center"/>
             </w:pPr>
-            <w:r>
-              <w:t>add/worker</w:t>
-            </w:r>
+            <w:proofErr w:type="spellStart"/>
+            <w:r>
+              <w:t>add</w:t>
+            </w:r>
+            <w:proofErr w:type="spellEnd"/>
+            <w:r>
+              <w:t>/</w:t>
+            </w:r>
+            <w:proofErr w:type="spellStart"/>
+            <w:r>
+              <w:t>worker</w:t>
+            </w:r>
+            <w:proofErr w:type="spellEnd"/>
           </w:p>
         </w:tc>
         <w:tc>
@@ -830,9 +899,19 @@
             <w:pPr>
               <w:jc w:val="center"/>
             </w:pPr>
-            <w:r>
-              <w:t>add/payment</w:t>
-            </w:r>
+            <w:proofErr w:type="spellStart"/>
+            <w:r>
+              <w:t>add</w:t>
+            </w:r>
+            <w:proofErr w:type="spellEnd"/>
+            <w:r>
+              <w:t>/</w:t>
+            </w:r>
+            <w:proofErr w:type="spellStart"/>
+            <w:r>
+              <w:t>payment</w:t>
+            </w:r>
+            <w:proofErr w:type="spellEnd"/>
           </w:p>
         </w:tc>
         <w:tc>
@@ -887,8 +966,13 @@
             <w:pPr>
               <w:jc w:val="center"/>
             </w:pPr>
-            <w:r>
-              <w:t>add/team</w:t>
+            <w:proofErr w:type="spellStart"/>
+            <w:r>
+              <w:t>add</w:t>
+            </w:r>
+            <w:proofErr w:type="spellEnd"/>
+            <w:r>
+              <w:t>/team</w:t>
             </w:r>
           </w:p>
         </w:tc>
@@ -944,9 +1028,19 @@
             <w:pPr>
               <w:jc w:val="center"/>
             </w:pPr>
-            <w:r>
-              <w:t>add/worker</w:t>
-            </w:r>
+            <w:proofErr w:type="spellStart"/>
+            <w:r>
+              <w:t>add</w:t>
+            </w:r>
+            <w:proofErr w:type="spellEnd"/>
+            <w:r>
+              <w:t>/</w:t>
+            </w:r>
+            <w:proofErr w:type="spellStart"/>
+            <w:r>
+              <w:t>worker</w:t>
+            </w:r>
+            <w:proofErr w:type="spellEnd"/>
           </w:p>
         </w:tc>
         <w:tc>
@@ -1001,9 +1095,19 @@
             <w:pPr>
               <w:jc w:val="center"/>
             </w:pPr>
-            <w:r>
-              <w:t>add/payment</w:t>
-            </w:r>
+            <w:proofErr w:type="spellStart"/>
+            <w:r>
+              <w:t>add</w:t>
+            </w:r>
+            <w:proofErr w:type="spellEnd"/>
+            <w:r>
+              <w:t>/</w:t>
+            </w:r>
+            <w:proofErr w:type="spellStart"/>
+            <w:r>
+              <w:t>payment</w:t>
+            </w:r>
+            <w:proofErr w:type="spellEnd"/>
           </w:p>
         </w:tc>
         <w:tc>
@@ -1041,8 +1145,13 @@
               <w:jc w:val="center"/>
             </w:pPr>
             <w:r>
-              <w:t>Dodaje nową wypłate</w:t>
-            </w:r>
+              <w:t xml:space="preserve">Dodaje nową </w:t>
+            </w:r>
+            <w:proofErr w:type="spellStart"/>
+            <w:r>
+              <w:t>wypłate</w:t>
+            </w:r>
+            <w:proofErr w:type="spellEnd"/>
           </w:p>
         </w:tc>
       </w:tr>
@@ -1058,8 +1167,13 @@
             <w:pPr>
               <w:jc w:val="center"/>
             </w:pPr>
-            <w:r>
-              <w:t>add/team</w:t>
+            <w:proofErr w:type="spellStart"/>
+            <w:r>
+              <w:t>add</w:t>
+            </w:r>
+            <w:proofErr w:type="spellEnd"/>
+            <w:r>
+              <w:t>/team</w:t>
             </w:r>
           </w:p>
         </w:tc>
@@ -1115,8 +1229,13 @@
             <w:pPr>
               <w:jc w:val="center"/>
             </w:pPr>
-            <w:r>
-              <w:t>comparison/index</w:t>
+            <w:proofErr w:type="spellStart"/>
+            <w:r>
+              <w:t>comparison</w:t>
+            </w:r>
+            <w:proofErr w:type="spellEnd"/>
+            <w:r>
+              <w:t>/index</w:t>
             </w:r>
           </w:p>
         </w:tc>
@@ -1172,9 +1291,19 @@
             <w:pPr>
               <w:jc w:val="center"/>
             </w:pPr>
-            <w:r>
-              <w:t>comparison/workers</w:t>
-            </w:r>
+            <w:proofErr w:type="spellStart"/>
+            <w:r>
+              <w:t>comparison</w:t>
+            </w:r>
+            <w:proofErr w:type="spellEnd"/>
+            <w:r>
+              <w:t>/</w:t>
+            </w:r>
+            <w:proofErr w:type="spellStart"/>
+            <w:r>
+              <w:t>workers</w:t>
+            </w:r>
+            <w:proofErr w:type="spellEnd"/>
           </w:p>
         </w:tc>
         <w:tc>
@@ -1229,9 +1358,19 @@
             <w:pPr>
               <w:jc w:val="center"/>
             </w:pPr>
-            <w:r>
-              <w:t>comparison/teams</w:t>
-            </w:r>
+            <w:proofErr w:type="spellStart"/>
+            <w:r>
+              <w:t>comparison</w:t>
+            </w:r>
+            <w:proofErr w:type="spellEnd"/>
+            <w:r>
+              <w:t>/</w:t>
+            </w:r>
+            <w:proofErr w:type="spellStart"/>
+            <w:r>
+              <w:t>teams</w:t>
+            </w:r>
+            <w:proofErr w:type="spellEnd"/>
           </w:p>
         </w:tc>
         <w:tc>
@@ -1286,9 +1425,19 @@
             <w:pPr>
               <w:jc w:val="center"/>
             </w:pPr>
-            <w:r>
-              <w:t>comparison/orders</w:t>
-            </w:r>
+            <w:proofErr w:type="spellStart"/>
+            <w:r>
+              <w:t>comparison</w:t>
+            </w:r>
+            <w:proofErr w:type="spellEnd"/>
+            <w:r>
+              <w:t>/</w:t>
+            </w:r>
+            <w:proofErr w:type="spellStart"/>
+            <w:r>
+              <w:t>orders</w:t>
+            </w:r>
+            <w:proofErr w:type="spellEnd"/>
           </w:p>
         </w:tc>
         <w:tc>
@@ -1343,9 +1492,19 @@
             <w:pPr>
               <w:jc w:val="center"/>
             </w:pPr>
-            <w:r>
-              <w:t>comparison/payments</w:t>
-            </w:r>
+            <w:proofErr w:type="spellStart"/>
+            <w:r>
+              <w:t>comparison</w:t>
+            </w:r>
+            <w:proofErr w:type="spellEnd"/>
+            <w:r>
+              <w:t>/</w:t>
+            </w:r>
+            <w:proofErr w:type="spellStart"/>
+            <w:r>
+              <w:t>payments</w:t>
+            </w:r>
+            <w:proofErr w:type="spellEnd"/>
           </w:p>
         </w:tc>
         <w:tc>
@@ -1400,8 +1559,21 @@
             <w:pPr>
               <w:jc w:val="center"/>
             </w:pPr>
-            <w:r>
-              <w:t>comparison/payments/{id}</w:t>
+            <w:proofErr w:type="spellStart"/>
+            <w:r>
+              <w:t>comparison</w:t>
+            </w:r>
+            <w:proofErr w:type="spellEnd"/>
+            <w:r>
+              <w:t>/</w:t>
+            </w:r>
+            <w:proofErr w:type="spellStart"/>
+            <w:r>
+              <w:t>payments</w:t>
+            </w:r>
+            <w:proofErr w:type="spellEnd"/>
+            <w:r>
+              <w:t>/{id}</w:t>
             </w:r>
           </w:p>
         </w:tc>
@@ -1457,8 +1629,21 @@
             <w:pPr>
               <w:jc w:val="center"/>
             </w:pPr>
-            <w:r>
-              <w:t>comparison/workers/{id}</w:t>
+            <w:proofErr w:type="spellStart"/>
+            <w:r>
+              <w:t>comparison</w:t>
+            </w:r>
+            <w:proofErr w:type="spellEnd"/>
+            <w:r>
+              <w:t>/</w:t>
+            </w:r>
+            <w:proofErr w:type="spellStart"/>
+            <w:r>
+              <w:t>workers</w:t>
+            </w:r>
+            <w:proofErr w:type="spellEnd"/>
+            <w:r>
+              <w:t>/{id}</w:t>
             </w:r>
           </w:p>
         </w:tc>
@@ -1514,8 +1699,21 @@
             <w:pPr>
               <w:jc w:val="center"/>
             </w:pPr>
-            <w:r>
-              <w:t>comparison/teams/{id}</w:t>
+            <w:proofErr w:type="spellStart"/>
+            <w:r>
+              <w:t>comparison</w:t>
+            </w:r>
+            <w:proofErr w:type="spellEnd"/>
+            <w:r>
+              <w:t>/</w:t>
+            </w:r>
+            <w:proofErr w:type="spellStart"/>
+            <w:r>
+              <w:t>teams</w:t>
+            </w:r>
+            <w:proofErr w:type="spellEnd"/>
+            <w:r>
+              <w:t>/{id}</w:t>
             </w:r>
           </w:p>
         </w:tc>
@@ -1571,8 +1769,21 @@
             <w:pPr>
               <w:jc w:val="center"/>
             </w:pPr>
-            <w:r>
-              <w:t>comparison/orders/{id}</w:t>
+            <w:proofErr w:type="spellStart"/>
+            <w:r>
+              <w:t>comparison</w:t>
+            </w:r>
+            <w:proofErr w:type="spellEnd"/>
+            <w:r>
+              <w:t>/</w:t>
+            </w:r>
+            <w:proofErr w:type="spellStart"/>
+            <w:r>
+              <w:t>orders</w:t>
+            </w:r>
+            <w:proofErr w:type="spellEnd"/>
+            <w:r>
+              <w:t>/{id}</w:t>
             </w:r>
           </w:p>
         </w:tc>
@@ -1637,37 +1848,71 @@
                 <w:highlight w:val="blue"/>
                 <w:lang w:val="en-US"/>
               </w:rPr>
-              <w:t>comparison/</w:t>
-            </w:r>
-            <w:r>
+              <w:t>comparison/report/</w:t>
+            </w:r>
+          </w:p>
+          <w:p>
+            <w:pPr>
+              <w:jc w:val="center"/>
               <w:rPr>
                 <w:highlight w:val="blue"/>
                 <w:lang w:val="en-US"/>
               </w:rPr>
-              <w:t>report/</w:t>
-            </w:r>
-          </w:p>
-          <w:p>
-            <w:pPr>
-              <w:jc w:val="center"/>
+            </w:pPr>
+            <w:r>
               <w:rPr>
                 <w:highlight w:val="blue"/>
                 <w:lang w:val="en-US"/>
               </w:rPr>
-            </w:pPr>
+              <w:t>{</w:t>
+            </w:r>
+            <w:proofErr w:type="spellStart"/>
             <w:r>
               <w:rPr>
                 <w:highlight w:val="blue"/>
                 <w:lang w:val="en-US"/>
               </w:rPr>
-              <w:t>{startDate},{endDate},{teams}</w:t>
-            </w:r>
+              <w:t>startDate</w:t>
+            </w:r>
+            <w:proofErr w:type="spellEnd"/>
+            <w:proofErr w:type="gramStart"/>
             <w:r>
               <w:rPr>
                 <w:highlight w:val="blue"/>
                 <w:lang w:val="en-US"/>
               </w:rPr>
+              <w:t>},{</w:t>
+            </w:r>
+            <w:proofErr w:type="spellStart"/>
+            <w:proofErr w:type="gramEnd"/>
+            <w:r>
+              <w:rPr>
+                <w:highlight w:val="blue"/>
+                <w:lang w:val="en-US"/>
+              </w:rPr>
+              <w:t>endDate</w:t>
+            </w:r>
+            <w:proofErr w:type="spellEnd"/>
+            <w:r>
+              <w:rPr>
+                <w:highlight w:val="blue"/>
+                <w:lang w:val="en-US"/>
+              </w:rPr>
+              <w:t>},{teams}</w:t>
+            </w:r>
+            <w:r>
+              <w:rPr>
+                <w:highlight w:val="blue"/>
+                <w:lang w:val="en-US"/>
+              </w:rPr>
               <w:t>,{workers</w:t>
+            </w:r>
+            <w:r>
+              <w:rPr>
+                <w:highlight w:val="blue"/>
+                <w:lang w:val="en-US"/>
+              </w:rPr>
+              <w:t>}</w:t>
             </w:r>
           </w:p>
         </w:tc>
@@ -1744,12 +1989,14 @@
                 <w:highlight w:val="darkCyan"/>
               </w:rPr>
             </w:pPr>
+            <w:proofErr w:type="spellStart"/>
             <w:r>
               <w:rPr>
                 <w:highlight w:val="darkCyan"/>
               </w:rPr>
               <w:t>delete</w:t>
             </w:r>
+            <w:proofErr w:type="spellEnd"/>
             <w:r>
               <w:rPr>
                 <w:highlight w:val="darkCyan"/>
@@ -1837,12 +2084,14 @@
                 <w:highlight w:val="darkCyan"/>
               </w:rPr>
             </w:pPr>
+            <w:proofErr w:type="spellStart"/>
             <w:r>
               <w:rPr>
                 <w:highlight w:val="darkCyan"/>
               </w:rPr>
               <w:t>delete</w:t>
             </w:r>
+            <w:proofErr w:type="spellEnd"/>
             <w:r>
               <w:rPr>
                 <w:highlight w:val="darkCyan"/>
@@ -1910,13 +2159,7 @@
               <w:rPr>
                 <w:highlight w:val="darkCyan"/>
               </w:rPr>
-              <w:t>Deaktywuje</w:t>
-            </w:r>
-            <w:r>
-              <w:rPr>
-                <w:highlight w:val="darkCyan"/>
-              </w:rPr>
-              <w:t xml:space="preserve"> zespół</w:t>
+              <w:t>Deaktywuje zespół</w:t>
             </w:r>
           </w:p>
         </w:tc>
@@ -1936,25 +2179,39 @@
                 <w:highlight w:val="darkCyan"/>
               </w:rPr>
             </w:pPr>
+            <w:proofErr w:type="spellStart"/>
             <w:r>
               <w:rPr>
                 <w:highlight w:val="darkCyan"/>
               </w:rPr>
               <w:t>delete</w:t>
             </w:r>
+            <w:proofErr w:type="spellEnd"/>
             <w:r>
               <w:rPr>
                 <w:highlight w:val="darkCyan"/>
               </w:rPr>
               <w:t xml:space="preserve"> </w:t>
             </w:r>
-            <w:bookmarkStart w:id="0" w:name="_GoBack"/>
-            <w:bookmarkEnd w:id="0"/>
             <w:r>
               <w:rPr>
                 <w:highlight w:val="darkCyan"/>
               </w:rPr>
-              <w:t>/worker/{id}</w:t>
+              <w:t>/</w:t>
+            </w:r>
+            <w:proofErr w:type="spellStart"/>
+            <w:r>
+              <w:rPr>
+                <w:highlight w:val="darkCyan"/>
+              </w:rPr>
+              <w:t>worker</w:t>
+            </w:r>
+            <w:proofErr w:type="spellEnd"/>
+            <w:r>
+              <w:rPr>
+                <w:highlight w:val="darkCyan"/>
+              </w:rPr>
+              <w:t>/{id}</w:t>
             </w:r>
           </w:p>
         </w:tc>
@@ -2011,13 +2268,7 @@
               <w:rPr>
                 <w:highlight w:val="darkCyan"/>
               </w:rPr>
-              <w:t>Deaktywuje</w:t>
-            </w:r>
-            <w:r>
-              <w:rPr>
-                <w:highlight w:val="darkCyan"/>
-              </w:rPr>
-              <w:t xml:space="preserve"> pracownika</w:t>
+              <w:t>Deaktywuje pracownika</w:t>
             </w:r>
           </w:p>
         </w:tc>
@@ -2037,11 +2288,19 @@
                 <w:highlight w:val="magenta"/>
               </w:rPr>
             </w:pPr>
+            <w:proofErr w:type="spellStart"/>
             <w:r>
               <w:rPr>
                 <w:highlight w:val="magenta"/>
               </w:rPr>
-              <w:t>edit/order</w:t>
+              <w:t>edit</w:t>
+            </w:r>
+            <w:proofErr w:type="spellEnd"/>
+            <w:r>
+              <w:rPr>
+                <w:highlight w:val="magenta"/>
+              </w:rPr>
+              <w:t>/order</w:t>
             </w:r>
           </w:p>
         </w:tc>
@@ -2118,11 +2377,19 @@
                 <w:highlight w:val="magenta"/>
               </w:rPr>
             </w:pPr>
+            <w:proofErr w:type="spellStart"/>
             <w:r>
               <w:rPr>
                 <w:highlight w:val="magenta"/>
               </w:rPr>
-              <w:t>edit/team</w:t>
+              <w:t>edit</w:t>
+            </w:r>
+            <w:proofErr w:type="spellEnd"/>
+            <w:r>
+              <w:rPr>
+                <w:highlight w:val="magenta"/>
+              </w:rPr>
+              <w:t>/team</w:t>
             </w:r>
           </w:p>
         </w:tc>
@@ -2199,12 +2466,28 @@
                 <w:highlight w:val="magenta"/>
               </w:rPr>
             </w:pPr>
+            <w:proofErr w:type="spellStart"/>
             <w:r>
               <w:rPr>
                 <w:highlight w:val="magenta"/>
               </w:rPr>
-              <w:t>edit/worker</w:t>
-            </w:r>
+              <w:t>edit</w:t>
+            </w:r>
+            <w:proofErr w:type="spellEnd"/>
+            <w:r>
+              <w:rPr>
+                <w:highlight w:val="magenta"/>
+              </w:rPr>
+              <w:t>/</w:t>
+            </w:r>
+            <w:proofErr w:type="spellStart"/>
+            <w:r>
+              <w:rPr>
+                <w:highlight w:val="magenta"/>
+              </w:rPr>
+              <w:t>worker</w:t>
+            </w:r>
+            <w:proofErr w:type="spellEnd"/>
           </w:p>
         </w:tc>
         <w:tc>
@@ -2271,7 +2554,15 @@
         <w:t>Pr</w:t>
       </w:r>
       <w:r>
-        <w:t>zyszłe ficzery:</w:t>
+        <w:t xml:space="preserve">zyszłe </w:t>
+      </w:r>
+      <w:proofErr w:type="spellStart"/>
+      <w:r>
+        <w:t>ficzery</w:t>
+      </w:r>
+      <w:proofErr w:type="spellEnd"/>
+      <w:r>
+        <w:t>:</w:t>
       </w:r>
     </w:p>
     <w:p>
@@ -2281,10 +2572,25 @@
     </w:p>
     <w:p>
       <w:r>
-        <w:t>Poprawić usuwanie na deaktywacje</w:t>
+        <w:t xml:space="preserve">Poprawić usuwanie na </w:t>
       </w:r>
+      <w:proofErr w:type="spellStart"/>
       <w:r>
-        <w:t xml:space="preserve"> w przypadku team i worker</w:t>
+        <w:t>deaktywacje</w:t>
+      </w:r>
+      <w:proofErr w:type="spellEnd"/>
+      <w:r>
+        <w:t xml:space="preserve"> w przypadku team i </w:t>
+      </w:r>
+      <w:proofErr w:type="spellStart"/>
+      <w:r>
+        <w:t>worker</w:t>
+      </w:r>
+      <w:proofErr w:type="spellEnd"/>
+    </w:p>
+    <w:p>
+      <w:r>
+        <w:t>Kiedy loguję się na User i dodam zlecenie to nie mogę przejść do zakładki dodaj zlecenie</w:t>
       </w:r>
     </w:p>
     <w:p>
@@ -2317,7 +2623,23 @@
     </w:p>
     <w:p>
       <w:r>
-        <w:t>Edycja (worker, team, zwalidowany order)</w:t>
+        <w:t>Edycja (</w:t>
+      </w:r>
+      <w:proofErr w:type="spellStart"/>
+      <w:r>
+        <w:t>worker</w:t>
+      </w:r>
+      <w:proofErr w:type="spellEnd"/>
+      <w:r>
+        <w:t xml:space="preserve">, team, </w:t>
+      </w:r>
+      <w:proofErr w:type="spellStart"/>
+      <w:r>
+        <w:t>zwalidowany</w:t>
+      </w:r>
+      <w:proofErr w:type="spellEnd"/>
+      <w:r>
+        <w:t xml:space="preserve"> order)</w:t>
       </w:r>
     </w:p>
     <w:sectPr>

</xml_diff>

<commit_message>
ComparisonOrderDTO has payments collections
</commit_message>
<xml_diff>
--- a/Projekt BD.docx
+++ b/Projekt BD.docx
@@ -8,8 +8,6 @@
           <w:b/>
         </w:rPr>
       </w:pPr>
-      <w:bookmarkStart w:id="0" w:name="_GoBack"/>
-      <w:bookmarkEnd w:id="0"/>
     </w:p>
     <w:tbl>
       <w:tblPr>
@@ -2567,7 +2565,23 @@
     </w:p>
     <w:p>
       <w:r>
-        <w:t xml:space="preserve">Zrobić hiperłącza </w:t>
+        <w:t xml:space="preserve">Czyszczenie </w:t>
+      </w:r>
+      <w:proofErr w:type="spellStart"/>
+      <w:r>
+        <w:t>tokena</w:t>
+      </w:r>
+      <w:proofErr w:type="spellEnd"/>
+      <w:r>
+        <w:t xml:space="preserve">, po zamknięciu </w:t>
+      </w:r>
+      <w:proofErr w:type="spellStart"/>
+      <w:r>
+        <w:t>apki</w:t>
+      </w:r>
+      <w:proofErr w:type="spellEnd"/>
+      <w:r>
+        <w:t>? (nieprzechowywanie go potem)</w:t>
       </w:r>
     </w:p>
     <w:p>
@@ -2584,7 +2598,12 @@
       </w:r>
       <w:proofErr w:type="spellStart"/>
       <w:r>
-        <w:t>worker</w:t>
+        <w:t>wo</w:t>
+      </w:r>
+      <w:bookmarkStart w:id="0" w:name="_GoBack"/>
+      <w:bookmarkEnd w:id="0"/>
+      <w:r>
+        <w:t>rker</w:t>
       </w:r>
       <w:proofErr w:type="spellEnd"/>
     </w:p>

</xml_diff>

<commit_message>
Worker/team edit bug fix
</commit_message>
<xml_diff>
--- a/Projekt BD.docx
+++ b/Projekt BD.docx
@@ -1983,22 +1983,13 @@
           <w:p>
             <w:pPr>
               <w:jc w:val="center"/>
-              <w:rPr>
-                <w:highlight w:val="darkCyan"/>
-              </w:rPr>
-            </w:pPr>
-            <w:proofErr w:type="spellStart"/>
-            <w:r>
-              <w:rPr>
-                <w:highlight w:val="darkCyan"/>
-              </w:rPr>
+            </w:pPr>
+            <w:proofErr w:type="spellStart"/>
+            <w:r>
               <w:t>delete</w:t>
             </w:r>
             <w:proofErr w:type="spellEnd"/>
             <w:r>
-              <w:rPr>
-                <w:highlight w:val="darkCyan"/>
-              </w:rPr>
               <w:t>/order/{id}</w:t>
             </w:r>
           </w:p>
@@ -2010,14 +2001,8 @@
           <w:p>
             <w:pPr>
               <w:jc w:val="center"/>
-              <w:rPr>
-                <w:highlight w:val="darkCyan"/>
-              </w:rPr>
-            </w:pPr>
-            <w:r>
-              <w:rPr>
-                <w:highlight w:val="darkCyan"/>
-              </w:rPr>
+            </w:pPr>
+            <w:r>
               <w:t>GET</w:t>
             </w:r>
           </w:p>
@@ -2029,14 +2014,8 @@
           <w:p>
             <w:pPr>
               <w:jc w:val="center"/>
-              <w:rPr>
-                <w:highlight w:val="darkCyan"/>
-              </w:rPr>
-            </w:pPr>
-            <w:r>
-              <w:rPr>
-                <w:highlight w:val="darkCyan"/>
-              </w:rPr>
+            </w:pPr>
+            <w:r>
               <w:t>ADMIN</w:t>
             </w:r>
           </w:p>
@@ -2048,20 +2027,11 @@
           <w:p>
             <w:pPr>
               <w:jc w:val="center"/>
-              <w:rPr>
-                <w:highlight w:val="darkCyan"/>
-              </w:rPr>
-            </w:pPr>
-            <w:r>
-              <w:rPr>
-                <w:highlight w:val="darkCyan"/>
-              </w:rPr>
+            </w:pPr>
+            <w:r>
               <w:t>Usuwa</w:t>
             </w:r>
             <w:r>
-              <w:rPr>
-                <w:highlight w:val="darkCyan"/>
-              </w:rPr>
               <w:t xml:space="preserve"> niezatwierdzone zlecenie</w:t>
             </w:r>
           </w:p>
@@ -2078,28 +2048,16 @@
           <w:p>
             <w:pPr>
               <w:jc w:val="center"/>
-              <w:rPr>
-                <w:highlight w:val="darkCyan"/>
-              </w:rPr>
-            </w:pPr>
-            <w:proofErr w:type="spellStart"/>
-            <w:r>
-              <w:rPr>
-                <w:highlight w:val="darkCyan"/>
-              </w:rPr>
+            </w:pPr>
+            <w:proofErr w:type="spellStart"/>
+            <w:r>
               <w:t>delete</w:t>
             </w:r>
             <w:proofErr w:type="spellEnd"/>
             <w:r>
-              <w:rPr>
-                <w:highlight w:val="darkCyan"/>
-              </w:rPr>
               <w:t xml:space="preserve"> </w:t>
             </w:r>
             <w:r>
-              <w:rPr>
-                <w:highlight w:val="darkCyan"/>
-              </w:rPr>
               <w:t>/team/{id}</w:t>
             </w:r>
           </w:p>
@@ -2111,14 +2069,8 @@
           <w:p>
             <w:pPr>
               <w:jc w:val="center"/>
-              <w:rPr>
-                <w:highlight w:val="darkCyan"/>
-              </w:rPr>
-            </w:pPr>
-            <w:r>
-              <w:rPr>
-                <w:highlight w:val="darkCyan"/>
-              </w:rPr>
+            </w:pPr>
+            <w:r>
               <w:t>GET</w:t>
             </w:r>
           </w:p>
@@ -2130,14 +2082,8 @@
           <w:p>
             <w:pPr>
               <w:jc w:val="center"/>
-              <w:rPr>
-                <w:highlight w:val="darkCyan"/>
-              </w:rPr>
-            </w:pPr>
-            <w:r>
-              <w:rPr>
-                <w:highlight w:val="darkCyan"/>
-              </w:rPr>
+            </w:pPr>
+            <w:r>
               <w:t>ADMIN</w:t>
             </w:r>
           </w:p>
@@ -2149,14 +2095,8 @@
           <w:p>
             <w:pPr>
               <w:jc w:val="center"/>
-              <w:rPr>
-                <w:highlight w:val="darkCyan"/>
-              </w:rPr>
-            </w:pPr>
-            <w:r>
-              <w:rPr>
-                <w:highlight w:val="darkCyan"/>
-              </w:rPr>
+            </w:pPr>
+            <w:r>
               <w:t>Deaktywuje zespół</w:t>
             </w:r>
           </w:p>
@@ -2173,42 +2113,24 @@
           <w:p>
             <w:pPr>
               <w:jc w:val="center"/>
-              <w:rPr>
-                <w:highlight w:val="darkCyan"/>
-              </w:rPr>
-            </w:pPr>
-            <w:proofErr w:type="spellStart"/>
-            <w:r>
-              <w:rPr>
-                <w:highlight w:val="darkCyan"/>
-              </w:rPr>
+            </w:pPr>
+            <w:proofErr w:type="spellStart"/>
+            <w:r>
               <w:t>delete</w:t>
             </w:r>
             <w:proofErr w:type="spellEnd"/>
             <w:r>
-              <w:rPr>
-                <w:highlight w:val="darkCyan"/>
-              </w:rPr>
               <w:t xml:space="preserve"> </w:t>
             </w:r>
             <w:r>
-              <w:rPr>
-                <w:highlight w:val="darkCyan"/>
-              </w:rPr>
               <w:t>/</w:t>
             </w:r>
             <w:proofErr w:type="spellStart"/>
             <w:r>
-              <w:rPr>
-                <w:highlight w:val="darkCyan"/>
-              </w:rPr>
               <w:t>worker</w:t>
             </w:r>
             <w:proofErr w:type="spellEnd"/>
             <w:r>
-              <w:rPr>
-                <w:highlight w:val="darkCyan"/>
-              </w:rPr>
               <w:t>/{id}</w:t>
             </w:r>
           </w:p>
@@ -2220,14 +2142,8 @@
           <w:p>
             <w:pPr>
               <w:jc w:val="center"/>
-              <w:rPr>
-                <w:highlight w:val="darkCyan"/>
-              </w:rPr>
-            </w:pPr>
-            <w:r>
-              <w:rPr>
-                <w:highlight w:val="darkCyan"/>
-              </w:rPr>
+            </w:pPr>
+            <w:r>
               <w:t>GET</w:t>
             </w:r>
           </w:p>
@@ -2239,14 +2155,8 @@
           <w:p>
             <w:pPr>
               <w:jc w:val="center"/>
-              <w:rPr>
-                <w:highlight w:val="darkCyan"/>
-              </w:rPr>
-            </w:pPr>
-            <w:r>
-              <w:rPr>
-                <w:highlight w:val="darkCyan"/>
-              </w:rPr>
+            </w:pPr>
+            <w:r>
               <w:t>ADMIN</w:t>
             </w:r>
           </w:p>
@@ -2258,14 +2168,8 @@
           <w:p>
             <w:pPr>
               <w:jc w:val="center"/>
-              <w:rPr>
-                <w:highlight w:val="darkCyan"/>
-              </w:rPr>
-            </w:pPr>
-            <w:r>
-              <w:rPr>
-                <w:highlight w:val="darkCyan"/>
-              </w:rPr>
+            </w:pPr>
+            <w:r>
               <w:t>Deaktywuje pracownika</w:t>
             </w:r>
           </w:p>
@@ -2282,22 +2186,13 @@
           <w:p>
             <w:pPr>
               <w:jc w:val="center"/>
-              <w:rPr>
-                <w:highlight w:val="magenta"/>
-              </w:rPr>
-            </w:pPr>
-            <w:proofErr w:type="spellStart"/>
-            <w:r>
-              <w:rPr>
-                <w:highlight w:val="magenta"/>
-              </w:rPr>
+            </w:pPr>
+            <w:proofErr w:type="spellStart"/>
+            <w:r>
               <w:t>edit</w:t>
             </w:r>
             <w:proofErr w:type="spellEnd"/>
             <w:r>
-              <w:rPr>
-                <w:highlight w:val="magenta"/>
-              </w:rPr>
               <w:t>/order</w:t>
             </w:r>
           </w:p>
@@ -2309,14 +2204,8 @@
           <w:p>
             <w:pPr>
               <w:jc w:val="center"/>
-              <w:rPr>
-                <w:highlight w:val="magenta"/>
-              </w:rPr>
-            </w:pPr>
-            <w:r>
-              <w:rPr>
-                <w:highlight w:val="magenta"/>
-              </w:rPr>
+            </w:pPr>
+            <w:r>
               <w:t>POST</w:t>
             </w:r>
           </w:p>
@@ -2328,14 +2217,8 @@
           <w:p>
             <w:pPr>
               <w:jc w:val="center"/>
-              <w:rPr>
-                <w:highlight w:val="magenta"/>
-              </w:rPr>
-            </w:pPr>
-            <w:r>
-              <w:rPr>
-                <w:highlight w:val="magenta"/>
-              </w:rPr>
+            </w:pPr>
+            <w:r>
               <w:t>ADMIN</w:t>
             </w:r>
           </w:p>
@@ -2347,14 +2230,8 @@
           <w:p>
             <w:pPr>
               <w:jc w:val="center"/>
-              <w:rPr>
-                <w:highlight w:val="magenta"/>
-              </w:rPr>
-            </w:pPr>
-            <w:r>
-              <w:rPr>
-                <w:highlight w:val="magenta"/>
-              </w:rPr>
+            </w:pPr>
+            <w:r>
               <w:t>Edytuje zatwierdzone zlecenie</w:t>
             </w:r>
           </w:p>
@@ -2371,22 +2248,13 @@
           <w:p>
             <w:pPr>
               <w:jc w:val="center"/>
-              <w:rPr>
-                <w:highlight w:val="magenta"/>
-              </w:rPr>
-            </w:pPr>
-            <w:proofErr w:type="spellStart"/>
-            <w:r>
-              <w:rPr>
-                <w:highlight w:val="magenta"/>
-              </w:rPr>
+            </w:pPr>
+            <w:proofErr w:type="spellStart"/>
+            <w:r>
               <w:t>edit</w:t>
             </w:r>
             <w:proofErr w:type="spellEnd"/>
             <w:r>
-              <w:rPr>
-                <w:highlight w:val="magenta"/>
-              </w:rPr>
               <w:t>/team</w:t>
             </w:r>
           </w:p>
@@ -2398,14 +2266,8 @@
           <w:p>
             <w:pPr>
               <w:jc w:val="center"/>
-              <w:rPr>
-                <w:highlight w:val="magenta"/>
-              </w:rPr>
-            </w:pPr>
-            <w:r>
-              <w:rPr>
-                <w:highlight w:val="magenta"/>
-              </w:rPr>
+            </w:pPr>
+            <w:r>
               <w:t>POST</w:t>
             </w:r>
           </w:p>
@@ -2417,14 +2279,8 @@
           <w:p>
             <w:pPr>
               <w:jc w:val="center"/>
-              <w:rPr>
-                <w:highlight w:val="magenta"/>
-              </w:rPr>
-            </w:pPr>
-            <w:r>
-              <w:rPr>
-                <w:highlight w:val="magenta"/>
-              </w:rPr>
+            </w:pPr>
+            <w:r>
               <w:t>ADMIN</w:t>
             </w:r>
           </w:p>
@@ -2436,14 +2292,8 @@
           <w:p>
             <w:pPr>
               <w:jc w:val="center"/>
-              <w:rPr>
-                <w:highlight w:val="magenta"/>
-              </w:rPr>
-            </w:pPr>
-            <w:r>
-              <w:rPr>
-                <w:highlight w:val="magenta"/>
-              </w:rPr>
+            </w:pPr>
+            <w:r>
               <w:t>Edytuje zespół</w:t>
             </w:r>
           </w:p>
@@ -2460,29 +2310,17 @@
           <w:p>
             <w:pPr>
               <w:jc w:val="center"/>
-              <w:rPr>
-                <w:highlight w:val="magenta"/>
-              </w:rPr>
-            </w:pPr>
-            <w:proofErr w:type="spellStart"/>
-            <w:r>
-              <w:rPr>
-                <w:highlight w:val="magenta"/>
-              </w:rPr>
+            </w:pPr>
+            <w:proofErr w:type="spellStart"/>
+            <w:r>
               <w:t>edit</w:t>
             </w:r>
             <w:proofErr w:type="spellEnd"/>
             <w:r>
-              <w:rPr>
-                <w:highlight w:val="magenta"/>
-              </w:rPr>
               <w:t>/</w:t>
             </w:r>
             <w:proofErr w:type="spellStart"/>
             <w:r>
-              <w:rPr>
-                <w:highlight w:val="magenta"/>
-              </w:rPr>
               <w:t>worker</w:t>
             </w:r>
             <w:proofErr w:type="spellEnd"/>
@@ -2495,14 +2333,8 @@
           <w:p>
             <w:pPr>
               <w:jc w:val="center"/>
-              <w:rPr>
-                <w:highlight w:val="magenta"/>
-              </w:rPr>
-            </w:pPr>
-            <w:r>
-              <w:rPr>
-                <w:highlight w:val="magenta"/>
-              </w:rPr>
+            </w:pPr>
+            <w:r>
               <w:t>POST</w:t>
             </w:r>
           </w:p>
@@ -2514,14 +2346,8 @@
           <w:p>
             <w:pPr>
               <w:jc w:val="center"/>
-              <w:rPr>
-                <w:highlight w:val="magenta"/>
-              </w:rPr>
-            </w:pPr>
-            <w:r>
-              <w:rPr>
-                <w:highlight w:val="magenta"/>
-              </w:rPr>
+            </w:pPr>
+            <w:r>
               <w:t>ADMIN</w:t>
             </w:r>
           </w:p>
@@ -2533,14 +2359,8 @@
           <w:p>
             <w:pPr>
               <w:jc w:val="center"/>
-              <w:rPr>
-                <w:highlight w:val="magenta"/>
-              </w:rPr>
-            </w:pPr>
-            <w:r>
-              <w:rPr>
-                <w:highlight w:val="magenta"/>
-              </w:rPr>
+            </w:pPr>
+            <w:r>
               <w:t>Edytuje pracownika</w:t>
             </w:r>
           </w:p>
@@ -2565,55 +2385,6 @@
     </w:p>
     <w:p>
       <w:r>
-        <w:t xml:space="preserve">Czyszczenie </w:t>
-      </w:r>
-      <w:proofErr w:type="spellStart"/>
-      <w:r>
-        <w:t>tokena</w:t>
-      </w:r>
-      <w:proofErr w:type="spellEnd"/>
-      <w:r>
-        <w:t xml:space="preserve">, po zamknięciu </w:t>
-      </w:r>
-      <w:proofErr w:type="spellStart"/>
-      <w:r>
-        <w:t>apki</w:t>
-      </w:r>
-      <w:proofErr w:type="spellEnd"/>
-      <w:r>
-        <w:t>? (nieprzechowywanie go potem)</w:t>
-      </w:r>
-    </w:p>
-    <w:p>
-      <w:r>
-        <w:t xml:space="preserve">Poprawić usuwanie na </w:t>
-      </w:r>
-      <w:proofErr w:type="spellStart"/>
-      <w:r>
-        <w:t>deaktywacje</w:t>
-      </w:r>
-      <w:proofErr w:type="spellEnd"/>
-      <w:r>
-        <w:t xml:space="preserve"> w przypadku team i </w:t>
-      </w:r>
-      <w:proofErr w:type="spellStart"/>
-      <w:r>
-        <w:t>wo</w:t>
-      </w:r>
-      <w:bookmarkStart w:id="0" w:name="_GoBack"/>
-      <w:bookmarkEnd w:id="0"/>
-      <w:r>
-        <w:t>rker</w:t>
-      </w:r>
-      <w:proofErr w:type="spellEnd"/>
-    </w:p>
-    <w:p>
-      <w:r>
-        <w:t>Kiedy loguję się na User i dodam zlecenie to nie mogę przejść do zakładki dodaj zlecenie</w:t>
-      </w:r>
-    </w:p>
-    <w:p>
-      <w:r>
         <w:t xml:space="preserve">Zakładka </w:t>
       </w:r>
       <w:r>
@@ -2622,44 +2393,8 @@
       <w:r>
         <w:t xml:space="preserve"> gdzie wybieramy opcjonalnie daty i teamy LUB pracowników.</w:t>
       </w:r>
-    </w:p>
-    <w:p>
-      <w:r>
-        <w:t xml:space="preserve">W oknie do walidacji </w:t>
-      </w:r>
-      <w:r>
-        <w:t>zamówienia</w:t>
-      </w:r>
-      <w:r>
-        <w:t xml:space="preserve"> dodać opis i datę</w:t>
-      </w:r>
-      <w:r>
-        <w:t xml:space="preserve"> rozpoczęcia</w:t>
-      </w:r>
-      <w:r>
-        <w:t>.</w:t>
-      </w:r>
-    </w:p>
-    <w:p>
-      <w:r>
-        <w:t>Edycja (</w:t>
-      </w:r>
-      <w:proofErr w:type="spellStart"/>
-      <w:r>
-        <w:t>worker</w:t>
-      </w:r>
-      <w:proofErr w:type="spellEnd"/>
-      <w:r>
-        <w:t xml:space="preserve">, team, </w:t>
-      </w:r>
-      <w:proofErr w:type="spellStart"/>
-      <w:r>
-        <w:t>zwalidowany</w:t>
-      </w:r>
-      <w:proofErr w:type="spellEnd"/>
-      <w:r>
-        <w:t xml:space="preserve"> order)</w:t>
-      </w:r>
+      <w:bookmarkStart w:id="0" w:name="_GoBack"/>
+      <w:bookmarkEnd w:id="0"/>
     </w:p>
     <w:sectPr>
       <w:pgSz w:w="11906" w:h="16838"/>

</xml_diff>

<commit_message>
CommandDispatcher, more mapping profiles
</commit_message>
<xml_diff>
--- a/Projekt BD.docx
+++ b/Projekt BD.docx
@@ -16,10 +16,10 @@
         <w:tblLook w:val="04A0" w:firstRow="1" w:lastRow="0" w:firstColumn="1" w:lastColumn="0" w:noHBand="0" w:noVBand="1"/>
       </w:tblPr>
       <w:tblGrid>
-        <w:gridCol w:w="3811"/>
-        <w:gridCol w:w="694"/>
-        <w:gridCol w:w="873"/>
-        <w:gridCol w:w="4837"/>
+        <w:gridCol w:w="3529"/>
+        <w:gridCol w:w="695"/>
+        <w:gridCol w:w="874"/>
+        <w:gridCol w:w="5117"/>
       </w:tblGrid>
       <w:tr>
         <w:trPr>
@@ -1844,57 +1844,7 @@
               <w:rPr>
                 <w:lang w:val="en-US"/>
               </w:rPr>
-              <w:t>comparison/report/</w:t>
-            </w:r>
-          </w:p>
-          <w:p>
-            <w:pPr>
-              <w:jc w:val="center"/>
-              <w:rPr>
-                <w:lang w:val="en-US"/>
-              </w:rPr>
-            </w:pPr>
-            <w:r>
-              <w:rPr>
-                <w:lang w:val="en-US"/>
-              </w:rPr>
-              <w:t>{</w:t>
-            </w:r>
-            <w:proofErr w:type="spellStart"/>
-            <w:r>
-              <w:rPr>
-                <w:lang w:val="en-US"/>
-              </w:rPr>
-              <w:t>startDate</w:t>
-            </w:r>
-            <w:proofErr w:type="spellEnd"/>
-            <w:proofErr w:type="gramStart"/>
-            <w:r>
-              <w:rPr>
-                <w:lang w:val="en-US"/>
-              </w:rPr>
-              <w:t>},{</w:t>
-            </w:r>
-            <w:proofErr w:type="spellStart"/>
-            <w:proofErr w:type="gramEnd"/>
-            <w:r>
-              <w:rPr>
-                <w:lang w:val="en-US"/>
-              </w:rPr>
-              <w:t>endDate</w:t>
-            </w:r>
-            <w:proofErr w:type="spellEnd"/>
-            <w:r>
-              <w:rPr>
-                <w:lang w:val="en-US"/>
-              </w:rPr>
-              <w:t>},{teams},{workers</w:t>
-            </w:r>
-            <w:r>
-              <w:rPr>
-                <w:lang w:val="en-US"/>
-              </w:rPr>
-              <w:t>}</w:t>
+              <w:t>comparison/report</w:t>
             </w:r>
           </w:p>
         </w:tc>
@@ -1907,7 +1857,7 @@
               <w:jc w:val="center"/>
             </w:pPr>
             <w:r>
-              <w:t>GET</w:t>
+              <w:t>POST</w:t>
             </w:r>
           </w:p>
         </w:tc>
@@ -1935,8 +1885,6 @@
             <w:r>
               <w:t>Szczegółowy raport zleceń</w:t>
             </w:r>
-            <w:bookmarkStart w:id="0" w:name="_GoBack"/>
-            <w:bookmarkEnd w:id="0"/>
           </w:p>
         </w:tc>
       </w:tr>
@@ -2351,6 +2299,242 @@
         <w:t>:</w:t>
       </w:r>
     </w:p>
+    <w:p>
+      <w:r>
+        <w:t>Przycisk edycji zlecenia tylko, dla niezapłaconych. Również w raporcie.</w:t>
+      </w:r>
+    </w:p>
+    <w:p>
+      <w:proofErr w:type="spellStart"/>
+      <w:r>
+        <w:t>Liste</w:t>
+      </w:r>
+      <w:proofErr w:type="spellEnd"/>
+      <w:r>
+        <w:t xml:space="preserve"> </w:t>
+      </w:r>
+      <w:proofErr w:type="spellStart"/>
+      <w:r>
+        <w:t>workerów</w:t>
+      </w:r>
+      <w:proofErr w:type="spellEnd"/>
+      <w:r>
+        <w:t xml:space="preserve"> i teamów dla raportu pobierasz z </w:t>
+      </w:r>
+      <w:proofErr w:type="spellStart"/>
+      <w:r>
+        <w:t>Comparison</w:t>
+      </w:r>
+      <w:proofErr w:type="spellEnd"/>
+      <w:r>
+        <w:t>/</w:t>
+      </w:r>
+      <w:proofErr w:type="spellStart"/>
+      <w:r>
+        <w:t>AllWorkers</w:t>
+      </w:r>
+      <w:proofErr w:type="spellEnd"/>
+      <w:r>
+        <w:t xml:space="preserve">   </w:t>
+      </w:r>
+      <w:proofErr w:type="spellStart"/>
+      <w:r>
+        <w:t>Comparison</w:t>
+      </w:r>
+      <w:proofErr w:type="spellEnd"/>
+      <w:r>
+        <w:t>/</w:t>
+      </w:r>
+      <w:proofErr w:type="spellStart"/>
+      <w:r>
+        <w:t>AllTeams</w:t>
+      </w:r>
+      <w:proofErr w:type="spellEnd"/>
+      <w:r>
+        <w:t>, bo zawiera ona też tych nieaktywnych.</w:t>
+      </w:r>
+    </w:p>
+    <w:p>
+      <w:r>
+        <w:t>Komunikaty o błędach przy próbie usunięcia teamu/</w:t>
+      </w:r>
+      <w:proofErr w:type="spellStart"/>
+      <w:r>
+        <w:t>workera</w:t>
+      </w:r>
+      <w:proofErr w:type="spellEnd"/>
+      <w:r>
+        <w:t xml:space="preserve">, który ma </w:t>
+      </w:r>
+      <w:r>
+        <w:t>aktywne</w:t>
+      </w:r>
+      <w:r>
+        <w:t xml:space="preserve"> zlecenia.</w:t>
+      </w:r>
+    </w:p>
+    <w:p>
+      <w:r>
+        <w:t>Komunikaty o błędach przy próbie edycji teamu, który ma aktywne zlecenie</w:t>
+      </w:r>
+    </w:p>
+    <w:p/>
+    <w:p/>
+    <w:p>
+      <w:bookmarkStart w:id="0" w:name="_GoBack"/>
+      <w:bookmarkEnd w:id="0"/>
+    </w:p>
+    <w:tbl>
+      <w:tblPr>
+        <w:tblStyle w:val="Tabela-Siatka"/>
+        <w:tblW w:w="0" w:type="auto"/>
+        <w:tblLook w:val="04A0" w:firstRow="1" w:lastRow="0" w:firstColumn="1" w:lastColumn="0" w:noHBand="0" w:noVBand="1"/>
+      </w:tblPr>
+      <w:tblGrid>
+        <w:gridCol w:w="3020"/>
+        <w:gridCol w:w="3021"/>
+        <w:gridCol w:w="3021"/>
+      </w:tblGrid>
+      <w:tr>
+        <w:tc>
+          <w:tcPr>
+            <w:tcW w:w="3020" w:type="dxa"/>
+          </w:tcPr>
+          <w:p/>
+        </w:tc>
+        <w:tc>
+          <w:tcPr>
+            <w:tcW w:w="3021" w:type="dxa"/>
+          </w:tcPr>
+          <w:p>
+            <w:r>
+              <w:t>Dezaktywacja</w:t>
+            </w:r>
+          </w:p>
+        </w:tc>
+        <w:tc>
+          <w:tcPr>
+            <w:tcW w:w="3021" w:type="dxa"/>
+          </w:tcPr>
+          <w:p>
+            <w:r>
+              <w:t>Edycja</w:t>
+            </w:r>
+          </w:p>
+        </w:tc>
+      </w:tr>
+      <w:tr>
+        <w:tc>
+          <w:tcPr>
+            <w:tcW w:w="3020" w:type="dxa"/>
+          </w:tcPr>
+          <w:p>
+            <w:proofErr w:type="spellStart"/>
+            <w:r>
+              <w:t>Worker</w:t>
+            </w:r>
+            <w:proofErr w:type="spellEnd"/>
+          </w:p>
+        </w:tc>
+        <w:tc>
+          <w:tcPr>
+            <w:tcW w:w="3021" w:type="dxa"/>
+          </w:tcPr>
+          <w:p>
+            <w:r>
+              <w:t>Tylko dla tych bez aktywnych zleceń</w:t>
+            </w:r>
+          </w:p>
+        </w:tc>
+        <w:tc>
+          <w:tcPr>
+            <w:tcW w:w="3021" w:type="dxa"/>
+          </w:tcPr>
+          <w:p>
+            <w:r>
+              <w:t>Zawsze</w:t>
+            </w:r>
+          </w:p>
+        </w:tc>
+      </w:tr>
+      <w:tr>
+        <w:tc>
+          <w:tcPr>
+            <w:tcW w:w="3020" w:type="dxa"/>
+          </w:tcPr>
+          <w:p>
+            <w:r>
+              <w:t>Team</w:t>
+            </w:r>
+          </w:p>
+        </w:tc>
+        <w:tc>
+          <w:tcPr>
+            <w:tcW w:w="3021" w:type="dxa"/>
+          </w:tcPr>
+          <w:p>
+            <w:r>
+              <w:t>Tylko dla tych bez aktywnych zleceń</w:t>
+            </w:r>
+          </w:p>
+        </w:tc>
+        <w:tc>
+          <w:tcPr>
+            <w:tcW w:w="3021" w:type="dxa"/>
+          </w:tcPr>
+          <w:p>
+            <w:r>
+              <w:t>Tylko dla tych bez aktywnych zleceń</w:t>
+            </w:r>
+          </w:p>
+        </w:tc>
+      </w:tr>
+      <w:tr>
+        <w:tc>
+          <w:tcPr>
+            <w:tcW w:w="3020" w:type="dxa"/>
+          </w:tcPr>
+          <w:p>
+            <w:r>
+              <w:t>Order</w:t>
+            </w:r>
+          </w:p>
+        </w:tc>
+        <w:tc>
+          <w:tcPr>
+            <w:tcW w:w="3021" w:type="dxa"/>
+          </w:tcPr>
+          <w:p>
+            <w:proofErr w:type="spellStart"/>
+            <w:r>
+              <w:t>Niezwalidowane</w:t>
+            </w:r>
+            <w:proofErr w:type="spellEnd"/>
+          </w:p>
+        </w:tc>
+        <w:tc>
+          <w:tcPr>
+            <w:tcW w:w="3021" w:type="dxa"/>
+          </w:tcPr>
+          <w:p>
+            <w:proofErr w:type="spellStart"/>
+            <w:r>
+              <w:t>Zwalidowane</w:t>
+            </w:r>
+            <w:proofErr w:type="spellEnd"/>
+            <w:r>
+              <w:t xml:space="preserve"> </w:t>
+            </w:r>
+            <w:r>
+              <w:t xml:space="preserve">i </w:t>
+            </w:r>
+            <w:r>
+              <w:t>niezapłacone</w:t>
+            </w:r>
+          </w:p>
+        </w:tc>
+      </w:tr>
+    </w:tbl>
     <w:p/>
     <w:sectPr>
       <w:pgSz w:w="11906" w:h="16838"/>

</xml_diff>